<commit_message>
Add Q6 alternative figure.
</commit_message>
<xml_diff>
--- a/04_report/02_selected_figures.docx
+++ b/04_report/02_selected_figures.docx
@@ -1561,10 +1561,7 @@
       <w:bookmarkStart w:id="2" w:name="_Toc151119913"/>
       <w:r>
         <w:lastRenderedPageBreak/>
-        <w:t>Q</w:t>
-      </w:r>
-      <w:r>
-        <w:t>6</w:t>
+        <w:t>Q6</w:t>
       </w:r>
       <w:bookmarkEnd w:id="2"/>
     </w:p>
@@ -1624,7 +1621,72 @@
         </w:drawing>
       </w:r>
     </w:p>
+    <w:p>
+      <w:r>
+        <w:br w:type="page"/>
+      </w:r>
+    </w:p>
+    <w:p>
+      <w:pPr>
+        <w:pStyle w:val="Heading1"/>
+      </w:pPr>
+      <w:r>
+        <w:lastRenderedPageBreak/>
+        <w:t>Q6</w:t>
+      </w:r>
+      <w:r>
+        <w:t xml:space="preserve"> (Alternative)</w:t>
+      </w:r>
+    </w:p>
     <w:p/>
+    <w:p>
+      <w:r>
+        <w:rPr>
+          <w:noProof/>
+        </w:rPr>
+        <w:drawing>
+          <wp:inline distT="0" distB="0" distL="0" distR="0" wp14:anchorId="23D9218C" wp14:editId="01C8C489">
+            <wp:extent cx="5943600" cy="7429500"/>
+            <wp:effectExtent l="0" t="0" r="0" b="0"/>
+            <wp:docPr id="1" name="Picture 1" descr="A chart of different colored squares&#10;&#10;Description automatically generated with medium confidence"/>
+            <wp:cNvGraphicFramePr>
+              <a:graphicFrameLocks xmlns:a="http://schemas.openxmlformats.org/drawingml/2006/main" noChangeAspect="1"/>
+            </wp:cNvGraphicFramePr>
+            <a:graphic xmlns:a="http://schemas.openxmlformats.org/drawingml/2006/main">
+              <a:graphicData uri="http://schemas.openxmlformats.org/drawingml/2006/picture">
+                <pic:pic xmlns:pic="http://schemas.openxmlformats.org/drawingml/2006/picture">
+                  <pic:nvPicPr>
+                    <pic:cNvPr id="1" name="Picture 1" descr="A chart of different colored squares&#10;&#10;Description automatically generated with medium confidence"/>
+                    <pic:cNvPicPr/>
+                  </pic:nvPicPr>
+                  <pic:blipFill>
+                    <a:blip r:embed="rId9" cstate="print">
+                      <a:extLst>
+                        <a:ext uri="{28A0092B-C50C-407E-A947-70E740481C1C}">
+                          <a14:useLocalDpi xmlns:a14="http://schemas.microsoft.com/office/drawing/2010/main" val="0"/>
+                        </a:ext>
+                      </a:extLst>
+                    </a:blip>
+                    <a:stretch>
+                      <a:fillRect/>
+                    </a:stretch>
+                  </pic:blipFill>
+                  <pic:spPr>
+                    <a:xfrm>
+                      <a:off x="0" y="0"/>
+                      <a:ext cx="5943600" cy="7429500"/>
+                    </a:xfrm>
+                    <a:prstGeom prst="rect">
+                      <a:avLst/>
+                    </a:prstGeom>
+                  </pic:spPr>
+                </pic:pic>
+              </a:graphicData>
+            </a:graphic>
+          </wp:inline>
+        </w:drawing>
+      </w:r>
+    </w:p>
     <w:sectPr>
       <w:pgSz w:w="12240" w:h="15840"/>
       <w:pgMar w:top="1440" w:right="1440" w:bottom="1440" w:left="1440" w:header="720" w:footer="720" w:gutter="0"/>
@@ -2127,7 +2189,7 @@
   <w:style w:type="paragraph" w:default="1" w:styleId="Normal">
     <w:name w:val="Normal"/>
     <w:qFormat/>
-    <w:rsid w:val="00482FF2"/>
+    <w:rsid w:val="00507385"/>
   </w:style>
   <w:style w:type="paragraph" w:styleId="Heading1">
     <w:name w:val="heading 1"/>

</xml_diff>

<commit_message>
Add Q6 option 1 and Q6 option 2
</commit_message>
<xml_diff>
--- a/04_report/02_selected_figures.docx
+++ b/04_report/02_selected_figures.docx
@@ -54,8 +54,19 @@
           <w:sz w:val="24"/>
           <w:szCs w:val="24"/>
         </w:rPr>
-        <w:t>PHUSE RBM Working Group – Quality Tolerance Limits Industry Survey 01Feb2022</w:t>
-      </w:r>
+        <w:t xml:space="preserve">PHUSE RBM Working Group – Quality Tolerance Limits Industry Survey </w:t>
+      </w:r>
+      <w:proofErr w:type="gramStart"/>
+      <w:r>
+        <w:rPr>
+          <w:b/>
+          <w:color w:val="000000"/>
+          <w:sz w:val="24"/>
+          <w:szCs w:val="24"/>
+        </w:rPr>
+        <w:t>01Feb2022</w:t>
+      </w:r>
+      <w:proofErr w:type="gramEnd"/>
     </w:p>
     <w:p/>
     <w:p>
@@ -152,7 +163,7 @@
           <w:r>
             <w:fldChar w:fldCharType="separate"/>
           </w:r>
-          <w:hyperlink w:anchor="_Toc151910650" w:history="1">
+          <w:hyperlink w:anchor="_Toc151956306" w:history="1">
             <w:r>
               <w:rPr>
                 <w:rStyle w:val="Hyperlink"/>
@@ -179,7 +190,7 @@
                 <w:noProof/>
                 <w:webHidden/>
               </w:rPr>
-              <w:instrText xml:space="preserve"> PAGEREF _Toc151910650 \h </w:instrText>
+              <w:instrText xml:space="preserve"> PAGEREF _Toc151956306 \h </w:instrText>
             </w:r>
             <w:r>
               <w:rPr>
@@ -221,7 +232,7 @@
               <w:noProof/>
             </w:rPr>
           </w:pPr>
-          <w:hyperlink w:anchor="_Toc151910651" w:history="1">
+          <w:hyperlink w:anchor="_Toc151956307" w:history="1">
             <w:r>
               <w:rPr>
                 <w:rStyle w:val="Hyperlink"/>
@@ -248,7 +259,7 @@
                 <w:noProof/>
                 <w:webHidden/>
               </w:rPr>
-              <w:instrText xml:space="preserve"> PAGEREF _Toc151910651 \h </w:instrText>
+              <w:instrText xml:space="preserve"> PAGEREF _Toc151956307 \h </w:instrText>
             </w:r>
             <w:r>
               <w:rPr>
@@ -290,7 +301,7 @@
               <w:noProof/>
             </w:rPr>
           </w:pPr>
-          <w:hyperlink w:anchor="_Toc151910652" w:history="1">
+          <w:hyperlink w:anchor="_Toc151956308" w:history="1">
             <w:r>
               <w:rPr>
                 <w:rStyle w:val="Hyperlink"/>
@@ -317,7 +328,7 @@
                 <w:noProof/>
                 <w:webHidden/>
               </w:rPr>
-              <w:instrText xml:space="preserve"> PAGEREF _Toc151910652 \h </w:instrText>
+              <w:instrText xml:space="preserve"> PAGEREF _Toc151956308 \h </w:instrText>
             </w:r>
             <w:r>
               <w:rPr>
@@ -359,7 +370,7 @@
               <w:noProof/>
             </w:rPr>
           </w:pPr>
-          <w:hyperlink w:anchor="_Toc151910653" w:history="1">
+          <w:hyperlink w:anchor="_Toc151956309" w:history="1">
             <w:r>
               <w:rPr>
                 <w:rStyle w:val="Hyperlink"/>
@@ -386,7 +397,7 @@
                 <w:noProof/>
                 <w:webHidden/>
               </w:rPr>
-              <w:instrText xml:space="preserve"> PAGEREF _Toc151910653 \h </w:instrText>
+              <w:instrText xml:space="preserve"> PAGEREF _Toc151956309 \h </w:instrText>
             </w:r>
             <w:r>
               <w:rPr>
@@ -428,7 +439,7 @@
               <w:noProof/>
             </w:rPr>
           </w:pPr>
-          <w:hyperlink w:anchor="_Toc151910654" w:history="1">
+          <w:hyperlink w:anchor="_Toc151956310" w:history="1">
             <w:r>
               <w:rPr>
                 <w:rStyle w:val="Hyperlink"/>
@@ -455,7 +466,7 @@
                 <w:noProof/>
                 <w:webHidden/>
               </w:rPr>
-              <w:instrText xml:space="preserve"> PAGEREF _Toc151910654 \h </w:instrText>
+              <w:instrText xml:space="preserve"> PAGEREF _Toc151956310 \h </w:instrText>
             </w:r>
             <w:r>
               <w:rPr>
@@ -497,7 +508,7 @@
               <w:noProof/>
             </w:rPr>
           </w:pPr>
-          <w:hyperlink w:anchor="_Toc151910655" w:history="1">
+          <w:hyperlink w:anchor="_Toc151956311" w:history="1">
             <w:r>
               <w:rPr>
                 <w:rStyle w:val="Hyperlink"/>
@@ -524,7 +535,7 @@
                 <w:noProof/>
                 <w:webHidden/>
               </w:rPr>
-              <w:instrText xml:space="preserve"> PAGEREF _Toc151910655 \h </w:instrText>
+              <w:instrText xml:space="preserve"> PAGEREF _Toc151956311 \h </w:instrText>
             </w:r>
             <w:r>
               <w:rPr>
@@ -566,13 +577,13 @@
               <w:noProof/>
             </w:rPr>
           </w:pPr>
-          <w:hyperlink w:anchor="_Toc151910656" w:history="1">
+          <w:hyperlink w:anchor="_Toc151956312" w:history="1">
             <w:r>
               <w:rPr>
                 <w:rStyle w:val="Hyperlink"/>
                 <w:noProof/>
               </w:rPr>
-              <w:t>Plot 6b and 6b.02</w:t>
+              <w:t>Plot 6 option 1</w:t>
             </w:r>
             <w:r>
               <w:rPr>
@@ -593,7 +604,7 @@
                 <w:noProof/>
                 <w:webHidden/>
               </w:rPr>
-              <w:instrText xml:space="preserve"> PAGEREF _Toc151910656 \h </w:instrText>
+              <w:instrText xml:space="preserve"> PAGEREF _Toc151956312 \h </w:instrText>
             </w:r>
             <w:r>
               <w:rPr>
@@ -614,6 +625,144 @@
                 <w:webHidden/>
               </w:rPr>
               <w:t>6</w:t>
+            </w:r>
+            <w:r>
+              <w:rPr>
+                <w:noProof/>
+                <w:webHidden/>
+              </w:rPr>
+              <w:fldChar w:fldCharType="end"/>
+            </w:r>
+          </w:hyperlink>
+        </w:p>
+        <w:p>
+          <w:pPr>
+            <w:pStyle w:val="TOC1"/>
+            <w:tabs>
+              <w:tab w:val="right" w:leader="dot" w:pos="9350"/>
+            </w:tabs>
+            <w:rPr>
+              <w:rFonts w:eastAsiaTheme="minorEastAsia"/>
+              <w:noProof/>
+            </w:rPr>
+          </w:pPr>
+          <w:hyperlink w:anchor="_Toc151956313" w:history="1">
+            <w:r>
+              <w:rPr>
+                <w:rStyle w:val="Hyperlink"/>
+                <w:noProof/>
+              </w:rPr>
+              <w:t>Plot 6 option 2</w:t>
+            </w:r>
+            <w:r>
+              <w:rPr>
+                <w:noProof/>
+                <w:webHidden/>
+              </w:rPr>
+              <w:tab/>
+            </w:r>
+            <w:r>
+              <w:rPr>
+                <w:noProof/>
+                <w:webHidden/>
+              </w:rPr>
+              <w:fldChar w:fldCharType="begin"/>
+            </w:r>
+            <w:r>
+              <w:rPr>
+                <w:noProof/>
+                <w:webHidden/>
+              </w:rPr>
+              <w:instrText xml:space="preserve"> PAGEREF _Toc151956313 \h </w:instrText>
+            </w:r>
+            <w:r>
+              <w:rPr>
+                <w:noProof/>
+                <w:webHidden/>
+              </w:rPr>
+            </w:r>
+            <w:r>
+              <w:rPr>
+                <w:noProof/>
+                <w:webHidden/>
+              </w:rPr>
+              <w:fldChar w:fldCharType="separate"/>
+            </w:r>
+            <w:r>
+              <w:rPr>
+                <w:noProof/>
+                <w:webHidden/>
+              </w:rPr>
+              <w:t>7</w:t>
+            </w:r>
+            <w:r>
+              <w:rPr>
+                <w:noProof/>
+                <w:webHidden/>
+              </w:rPr>
+              <w:fldChar w:fldCharType="end"/>
+            </w:r>
+          </w:hyperlink>
+        </w:p>
+        <w:p>
+          <w:pPr>
+            <w:pStyle w:val="TOC1"/>
+            <w:tabs>
+              <w:tab w:val="right" w:leader="dot" w:pos="9350"/>
+            </w:tabs>
+            <w:rPr>
+              <w:rFonts w:eastAsiaTheme="minorEastAsia"/>
+              <w:noProof/>
+            </w:rPr>
+          </w:pPr>
+          <w:hyperlink w:anchor="_Toc151956314" w:history="1">
+            <w:r>
+              <w:rPr>
+                <w:rStyle w:val="Hyperlink"/>
+                <w:noProof/>
+              </w:rPr>
+              <w:t>Plot 7</w:t>
+            </w:r>
+            <w:r>
+              <w:rPr>
+                <w:noProof/>
+                <w:webHidden/>
+              </w:rPr>
+              <w:tab/>
+            </w:r>
+            <w:r>
+              <w:rPr>
+                <w:noProof/>
+                <w:webHidden/>
+              </w:rPr>
+              <w:fldChar w:fldCharType="begin"/>
+            </w:r>
+            <w:r>
+              <w:rPr>
+                <w:noProof/>
+                <w:webHidden/>
+              </w:rPr>
+              <w:instrText xml:space="preserve"> PAGEREF _Toc151956314 \h </w:instrText>
+            </w:r>
+            <w:r>
+              <w:rPr>
+                <w:noProof/>
+                <w:webHidden/>
+              </w:rPr>
+            </w:r>
+            <w:r>
+              <w:rPr>
+                <w:noProof/>
+                <w:webHidden/>
+              </w:rPr>
+              <w:fldChar w:fldCharType="separate"/>
+            </w:r>
+            <w:r>
+              <w:rPr>
+                <w:noProof/>
+                <w:webHidden/>
+              </w:rPr>
+              <w:t>8</w:t>
             </w:r>
             <w:r>
               <w:rPr>
@@ -680,7 +829,21 @@
         <w:rPr>
           <w:rFonts w:eastAsia="Times New Roman"/>
         </w:rPr>
-        <w:t xml:space="preserve"> Friday, November 24, 2023 6:48 AM</w:t>
+        <w:t xml:space="preserve"> Friday, November 24, </w:t>
+      </w:r>
+      <w:proofErr w:type="gramStart"/>
+      <w:r>
+        <w:rPr>
+          <w:rFonts w:eastAsia="Times New Roman"/>
+        </w:rPr>
+        <w:t>2023</w:t>
+      </w:r>
+      <w:proofErr w:type="gramEnd"/>
+      <w:r>
+        <w:rPr>
+          <w:rFonts w:eastAsia="Times New Roman"/>
+        </w:rPr>
+        <w:t xml:space="preserve"> 6:48 AM</w:t>
       </w:r>
       <w:r>
         <w:rPr>
@@ -724,28 +887,64 @@
         <w:rPr>
           <w:rFonts w:eastAsia="Times New Roman"/>
         </w:rPr>
-        <w:t xml:space="preserve"> request for some new plots. Could you review and advise how much work this would be and if this is too time consuming, i can work with Mike and Mireille to identify if we can remove any. </w:t>
-      </w:r>
-    </w:p>
-    <w:p>
-      <w:pPr>
-        <w:rPr>
-          <w:rFonts w:eastAsia="Times New Roman"/>
-        </w:rPr>
-      </w:pPr>
-    </w:p>
-    <w:p>
-      <w:pPr>
-        <w:rPr>
-          <w:rFonts w:eastAsia="Times New Roman"/>
-        </w:rPr>
-      </w:pPr>
-      <w:r>
-        <w:rPr>
-          <w:rFonts w:eastAsia="Times New Roman"/>
-        </w:rPr>
-        <w:t>General point: for the plots that are stacked bar charts and where there are a number of different plots within the main plot (like plot 6) would it be possible to put the x axis at the top of the first plot as well as below the last plot? Just that it will enable the reviewer to follow the axis up and down easier.  Think this would apply to plots 6</w:t>
-      </w:r>
+        <w:t xml:space="preserve"> request for some new plots. Could you review and advise how much work this would be and if this is too time consuming, </w:t>
+      </w:r>
+      <w:proofErr w:type="spellStart"/>
+      <w:r>
+        <w:rPr>
+          <w:rFonts w:eastAsia="Times New Roman"/>
+        </w:rPr>
+        <w:t>i</w:t>
+      </w:r>
+      <w:proofErr w:type="spellEnd"/>
+      <w:r>
+        <w:rPr>
+          <w:rFonts w:eastAsia="Times New Roman"/>
+        </w:rPr>
+        <w:t xml:space="preserve"> can work with Mike and Mireille to identify if we can remove any. </w:t>
+      </w:r>
+    </w:p>
+    <w:p>
+      <w:pPr>
+        <w:rPr>
+          <w:rFonts w:eastAsia="Times New Roman"/>
+        </w:rPr>
+      </w:pPr>
+    </w:p>
+    <w:p>
+      <w:pPr>
+        <w:rPr>
+          <w:rFonts w:eastAsia="Times New Roman"/>
+        </w:rPr>
+      </w:pPr>
+      <w:r>
+        <w:rPr>
+          <w:rFonts w:eastAsia="Times New Roman"/>
+        </w:rPr>
+        <w:t xml:space="preserve">General point: for the plots that are stacked bar charts and where there are </w:t>
+      </w:r>
+      <w:proofErr w:type="gramStart"/>
+      <w:r>
+        <w:rPr>
+          <w:rFonts w:eastAsia="Times New Roman"/>
+        </w:rPr>
+        <w:t>a number of</w:t>
+      </w:r>
+      <w:proofErr w:type="gramEnd"/>
+      <w:r>
+        <w:rPr>
+          <w:rFonts w:eastAsia="Times New Roman"/>
+        </w:rPr>
+        <w:t xml:space="preserve"> different plots within the main plot (like plot 6) would it be possible to put the x axis at the top of the first plot as well as below the last plot? Just that it will enable the reviewer to follow the axis up and down easier.  Think this would apply to plots </w:t>
+      </w:r>
+      <w:proofErr w:type="gramStart"/>
+      <w:r>
+        <w:rPr>
+          <w:rFonts w:eastAsia="Times New Roman"/>
+        </w:rPr>
+        <w:t>6</w:t>
+      </w:r>
+      <w:proofErr w:type="gramEnd"/>
     </w:p>
     <w:p>
       <w:pPr>
@@ -773,7 +972,7 @@
           <w:rFonts w:eastAsia="Times New Roman"/>
         </w:rPr>
       </w:pPr>
-      <w:bookmarkStart w:id="0" w:name="_Toc151910650"/>
+      <w:bookmarkStart w:id="0" w:name="_Toc151956306"/>
       <w:r>
         <w:rPr>
           <w:rStyle w:val="Heading1Char"/>
@@ -872,7 +1071,7 @@
           <w:szCs w:val="24"/>
         </w:rPr>
       </w:pPr>
-      <w:bookmarkStart w:id="1" w:name="_Toc151910651"/>
+      <w:bookmarkStart w:id="1" w:name="_Toc151956307"/>
       <w:r>
         <w:rPr>
           <w:rStyle w:val="Heading1Char"/>
@@ -883,9 +1082,17 @@
         <w:rPr>
           <w:rStyle w:val="Heading1Char"/>
         </w:rPr>
-        <w:t>: Other</w:t>
+        <w:t xml:space="preserve">: </w:t>
+      </w:r>
+      <w:proofErr w:type="gramStart"/>
+      <w:r>
+        <w:rPr>
+          <w:rStyle w:val="Heading1Char"/>
+        </w:rPr>
+        <w:t>Other</w:t>
       </w:r>
       <w:bookmarkEnd w:id="1"/>
+      <w:proofErr w:type="gramEnd"/>
       <w:r>
         <w:rPr>
           <w:b/>
@@ -908,8 +1115,8 @@
         <w:tblLook w:val="04A0" w:firstRow="1" w:lastRow="0" w:firstColumn="1" w:lastColumn="0" w:noHBand="0" w:noVBand="1"/>
       </w:tblPr>
       <w:tblGrid>
-        <w:gridCol w:w="2430"/>
-        <w:gridCol w:w="6930"/>
+        <w:gridCol w:w="1260"/>
+        <w:gridCol w:w="5940"/>
       </w:tblGrid>
       <w:tr>
         <w:trPr>
@@ -919,7 +1126,7 @@
         <w:tc>
           <w:tcPr>
             <w:cnfStyle w:val="001000000000" w:firstRow="0" w:lastRow="0" w:firstColumn="1" w:lastColumn="0" w:oddVBand="0" w:evenVBand="0" w:oddHBand="0" w:evenHBand="0" w:firstRowFirstColumn="0" w:firstRowLastColumn="0" w:lastRowFirstColumn="0" w:lastRowLastColumn="0"/>
-            <w:tcW w:w="2430" w:type="dxa"/>
+            <w:tcW w:w="1260" w:type="dxa"/>
             <w:noWrap/>
             <w:hideMark/>
           </w:tcPr>
@@ -941,7 +1148,7 @@
         </w:tc>
         <w:tc>
           <w:tcPr>
-            <w:tcW w:w="6930" w:type="dxa"/>
+            <w:tcW w:w="5940" w:type="dxa"/>
             <w:noWrap/>
             <w:hideMark/>
           </w:tcPr>
@@ -971,7 +1178,7 @@
         <w:tc>
           <w:tcPr>
             <w:cnfStyle w:val="001000000000" w:firstRow="0" w:lastRow="0" w:firstColumn="1" w:lastColumn="0" w:oddVBand="0" w:evenVBand="0" w:oddHBand="0" w:evenHBand="0" w:firstRowFirstColumn="0" w:firstRowLastColumn="0" w:lastRowFirstColumn="0" w:lastRowLastColumn="0"/>
-            <w:tcW w:w="2430" w:type="dxa"/>
+            <w:tcW w:w="1260" w:type="dxa"/>
             <w:noWrap/>
           </w:tcPr>
           <w:p>
@@ -994,7 +1201,7 @@
         </w:tc>
         <w:tc>
           <w:tcPr>
-            <w:tcW w:w="6930" w:type="dxa"/>
+            <w:tcW w:w="5940" w:type="dxa"/>
             <w:noWrap/>
           </w:tcPr>
           <w:p>
@@ -1018,7 +1225,7 @@
         <w:tc>
           <w:tcPr>
             <w:cnfStyle w:val="001000000000" w:firstRow="0" w:lastRow="0" w:firstColumn="1" w:lastColumn="0" w:oddVBand="0" w:evenVBand="0" w:oddHBand="0" w:evenHBand="0" w:firstRowFirstColumn="0" w:firstRowLastColumn="0" w:lastRowFirstColumn="0" w:lastRowLastColumn="0"/>
-            <w:tcW w:w="2430" w:type="dxa"/>
+            <w:tcW w:w="1260" w:type="dxa"/>
             <w:noWrap/>
           </w:tcPr>
           <w:p>
@@ -1041,7 +1248,7 @@
         </w:tc>
         <w:tc>
           <w:tcPr>
-            <w:tcW w:w="6930" w:type="dxa"/>
+            <w:tcW w:w="5940" w:type="dxa"/>
             <w:noWrap/>
           </w:tcPr>
           <w:p>
@@ -1063,7 +1270,7 @@
         <w:tc>
           <w:tcPr>
             <w:cnfStyle w:val="001000000000" w:firstRow="0" w:lastRow="0" w:firstColumn="1" w:lastColumn="0" w:oddVBand="0" w:evenVBand="0" w:oddHBand="0" w:evenHBand="0" w:firstRowFirstColumn="0" w:firstRowLastColumn="0" w:lastRowFirstColumn="0" w:lastRowLastColumn="0"/>
-            <w:tcW w:w="2430" w:type="dxa"/>
+            <w:tcW w:w="1260" w:type="dxa"/>
             <w:noWrap/>
           </w:tcPr>
           <w:p>
@@ -1086,7 +1293,7 @@
         </w:tc>
         <w:tc>
           <w:tcPr>
-            <w:tcW w:w="6930" w:type="dxa"/>
+            <w:tcW w:w="5940" w:type="dxa"/>
             <w:noWrap/>
           </w:tcPr>
           <w:p>
@@ -1107,7 +1314,7 @@
         <w:tc>
           <w:tcPr>
             <w:cnfStyle w:val="001000000000" w:firstRow="0" w:lastRow="0" w:firstColumn="1" w:lastColumn="0" w:oddVBand="0" w:evenVBand="0" w:oddHBand="0" w:evenHBand="0" w:firstRowFirstColumn="0" w:firstRowLastColumn="0" w:lastRowFirstColumn="0" w:lastRowLastColumn="0"/>
-            <w:tcW w:w="2430" w:type="dxa"/>
+            <w:tcW w:w="1260" w:type="dxa"/>
             <w:noWrap/>
           </w:tcPr>
           <w:p>
@@ -1130,7 +1337,7 @@
         </w:tc>
         <w:tc>
           <w:tcPr>
-            <w:tcW w:w="6930" w:type="dxa"/>
+            <w:tcW w:w="5940" w:type="dxa"/>
             <w:noWrap/>
           </w:tcPr>
           <w:p>
@@ -1152,7 +1359,7 @@
         <w:tc>
           <w:tcPr>
             <w:cnfStyle w:val="001000000000" w:firstRow="0" w:lastRow="0" w:firstColumn="1" w:lastColumn="0" w:oddVBand="0" w:evenVBand="0" w:oddHBand="0" w:evenHBand="0" w:firstRowFirstColumn="0" w:firstRowLastColumn="0" w:lastRowFirstColumn="0" w:lastRowLastColumn="0"/>
-            <w:tcW w:w="2430" w:type="dxa"/>
+            <w:tcW w:w="1260" w:type="dxa"/>
             <w:noWrap/>
           </w:tcPr>
           <w:p>
@@ -1175,7 +1382,7 @@
         </w:tc>
         <w:tc>
           <w:tcPr>
-            <w:tcW w:w="6930" w:type="dxa"/>
+            <w:tcW w:w="5940" w:type="dxa"/>
             <w:noWrap/>
           </w:tcPr>
           <w:p>
@@ -1196,7 +1403,7 @@
         <w:tc>
           <w:tcPr>
             <w:cnfStyle w:val="001000000000" w:firstRow="0" w:lastRow="0" w:firstColumn="1" w:lastColumn="0" w:oddVBand="0" w:evenVBand="0" w:oddHBand="0" w:evenHBand="0" w:firstRowFirstColumn="0" w:firstRowLastColumn="0" w:lastRowFirstColumn="0" w:lastRowLastColumn="0"/>
-            <w:tcW w:w="2430" w:type="dxa"/>
+            <w:tcW w:w="1260" w:type="dxa"/>
             <w:noWrap/>
           </w:tcPr>
           <w:p>
@@ -1219,7 +1426,7 @@
         </w:tc>
         <w:tc>
           <w:tcPr>
-            <w:tcW w:w="6930" w:type="dxa"/>
+            <w:tcW w:w="5940" w:type="dxa"/>
             <w:noWrap/>
           </w:tcPr>
           <w:p>
@@ -1244,7 +1451,7 @@
         <w:tc>
           <w:tcPr>
             <w:cnfStyle w:val="001000000000" w:firstRow="0" w:lastRow="0" w:firstColumn="1" w:lastColumn="0" w:oddVBand="0" w:evenVBand="0" w:oddHBand="0" w:evenHBand="0" w:firstRowFirstColumn="0" w:firstRowLastColumn="0" w:lastRowFirstColumn="0" w:lastRowLastColumn="0"/>
-            <w:tcW w:w="2430" w:type="dxa"/>
+            <w:tcW w:w="1260" w:type="dxa"/>
             <w:noWrap/>
           </w:tcPr>
           <w:p>
@@ -1267,7 +1474,7 @@
         </w:tc>
         <w:tc>
           <w:tcPr>
-            <w:tcW w:w="6930" w:type="dxa"/>
+            <w:tcW w:w="5940" w:type="dxa"/>
             <w:noWrap/>
           </w:tcPr>
           <w:p>
@@ -1291,7 +1498,7 @@
         <w:tc>
           <w:tcPr>
             <w:cnfStyle w:val="001000000000" w:firstRow="0" w:lastRow="0" w:firstColumn="1" w:lastColumn="0" w:oddVBand="0" w:evenVBand="0" w:oddHBand="0" w:evenHBand="0" w:firstRowFirstColumn="0" w:firstRowLastColumn="0" w:lastRowFirstColumn="0" w:lastRowLastColumn="0"/>
-            <w:tcW w:w="2430" w:type="dxa"/>
+            <w:tcW w:w="1260" w:type="dxa"/>
             <w:noWrap/>
           </w:tcPr>
           <w:p>
@@ -1314,7 +1521,7 @@
         </w:tc>
         <w:tc>
           <w:tcPr>
-            <w:tcW w:w="6930" w:type="dxa"/>
+            <w:tcW w:w="5940" w:type="dxa"/>
             <w:noWrap/>
           </w:tcPr>
           <w:p>
@@ -1339,7 +1546,7 @@
         <w:tc>
           <w:tcPr>
             <w:cnfStyle w:val="001000000000" w:firstRow="0" w:lastRow="0" w:firstColumn="1" w:lastColumn="0" w:oddVBand="0" w:evenVBand="0" w:oddHBand="0" w:evenHBand="0" w:firstRowFirstColumn="0" w:firstRowLastColumn="0" w:lastRowFirstColumn="0" w:lastRowLastColumn="0"/>
-            <w:tcW w:w="2430" w:type="dxa"/>
+            <w:tcW w:w="1260" w:type="dxa"/>
             <w:noWrap/>
           </w:tcPr>
           <w:p>
@@ -1362,7 +1569,7 @@
         </w:tc>
         <w:tc>
           <w:tcPr>
-            <w:tcW w:w="6930" w:type="dxa"/>
+            <w:tcW w:w="5940" w:type="dxa"/>
             <w:noWrap/>
           </w:tcPr>
           <w:p>
@@ -1383,7 +1590,7 @@
         <w:tc>
           <w:tcPr>
             <w:cnfStyle w:val="001000000000" w:firstRow="0" w:lastRow="0" w:firstColumn="1" w:lastColumn="0" w:oddVBand="0" w:evenVBand="0" w:oddHBand="0" w:evenHBand="0" w:firstRowFirstColumn="0" w:firstRowLastColumn="0" w:lastRowFirstColumn="0" w:lastRowLastColumn="0"/>
-            <w:tcW w:w="2430" w:type="dxa"/>
+            <w:tcW w:w="1260" w:type="dxa"/>
             <w:noWrap/>
           </w:tcPr>
           <w:p>
@@ -1406,7 +1613,7 @@
         </w:tc>
         <w:tc>
           <w:tcPr>
-            <w:tcW w:w="6930" w:type="dxa"/>
+            <w:tcW w:w="5940" w:type="dxa"/>
             <w:noWrap/>
           </w:tcPr>
           <w:p>
@@ -1428,7 +1635,7 @@
         <w:tc>
           <w:tcPr>
             <w:cnfStyle w:val="001000000000" w:firstRow="0" w:lastRow="0" w:firstColumn="1" w:lastColumn="0" w:oddVBand="0" w:evenVBand="0" w:oddHBand="0" w:evenHBand="0" w:firstRowFirstColumn="0" w:firstRowLastColumn="0" w:lastRowFirstColumn="0" w:lastRowLastColumn="0"/>
-            <w:tcW w:w="2430" w:type="dxa"/>
+            <w:tcW w:w="1260" w:type="dxa"/>
             <w:noWrap/>
           </w:tcPr>
           <w:p>
@@ -1451,7 +1658,7 @@
         </w:tc>
         <w:tc>
           <w:tcPr>
-            <w:tcW w:w="6930" w:type="dxa"/>
+            <w:tcW w:w="5940" w:type="dxa"/>
             <w:noWrap/>
           </w:tcPr>
           <w:p>
@@ -1472,7 +1679,7 @@
         <w:tc>
           <w:tcPr>
             <w:cnfStyle w:val="001000000000" w:firstRow="0" w:lastRow="0" w:firstColumn="1" w:lastColumn="0" w:oddVBand="0" w:evenVBand="0" w:oddHBand="0" w:evenHBand="0" w:firstRowFirstColumn="0" w:firstRowLastColumn="0" w:lastRowFirstColumn="0" w:lastRowLastColumn="0"/>
-            <w:tcW w:w="2430" w:type="dxa"/>
+            <w:tcW w:w="1260" w:type="dxa"/>
             <w:noWrap/>
           </w:tcPr>
           <w:p>
@@ -1495,7 +1702,7 @@
         </w:tc>
         <w:tc>
           <w:tcPr>
-            <w:tcW w:w="6930" w:type="dxa"/>
+            <w:tcW w:w="5940" w:type="dxa"/>
             <w:noWrap/>
           </w:tcPr>
           <w:p>
@@ -1517,7 +1724,7 @@
         <w:tc>
           <w:tcPr>
             <w:cnfStyle w:val="001000000000" w:firstRow="0" w:lastRow="0" w:firstColumn="1" w:lastColumn="0" w:oddVBand="0" w:evenVBand="0" w:oddHBand="0" w:evenHBand="0" w:firstRowFirstColumn="0" w:firstRowLastColumn="0" w:lastRowFirstColumn="0" w:lastRowLastColumn="0"/>
-            <w:tcW w:w="2430" w:type="dxa"/>
+            <w:tcW w:w="1260" w:type="dxa"/>
             <w:noWrap/>
           </w:tcPr>
           <w:p>
@@ -1540,7 +1747,7 @@
         </w:tc>
         <w:tc>
           <w:tcPr>
-            <w:tcW w:w="6930" w:type="dxa"/>
+            <w:tcW w:w="5940" w:type="dxa"/>
             <w:noWrap/>
           </w:tcPr>
           <w:p>
@@ -1561,7 +1768,7 @@
         <w:tc>
           <w:tcPr>
             <w:cnfStyle w:val="001000000000" w:firstRow="0" w:lastRow="0" w:firstColumn="1" w:lastColumn="0" w:oddVBand="0" w:evenVBand="0" w:oddHBand="0" w:evenHBand="0" w:firstRowFirstColumn="0" w:firstRowLastColumn="0" w:lastRowFirstColumn="0" w:lastRowLastColumn="0"/>
-            <w:tcW w:w="2430" w:type="dxa"/>
+            <w:tcW w:w="1260" w:type="dxa"/>
             <w:noWrap/>
           </w:tcPr>
           <w:p>
@@ -1584,7 +1791,7 @@
         </w:tc>
         <w:tc>
           <w:tcPr>
-            <w:tcW w:w="6930" w:type="dxa"/>
+            <w:tcW w:w="5940" w:type="dxa"/>
             <w:noWrap/>
           </w:tcPr>
           <w:p>
@@ -1606,7 +1813,7 @@
         <w:tc>
           <w:tcPr>
             <w:cnfStyle w:val="001000000000" w:firstRow="0" w:lastRow="0" w:firstColumn="1" w:lastColumn="0" w:oddVBand="0" w:evenVBand="0" w:oddHBand="0" w:evenHBand="0" w:firstRowFirstColumn="0" w:firstRowLastColumn="0" w:lastRowFirstColumn="0" w:lastRowLastColumn="0"/>
-            <w:tcW w:w="2430" w:type="dxa"/>
+            <w:tcW w:w="1260" w:type="dxa"/>
             <w:noWrap/>
           </w:tcPr>
           <w:p>
@@ -1629,7 +1836,7 @@
         </w:tc>
         <w:tc>
           <w:tcPr>
-            <w:tcW w:w="6930" w:type="dxa"/>
+            <w:tcW w:w="5940" w:type="dxa"/>
             <w:noWrap/>
           </w:tcPr>
           <w:p>
@@ -1666,7 +1873,7 @@
           <w:rFonts w:eastAsia="Times New Roman"/>
         </w:rPr>
       </w:pPr>
-      <w:bookmarkStart w:id="2" w:name="_Toc151910652"/>
+      <w:bookmarkStart w:id="2" w:name="_Toc151956308"/>
       <w:r>
         <w:rPr>
           <w:rStyle w:val="Heading1Char"/>
@@ -1679,7 +1886,35 @@
         <w:rPr>
           <w:rFonts w:eastAsia="Times New Roman"/>
         </w:rPr>
-        <w:t xml:space="preserve"> - this one equates to question 4 and is Which functional area Leads the trial level risk based approach to Quality.  - Could we have the same plot as you have created in plot 3.  this is very similar to plot 3 but plot 3 is asking which functional area is involved and plot 4 asks which function LEADS , so very slightly different</w:t>
+        <w:t xml:space="preserve"> - this one equates to question 4 and is Which functional area Leads the trial level </w:t>
+      </w:r>
+      <w:proofErr w:type="gramStart"/>
+      <w:r>
+        <w:rPr>
+          <w:rFonts w:eastAsia="Times New Roman"/>
+        </w:rPr>
+        <w:t>risk based</w:t>
+      </w:r>
+      <w:proofErr w:type="gramEnd"/>
+      <w:r>
+        <w:rPr>
+          <w:rFonts w:eastAsia="Times New Roman"/>
+        </w:rPr>
+        <w:t xml:space="preserve"> approach to Quality.  - Could we have the same plot as you have created in plot 3.  this is very similar to plot 3 but plot 3 is asking which functional area is involved and plot 4 asks which function </w:t>
+      </w:r>
+      <w:proofErr w:type="gramStart"/>
+      <w:r>
+        <w:rPr>
+          <w:rFonts w:eastAsia="Times New Roman"/>
+        </w:rPr>
+        <w:t>LEADS ,</w:t>
+      </w:r>
+      <w:proofErr w:type="gramEnd"/>
+      <w:r>
+        <w:rPr>
+          <w:rFonts w:eastAsia="Times New Roman"/>
+        </w:rPr>
+        <w:t xml:space="preserve"> so very slightly different</w:t>
       </w:r>
     </w:p>
     <w:p>
@@ -1759,7 +1994,7 @@
           <w:szCs w:val="24"/>
         </w:rPr>
       </w:pPr>
-      <w:bookmarkStart w:id="3" w:name="_Toc151910653"/>
+      <w:bookmarkStart w:id="3" w:name="_Toc151956309"/>
       <w:r>
         <w:rPr>
           <w:rStyle w:val="Heading1Char"/>
@@ -1776,9 +2011,17 @@
         <w:rPr>
           <w:rStyle w:val="Heading1Char"/>
         </w:rPr>
-        <w:t>: Other</w:t>
+        <w:t xml:space="preserve">: </w:t>
+      </w:r>
+      <w:proofErr w:type="gramStart"/>
+      <w:r>
+        <w:rPr>
+          <w:rStyle w:val="Heading1Char"/>
+        </w:rPr>
+        <w:t>Other</w:t>
       </w:r>
       <w:bookmarkEnd w:id="3"/>
+      <w:proofErr w:type="gramEnd"/>
       <w:r>
         <w:rPr>
           <w:b/>
@@ -1804,8 +2047,8 @@
         <w:tblLook w:val="04A0" w:firstRow="1" w:lastRow="0" w:firstColumn="1" w:lastColumn="0" w:noHBand="0" w:noVBand="1"/>
       </w:tblPr>
       <w:tblGrid>
-        <w:gridCol w:w="2430"/>
-        <w:gridCol w:w="2970"/>
+        <w:gridCol w:w="1620"/>
+        <w:gridCol w:w="3780"/>
       </w:tblGrid>
       <w:tr>
         <w:trPr>
@@ -1815,7 +2058,7 @@
         <w:tc>
           <w:tcPr>
             <w:cnfStyle w:val="001000000000" w:firstRow="0" w:lastRow="0" w:firstColumn="1" w:lastColumn="0" w:oddVBand="0" w:evenVBand="0" w:oddHBand="0" w:evenHBand="0" w:firstRowFirstColumn="0" w:firstRowLastColumn="0" w:lastRowFirstColumn="0" w:lastRowLastColumn="0"/>
-            <w:tcW w:w="2430" w:type="dxa"/>
+            <w:tcW w:w="1620" w:type="dxa"/>
             <w:noWrap/>
             <w:hideMark/>
           </w:tcPr>
@@ -1837,7 +2080,7 @@
         </w:tc>
         <w:tc>
           <w:tcPr>
-            <w:tcW w:w="2970" w:type="dxa"/>
+            <w:tcW w:w="3780" w:type="dxa"/>
             <w:noWrap/>
             <w:hideMark/>
           </w:tcPr>
@@ -1867,7 +2110,7 @@
         <w:tc>
           <w:tcPr>
             <w:cnfStyle w:val="001000000000" w:firstRow="0" w:lastRow="0" w:firstColumn="1" w:lastColumn="0" w:oddVBand="0" w:evenVBand="0" w:oddHBand="0" w:evenHBand="0" w:firstRowFirstColumn="0" w:firstRowLastColumn="0" w:lastRowFirstColumn="0" w:lastRowLastColumn="0"/>
-            <w:tcW w:w="2430" w:type="dxa"/>
+            <w:tcW w:w="1620" w:type="dxa"/>
             <w:noWrap/>
           </w:tcPr>
           <w:p>
@@ -1892,7 +2135,7 @@
         </w:tc>
         <w:tc>
           <w:tcPr>
-            <w:tcW w:w="2970" w:type="dxa"/>
+            <w:tcW w:w="3780" w:type="dxa"/>
             <w:noWrap/>
             <w:hideMark/>
           </w:tcPr>
@@ -1917,7 +2160,7 @@
         <w:tc>
           <w:tcPr>
             <w:cnfStyle w:val="001000000000" w:firstRow="0" w:lastRow="0" w:firstColumn="1" w:lastColumn="0" w:oddVBand="0" w:evenVBand="0" w:oddHBand="0" w:evenHBand="0" w:firstRowFirstColumn="0" w:firstRowLastColumn="0" w:lastRowFirstColumn="0" w:lastRowLastColumn="0"/>
-            <w:tcW w:w="2430" w:type="dxa"/>
+            <w:tcW w:w="1620" w:type="dxa"/>
             <w:noWrap/>
           </w:tcPr>
           <w:p>
@@ -1942,7 +2185,7 @@
         </w:tc>
         <w:tc>
           <w:tcPr>
-            <w:tcW w:w="2970" w:type="dxa"/>
+            <w:tcW w:w="3780" w:type="dxa"/>
             <w:noWrap/>
             <w:hideMark/>
           </w:tcPr>
@@ -1965,7 +2208,7 @@
         <w:tc>
           <w:tcPr>
             <w:cnfStyle w:val="001000000000" w:firstRow="0" w:lastRow="0" w:firstColumn="1" w:lastColumn="0" w:oddVBand="0" w:evenVBand="0" w:oddHBand="0" w:evenHBand="0" w:firstRowFirstColumn="0" w:firstRowLastColumn="0" w:lastRowFirstColumn="0" w:lastRowLastColumn="0"/>
-            <w:tcW w:w="2430" w:type="dxa"/>
+            <w:tcW w:w="1620" w:type="dxa"/>
             <w:noWrap/>
           </w:tcPr>
           <w:p>
@@ -1990,7 +2233,7 @@
         </w:tc>
         <w:tc>
           <w:tcPr>
-            <w:tcW w:w="2970" w:type="dxa"/>
+            <w:tcW w:w="3780" w:type="dxa"/>
             <w:noWrap/>
             <w:hideMark/>
           </w:tcPr>
@@ -2012,7 +2255,7 @@
         <w:tc>
           <w:tcPr>
             <w:cnfStyle w:val="001000000000" w:firstRow="0" w:lastRow="0" w:firstColumn="1" w:lastColumn="0" w:oddVBand="0" w:evenVBand="0" w:oddHBand="0" w:evenHBand="0" w:firstRowFirstColumn="0" w:firstRowLastColumn="0" w:lastRowFirstColumn="0" w:lastRowLastColumn="0"/>
-            <w:tcW w:w="2430" w:type="dxa"/>
+            <w:tcW w:w="1620" w:type="dxa"/>
             <w:noWrap/>
           </w:tcPr>
           <w:p>
@@ -2037,7 +2280,7 @@
         </w:tc>
         <w:tc>
           <w:tcPr>
-            <w:tcW w:w="2970" w:type="dxa"/>
+            <w:tcW w:w="3780" w:type="dxa"/>
             <w:noWrap/>
             <w:hideMark/>
           </w:tcPr>
@@ -2060,7 +2303,7 @@
         <w:tc>
           <w:tcPr>
             <w:cnfStyle w:val="001000000000" w:firstRow="0" w:lastRow="0" w:firstColumn="1" w:lastColumn="0" w:oddVBand="0" w:evenVBand="0" w:oddHBand="0" w:evenHBand="0" w:firstRowFirstColumn="0" w:firstRowLastColumn="0" w:lastRowFirstColumn="0" w:lastRowLastColumn="0"/>
-            <w:tcW w:w="2430" w:type="dxa"/>
+            <w:tcW w:w="1620" w:type="dxa"/>
             <w:noWrap/>
           </w:tcPr>
           <w:p>
@@ -2085,7 +2328,7 @@
         </w:tc>
         <w:tc>
           <w:tcPr>
-            <w:tcW w:w="2970" w:type="dxa"/>
+            <w:tcW w:w="3780" w:type="dxa"/>
             <w:noWrap/>
             <w:hideMark/>
           </w:tcPr>
@@ -2110,7 +2353,7 @@
         <w:tc>
           <w:tcPr>
             <w:cnfStyle w:val="001000000000" w:firstRow="0" w:lastRow="0" w:firstColumn="1" w:lastColumn="0" w:oddVBand="0" w:evenVBand="0" w:oddHBand="0" w:evenHBand="0" w:firstRowFirstColumn="0" w:firstRowLastColumn="0" w:lastRowFirstColumn="0" w:lastRowLastColumn="0"/>
-            <w:tcW w:w="2430" w:type="dxa"/>
+            <w:tcW w:w="1620" w:type="dxa"/>
             <w:noWrap/>
           </w:tcPr>
           <w:p>
@@ -2135,7 +2378,7 @@
         </w:tc>
         <w:tc>
           <w:tcPr>
-            <w:tcW w:w="2970" w:type="dxa"/>
+            <w:tcW w:w="3780" w:type="dxa"/>
             <w:noWrap/>
             <w:hideMark/>
           </w:tcPr>
@@ -2161,7 +2404,7 @@
         <w:tc>
           <w:tcPr>
             <w:cnfStyle w:val="001000000000" w:firstRow="0" w:lastRow="0" w:firstColumn="1" w:lastColumn="0" w:oddVBand="0" w:evenVBand="0" w:oddHBand="0" w:evenHBand="0" w:firstRowFirstColumn="0" w:firstRowLastColumn="0" w:lastRowFirstColumn="0" w:lastRowLastColumn="0"/>
-            <w:tcW w:w="2430" w:type="dxa"/>
+            <w:tcW w:w="1620" w:type="dxa"/>
             <w:noWrap/>
           </w:tcPr>
           <w:p>
@@ -2186,7 +2429,7 @@
         </w:tc>
         <w:tc>
           <w:tcPr>
-            <w:tcW w:w="2970" w:type="dxa"/>
+            <w:tcW w:w="3780" w:type="dxa"/>
             <w:noWrap/>
             <w:hideMark/>
           </w:tcPr>
@@ -2211,7 +2454,7 @@
         <w:tc>
           <w:tcPr>
             <w:cnfStyle w:val="001000000000" w:firstRow="0" w:lastRow="0" w:firstColumn="1" w:lastColumn="0" w:oddVBand="0" w:evenVBand="0" w:oddHBand="0" w:evenHBand="0" w:firstRowFirstColumn="0" w:firstRowLastColumn="0" w:lastRowFirstColumn="0" w:lastRowLastColumn="0"/>
-            <w:tcW w:w="2430" w:type="dxa"/>
+            <w:tcW w:w="1620" w:type="dxa"/>
             <w:noWrap/>
           </w:tcPr>
           <w:p>
@@ -2236,7 +2479,7 @@
         </w:tc>
         <w:tc>
           <w:tcPr>
-            <w:tcW w:w="2970" w:type="dxa"/>
+            <w:tcW w:w="3780" w:type="dxa"/>
             <w:noWrap/>
             <w:hideMark/>
           </w:tcPr>
@@ -2262,7 +2505,7 @@
         <w:tc>
           <w:tcPr>
             <w:cnfStyle w:val="001000000000" w:firstRow="0" w:lastRow="0" w:firstColumn="1" w:lastColumn="0" w:oddVBand="0" w:evenVBand="0" w:oddHBand="0" w:evenHBand="0" w:firstRowFirstColumn="0" w:firstRowLastColumn="0" w:lastRowFirstColumn="0" w:lastRowLastColumn="0"/>
-            <w:tcW w:w="2430" w:type="dxa"/>
+            <w:tcW w:w="1620" w:type="dxa"/>
             <w:noWrap/>
           </w:tcPr>
           <w:p>
@@ -2287,7 +2530,7 @@
         </w:tc>
         <w:tc>
           <w:tcPr>
-            <w:tcW w:w="2970" w:type="dxa"/>
+            <w:tcW w:w="3780" w:type="dxa"/>
             <w:noWrap/>
             <w:hideMark/>
           </w:tcPr>
@@ -2309,7 +2552,7 @@
         <w:tc>
           <w:tcPr>
             <w:cnfStyle w:val="001000000000" w:firstRow="0" w:lastRow="0" w:firstColumn="1" w:lastColumn="0" w:oddVBand="0" w:evenVBand="0" w:oddHBand="0" w:evenHBand="0" w:firstRowFirstColumn="0" w:firstRowLastColumn="0" w:lastRowFirstColumn="0" w:lastRowLastColumn="0"/>
-            <w:tcW w:w="2430" w:type="dxa"/>
+            <w:tcW w:w="1620" w:type="dxa"/>
             <w:noWrap/>
           </w:tcPr>
           <w:p>
@@ -2334,7 +2577,7 @@
         </w:tc>
         <w:tc>
           <w:tcPr>
-            <w:tcW w:w="2970" w:type="dxa"/>
+            <w:tcW w:w="3780" w:type="dxa"/>
             <w:noWrap/>
             <w:hideMark/>
           </w:tcPr>
@@ -2360,7 +2603,7 @@
         <w:tc>
           <w:tcPr>
             <w:cnfStyle w:val="001000000000" w:firstRow="0" w:lastRow="0" w:firstColumn="1" w:lastColumn="0" w:oddVBand="0" w:evenVBand="0" w:oddHBand="0" w:evenHBand="0" w:firstRowFirstColumn="0" w:firstRowLastColumn="0" w:lastRowFirstColumn="0" w:lastRowLastColumn="0"/>
-            <w:tcW w:w="2430" w:type="dxa"/>
+            <w:tcW w:w="1620" w:type="dxa"/>
             <w:noWrap/>
           </w:tcPr>
           <w:p>
@@ -2385,7 +2628,7 @@
         </w:tc>
         <w:tc>
           <w:tcPr>
-            <w:tcW w:w="2970" w:type="dxa"/>
+            <w:tcW w:w="3780" w:type="dxa"/>
             <w:noWrap/>
             <w:hideMark/>
           </w:tcPr>
@@ -2407,7 +2650,7 @@
         <w:tc>
           <w:tcPr>
             <w:cnfStyle w:val="001000000000" w:firstRow="0" w:lastRow="0" w:firstColumn="1" w:lastColumn="0" w:oddVBand="0" w:evenVBand="0" w:oddHBand="0" w:evenHBand="0" w:firstRowFirstColumn="0" w:firstRowLastColumn="0" w:lastRowFirstColumn="0" w:lastRowLastColumn="0"/>
-            <w:tcW w:w="2430" w:type="dxa"/>
+            <w:tcW w:w="1620" w:type="dxa"/>
             <w:noWrap/>
           </w:tcPr>
           <w:p>
@@ -2432,7 +2675,7 @@
         </w:tc>
         <w:tc>
           <w:tcPr>
-            <w:tcW w:w="2970" w:type="dxa"/>
+            <w:tcW w:w="3780" w:type="dxa"/>
             <w:noWrap/>
           </w:tcPr>
           <w:p>
@@ -2454,7 +2697,7 @@
         <w:tc>
           <w:tcPr>
             <w:cnfStyle w:val="001000000000" w:firstRow="0" w:lastRow="0" w:firstColumn="1" w:lastColumn="0" w:oddVBand="0" w:evenVBand="0" w:oddHBand="0" w:evenHBand="0" w:firstRowFirstColumn="0" w:firstRowLastColumn="0" w:lastRowFirstColumn="0" w:lastRowLastColumn="0"/>
-            <w:tcW w:w="2430" w:type="dxa"/>
+            <w:tcW w:w="1620" w:type="dxa"/>
             <w:noWrap/>
           </w:tcPr>
           <w:p>
@@ -2479,7 +2722,7 @@
         </w:tc>
         <w:tc>
           <w:tcPr>
-            <w:tcW w:w="2970" w:type="dxa"/>
+            <w:tcW w:w="3780" w:type="dxa"/>
             <w:noWrap/>
           </w:tcPr>
           <w:p>
@@ -2503,7 +2746,7 @@
         <w:tc>
           <w:tcPr>
             <w:cnfStyle w:val="001000000000" w:firstRow="0" w:lastRow="0" w:firstColumn="1" w:lastColumn="0" w:oddVBand="0" w:evenVBand="0" w:oddHBand="0" w:evenHBand="0" w:firstRowFirstColumn="0" w:firstRowLastColumn="0" w:lastRowFirstColumn="0" w:lastRowLastColumn="0"/>
-            <w:tcW w:w="2430" w:type="dxa"/>
+            <w:tcW w:w="1620" w:type="dxa"/>
             <w:noWrap/>
           </w:tcPr>
           <w:p>
@@ -2528,7 +2771,7 @@
         </w:tc>
         <w:tc>
           <w:tcPr>
-            <w:tcW w:w="2970" w:type="dxa"/>
+            <w:tcW w:w="3780" w:type="dxa"/>
             <w:noWrap/>
           </w:tcPr>
           <w:p>
@@ -2550,7 +2793,7 @@
         <w:tc>
           <w:tcPr>
             <w:cnfStyle w:val="001000000000" w:firstRow="0" w:lastRow="0" w:firstColumn="1" w:lastColumn="0" w:oddVBand="0" w:evenVBand="0" w:oddHBand="0" w:evenHBand="0" w:firstRowFirstColumn="0" w:firstRowLastColumn="0" w:lastRowFirstColumn="0" w:lastRowLastColumn="0"/>
-            <w:tcW w:w="2430" w:type="dxa"/>
+            <w:tcW w:w="1620" w:type="dxa"/>
             <w:noWrap/>
           </w:tcPr>
           <w:p>
@@ -2575,7 +2818,7 @@
         </w:tc>
         <w:tc>
           <w:tcPr>
-            <w:tcW w:w="2970" w:type="dxa"/>
+            <w:tcW w:w="3780" w:type="dxa"/>
             <w:noWrap/>
           </w:tcPr>
           <w:p>
@@ -2599,20 +2842,7 @@
           <w:rFonts w:eastAsia="Times New Roman"/>
         </w:rPr>
       </w:pPr>
-      <w:r>
-        <w:rPr>
-          <w:rFonts w:eastAsia="Times New Roman"/>
-        </w:rPr>
-        <w:br w:type="page"/>
-      </w:r>
-    </w:p>
-    <w:p>
-      <w:pPr>
-        <w:rPr>
-          <w:rFonts w:eastAsia="Times New Roman"/>
-        </w:rPr>
-      </w:pPr>
-      <w:bookmarkStart w:id="4" w:name="_Toc151910654"/>
+      <w:bookmarkStart w:id="4" w:name="_Toc151956310"/>
       <w:r>
         <w:rPr>
           <w:rStyle w:val="Heading1Char"/>
@@ -2724,7 +2954,7 @@
           <w:szCs w:val="24"/>
         </w:rPr>
       </w:pPr>
-      <w:bookmarkStart w:id="5" w:name="_Toc151910655"/>
+      <w:bookmarkStart w:id="5" w:name="_Toc151956311"/>
       <w:r>
         <w:rPr>
           <w:rStyle w:val="Heading1Char"/>
@@ -2770,13 +3000,6 @@
       <w:r>
         <w:t>9</w:t>
       </w:r>
-    </w:p>
-    <w:p>
-      <w:pPr>
-        <w:rPr>
-          <w:rFonts w:eastAsia="Times New Roman"/>
-        </w:rPr>
-      </w:pPr>
     </w:p>
     <w:tbl>
       <w:tblPr>
@@ -3172,7 +3395,21 @@
               <w:rPr>
                 <w:rFonts w:eastAsia="Times New Roman"/>
               </w:rPr>
-              <w:t>Risk management to all studies but cetralized monitoring not for small sample size </w:t>
+              <w:t>Risk management to all studies but cetralized monitoring not for small sample </w:t>
+            </w:r>
+            <w:proofErr w:type="gramStart"/>
+            <w:r>
+              <w:rPr>
+                <w:rFonts w:eastAsia="Times New Roman"/>
+              </w:rPr>
+              <w:t>size</w:t>
+            </w:r>
+            <w:proofErr w:type="gramEnd"/>
+            <w:r>
+              <w:rPr>
+                <w:rFonts w:eastAsia="Times New Roman"/>
+              </w:rPr>
+              <w:t> </w:t>
             </w:r>
           </w:p>
           <w:p>
@@ -3653,7 +3890,21 @@
               <w:rPr>
                 <w:rFonts w:eastAsia="Times New Roman"/>
               </w:rPr>
-              <w:t> approach as risk assessments and mitigation </w:t>
+              <w:t> approach as risk assessments and </w:t>
+            </w:r>
+            <w:proofErr w:type="gramStart"/>
+            <w:r>
+              <w:rPr>
+                <w:rFonts w:eastAsia="Times New Roman"/>
+              </w:rPr>
+              <w:t>mitigation</w:t>
+            </w:r>
+            <w:proofErr w:type="gramEnd"/>
+            <w:r>
+              <w:rPr>
+                <w:rFonts w:eastAsia="Times New Roman"/>
+              </w:rPr>
+              <w:t> </w:t>
             </w:r>
           </w:p>
           <w:p>
@@ -3667,8 +3918,21 @@
               <w:rPr>
                 <w:rFonts w:eastAsia="Times New Roman"/>
               </w:rPr>
-              <w:lastRenderedPageBreak/>
-              <w:t>planning are done for all.</w:t>
+              <w:t>planning </w:t>
+            </w:r>
+            <w:proofErr w:type="gramStart"/>
+            <w:r>
+              <w:rPr>
+                <w:rFonts w:eastAsia="Times New Roman"/>
+              </w:rPr>
+              <w:t>are</w:t>
+            </w:r>
+            <w:proofErr w:type="gramEnd"/>
+            <w:r>
+              <w:rPr>
+                <w:rFonts w:eastAsia="Times New Roman"/>
+              </w:rPr>
+              <w:t> done for all.</w:t>
             </w:r>
           </w:p>
         </w:tc>
@@ -3687,19 +3951,32 @@
           <w:rFonts w:eastAsia="Times New Roman"/>
         </w:rPr>
       </w:pPr>
-      <w:bookmarkStart w:id="6" w:name="_Toc151910656"/>
+      <w:bookmarkStart w:id="6" w:name="_Toc151956312"/>
       <w:r>
         <w:rPr>
           <w:rStyle w:val="Heading1Char"/>
         </w:rPr>
-        <w:t>Plot 6b and 6b.02</w:t>
+        <w:lastRenderedPageBreak/>
+        <w:t>Plot 6</w:t>
+      </w:r>
+      <w:r>
+        <w:rPr>
+          <w:rStyle w:val="Heading1Char"/>
+        </w:rPr>
+        <w:t xml:space="preserve"> option 1</w:t>
       </w:r>
       <w:bookmarkEnd w:id="6"/>
       <w:r>
         <w:rPr>
-          <w:rFonts w:eastAsia="Times New Roman"/>
-        </w:rPr>
-        <w:t xml:space="preserve"> - Looks great but could we have the x axis at the top as well as the bottom</w:t>
+          <w:rStyle w:val="Heading1Char"/>
+        </w:rPr>
+        <w:t xml:space="preserve"> </w:t>
+      </w:r>
+      <w:r>
+        <w:rPr>
+          <w:rFonts w:eastAsia="Times New Roman"/>
+        </w:rPr>
+        <w:t>- Looks great but could we have the x axis at the top as well as the bottom</w:t>
       </w:r>
       <w:r>
         <w:rPr>
@@ -3714,34 +3991,53 @@
           <w:rFonts w:eastAsia="Times New Roman"/>
         </w:rPr>
       </w:pPr>
-    </w:p>
-    <w:p>
-      <w:pPr>
-        <w:rPr>
-          <w:rFonts w:eastAsia="Times New Roman"/>
-        </w:rPr>
-      </w:pPr>
-    </w:p>
-    <w:p>
-      <w:pPr>
-        <w:rPr>
-          <w:rFonts w:eastAsia="Times New Roman"/>
-        </w:rPr>
-      </w:pPr>
-    </w:p>
-    <w:p>
-      <w:pPr>
-        <w:rPr>
-          <w:rFonts w:eastAsia="Times New Roman"/>
-        </w:rPr>
-      </w:pPr>
-    </w:p>
-    <w:p>
-      <w:pPr>
-        <w:rPr>
-          <w:rFonts w:eastAsia="Times New Roman"/>
-        </w:rPr>
-      </w:pPr>
+      <w:r>
+        <w:rPr>
+          <w:rFonts w:eastAsia="Times New Roman"/>
+          <w:noProof/>
+        </w:rPr>
+        <w:drawing>
+          <wp:inline distT="0" distB="0" distL="0" distR="0" wp14:anchorId="195081CE" wp14:editId="5445B80F">
+            <wp:extent cx="5943600" cy="7429500"/>
+            <wp:effectExtent l="0" t="0" r="0" b="0"/>
+            <wp:docPr id="2" name="Picture 2" descr="A chart of music notes&#10;&#10;Description automatically generated with medium confidence"/>
+            <wp:cNvGraphicFramePr>
+              <a:graphicFrameLocks xmlns:a="http://schemas.openxmlformats.org/drawingml/2006/main" noChangeAspect="1"/>
+            </wp:cNvGraphicFramePr>
+            <a:graphic xmlns:a="http://schemas.openxmlformats.org/drawingml/2006/main">
+              <a:graphicData uri="http://schemas.openxmlformats.org/drawingml/2006/picture">
+                <pic:pic xmlns:pic="http://schemas.openxmlformats.org/drawingml/2006/picture">
+                  <pic:nvPicPr>
+                    <pic:cNvPr id="2" name="Picture 2" descr="A chart of music notes&#10;&#10;Description automatically generated with medium confidence"/>
+                    <pic:cNvPicPr/>
+                  </pic:nvPicPr>
+                  <pic:blipFill>
+                    <a:blip r:embed="rId10" cstate="print">
+                      <a:extLst>
+                        <a:ext uri="{28A0092B-C50C-407E-A947-70E740481C1C}">
+                          <a14:useLocalDpi xmlns:a14="http://schemas.microsoft.com/office/drawing/2010/main" val="0"/>
+                        </a:ext>
+                      </a:extLst>
+                    </a:blip>
+                    <a:stretch>
+                      <a:fillRect/>
+                    </a:stretch>
+                  </pic:blipFill>
+                  <pic:spPr>
+                    <a:xfrm>
+                      <a:off x="0" y="0"/>
+                      <a:ext cx="5943600" cy="7429500"/>
+                    </a:xfrm>
+                    <a:prstGeom prst="rect">
+                      <a:avLst/>
+                    </a:prstGeom>
+                  </pic:spPr>
+                </pic:pic>
+              </a:graphicData>
+            </a:graphic>
+          </wp:inline>
+        </w:drawing>
+      </w:r>
     </w:p>
     <w:p>
       <w:pPr>
@@ -3762,31 +4058,188 @@
           <w:rFonts w:eastAsia="Times New Roman"/>
         </w:rPr>
       </w:pPr>
-      <w:r>
-        <w:rPr>
-          <w:rFonts w:eastAsia="Times New Roman"/>
+      <w:bookmarkStart w:id="7" w:name="_Toc151956313"/>
+      <w:r>
+        <w:rPr>
+          <w:rStyle w:val="Heading1Char"/>
         </w:rPr>
         <w:lastRenderedPageBreak/>
-        <w:t>Plot 7  - Could we have one for Question 7 like plot 3 but with the attributes on the y axis</w:t>
-      </w:r>
-    </w:p>
-    <w:p>
-      <w:pPr>
-        <w:rPr>
-          <w:rFonts w:eastAsia="Times New Roman"/>
-        </w:rPr>
-      </w:pPr>
-    </w:p>
-    <w:p>
-      <w:pPr>
-        <w:rPr>
-          <w:rFonts w:eastAsia="Times New Roman"/>
-        </w:rPr>
-      </w:pPr>
-      <w:r>
-        <w:rPr>
-          <w:rFonts w:eastAsia="Times New Roman"/>
-        </w:rPr>
+        <w:t>Plot 6</w:t>
+      </w:r>
+      <w:r>
+        <w:rPr>
+          <w:rStyle w:val="Heading1Char"/>
+        </w:rPr>
+        <w:t xml:space="preserve"> option </w:t>
+      </w:r>
+      <w:r>
+        <w:rPr>
+          <w:rStyle w:val="Heading1Char"/>
+        </w:rPr>
+        <w:t>2</w:t>
+      </w:r>
+      <w:bookmarkEnd w:id="7"/>
+      <w:r>
+        <w:rPr>
+          <w:rStyle w:val="Heading1Char"/>
+        </w:rPr>
+        <w:t xml:space="preserve"> </w:t>
+      </w:r>
+      <w:r>
+        <w:rPr>
+          <w:rFonts w:eastAsia="Times New Roman"/>
+        </w:rPr>
+        <w:t>- Looks great but could we have the x axis at the top as well as the bottom.</w:t>
+      </w:r>
+    </w:p>
+    <w:p>
+      <w:pPr>
+        <w:rPr>
+          <w:rFonts w:eastAsia="Times New Roman"/>
+        </w:rPr>
+      </w:pPr>
+      <w:r>
+        <w:rPr>
+          <w:rFonts w:eastAsia="Times New Roman"/>
+          <w:highlight w:val="cyan"/>
+        </w:rPr>
+        <w:t>Might be a better option</w:t>
+      </w:r>
+      <w:r>
+        <w:rPr>
+          <w:rFonts w:eastAsia="Times New Roman"/>
+        </w:rPr>
+        <w:t>.</w:t>
+      </w:r>
+    </w:p>
+    <w:p>
+      <w:pPr>
+        <w:rPr>
+          <w:rFonts w:eastAsia="Times New Roman"/>
+        </w:rPr>
+      </w:pPr>
+      <w:r>
+        <w:rPr>
+          <w:rFonts w:eastAsia="Times New Roman"/>
+          <w:noProof/>
+        </w:rPr>
+        <w:drawing>
+          <wp:inline distT="0" distB="0" distL="0" distR="0" wp14:anchorId="41C1D3FE" wp14:editId="6C8C1DDC">
+            <wp:extent cx="5943600" cy="7429500"/>
+            <wp:effectExtent l="0" t="0" r="0" b="0"/>
+            <wp:docPr id="3" name="Picture 3" descr="A chart of different colored lines&#10;&#10;Description automatically generated with medium confidence"/>
+            <wp:cNvGraphicFramePr>
+              <a:graphicFrameLocks xmlns:a="http://schemas.openxmlformats.org/drawingml/2006/main" noChangeAspect="1"/>
+            </wp:cNvGraphicFramePr>
+            <a:graphic xmlns:a="http://schemas.openxmlformats.org/drawingml/2006/main">
+              <a:graphicData uri="http://schemas.openxmlformats.org/drawingml/2006/picture">
+                <pic:pic xmlns:pic="http://schemas.openxmlformats.org/drawingml/2006/picture">
+                  <pic:nvPicPr>
+                    <pic:cNvPr id="3" name="Picture 3" descr="A chart of different colored lines&#10;&#10;Description automatically generated with medium confidence"/>
+                    <pic:cNvPicPr/>
+                  </pic:nvPicPr>
+                  <pic:blipFill>
+                    <a:blip r:embed="rId11" cstate="print">
+                      <a:extLst>
+                        <a:ext uri="{28A0092B-C50C-407E-A947-70E740481C1C}">
+                          <a14:useLocalDpi xmlns:a14="http://schemas.microsoft.com/office/drawing/2010/main" val="0"/>
+                        </a:ext>
+                      </a:extLst>
+                    </a:blip>
+                    <a:stretch>
+                      <a:fillRect/>
+                    </a:stretch>
+                  </pic:blipFill>
+                  <pic:spPr>
+                    <a:xfrm>
+                      <a:off x="0" y="0"/>
+                      <a:ext cx="5943600" cy="7429500"/>
+                    </a:xfrm>
+                    <a:prstGeom prst="rect">
+                      <a:avLst/>
+                    </a:prstGeom>
+                  </pic:spPr>
+                </pic:pic>
+              </a:graphicData>
+            </a:graphic>
+          </wp:inline>
+        </w:drawing>
+      </w:r>
+    </w:p>
+    <w:p>
+      <w:pPr>
+        <w:rPr>
+          <w:rFonts w:eastAsia="Times New Roman"/>
+        </w:rPr>
+      </w:pPr>
+      <w:bookmarkStart w:id="8" w:name="_Toc151956314"/>
+      <w:r>
+        <w:rPr>
+          <w:rStyle w:val="Heading1Char"/>
+        </w:rPr>
+        <w:lastRenderedPageBreak/>
+        <w:t xml:space="preserve">Plot </w:t>
+      </w:r>
+      <w:proofErr w:type="gramStart"/>
+      <w:r>
+        <w:rPr>
+          <w:rStyle w:val="Heading1Char"/>
+        </w:rPr>
+        <w:t>7</w:t>
+      </w:r>
+      <w:bookmarkEnd w:id="8"/>
+      <w:r>
+        <w:rPr>
+          <w:rFonts w:eastAsia="Times New Roman"/>
+        </w:rPr>
+        <w:t>  -</w:t>
+      </w:r>
+      <w:proofErr w:type="gramEnd"/>
+      <w:r>
+        <w:rPr>
+          <w:rFonts w:eastAsia="Times New Roman"/>
+        </w:rPr>
+        <w:t xml:space="preserve"> Could we have one for Question 7 like plot 3 but with the attributes on the y axis</w:t>
+      </w:r>
+    </w:p>
+    <w:p>
+      <w:pPr>
+        <w:rPr>
+          <w:rFonts w:eastAsia="Times New Roman"/>
+        </w:rPr>
+      </w:pPr>
+    </w:p>
+    <w:p>
+      <w:pPr>
+        <w:rPr>
+          <w:rFonts w:eastAsia="Times New Roman"/>
+        </w:rPr>
+      </w:pPr>
+    </w:p>
+    <w:p>
+      <w:pPr>
+        <w:rPr>
+          <w:rFonts w:eastAsia="Times New Roman"/>
+        </w:rPr>
+      </w:pPr>
+      <w:r>
+        <w:rPr>
+          <w:rFonts w:eastAsia="Times New Roman"/>
+        </w:rPr>
+        <w:br w:type="page"/>
+      </w:r>
+    </w:p>
+    <w:p>
+      <w:pPr>
+        <w:rPr>
+          <w:rFonts w:eastAsia="Times New Roman"/>
+        </w:rPr>
+      </w:pPr>
+      <w:r>
+        <w:rPr>
+          <w:rFonts w:eastAsia="Times New Roman"/>
+        </w:rPr>
+        <w:lastRenderedPageBreak/>
         <w:t>Plot 8 - Could we have one for question 8 like plot 6b and the attributes on the y axis and responses on the x axis. </w:t>
       </w:r>
     </w:p>
@@ -3847,47 +4300,77 @@
         <w:rPr>
           <w:rFonts w:eastAsia="Times New Roman"/>
         </w:rPr>
-        <w:t>Plot 19 - Question 19 - could we have a plot like plot 6b</w:t>
-      </w:r>
-    </w:p>
-    <w:p>
-      <w:pPr>
-        <w:rPr>
-          <w:rFonts w:eastAsia="Times New Roman"/>
-        </w:rPr>
-      </w:pPr>
-    </w:p>
-    <w:p>
-      <w:pPr>
-        <w:rPr>
-          <w:rFonts w:eastAsia="Times New Roman"/>
-        </w:rPr>
-      </w:pPr>
-      <w:r>
-        <w:rPr>
-          <w:rFonts w:eastAsia="Times New Roman"/>
-        </w:rPr>
-        <w:t>Plot 20.3 - question 20.3, could we have a plot like plot 3</w:t>
-      </w:r>
-    </w:p>
-    <w:p>
-      <w:pPr>
-        <w:rPr>
-          <w:rFonts w:eastAsia="Times New Roman"/>
-        </w:rPr>
-      </w:pPr>
-    </w:p>
-    <w:p>
-      <w:pPr>
-        <w:rPr>
-          <w:rFonts w:eastAsia="Times New Roman"/>
-        </w:rPr>
-      </w:pPr>
-      <w:r>
-        <w:rPr>
-          <w:rFonts w:eastAsia="Times New Roman"/>
-        </w:rPr>
-        <w:t>Plot 25 - question 25  - Could we have new plots for these or should we stay with those we have? </w:t>
+        <w:t xml:space="preserve">Plot 19 - Question 19 - could we have a plot like plot </w:t>
+      </w:r>
+      <w:proofErr w:type="gramStart"/>
+      <w:r>
+        <w:rPr>
+          <w:rFonts w:eastAsia="Times New Roman"/>
+        </w:rPr>
+        <w:t>6b</w:t>
+      </w:r>
+      <w:proofErr w:type="gramEnd"/>
+    </w:p>
+    <w:p>
+      <w:pPr>
+        <w:rPr>
+          <w:rFonts w:eastAsia="Times New Roman"/>
+        </w:rPr>
+      </w:pPr>
+    </w:p>
+    <w:p>
+      <w:pPr>
+        <w:rPr>
+          <w:rFonts w:eastAsia="Times New Roman"/>
+        </w:rPr>
+      </w:pPr>
+      <w:r>
+        <w:rPr>
+          <w:rFonts w:eastAsia="Times New Roman"/>
+        </w:rPr>
+        <w:t xml:space="preserve">Plot 20.3 - question 20.3, could we have a plot like plot </w:t>
+      </w:r>
+      <w:proofErr w:type="gramStart"/>
+      <w:r>
+        <w:rPr>
+          <w:rFonts w:eastAsia="Times New Roman"/>
+        </w:rPr>
+        <w:t>3</w:t>
+      </w:r>
+      <w:proofErr w:type="gramEnd"/>
+    </w:p>
+    <w:p>
+      <w:pPr>
+        <w:rPr>
+          <w:rFonts w:eastAsia="Times New Roman"/>
+        </w:rPr>
+      </w:pPr>
+    </w:p>
+    <w:p>
+      <w:pPr>
+        <w:rPr>
+          <w:rFonts w:eastAsia="Times New Roman"/>
+        </w:rPr>
+      </w:pPr>
+      <w:r>
+        <w:rPr>
+          <w:rFonts w:eastAsia="Times New Roman"/>
+        </w:rPr>
+        <w:t xml:space="preserve">Plot 25 - question </w:t>
+      </w:r>
+      <w:proofErr w:type="gramStart"/>
+      <w:r>
+        <w:rPr>
+          <w:rFonts w:eastAsia="Times New Roman"/>
+        </w:rPr>
+        <w:t>25  -</w:t>
+      </w:r>
+      <w:proofErr w:type="gramEnd"/>
+      <w:r>
+        <w:rPr>
+          <w:rFonts w:eastAsia="Times New Roman"/>
+        </w:rPr>
+        <w:t xml:space="preserve"> Could we have new plots for these or should we stay with those we have? </w:t>
       </w:r>
     </w:p>
     <w:p>
@@ -3926,7 +4409,7 @@
                     </pic:cNvPicPr>
                   </pic:nvPicPr>
                   <pic:blipFill>
-                    <a:blip r:embed="rId10" r:link="rId11">
+                    <a:blip r:embed="rId12" r:link="rId13">
                       <a:extLst>
                         <a:ext uri="{28A0092B-C50C-407E-A947-70E740481C1C}">
                           <a14:useLocalDpi xmlns:a14="http://schemas.microsoft.com/office/drawing/2010/main" val="0"/>
@@ -4002,7 +4485,7 @@
                     </pic:cNvPicPr>
                   </pic:nvPicPr>
                   <pic:blipFill>
-                    <a:blip r:embed="rId12" r:link="rId13">
+                    <a:blip r:embed="rId14" r:link="rId15">
                       <a:extLst>
                         <a:ext uri="{28A0092B-C50C-407E-A947-70E740481C1C}">
                           <a14:useLocalDpi xmlns:a14="http://schemas.microsoft.com/office/drawing/2010/main" val="0"/>
@@ -4051,7 +4534,21 @@
         <w:rPr>
           <w:rFonts w:eastAsia="Times New Roman"/>
         </w:rPr>
-        <w:t>Again, thank you so much </w:t>
+        <w:t xml:space="preserve">Again, thank you so </w:t>
+      </w:r>
+      <w:proofErr w:type="gramStart"/>
+      <w:r>
+        <w:rPr>
+          <w:rFonts w:eastAsia="Times New Roman"/>
+        </w:rPr>
+        <w:t>much</w:t>
+      </w:r>
+      <w:proofErr w:type="gramEnd"/>
+      <w:r>
+        <w:rPr>
+          <w:rFonts w:eastAsia="Times New Roman"/>
+        </w:rPr>
+        <w:t> </w:t>
       </w:r>
     </w:p>
     <w:p>
@@ -4579,7 +5076,7 @@
   <w:style w:type="paragraph" w:default="1" w:styleId="Normal">
     <w:name w:val="Normal"/>
     <w:qFormat/>
-    <w:rsid w:val="00B23351"/>
+    <w:rsid w:val="00BE28F6"/>
   </w:style>
   <w:style w:type="paragraph" w:styleId="Heading1">
     <w:name w:val="heading 1"/>

</xml_diff>

<commit_message>
Add Q7, Q8 option 1, Q8 option 2, and Q10
</commit_message>
<xml_diff>
--- a/04_report/02_selected_figures.docx
+++ b/04_report/02_selected_figures.docx
@@ -163,7 +163,7 @@
           <w:r>
             <w:fldChar w:fldCharType="separate"/>
           </w:r>
-          <w:hyperlink w:anchor="_Toc151956306" w:history="1">
+          <w:hyperlink w:anchor="_Toc151993638" w:history="1">
             <w:r>
               <w:rPr>
                 <w:rStyle w:val="Hyperlink"/>
@@ -190,7 +190,7 @@
                 <w:noProof/>
                 <w:webHidden/>
               </w:rPr>
-              <w:instrText xml:space="preserve"> PAGEREF _Toc151956306 \h </w:instrText>
+              <w:instrText xml:space="preserve"> PAGEREF _Toc151993638 \h </w:instrText>
             </w:r>
             <w:r>
               <w:rPr>
@@ -232,7 +232,7 @@
               <w:noProof/>
             </w:rPr>
           </w:pPr>
-          <w:hyperlink w:anchor="_Toc151956307" w:history="1">
+          <w:hyperlink w:anchor="_Toc151993639" w:history="1">
             <w:r>
               <w:rPr>
                 <w:rStyle w:val="Hyperlink"/>
@@ -259,7 +259,7 @@
                 <w:noProof/>
                 <w:webHidden/>
               </w:rPr>
-              <w:instrText xml:space="preserve"> PAGEREF _Toc151956307 \h </w:instrText>
+              <w:instrText xml:space="preserve"> PAGEREF _Toc151993639 \h </w:instrText>
             </w:r>
             <w:r>
               <w:rPr>
@@ -301,7 +301,7 @@
               <w:noProof/>
             </w:rPr>
           </w:pPr>
-          <w:hyperlink w:anchor="_Toc151956308" w:history="1">
+          <w:hyperlink w:anchor="_Toc151993640" w:history="1">
             <w:r>
               <w:rPr>
                 <w:rStyle w:val="Hyperlink"/>
@@ -328,7 +328,7 @@
                 <w:noProof/>
                 <w:webHidden/>
               </w:rPr>
-              <w:instrText xml:space="preserve"> PAGEREF _Toc151956308 \h </w:instrText>
+              <w:instrText xml:space="preserve"> PAGEREF _Toc151993640 \h </w:instrText>
             </w:r>
             <w:r>
               <w:rPr>
@@ -370,7 +370,7 @@
               <w:noProof/>
             </w:rPr>
           </w:pPr>
-          <w:hyperlink w:anchor="_Toc151956309" w:history="1">
+          <w:hyperlink w:anchor="_Toc151993641" w:history="1">
             <w:r>
               <w:rPr>
                 <w:rStyle w:val="Hyperlink"/>
@@ -397,7 +397,7 @@
                 <w:noProof/>
                 <w:webHidden/>
               </w:rPr>
-              <w:instrText xml:space="preserve"> PAGEREF _Toc151956309 \h </w:instrText>
+              <w:instrText xml:space="preserve"> PAGEREF _Toc151993641 \h </w:instrText>
             </w:r>
             <w:r>
               <w:rPr>
@@ -439,7 +439,7 @@
               <w:noProof/>
             </w:rPr>
           </w:pPr>
-          <w:hyperlink w:anchor="_Toc151956310" w:history="1">
+          <w:hyperlink w:anchor="_Toc151993642" w:history="1">
             <w:r>
               <w:rPr>
                 <w:rStyle w:val="Hyperlink"/>
@@ -466,7 +466,7 @@
                 <w:noProof/>
                 <w:webHidden/>
               </w:rPr>
-              <w:instrText xml:space="preserve"> PAGEREF _Toc151956310 \h </w:instrText>
+              <w:instrText xml:space="preserve"> PAGEREF _Toc151993642 \h </w:instrText>
             </w:r>
             <w:r>
               <w:rPr>
@@ -508,7 +508,7 @@
               <w:noProof/>
             </w:rPr>
           </w:pPr>
-          <w:hyperlink w:anchor="_Toc151956311" w:history="1">
+          <w:hyperlink w:anchor="_Toc151993643" w:history="1">
             <w:r>
               <w:rPr>
                 <w:rStyle w:val="Hyperlink"/>
@@ -535,7 +535,7 @@
                 <w:noProof/>
                 <w:webHidden/>
               </w:rPr>
-              <w:instrText xml:space="preserve"> PAGEREF _Toc151956311 \h </w:instrText>
+              <w:instrText xml:space="preserve"> PAGEREF _Toc151993643 \h </w:instrText>
             </w:r>
             <w:r>
               <w:rPr>
@@ -577,7 +577,7 @@
               <w:noProof/>
             </w:rPr>
           </w:pPr>
-          <w:hyperlink w:anchor="_Toc151956312" w:history="1">
+          <w:hyperlink w:anchor="_Toc151993644" w:history="1">
             <w:r>
               <w:rPr>
                 <w:rStyle w:val="Hyperlink"/>
@@ -604,7 +604,7 @@
                 <w:noProof/>
                 <w:webHidden/>
               </w:rPr>
-              <w:instrText xml:space="preserve"> PAGEREF _Toc151956312 \h </w:instrText>
+              <w:instrText xml:space="preserve"> PAGEREF _Toc151993644 \h </w:instrText>
             </w:r>
             <w:r>
               <w:rPr>
@@ -646,7 +646,7 @@
               <w:noProof/>
             </w:rPr>
           </w:pPr>
-          <w:hyperlink w:anchor="_Toc151956313" w:history="1">
+          <w:hyperlink w:anchor="_Toc151993645" w:history="1">
             <w:r>
               <w:rPr>
                 <w:rStyle w:val="Hyperlink"/>
@@ -673,7 +673,7 @@
                 <w:noProof/>
                 <w:webHidden/>
               </w:rPr>
-              <w:instrText xml:space="preserve"> PAGEREF _Toc151956313 \h </w:instrText>
+              <w:instrText xml:space="preserve"> PAGEREF _Toc151993645 \h </w:instrText>
             </w:r>
             <w:r>
               <w:rPr>
@@ -715,7 +715,7 @@
               <w:noProof/>
             </w:rPr>
           </w:pPr>
-          <w:hyperlink w:anchor="_Toc151956314" w:history="1">
+          <w:hyperlink w:anchor="_Toc151993646" w:history="1">
             <w:r>
               <w:rPr>
                 <w:rStyle w:val="Hyperlink"/>
@@ -742,7 +742,7 @@
                 <w:noProof/>
                 <w:webHidden/>
               </w:rPr>
-              <w:instrText xml:space="preserve"> PAGEREF _Toc151956314 \h </w:instrText>
+              <w:instrText xml:space="preserve"> PAGEREF _Toc151993646 \h </w:instrText>
             </w:r>
             <w:r>
               <w:rPr>
@@ -763,6 +763,489 @@
                 <w:webHidden/>
               </w:rPr>
               <w:t>8</w:t>
+            </w:r>
+            <w:r>
+              <w:rPr>
+                <w:noProof/>
+                <w:webHidden/>
+              </w:rPr>
+              <w:fldChar w:fldCharType="end"/>
+            </w:r>
+          </w:hyperlink>
+        </w:p>
+        <w:p>
+          <w:pPr>
+            <w:pStyle w:val="TOC1"/>
+            <w:tabs>
+              <w:tab w:val="right" w:leader="dot" w:pos="9350"/>
+            </w:tabs>
+            <w:rPr>
+              <w:rFonts w:eastAsiaTheme="minorEastAsia"/>
+              <w:noProof/>
+            </w:rPr>
+          </w:pPr>
+          <w:hyperlink w:anchor="_Toc151993647" w:history="1">
+            <w:r>
+              <w:rPr>
+                <w:rStyle w:val="Hyperlink"/>
+                <w:noProof/>
+              </w:rPr>
+              <w:t>Plot 8 Option 1</w:t>
+            </w:r>
+            <w:r>
+              <w:rPr>
+                <w:noProof/>
+                <w:webHidden/>
+              </w:rPr>
+              <w:tab/>
+            </w:r>
+            <w:r>
+              <w:rPr>
+                <w:noProof/>
+                <w:webHidden/>
+              </w:rPr>
+              <w:fldChar w:fldCharType="begin"/>
+            </w:r>
+            <w:r>
+              <w:rPr>
+                <w:noProof/>
+                <w:webHidden/>
+              </w:rPr>
+              <w:instrText xml:space="preserve"> PAGEREF _Toc151993647 \h </w:instrText>
+            </w:r>
+            <w:r>
+              <w:rPr>
+                <w:noProof/>
+                <w:webHidden/>
+              </w:rPr>
+            </w:r>
+            <w:r>
+              <w:rPr>
+                <w:noProof/>
+                <w:webHidden/>
+              </w:rPr>
+              <w:fldChar w:fldCharType="separate"/>
+            </w:r>
+            <w:r>
+              <w:rPr>
+                <w:noProof/>
+                <w:webHidden/>
+              </w:rPr>
+              <w:t>9</w:t>
+            </w:r>
+            <w:r>
+              <w:rPr>
+                <w:noProof/>
+                <w:webHidden/>
+              </w:rPr>
+              <w:fldChar w:fldCharType="end"/>
+            </w:r>
+          </w:hyperlink>
+        </w:p>
+        <w:p>
+          <w:pPr>
+            <w:pStyle w:val="TOC1"/>
+            <w:tabs>
+              <w:tab w:val="right" w:leader="dot" w:pos="9350"/>
+            </w:tabs>
+            <w:rPr>
+              <w:rFonts w:eastAsiaTheme="minorEastAsia"/>
+              <w:noProof/>
+            </w:rPr>
+          </w:pPr>
+          <w:hyperlink w:anchor="_Toc151993648" w:history="1">
+            <w:r>
+              <w:rPr>
+                <w:rStyle w:val="Hyperlink"/>
+                <w:noProof/>
+              </w:rPr>
+              <w:t>Plot 8 Option 2</w:t>
+            </w:r>
+            <w:r>
+              <w:rPr>
+                <w:noProof/>
+                <w:webHidden/>
+              </w:rPr>
+              <w:tab/>
+            </w:r>
+            <w:r>
+              <w:rPr>
+                <w:noProof/>
+                <w:webHidden/>
+              </w:rPr>
+              <w:fldChar w:fldCharType="begin"/>
+            </w:r>
+            <w:r>
+              <w:rPr>
+                <w:noProof/>
+                <w:webHidden/>
+              </w:rPr>
+              <w:instrText xml:space="preserve"> PAGEREF _Toc151993648 \h </w:instrText>
+            </w:r>
+            <w:r>
+              <w:rPr>
+                <w:noProof/>
+                <w:webHidden/>
+              </w:rPr>
+            </w:r>
+            <w:r>
+              <w:rPr>
+                <w:noProof/>
+                <w:webHidden/>
+              </w:rPr>
+              <w:fldChar w:fldCharType="separate"/>
+            </w:r>
+            <w:r>
+              <w:rPr>
+                <w:noProof/>
+                <w:webHidden/>
+              </w:rPr>
+              <w:t>10</w:t>
+            </w:r>
+            <w:r>
+              <w:rPr>
+                <w:noProof/>
+                <w:webHidden/>
+              </w:rPr>
+              <w:fldChar w:fldCharType="end"/>
+            </w:r>
+          </w:hyperlink>
+        </w:p>
+        <w:p>
+          <w:pPr>
+            <w:pStyle w:val="TOC1"/>
+            <w:tabs>
+              <w:tab w:val="right" w:leader="dot" w:pos="9350"/>
+            </w:tabs>
+            <w:rPr>
+              <w:rFonts w:eastAsiaTheme="minorEastAsia"/>
+              <w:noProof/>
+            </w:rPr>
+          </w:pPr>
+          <w:hyperlink w:anchor="_Toc151993649" w:history="1">
+            <w:r>
+              <w:rPr>
+                <w:rStyle w:val="Hyperlink"/>
+                <w:noProof/>
+              </w:rPr>
+              <w:t>Plot 10</w:t>
+            </w:r>
+            <w:r>
+              <w:rPr>
+                <w:noProof/>
+                <w:webHidden/>
+              </w:rPr>
+              <w:tab/>
+            </w:r>
+            <w:r>
+              <w:rPr>
+                <w:noProof/>
+                <w:webHidden/>
+              </w:rPr>
+              <w:fldChar w:fldCharType="begin"/>
+            </w:r>
+            <w:r>
+              <w:rPr>
+                <w:noProof/>
+                <w:webHidden/>
+              </w:rPr>
+              <w:instrText xml:space="preserve"> PAGEREF _Toc151993649 \h </w:instrText>
+            </w:r>
+            <w:r>
+              <w:rPr>
+                <w:noProof/>
+                <w:webHidden/>
+              </w:rPr>
+            </w:r>
+            <w:r>
+              <w:rPr>
+                <w:noProof/>
+                <w:webHidden/>
+              </w:rPr>
+              <w:fldChar w:fldCharType="separate"/>
+            </w:r>
+            <w:r>
+              <w:rPr>
+                <w:noProof/>
+                <w:webHidden/>
+              </w:rPr>
+              <w:t>11</w:t>
+            </w:r>
+            <w:r>
+              <w:rPr>
+                <w:noProof/>
+                <w:webHidden/>
+              </w:rPr>
+              <w:fldChar w:fldCharType="end"/>
+            </w:r>
+          </w:hyperlink>
+        </w:p>
+        <w:p>
+          <w:pPr>
+            <w:pStyle w:val="TOC1"/>
+            <w:tabs>
+              <w:tab w:val="right" w:leader="dot" w:pos="9350"/>
+            </w:tabs>
+            <w:rPr>
+              <w:rFonts w:eastAsiaTheme="minorEastAsia"/>
+              <w:noProof/>
+            </w:rPr>
+          </w:pPr>
+          <w:hyperlink w:anchor="_Toc151993650" w:history="1">
+            <w:r>
+              <w:rPr>
+                <w:rStyle w:val="Hyperlink"/>
+                <w:noProof/>
+              </w:rPr>
+              <w:t>Plot 18</w:t>
+            </w:r>
+            <w:r>
+              <w:rPr>
+                <w:noProof/>
+                <w:webHidden/>
+              </w:rPr>
+              <w:tab/>
+            </w:r>
+            <w:r>
+              <w:rPr>
+                <w:noProof/>
+                <w:webHidden/>
+              </w:rPr>
+              <w:fldChar w:fldCharType="begin"/>
+            </w:r>
+            <w:r>
+              <w:rPr>
+                <w:noProof/>
+                <w:webHidden/>
+              </w:rPr>
+              <w:instrText xml:space="preserve"> PAGEREF _Toc151993650 \h </w:instrText>
+            </w:r>
+            <w:r>
+              <w:rPr>
+                <w:noProof/>
+                <w:webHidden/>
+              </w:rPr>
+            </w:r>
+            <w:r>
+              <w:rPr>
+                <w:noProof/>
+                <w:webHidden/>
+              </w:rPr>
+              <w:fldChar w:fldCharType="separate"/>
+            </w:r>
+            <w:r>
+              <w:rPr>
+                <w:noProof/>
+                <w:webHidden/>
+              </w:rPr>
+              <w:t>12</w:t>
+            </w:r>
+            <w:r>
+              <w:rPr>
+                <w:noProof/>
+                <w:webHidden/>
+              </w:rPr>
+              <w:fldChar w:fldCharType="end"/>
+            </w:r>
+          </w:hyperlink>
+        </w:p>
+        <w:p>
+          <w:pPr>
+            <w:pStyle w:val="TOC1"/>
+            <w:tabs>
+              <w:tab w:val="right" w:leader="dot" w:pos="9350"/>
+            </w:tabs>
+            <w:rPr>
+              <w:rFonts w:eastAsiaTheme="minorEastAsia"/>
+              <w:noProof/>
+            </w:rPr>
+          </w:pPr>
+          <w:hyperlink w:anchor="_Toc151993651" w:history="1">
+            <w:r>
+              <w:rPr>
+                <w:rStyle w:val="Hyperlink"/>
+                <w:noProof/>
+              </w:rPr>
+              <w:t>Plot 19</w:t>
+            </w:r>
+            <w:r>
+              <w:rPr>
+                <w:noProof/>
+                <w:webHidden/>
+              </w:rPr>
+              <w:tab/>
+            </w:r>
+            <w:r>
+              <w:rPr>
+                <w:noProof/>
+                <w:webHidden/>
+              </w:rPr>
+              <w:fldChar w:fldCharType="begin"/>
+            </w:r>
+            <w:r>
+              <w:rPr>
+                <w:noProof/>
+                <w:webHidden/>
+              </w:rPr>
+              <w:instrText xml:space="preserve"> PAGEREF _Toc151993651 \h </w:instrText>
+            </w:r>
+            <w:r>
+              <w:rPr>
+                <w:noProof/>
+                <w:webHidden/>
+              </w:rPr>
+            </w:r>
+            <w:r>
+              <w:rPr>
+                <w:noProof/>
+                <w:webHidden/>
+              </w:rPr>
+              <w:fldChar w:fldCharType="separate"/>
+            </w:r>
+            <w:r>
+              <w:rPr>
+                <w:noProof/>
+                <w:webHidden/>
+              </w:rPr>
+              <w:t>12</w:t>
+            </w:r>
+            <w:r>
+              <w:rPr>
+                <w:noProof/>
+                <w:webHidden/>
+              </w:rPr>
+              <w:fldChar w:fldCharType="end"/>
+            </w:r>
+          </w:hyperlink>
+        </w:p>
+        <w:p>
+          <w:pPr>
+            <w:pStyle w:val="TOC1"/>
+            <w:tabs>
+              <w:tab w:val="right" w:leader="dot" w:pos="9350"/>
+            </w:tabs>
+            <w:rPr>
+              <w:rFonts w:eastAsiaTheme="minorEastAsia"/>
+              <w:noProof/>
+            </w:rPr>
+          </w:pPr>
+          <w:hyperlink w:anchor="_Toc151993652" w:history="1">
+            <w:r>
+              <w:rPr>
+                <w:rStyle w:val="Hyperlink"/>
+                <w:noProof/>
+              </w:rPr>
+              <w:t>Plot 23</w:t>
+            </w:r>
+            <w:r>
+              <w:rPr>
+                <w:noProof/>
+                <w:webHidden/>
+              </w:rPr>
+              <w:tab/>
+            </w:r>
+            <w:r>
+              <w:rPr>
+                <w:noProof/>
+                <w:webHidden/>
+              </w:rPr>
+              <w:fldChar w:fldCharType="begin"/>
+            </w:r>
+            <w:r>
+              <w:rPr>
+                <w:noProof/>
+                <w:webHidden/>
+              </w:rPr>
+              <w:instrText xml:space="preserve"> PAGEREF _Toc151993652 \h </w:instrText>
+            </w:r>
+            <w:r>
+              <w:rPr>
+                <w:noProof/>
+                <w:webHidden/>
+              </w:rPr>
+            </w:r>
+            <w:r>
+              <w:rPr>
+                <w:noProof/>
+                <w:webHidden/>
+              </w:rPr>
+              <w:fldChar w:fldCharType="separate"/>
+            </w:r>
+            <w:r>
+              <w:rPr>
+                <w:noProof/>
+                <w:webHidden/>
+              </w:rPr>
+              <w:t>12</w:t>
+            </w:r>
+            <w:r>
+              <w:rPr>
+                <w:noProof/>
+                <w:webHidden/>
+              </w:rPr>
+              <w:fldChar w:fldCharType="end"/>
+            </w:r>
+          </w:hyperlink>
+        </w:p>
+        <w:p>
+          <w:pPr>
+            <w:pStyle w:val="TOC1"/>
+            <w:tabs>
+              <w:tab w:val="right" w:leader="dot" w:pos="9350"/>
+            </w:tabs>
+            <w:rPr>
+              <w:rFonts w:eastAsiaTheme="minorEastAsia"/>
+              <w:noProof/>
+            </w:rPr>
+          </w:pPr>
+          <w:hyperlink w:anchor="_Toc151993653" w:history="1">
+            <w:r>
+              <w:rPr>
+                <w:rStyle w:val="Hyperlink"/>
+                <w:noProof/>
+              </w:rPr>
+              <w:t>Plot 25</w:t>
+            </w:r>
+            <w:r>
+              <w:rPr>
+                <w:noProof/>
+                <w:webHidden/>
+              </w:rPr>
+              <w:tab/>
+            </w:r>
+            <w:r>
+              <w:rPr>
+                <w:noProof/>
+                <w:webHidden/>
+              </w:rPr>
+              <w:fldChar w:fldCharType="begin"/>
+            </w:r>
+            <w:r>
+              <w:rPr>
+                <w:noProof/>
+                <w:webHidden/>
+              </w:rPr>
+              <w:instrText xml:space="preserve"> PAGEREF _Toc151993653 \h </w:instrText>
+            </w:r>
+            <w:r>
+              <w:rPr>
+                <w:noProof/>
+                <w:webHidden/>
+              </w:rPr>
+            </w:r>
+            <w:r>
+              <w:rPr>
+                <w:noProof/>
+                <w:webHidden/>
+              </w:rPr>
+              <w:fldChar w:fldCharType="separate"/>
+            </w:r>
+            <w:r>
+              <w:rPr>
+                <w:noProof/>
+                <w:webHidden/>
+              </w:rPr>
+              <w:t>12</w:t>
             </w:r>
             <w:r>
               <w:rPr>
@@ -972,7 +1455,7 @@
           <w:rFonts w:eastAsia="Times New Roman"/>
         </w:rPr>
       </w:pPr>
-      <w:bookmarkStart w:id="0" w:name="_Toc151956306"/>
+      <w:bookmarkStart w:id="0" w:name="_Toc151993638"/>
       <w:r>
         <w:rPr>
           <w:rStyle w:val="Heading1Char"/>
@@ -1071,7 +1554,7 @@
           <w:szCs w:val="24"/>
         </w:rPr>
       </w:pPr>
-      <w:bookmarkStart w:id="1" w:name="_Toc151956307"/>
+      <w:bookmarkStart w:id="1" w:name="_Toc151993639"/>
       <w:r>
         <w:rPr>
           <w:rStyle w:val="Heading1Char"/>
@@ -1873,7 +2356,7 @@
           <w:rFonts w:eastAsia="Times New Roman"/>
         </w:rPr>
       </w:pPr>
-      <w:bookmarkStart w:id="2" w:name="_Toc151956308"/>
+      <w:bookmarkStart w:id="2" w:name="_Toc151993640"/>
       <w:r>
         <w:rPr>
           <w:rStyle w:val="Heading1Char"/>
@@ -1994,7 +2477,7 @@
           <w:szCs w:val="24"/>
         </w:rPr>
       </w:pPr>
-      <w:bookmarkStart w:id="3" w:name="_Toc151956309"/>
+      <w:bookmarkStart w:id="3" w:name="_Toc151993641"/>
       <w:r>
         <w:rPr>
           <w:rStyle w:val="Heading1Char"/>
@@ -2842,7 +3325,7 @@
           <w:rFonts w:eastAsia="Times New Roman"/>
         </w:rPr>
       </w:pPr>
-      <w:bookmarkStart w:id="4" w:name="_Toc151956310"/>
+      <w:bookmarkStart w:id="4" w:name="_Toc151993642"/>
       <w:r>
         <w:rPr>
           <w:rStyle w:val="Heading1Char"/>
@@ -2954,7 +3437,7 @@
           <w:szCs w:val="24"/>
         </w:rPr>
       </w:pPr>
-      <w:bookmarkStart w:id="5" w:name="_Toc151956311"/>
+      <w:bookmarkStart w:id="5" w:name="_Toc151993643"/>
       <w:r>
         <w:rPr>
           <w:rStyle w:val="Heading1Char"/>
@@ -3951,7 +4434,7 @@
           <w:rFonts w:eastAsia="Times New Roman"/>
         </w:rPr>
       </w:pPr>
-      <w:bookmarkStart w:id="6" w:name="_Toc151956312"/>
+      <w:bookmarkStart w:id="6" w:name="_Toc151993644"/>
       <w:r>
         <w:rPr>
           <w:rStyle w:val="Heading1Char"/>
@@ -3983,6 +4466,23 @@
           <w:rFonts w:eastAsia="Times New Roman"/>
         </w:rPr>
         <w:t>.</w:t>
+      </w:r>
+    </w:p>
+    <w:p>
+      <w:pPr>
+        <w:rPr>
+          <w:rFonts w:eastAsia="Times New Roman"/>
+          <w:noProof/>
+          <w:color w:val="FFFFFF" w:themeColor="background1"/>
+        </w:rPr>
+      </w:pPr>
+      <w:r>
+        <w:rPr>
+          <w:rFonts w:eastAsia="Times New Roman"/>
+          <w:color w:val="FFFFFF" w:themeColor="background1"/>
+          <w:highlight w:val="red"/>
+        </w:rPr>
+        <w:t>Not great….</w:t>
       </w:r>
     </w:p>
     <w:p>
@@ -4051,14 +4551,7 @@
         </w:rPr>
         <w:br w:type="page"/>
       </w:r>
-    </w:p>
-    <w:p>
-      <w:pPr>
-        <w:rPr>
-          <w:rFonts w:eastAsia="Times New Roman"/>
-        </w:rPr>
-      </w:pPr>
-      <w:bookmarkStart w:id="7" w:name="_Toc151956313"/>
+      <w:bookmarkStart w:id="7" w:name="_Toc151993645"/>
       <w:r>
         <w:rPr>
           <w:rStyle w:val="Heading1Char"/>
@@ -4070,19 +4563,13 @@
         <w:rPr>
           <w:rStyle w:val="Heading1Char"/>
         </w:rPr>
-        <w:t xml:space="preserve"> option </w:t>
-      </w:r>
+        <w:t xml:space="preserve"> option 2</w:t>
+      </w:r>
+      <w:bookmarkEnd w:id="7"/>
       <w:r>
         <w:rPr>
           <w:rStyle w:val="Heading1Char"/>
         </w:rPr>
-        <w:t>2</w:t>
-      </w:r>
-      <w:bookmarkEnd w:id="7"/>
-      <w:r>
-        <w:rPr>
-          <w:rStyle w:val="Heading1Char"/>
-        </w:rPr>
         <w:t xml:space="preserve"> </w:t>
       </w:r>
       <w:r>
@@ -4103,7 +4590,14 @@
           <w:rFonts w:eastAsia="Times New Roman"/>
           <w:highlight w:val="cyan"/>
         </w:rPr>
-        <w:t>Might be a better option</w:t>
+        <w:t>B</w:t>
+      </w:r>
+      <w:r>
+        <w:rPr>
+          <w:rFonts w:eastAsia="Times New Roman"/>
+          <w:highlight w:val="cyan"/>
+        </w:rPr>
+        <w:t>etter option</w:t>
       </w:r>
       <w:r>
         <w:rPr>
@@ -4172,7 +4666,7 @@
           <w:rFonts w:eastAsia="Times New Roman"/>
         </w:rPr>
       </w:pPr>
-      <w:bookmarkStart w:id="8" w:name="_Toc151956314"/>
+      <w:bookmarkStart w:id="8" w:name="_Toc151993646"/>
       <w:r>
         <w:rPr>
           <w:rStyle w:val="Heading1Char"/>
@@ -4215,6 +4709,74 @@
           <w:rFonts w:eastAsia="Times New Roman"/>
         </w:rPr>
       </w:pPr>
+      <w:r>
+        <w:rPr>
+          <w:rFonts w:eastAsia="Times New Roman"/>
+          <w:noProof/>
+        </w:rPr>
+        <w:drawing>
+          <wp:inline distT="0" distB="0" distL="0" distR="0" wp14:anchorId="02A7E77A" wp14:editId="4EAE1BC5">
+            <wp:extent cx="5485721" cy="2149522"/>
+            <wp:effectExtent l="0" t="0" r="1270" b="3175"/>
+            <wp:docPr id="1" name="Picture 1" descr="A graph with a number and a number&#10;&#10;Description automatically generated with medium confidence"/>
+            <wp:cNvGraphicFramePr>
+              <a:graphicFrameLocks xmlns:a="http://schemas.openxmlformats.org/drawingml/2006/main" noChangeAspect="1"/>
+            </wp:cNvGraphicFramePr>
+            <a:graphic xmlns:a="http://schemas.openxmlformats.org/drawingml/2006/main">
+              <a:graphicData uri="http://schemas.openxmlformats.org/drawingml/2006/picture">
+                <pic:pic xmlns:pic="http://schemas.openxmlformats.org/drawingml/2006/picture">
+                  <pic:nvPicPr>
+                    <pic:cNvPr id="1" name="Picture 1" descr="A graph with a number and a number&#10;&#10;Description automatically generated with medium confidence"/>
+                    <pic:cNvPicPr/>
+                  </pic:nvPicPr>
+                  <pic:blipFill rotWithShape="1">
+                    <a:blip r:embed="rId12" cstate="print">
+                      <a:extLst>
+                        <a:ext uri="{28A0092B-C50C-407E-A947-70E740481C1C}">
+                          <a14:useLocalDpi xmlns:a14="http://schemas.microsoft.com/office/drawing/2010/main" val="0"/>
+                        </a:ext>
+                      </a:extLst>
+                    </a:blip>
+                    <a:srcRect t="26269" b="26711"/>
+                    <a:stretch/>
+                  </pic:blipFill>
+                  <pic:spPr bwMode="auto">
+                    <a:xfrm>
+                      <a:off x="0" y="0"/>
+                      <a:ext cx="5486585" cy="2149861"/>
+                    </a:xfrm>
+                    <a:prstGeom prst="rect">
+                      <a:avLst/>
+                    </a:prstGeom>
+                    <a:ln>
+                      <a:noFill/>
+                    </a:ln>
+                    <a:extLst>
+                      <a:ext uri="{53640926-AAD7-44D8-BBD7-CCE9431645EC}">
+                        <a14:shadowObscured xmlns:a14="http://schemas.microsoft.com/office/drawing/2010/main"/>
+                      </a:ext>
+                    </a:extLst>
+                  </pic:spPr>
+                </pic:pic>
+              </a:graphicData>
+            </a:graphic>
+          </wp:inline>
+        </w:drawing>
+      </w:r>
+    </w:p>
+    <w:p>
+      <w:pPr>
+        <w:rPr>
+          <w:rFonts w:eastAsia="Times New Roman"/>
+        </w:rPr>
+      </w:pPr>
+    </w:p>
+    <w:p>
+      <w:pPr>
+        <w:rPr>
+          <w:rFonts w:eastAsia="Times New Roman"/>
+        </w:rPr>
+      </w:pPr>
     </w:p>
     <w:p>
       <w:pPr>
@@ -4235,72 +4797,438 @@
           <w:rFonts w:eastAsia="Times New Roman"/>
         </w:rPr>
       </w:pPr>
-      <w:r>
-        <w:rPr>
-          <w:rFonts w:eastAsia="Times New Roman"/>
+      <w:bookmarkStart w:id="9" w:name="_Toc151993647"/>
+      <w:r>
+        <w:rPr>
+          <w:rStyle w:val="Heading1Char"/>
         </w:rPr>
         <w:lastRenderedPageBreak/>
-        <w:t>Plot 8 - Could we have one for question 8 like plot 6b and the attributes on the y axis and responses on the x axis. </w:t>
-      </w:r>
-    </w:p>
-    <w:p>
-      <w:pPr>
-        <w:rPr>
-          <w:rFonts w:eastAsia="Times New Roman"/>
-        </w:rPr>
-      </w:pPr>
-    </w:p>
-    <w:p>
-      <w:pPr>
-        <w:rPr>
-          <w:rFonts w:eastAsia="Times New Roman"/>
-        </w:rPr>
-      </w:pPr>
-      <w:r>
-        <w:rPr>
-          <w:rFonts w:eastAsia="Times New Roman"/>
-        </w:rPr>
-        <w:t>Plot 10 - could we have a plot on question 10 - like plot 6 with attributes on y axis and response on x axis (top &amp; bottom of the plot)</w:t>
-      </w:r>
-    </w:p>
-    <w:p>
-      <w:pPr>
-        <w:rPr>
-          <w:rFonts w:eastAsia="Times New Roman"/>
-        </w:rPr>
-      </w:pPr>
-    </w:p>
-    <w:p>
-      <w:pPr>
-        <w:rPr>
-          <w:rFonts w:eastAsia="Times New Roman"/>
-        </w:rPr>
-      </w:pPr>
-      <w:r>
-        <w:rPr>
-          <w:rFonts w:eastAsia="Times New Roman"/>
-        </w:rPr>
-        <w:t>Plot 18 - Question 18 - could we have a plot like plot 6b.02</w:t>
-      </w:r>
-    </w:p>
-    <w:p>
-      <w:pPr>
-        <w:rPr>
-          <w:rFonts w:eastAsia="Times New Roman"/>
-        </w:rPr>
-      </w:pPr>
-    </w:p>
-    <w:p>
-      <w:pPr>
-        <w:rPr>
-          <w:rFonts w:eastAsia="Times New Roman"/>
-        </w:rPr>
-      </w:pPr>
-      <w:r>
-        <w:rPr>
-          <w:rFonts w:eastAsia="Times New Roman"/>
-        </w:rPr>
-        <w:t xml:space="preserve">Plot 19 - Question 19 - could we have a plot like plot </w:t>
+        <w:t>Plot 8</w:t>
+      </w:r>
+      <w:r>
+        <w:rPr>
+          <w:rStyle w:val="Heading1Char"/>
+        </w:rPr>
+        <w:t xml:space="preserve"> O</w:t>
+      </w:r>
+      <w:r>
+        <w:rPr>
+          <w:rStyle w:val="Heading1Char"/>
+        </w:rPr>
+        <w:t>ption 1</w:t>
+      </w:r>
+      <w:bookmarkEnd w:id="9"/>
+      <w:r>
+        <w:rPr>
+          <w:rFonts w:eastAsia="Times New Roman"/>
+        </w:rPr>
+        <w:t>- Could we have one for question 8 like plot 6b and the attributes on the y axis and responses on the x</w:t>
+      </w:r>
+      <w:r>
+        <w:rPr>
+          <w:rFonts w:eastAsia="Times New Roman"/>
+        </w:rPr>
+        <w:t>-</w:t>
+      </w:r>
+      <w:r>
+        <w:rPr>
+          <w:rFonts w:eastAsia="Times New Roman"/>
+        </w:rPr>
+        <w:t>axis. </w:t>
+      </w:r>
+    </w:p>
+    <w:p>
+      <w:pPr>
+        <w:rPr>
+          <w:rFonts w:eastAsia="Times New Roman"/>
+          <w:color w:val="FFFFFF" w:themeColor="background1"/>
+        </w:rPr>
+      </w:pPr>
+      <w:r>
+        <w:rPr>
+          <w:rFonts w:eastAsia="Times New Roman"/>
+          <w:color w:val="FFFFFF" w:themeColor="background1"/>
+          <w:highlight w:val="red"/>
+        </w:rPr>
+        <w:t>Not great</w:t>
+      </w:r>
+      <w:r>
+        <w:rPr>
+          <w:rFonts w:eastAsia="Times New Roman"/>
+          <w:color w:val="FFFFFF" w:themeColor="background1"/>
+          <w:highlight w:val="red"/>
+        </w:rPr>
+        <w:t>….</w:t>
+      </w:r>
+    </w:p>
+    <w:p>
+      <w:pPr>
+        <w:rPr>
+          <w:rFonts w:eastAsia="Times New Roman"/>
+          <w:color w:val="000000" w:themeColor="text1"/>
+        </w:rPr>
+      </w:pPr>
+      <w:r>
+        <w:rPr>
+          <w:rFonts w:eastAsia="Times New Roman"/>
+          <w:noProof/>
+          <w:color w:val="000000" w:themeColor="text1"/>
+        </w:rPr>
+        <w:drawing>
+          <wp:inline distT="0" distB="0" distL="0" distR="0" wp14:anchorId="114B0DE9" wp14:editId="307DE501">
+            <wp:extent cx="5943600" cy="6537960"/>
+            <wp:effectExtent l="0" t="0" r="0" b="0"/>
+            <wp:docPr id="15" name="Picture 15" descr="A group of rows of colorful dots&#10;&#10;Description automatically generated with medium confidence"/>
+            <wp:cNvGraphicFramePr>
+              <a:graphicFrameLocks xmlns:a="http://schemas.openxmlformats.org/drawingml/2006/main" noChangeAspect="1"/>
+            </wp:cNvGraphicFramePr>
+            <a:graphic xmlns:a="http://schemas.openxmlformats.org/drawingml/2006/main">
+              <a:graphicData uri="http://schemas.openxmlformats.org/drawingml/2006/picture">
+                <pic:pic xmlns:pic="http://schemas.openxmlformats.org/drawingml/2006/picture">
+                  <pic:nvPicPr>
+                    <pic:cNvPr id="15" name="Picture 15" descr="A group of rows of colorful dots&#10;&#10;Description automatically generated with medium confidence"/>
+                    <pic:cNvPicPr/>
+                  </pic:nvPicPr>
+                  <pic:blipFill>
+                    <a:blip r:embed="rId13" cstate="print">
+                      <a:extLst>
+                        <a:ext uri="{28A0092B-C50C-407E-A947-70E740481C1C}">
+                          <a14:useLocalDpi xmlns:a14="http://schemas.microsoft.com/office/drawing/2010/main" val="0"/>
+                        </a:ext>
+                      </a:extLst>
+                    </a:blip>
+                    <a:stretch>
+                      <a:fillRect/>
+                    </a:stretch>
+                  </pic:blipFill>
+                  <pic:spPr>
+                    <a:xfrm>
+                      <a:off x="0" y="0"/>
+                      <a:ext cx="5943600" cy="6537960"/>
+                    </a:xfrm>
+                    <a:prstGeom prst="rect">
+                      <a:avLst/>
+                    </a:prstGeom>
+                  </pic:spPr>
+                </pic:pic>
+              </a:graphicData>
+            </a:graphic>
+          </wp:inline>
+        </w:drawing>
+      </w:r>
+    </w:p>
+    <w:p>
+      <w:pPr>
+        <w:rPr>
+          <w:rFonts w:eastAsia="Times New Roman"/>
+        </w:rPr>
+      </w:pPr>
+    </w:p>
+    <w:p>
+      <w:pPr>
+        <w:rPr>
+          <w:rFonts w:eastAsia="Times New Roman"/>
+        </w:rPr>
+      </w:pPr>
+    </w:p>
+    <w:p>
+      <w:pPr>
+        <w:rPr>
+          <w:rFonts w:eastAsia="Times New Roman"/>
+          <w:highlight w:val="cyan"/>
+        </w:rPr>
+      </w:pPr>
+      <w:bookmarkStart w:id="10" w:name="_Toc151993648"/>
+      <w:r>
+        <w:rPr>
+          <w:rStyle w:val="Heading1Char"/>
+        </w:rPr>
+        <w:lastRenderedPageBreak/>
+        <w:t>Plot 8</w:t>
+      </w:r>
+      <w:r>
+        <w:rPr>
+          <w:rStyle w:val="Heading1Char"/>
+        </w:rPr>
+        <w:t xml:space="preserve"> O</w:t>
+      </w:r>
+      <w:r>
+        <w:rPr>
+          <w:rStyle w:val="Heading1Char"/>
+        </w:rPr>
+        <w:t xml:space="preserve">ption </w:t>
+      </w:r>
+      <w:r>
+        <w:rPr>
+          <w:rStyle w:val="Heading1Char"/>
+        </w:rPr>
+        <w:t>2</w:t>
+      </w:r>
+      <w:bookmarkEnd w:id="10"/>
+      <w:r>
+        <w:rPr>
+          <w:rFonts w:eastAsia="Times New Roman"/>
+        </w:rPr>
+        <w:t xml:space="preserve"> </w:t>
+      </w:r>
+      <w:r>
+        <w:rPr>
+          <w:rFonts w:eastAsia="Times New Roman"/>
+        </w:rPr>
+        <w:t xml:space="preserve">- </w:t>
+      </w:r>
+      <w:r>
+        <w:rPr>
+          <w:rFonts w:eastAsia="Times New Roman"/>
+        </w:rPr>
+        <w:t>Could we have one for question 8 like plot 6b and the attributes on the y axis and responses on the x-axis. </w:t>
+      </w:r>
+    </w:p>
+    <w:p>
+      <w:pPr>
+        <w:rPr>
+          <w:rFonts w:eastAsia="Times New Roman"/>
+        </w:rPr>
+      </w:pPr>
+      <w:r>
+        <w:rPr>
+          <w:rFonts w:eastAsia="Times New Roman"/>
+          <w:highlight w:val="cyan"/>
+        </w:rPr>
+        <w:t>B</w:t>
+      </w:r>
+      <w:r>
+        <w:rPr>
+          <w:rFonts w:eastAsia="Times New Roman"/>
+          <w:highlight w:val="cyan"/>
+        </w:rPr>
+        <w:t>etter option</w:t>
+      </w:r>
+      <w:r>
+        <w:rPr>
+          <w:rFonts w:eastAsia="Times New Roman"/>
+        </w:rPr>
+        <w:t>.</w:t>
+      </w:r>
+    </w:p>
+    <w:p>
+      <w:pPr>
+        <w:rPr>
+          <w:rFonts w:eastAsia="Times New Roman"/>
+        </w:rPr>
+      </w:pPr>
+      <w:r>
+        <w:rPr>
+          <w:rFonts w:eastAsia="Times New Roman"/>
+          <w:noProof/>
+        </w:rPr>
+        <w:drawing>
+          <wp:inline distT="0" distB="0" distL="0" distR="0" wp14:anchorId="3A79BD0A" wp14:editId="432A806C">
+            <wp:extent cx="5943600" cy="6537960"/>
+            <wp:effectExtent l="0" t="0" r="0" b="0"/>
+            <wp:docPr id="16" name="Picture 16" descr="A group of rows of graphs&#10;&#10;Description automatically generated"/>
+            <wp:cNvGraphicFramePr>
+              <a:graphicFrameLocks xmlns:a="http://schemas.openxmlformats.org/drawingml/2006/main" noChangeAspect="1"/>
+            </wp:cNvGraphicFramePr>
+            <a:graphic xmlns:a="http://schemas.openxmlformats.org/drawingml/2006/main">
+              <a:graphicData uri="http://schemas.openxmlformats.org/drawingml/2006/picture">
+                <pic:pic xmlns:pic="http://schemas.openxmlformats.org/drawingml/2006/picture">
+                  <pic:nvPicPr>
+                    <pic:cNvPr id="16" name="Picture 16" descr="A group of rows of graphs&#10;&#10;Description automatically generated"/>
+                    <pic:cNvPicPr/>
+                  </pic:nvPicPr>
+                  <pic:blipFill>
+                    <a:blip r:embed="rId14" cstate="print">
+                      <a:extLst>
+                        <a:ext uri="{28A0092B-C50C-407E-A947-70E740481C1C}">
+                          <a14:useLocalDpi xmlns:a14="http://schemas.microsoft.com/office/drawing/2010/main" val="0"/>
+                        </a:ext>
+                      </a:extLst>
+                    </a:blip>
+                    <a:stretch>
+                      <a:fillRect/>
+                    </a:stretch>
+                  </pic:blipFill>
+                  <pic:spPr>
+                    <a:xfrm>
+                      <a:off x="0" y="0"/>
+                      <a:ext cx="5943600" cy="6537960"/>
+                    </a:xfrm>
+                    <a:prstGeom prst="rect">
+                      <a:avLst/>
+                    </a:prstGeom>
+                  </pic:spPr>
+                </pic:pic>
+              </a:graphicData>
+            </a:graphic>
+          </wp:inline>
+        </w:drawing>
+      </w:r>
+    </w:p>
+    <w:p>
+      <w:pPr>
+        <w:rPr>
+          <w:rFonts w:eastAsia="Times New Roman"/>
+        </w:rPr>
+      </w:pPr>
+      <w:r>
+        <w:rPr>
+          <w:rFonts w:eastAsia="Times New Roman"/>
+        </w:rPr>
+        <w:br w:type="page"/>
+      </w:r>
+    </w:p>
+    <w:p>
+      <w:pPr>
+        <w:rPr>
+          <w:rFonts w:eastAsia="Times New Roman"/>
+        </w:rPr>
+      </w:pPr>
+      <w:bookmarkStart w:id="11" w:name="_Toc151993649"/>
+      <w:r>
+        <w:rPr>
+          <w:rStyle w:val="Heading1Char"/>
+        </w:rPr>
+        <w:lastRenderedPageBreak/>
+        <w:t>Plot 10</w:t>
+      </w:r>
+      <w:bookmarkEnd w:id="11"/>
+      <w:r>
+        <w:rPr>
+          <w:rFonts w:eastAsia="Times New Roman"/>
+        </w:rPr>
+        <w:t xml:space="preserve"> - could we have a plot on question 10 - like plot 6 with attributes on y axis and response on x axis (top &amp; bottom of the plot)</w:t>
+      </w:r>
+    </w:p>
+    <w:p>
+      <w:pPr>
+        <w:rPr>
+          <w:rFonts w:eastAsia="Times New Roman"/>
+        </w:rPr>
+      </w:pPr>
+    </w:p>
+    <w:p>
+      <w:pPr>
+        <w:rPr>
+          <w:rFonts w:eastAsia="Times New Roman"/>
+        </w:rPr>
+      </w:pPr>
+      <w:r>
+        <w:rPr>
+          <w:rFonts w:eastAsia="Times New Roman"/>
+          <w:noProof/>
+        </w:rPr>
+        <w:drawing>
+          <wp:inline distT="0" distB="0" distL="0" distR="0" wp14:anchorId="2E36118D" wp14:editId="53282D3B">
+            <wp:extent cx="5943600" cy="6537960"/>
+            <wp:effectExtent l="0" t="0" r="0" b="0"/>
+            <wp:docPr id="17" name="Picture 17" descr="A screenshot of a graph&#10;&#10;Description automatically generated"/>
+            <wp:cNvGraphicFramePr>
+              <a:graphicFrameLocks xmlns:a="http://schemas.openxmlformats.org/drawingml/2006/main" noChangeAspect="1"/>
+            </wp:cNvGraphicFramePr>
+            <a:graphic xmlns:a="http://schemas.openxmlformats.org/drawingml/2006/main">
+              <a:graphicData uri="http://schemas.openxmlformats.org/drawingml/2006/picture">
+                <pic:pic xmlns:pic="http://schemas.openxmlformats.org/drawingml/2006/picture">
+                  <pic:nvPicPr>
+                    <pic:cNvPr id="17" name="Picture 17" descr="A screenshot of a graph&#10;&#10;Description automatically generated"/>
+                    <pic:cNvPicPr/>
+                  </pic:nvPicPr>
+                  <pic:blipFill>
+                    <a:blip r:embed="rId15" cstate="print">
+                      <a:extLst>
+                        <a:ext uri="{28A0092B-C50C-407E-A947-70E740481C1C}">
+                          <a14:useLocalDpi xmlns:a14="http://schemas.microsoft.com/office/drawing/2010/main" val="0"/>
+                        </a:ext>
+                      </a:extLst>
+                    </a:blip>
+                    <a:stretch>
+                      <a:fillRect/>
+                    </a:stretch>
+                  </pic:blipFill>
+                  <pic:spPr>
+                    <a:xfrm>
+                      <a:off x="0" y="0"/>
+                      <a:ext cx="5943600" cy="6537960"/>
+                    </a:xfrm>
+                    <a:prstGeom prst="rect">
+                      <a:avLst/>
+                    </a:prstGeom>
+                  </pic:spPr>
+                </pic:pic>
+              </a:graphicData>
+            </a:graphic>
+          </wp:inline>
+        </w:drawing>
+      </w:r>
+    </w:p>
+    <w:p>
+      <w:pPr>
+        <w:rPr>
+          <w:rFonts w:eastAsia="Times New Roman"/>
+        </w:rPr>
+      </w:pPr>
+    </w:p>
+    <w:p>
+      <w:pPr>
+        <w:rPr>
+          <w:rFonts w:eastAsia="Times New Roman"/>
+        </w:rPr>
+      </w:pPr>
+      <w:r>
+        <w:rPr>
+          <w:rFonts w:eastAsia="Times New Roman"/>
+        </w:rPr>
+        <w:br w:type="page"/>
+      </w:r>
+    </w:p>
+    <w:p>
+      <w:pPr>
+        <w:rPr>
+          <w:rFonts w:eastAsia="Times New Roman"/>
+        </w:rPr>
+      </w:pPr>
+      <w:bookmarkStart w:id="12" w:name="_Toc151993650"/>
+      <w:r>
+        <w:rPr>
+          <w:rStyle w:val="Heading1Char"/>
+        </w:rPr>
+        <w:lastRenderedPageBreak/>
+        <w:t>Plot 18</w:t>
+      </w:r>
+      <w:bookmarkEnd w:id="12"/>
+      <w:r>
+        <w:rPr>
+          <w:rFonts w:eastAsia="Times New Roman"/>
+        </w:rPr>
+        <w:t xml:space="preserve"> - Question 18 - could we have a plot like plot 6b.02</w:t>
+      </w:r>
+    </w:p>
+    <w:p>
+      <w:pPr>
+        <w:rPr>
+          <w:rFonts w:eastAsia="Times New Roman"/>
+        </w:rPr>
+      </w:pPr>
+    </w:p>
+    <w:p>
+      <w:pPr>
+        <w:rPr>
+          <w:rFonts w:eastAsia="Times New Roman"/>
+        </w:rPr>
+      </w:pPr>
+      <w:bookmarkStart w:id="13" w:name="_Toc151993651"/>
+      <w:r>
+        <w:rPr>
+          <w:rStyle w:val="Heading1Char"/>
+        </w:rPr>
+        <w:t>Plot 19</w:t>
+      </w:r>
+      <w:bookmarkEnd w:id="13"/>
+      <w:r>
+        <w:rPr>
+          <w:rFonts w:eastAsia="Times New Roman"/>
+        </w:rPr>
+        <w:t xml:space="preserve"> - Question 19 - could we have a plot like plot </w:t>
       </w:r>
       <w:proofErr w:type="gramStart"/>
       <w:r>
@@ -4324,11 +5252,31 @@
           <w:rFonts w:eastAsia="Times New Roman"/>
         </w:rPr>
       </w:pPr>
-      <w:r>
-        <w:rPr>
-          <w:rFonts w:eastAsia="Times New Roman"/>
-        </w:rPr>
-        <w:t xml:space="preserve">Plot 20.3 - question 20.3, could we have a plot like plot </w:t>
+      <w:bookmarkStart w:id="14" w:name="_Toc151993652"/>
+      <w:r>
+        <w:rPr>
+          <w:rStyle w:val="Heading1Char"/>
+        </w:rPr>
+        <w:t xml:space="preserve">Plot </w:t>
+      </w:r>
+      <w:r>
+        <w:rPr>
+          <w:rStyle w:val="Heading1Char"/>
+        </w:rPr>
+        <w:t>2</w:t>
+      </w:r>
+      <w:r>
+        <w:rPr>
+          <w:rStyle w:val="Heading1Char"/>
+        </w:rPr>
+        <w:t>3</w:t>
+      </w:r>
+      <w:bookmarkEnd w:id="14"/>
+      <w:r>
+        <w:rPr>
+          <w:rFonts w:eastAsia="Times New Roman"/>
+        </w:rPr>
+        <w:t xml:space="preserve"> - question 20.3, could we have a plot like plot </w:t>
       </w:r>
       <w:proofErr w:type="gramStart"/>
       <w:r>
@@ -4352,11 +5300,19 @@
           <w:rFonts w:eastAsia="Times New Roman"/>
         </w:rPr>
       </w:pPr>
-      <w:r>
-        <w:rPr>
-          <w:rFonts w:eastAsia="Times New Roman"/>
-        </w:rPr>
-        <w:t xml:space="preserve">Plot 25 - question </w:t>
+      <w:bookmarkStart w:id="15" w:name="_Toc151993653"/>
+      <w:r>
+        <w:rPr>
+          <w:rStyle w:val="Heading1Char"/>
+        </w:rPr>
+        <w:t>Plot 25</w:t>
+      </w:r>
+      <w:bookmarkEnd w:id="15"/>
+      <w:r>
+        <w:rPr>
+          <w:rFonts w:eastAsia="Times New Roman"/>
+        </w:rPr>
+        <w:t xml:space="preserve"> - question </w:t>
       </w:r>
       <w:proofErr w:type="gramStart"/>
       <w:r>
@@ -4409,7 +5365,7 @@
                     </pic:cNvPicPr>
                   </pic:nvPicPr>
                   <pic:blipFill>
-                    <a:blip r:embed="rId12" r:link="rId13">
+                    <a:blip r:embed="rId16" r:link="rId17">
                       <a:extLst>
                         <a:ext uri="{28A0092B-C50C-407E-A947-70E740481C1C}">
                           <a14:useLocalDpi xmlns:a14="http://schemas.microsoft.com/office/drawing/2010/main" val="0"/>
@@ -4485,7 +5441,7 @@
                     </pic:cNvPicPr>
                   </pic:nvPicPr>
                   <pic:blipFill>
-                    <a:blip r:embed="rId14" r:link="rId15">
+                    <a:blip r:embed="rId18" r:link="rId19">
                       <a:extLst>
                         <a:ext uri="{28A0092B-C50C-407E-A947-70E740481C1C}">
                           <a14:useLocalDpi xmlns:a14="http://schemas.microsoft.com/office/drawing/2010/main" val="0"/>
@@ -5076,7 +6032,7 @@
   <w:style w:type="paragraph" w:default="1" w:styleId="Normal">
     <w:name w:val="Normal"/>
     <w:qFormat/>
-    <w:rsid w:val="00BE28F6"/>
+    <w:rsid w:val="00132C38"/>
   </w:style>
   <w:style w:type="paragraph" w:styleId="Heading1">
     <w:name w:val="heading 1"/>

</xml_diff>

<commit_message>
Add Q18, Q19, Q23 and update all figures.
</commit_message>
<xml_diff>
--- a/04_report/02_selected_figures.docx
+++ b/04_report/02_selected_figures.docx
@@ -163,7 +163,7 @@
           <w:r>
             <w:fldChar w:fldCharType="separate"/>
           </w:r>
-          <w:hyperlink w:anchor="_Toc151993638" w:history="1">
+          <w:hyperlink w:anchor="_Toc152070861" w:history="1">
             <w:r>
               <w:rPr>
                 <w:rStyle w:val="Hyperlink"/>
@@ -190,7 +190,7 @@
                 <w:noProof/>
                 <w:webHidden/>
               </w:rPr>
-              <w:instrText xml:space="preserve"> PAGEREF _Toc151993638 \h </w:instrText>
+              <w:instrText xml:space="preserve"> PAGEREF _Toc152070861 \h </w:instrText>
             </w:r>
             <w:r>
               <w:rPr>
@@ -232,7 +232,7 @@
               <w:noProof/>
             </w:rPr>
           </w:pPr>
-          <w:hyperlink w:anchor="_Toc151993639" w:history="1">
+          <w:hyperlink w:anchor="_Toc152070862" w:history="1">
             <w:r>
               <w:rPr>
                 <w:rStyle w:val="Hyperlink"/>
@@ -259,7 +259,7 @@
                 <w:noProof/>
                 <w:webHidden/>
               </w:rPr>
-              <w:instrText xml:space="preserve"> PAGEREF _Toc151993639 \h </w:instrText>
+              <w:instrText xml:space="preserve"> PAGEREF _Toc152070862 \h </w:instrText>
             </w:r>
             <w:r>
               <w:rPr>
@@ -301,7 +301,7 @@
               <w:noProof/>
             </w:rPr>
           </w:pPr>
-          <w:hyperlink w:anchor="_Toc151993640" w:history="1">
+          <w:hyperlink w:anchor="_Toc152070863" w:history="1">
             <w:r>
               <w:rPr>
                 <w:rStyle w:val="Hyperlink"/>
@@ -328,7 +328,7 @@
                 <w:noProof/>
                 <w:webHidden/>
               </w:rPr>
-              <w:instrText xml:space="preserve"> PAGEREF _Toc151993640 \h </w:instrText>
+              <w:instrText xml:space="preserve"> PAGEREF _Toc152070863 \h </w:instrText>
             </w:r>
             <w:r>
               <w:rPr>
@@ -370,7 +370,7 @@
               <w:noProof/>
             </w:rPr>
           </w:pPr>
-          <w:hyperlink w:anchor="_Toc151993641" w:history="1">
+          <w:hyperlink w:anchor="_Toc152070864" w:history="1">
             <w:r>
               <w:rPr>
                 <w:rStyle w:val="Hyperlink"/>
@@ -397,7 +397,7 @@
                 <w:noProof/>
                 <w:webHidden/>
               </w:rPr>
-              <w:instrText xml:space="preserve"> PAGEREF _Toc151993641 \h </w:instrText>
+              <w:instrText xml:space="preserve"> PAGEREF _Toc152070864 \h </w:instrText>
             </w:r>
             <w:r>
               <w:rPr>
@@ -439,7 +439,7 @@
               <w:noProof/>
             </w:rPr>
           </w:pPr>
-          <w:hyperlink w:anchor="_Toc151993642" w:history="1">
+          <w:hyperlink w:anchor="_Toc152070865" w:history="1">
             <w:r>
               <w:rPr>
                 <w:rStyle w:val="Hyperlink"/>
@@ -466,7 +466,7 @@
                 <w:noProof/>
                 <w:webHidden/>
               </w:rPr>
-              <w:instrText xml:space="preserve"> PAGEREF _Toc151993642 \h </w:instrText>
+              <w:instrText xml:space="preserve"> PAGEREF _Toc152070865 \h </w:instrText>
             </w:r>
             <w:r>
               <w:rPr>
@@ -508,7 +508,7 @@
               <w:noProof/>
             </w:rPr>
           </w:pPr>
-          <w:hyperlink w:anchor="_Toc151993643" w:history="1">
+          <w:hyperlink w:anchor="_Toc152070866" w:history="1">
             <w:r>
               <w:rPr>
                 <w:rStyle w:val="Hyperlink"/>
@@ -535,7 +535,7 @@
                 <w:noProof/>
                 <w:webHidden/>
               </w:rPr>
-              <w:instrText xml:space="preserve"> PAGEREF _Toc151993643 \h </w:instrText>
+              <w:instrText xml:space="preserve"> PAGEREF _Toc152070866 \h </w:instrText>
             </w:r>
             <w:r>
               <w:rPr>
@@ -577,7 +577,7 @@
               <w:noProof/>
             </w:rPr>
           </w:pPr>
-          <w:hyperlink w:anchor="_Toc151993644" w:history="1">
+          <w:hyperlink w:anchor="_Toc152070867" w:history="1">
             <w:r>
               <w:rPr>
                 <w:rStyle w:val="Hyperlink"/>
@@ -604,7 +604,7 @@
                 <w:noProof/>
                 <w:webHidden/>
               </w:rPr>
-              <w:instrText xml:space="preserve"> PAGEREF _Toc151993644 \h </w:instrText>
+              <w:instrText xml:space="preserve"> PAGEREF _Toc152070867 \h </w:instrText>
             </w:r>
             <w:r>
               <w:rPr>
@@ -646,7 +646,7 @@
               <w:noProof/>
             </w:rPr>
           </w:pPr>
-          <w:hyperlink w:anchor="_Toc151993645" w:history="1">
+          <w:hyperlink w:anchor="_Toc152070868" w:history="1">
             <w:r>
               <w:rPr>
                 <w:rStyle w:val="Hyperlink"/>
@@ -673,7 +673,7 @@
                 <w:noProof/>
                 <w:webHidden/>
               </w:rPr>
-              <w:instrText xml:space="preserve"> PAGEREF _Toc151993645 \h </w:instrText>
+              <w:instrText xml:space="preserve"> PAGEREF _Toc152070868 \h </w:instrText>
             </w:r>
             <w:r>
               <w:rPr>
@@ -715,7 +715,7 @@
               <w:noProof/>
             </w:rPr>
           </w:pPr>
-          <w:hyperlink w:anchor="_Toc151993646" w:history="1">
+          <w:hyperlink w:anchor="_Toc152070869" w:history="1">
             <w:r>
               <w:rPr>
                 <w:rStyle w:val="Hyperlink"/>
@@ -742,7 +742,7 @@
                 <w:noProof/>
                 <w:webHidden/>
               </w:rPr>
-              <w:instrText xml:space="preserve"> PAGEREF _Toc151993646 \h </w:instrText>
+              <w:instrText xml:space="preserve"> PAGEREF _Toc152070869 \h </w:instrText>
             </w:r>
             <w:r>
               <w:rPr>
@@ -784,7 +784,7 @@
               <w:noProof/>
             </w:rPr>
           </w:pPr>
-          <w:hyperlink w:anchor="_Toc151993647" w:history="1">
+          <w:hyperlink w:anchor="_Toc152070870" w:history="1">
             <w:r>
               <w:rPr>
                 <w:rStyle w:val="Hyperlink"/>
@@ -811,7 +811,7 @@
                 <w:noProof/>
                 <w:webHidden/>
               </w:rPr>
-              <w:instrText xml:space="preserve"> PAGEREF _Toc151993647 \h </w:instrText>
+              <w:instrText xml:space="preserve"> PAGEREF _Toc152070870 \h </w:instrText>
             </w:r>
             <w:r>
               <w:rPr>
@@ -853,7 +853,7 @@
               <w:noProof/>
             </w:rPr>
           </w:pPr>
-          <w:hyperlink w:anchor="_Toc151993648" w:history="1">
+          <w:hyperlink w:anchor="_Toc152070871" w:history="1">
             <w:r>
               <w:rPr>
                 <w:rStyle w:val="Hyperlink"/>
@@ -880,7 +880,7 @@
                 <w:noProof/>
                 <w:webHidden/>
               </w:rPr>
-              <w:instrText xml:space="preserve"> PAGEREF _Toc151993648 \h </w:instrText>
+              <w:instrText xml:space="preserve"> PAGEREF _Toc152070871 \h </w:instrText>
             </w:r>
             <w:r>
               <w:rPr>
@@ -922,7 +922,7 @@
               <w:noProof/>
             </w:rPr>
           </w:pPr>
-          <w:hyperlink w:anchor="_Toc151993649" w:history="1">
+          <w:hyperlink w:anchor="_Toc152070872" w:history="1">
             <w:r>
               <w:rPr>
                 <w:rStyle w:val="Hyperlink"/>
@@ -949,7 +949,7 @@
                 <w:noProof/>
                 <w:webHidden/>
               </w:rPr>
-              <w:instrText xml:space="preserve"> PAGEREF _Toc151993649 \h </w:instrText>
+              <w:instrText xml:space="preserve"> PAGEREF _Toc152070872 \h </w:instrText>
             </w:r>
             <w:r>
               <w:rPr>
@@ -991,7 +991,7 @@
               <w:noProof/>
             </w:rPr>
           </w:pPr>
-          <w:hyperlink w:anchor="_Toc151993650" w:history="1">
+          <w:hyperlink w:anchor="_Toc152070873" w:history="1">
             <w:r>
               <w:rPr>
                 <w:rStyle w:val="Hyperlink"/>
@@ -1018,7 +1018,7 @@
                 <w:noProof/>
                 <w:webHidden/>
               </w:rPr>
-              <w:instrText xml:space="preserve"> PAGEREF _Toc151993650 \h </w:instrText>
+              <w:instrText xml:space="preserve"> PAGEREF _Toc152070873 \h </w:instrText>
             </w:r>
             <w:r>
               <w:rPr>
@@ -1060,7 +1060,7 @@
               <w:noProof/>
             </w:rPr>
           </w:pPr>
-          <w:hyperlink w:anchor="_Toc151993651" w:history="1">
+          <w:hyperlink w:anchor="_Toc152070874" w:history="1">
             <w:r>
               <w:rPr>
                 <w:rStyle w:val="Hyperlink"/>
@@ -1087,7 +1087,7 @@
                 <w:noProof/>
                 <w:webHidden/>
               </w:rPr>
-              <w:instrText xml:space="preserve"> PAGEREF _Toc151993651 \h </w:instrText>
+              <w:instrText xml:space="preserve"> PAGEREF _Toc152070874 \h </w:instrText>
             </w:r>
             <w:r>
               <w:rPr>
@@ -1107,7 +1107,7 @@
                 <w:noProof/>
                 <w:webHidden/>
               </w:rPr>
-              <w:t>12</w:t>
+              <w:t>13</w:t>
             </w:r>
             <w:r>
               <w:rPr>
@@ -1129,13 +1129,13 @@
               <w:noProof/>
             </w:rPr>
           </w:pPr>
-          <w:hyperlink w:anchor="_Toc151993652" w:history="1">
+          <w:hyperlink w:anchor="_Toc152070875" w:history="1">
             <w:r>
               <w:rPr>
                 <w:rStyle w:val="Hyperlink"/>
                 <w:noProof/>
               </w:rPr>
-              <w:t>Plot 23</w:t>
+              <w:t>Plot 19: Comments</w:t>
             </w:r>
             <w:r>
               <w:rPr>
@@ -1156,7 +1156,7 @@
                 <w:noProof/>
                 <w:webHidden/>
               </w:rPr>
-              <w:instrText xml:space="preserve"> PAGEREF _Toc151993652 \h </w:instrText>
+              <w:instrText xml:space="preserve"> PAGEREF _Toc152070875 \h </w:instrText>
             </w:r>
             <w:r>
               <w:rPr>
@@ -1176,7 +1176,7 @@
                 <w:noProof/>
                 <w:webHidden/>
               </w:rPr>
-              <w:t>12</w:t>
+              <w:t>14</w:t>
             </w:r>
             <w:r>
               <w:rPr>
@@ -1198,12 +1198,81 @@
               <w:noProof/>
             </w:rPr>
           </w:pPr>
-          <w:hyperlink w:anchor="_Toc151993653" w:history="1">
+          <w:hyperlink w:anchor="_Toc152070876" w:history="1">
             <w:r>
               <w:rPr>
                 <w:rStyle w:val="Hyperlink"/>
                 <w:noProof/>
               </w:rPr>
+              <w:t>Plot 23</w:t>
+            </w:r>
+            <w:r>
+              <w:rPr>
+                <w:noProof/>
+                <w:webHidden/>
+              </w:rPr>
+              <w:tab/>
+            </w:r>
+            <w:r>
+              <w:rPr>
+                <w:noProof/>
+                <w:webHidden/>
+              </w:rPr>
+              <w:fldChar w:fldCharType="begin"/>
+            </w:r>
+            <w:r>
+              <w:rPr>
+                <w:noProof/>
+                <w:webHidden/>
+              </w:rPr>
+              <w:instrText xml:space="preserve"> PAGEREF _Toc152070876 \h </w:instrText>
+            </w:r>
+            <w:r>
+              <w:rPr>
+                <w:noProof/>
+                <w:webHidden/>
+              </w:rPr>
+            </w:r>
+            <w:r>
+              <w:rPr>
+                <w:noProof/>
+                <w:webHidden/>
+              </w:rPr>
+              <w:fldChar w:fldCharType="separate"/>
+            </w:r>
+            <w:r>
+              <w:rPr>
+                <w:noProof/>
+                <w:webHidden/>
+              </w:rPr>
+              <w:t>15</w:t>
+            </w:r>
+            <w:r>
+              <w:rPr>
+                <w:noProof/>
+                <w:webHidden/>
+              </w:rPr>
+              <w:fldChar w:fldCharType="end"/>
+            </w:r>
+          </w:hyperlink>
+        </w:p>
+        <w:p>
+          <w:pPr>
+            <w:pStyle w:val="TOC1"/>
+            <w:tabs>
+              <w:tab w:val="right" w:leader="dot" w:pos="9350"/>
+            </w:tabs>
+            <w:rPr>
+              <w:rFonts w:eastAsiaTheme="minorEastAsia"/>
+              <w:noProof/>
+            </w:rPr>
+          </w:pPr>
+          <w:hyperlink w:anchor="_Toc152070877" w:history="1">
+            <w:r>
+              <w:rPr>
+                <w:rStyle w:val="Hyperlink"/>
+                <w:noProof/>
+              </w:rPr>
               <w:t>Plot 25</w:t>
             </w:r>
             <w:r>
@@ -1225,7 +1294,7 @@
                 <w:noProof/>
                 <w:webHidden/>
               </w:rPr>
-              <w:instrText xml:space="preserve"> PAGEREF _Toc151993653 \h </w:instrText>
+              <w:instrText xml:space="preserve"> PAGEREF _Toc152070877 \h </w:instrText>
             </w:r>
             <w:r>
               <w:rPr>
@@ -1245,7 +1314,7 @@
                 <w:noProof/>
                 <w:webHidden/>
               </w:rPr>
-              <w:t>12</w:t>
+              <w:t>16</w:t>
             </w:r>
             <w:r>
               <w:rPr>
@@ -1455,7 +1524,7 @@
           <w:rFonts w:eastAsia="Times New Roman"/>
         </w:rPr>
       </w:pPr>
-      <w:bookmarkStart w:id="0" w:name="_Toc151993638"/>
+      <w:bookmarkStart w:id="0" w:name="_Toc152070861"/>
       <w:r>
         <w:rPr>
           <w:rStyle w:val="Heading1Char"/>
@@ -1489,10 +1558,10 @@
           <w:noProof/>
         </w:rPr>
         <w:drawing>
-          <wp:inline distT="0" distB="0" distL="0" distR="0" wp14:anchorId="1D47AB62" wp14:editId="4B85FC62">
-            <wp:extent cx="5485907" cy="2852382"/>
-            <wp:effectExtent l="0" t="0" r="635" b="5715"/>
-            <wp:docPr id="9" name="Picture 9" descr="A graph of a number of different colored squares&#10;&#10;Description automatically generated with medium confidence"/>
+          <wp:inline distT="0" distB="0" distL="0" distR="0" wp14:anchorId="4CE91F85" wp14:editId="5C310967">
+            <wp:extent cx="5485946" cy="2765375"/>
+            <wp:effectExtent l="0" t="0" r="635" b="0"/>
+            <wp:docPr id="21" name="Picture 21" descr="A diagram of a number of different colored squares&#10;&#10;Description automatically generated"/>
             <wp:cNvGraphicFramePr>
               <a:graphicFrameLocks xmlns:a="http://schemas.openxmlformats.org/drawingml/2006/main" noChangeAspect="1"/>
             </wp:cNvGraphicFramePr>
@@ -1500,7 +1569,7 @@
               <a:graphicData uri="http://schemas.openxmlformats.org/drawingml/2006/picture">
                 <pic:pic xmlns:pic="http://schemas.openxmlformats.org/drawingml/2006/picture">
                   <pic:nvPicPr>
-                    <pic:cNvPr id="9" name="Picture 9" descr="A graph of a number of different colored squares&#10;&#10;Description automatically generated with medium confidence"/>
+                    <pic:cNvPr id="21" name="Picture 21" descr="A diagram of a number of different colored squares&#10;&#10;Description automatically generated"/>
                     <pic:cNvPicPr/>
                   </pic:nvPicPr>
                   <pic:blipFill rotWithShape="1">
@@ -1511,13 +1580,13 @@
                         </a:ext>
                       </a:extLst>
                     </a:blip>
-                    <a:srcRect t="10634" b="11373"/>
+                    <a:srcRect t="11964" b="12424"/>
                     <a:stretch/>
                   </pic:blipFill>
                   <pic:spPr bwMode="auto">
                     <a:xfrm>
                       <a:off x="0" y="0"/>
-                      <a:ext cx="5486585" cy="2852735"/>
+                      <a:ext cx="5486585" cy="2765697"/>
                     </a:xfrm>
                     <a:prstGeom prst="rect">
                       <a:avLst/>
@@ -1554,7 +1623,7 @@
           <w:szCs w:val="24"/>
         </w:rPr>
       </w:pPr>
-      <w:bookmarkStart w:id="1" w:name="_Toc151993639"/>
+      <w:bookmarkStart w:id="1" w:name="_Toc152070862"/>
       <w:r>
         <w:rPr>
           <w:rStyle w:val="Heading1Char"/>
@@ -1583,7 +1652,14 @@
           <w:sz w:val="24"/>
           <w:szCs w:val="24"/>
         </w:rPr>
-        <w:t xml:space="preserve"> category breakdown</w:t>
+        <w:t xml:space="preserve"> </w:t>
+      </w:r>
+      <w:r>
+        <w:rPr>
+          <w:sz w:val="24"/>
+          <w:szCs w:val="24"/>
+        </w:rPr>
+        <w:t>category breakdown</w:t>
       </w:r>
     </w:p>
     <w:p>
@@ -2356,7 +2432,7 @@
           <w:rFonts w:eastAsia="Times New Roman"/>
         </w:rPr>
       </w:pPr>
-      <w:bookmarkStart w:id="2" w:name="_Toc151993640"/>
+      <w:bookmarkStart w:id="2" w:name="_Toc152070863"/>
       <w:r>
         <w:rPr>
           <w:rStyle w:val="Heading1Char"/>
@@ -2383,29 +2459,16 @@
         <w:rPr>
           <w:rFonts w:eastAsia="Times New Roman"/>
         </w:rPr>
-        <w:t xml:space="preserve"> approach to Quality.  - Could we have the same plot as you have created in plot 3.  this is very similar to plot 3 but plot 3 is asking which functional area is involved and plot 4 asks which function </w:t>
+        <w:t xml:space="preserve"> approach to Quality.  - Could we have the same plot as you have created in plot 3.  this is very similar to plot 3 but plot 3 is asking which functional area is involved and plot 4 asks which function LEADS, so very slightly </w:t>
       </w:r>
       <w:proofErr w:type="gramStart"/>
       <w:r>
         <w:rPr>
           <w:rFonts w:eastAsia="Times New Roman"/>
         </w:rPr>
-        <w:t>LEADS ,</w:t>
+        <w:t>different</w:t>
       </w:r>
       <w:proofErr w:type="gramEnd"/>
-      <w:r>
-        <w:rPr>
-          <w:rFonts w:eastAsia="Times New Roman"/>
-        </w:rPr>
-        <w:t xml:space="preserve"> so very slightly different</w:t>
-      </w:r>
-    </w:p>
-    <w:p>
-      <w:pPr>
-        <w:rPr>
-          <w:rFonts w:eastAsia="Times New Roman"/>
-        </w:rPr>
-      </w:pPr>
     </w:p>
     <w:p>
       <w:pPr>
@@ -2419,10 +2482,10 @@
           <w:noProof/>
         </w:rPr>
         <w:drawing>
-          <wp:inline distT="0" distB="0" distL="0" distR="0" wp14:anchorId="26209F62" wp14:editId="606AAB2F">
-            <wp:extent cx="5485635" cy="2872854"/>
-            <wp:effectExtent l="0" t="0" r="1270" b="3810"/>
-            <wp:docPr id="11" name="Picture 11" descr="A graph of a diagram&#10;&#10;Description automatically generated with medium confidence"/>
+          <wp:inline distT="0" distB="0" distL="0" distR="0" wp14:anchorId="6A11FBB9" wp14:editId="78F0B000">
+            <wp:extent cx="5485944" cy="2776859"/>
+            <wp:effectExtent l="0" t="0" r="635" b="4445"/>
+            <wp:docPr id="27" name="Picture 27" descr="A graph with colorful squares&#10;&#10;Description automatically generated"/>
             <wp:cNvGraphicFramePr>
               <a:graphicFrameLocks xmlns:a="http://schemas.openxmlformats.org/drawingml/2006/main" noChangeAspect="1"/>
             </wp:cNvGraphicFramePr>
@@ -2430,7 +2493,7 @@
               <a:graphicData uri="http://schemas.openxmlformats.org/drawingml/2006/picture">
                 <pic:pic xmlns:pic="http://schemas.openxmlformats.org/drawingml/2006/picture">
                   <pic:nvPicPr>
-                    <pic:cNvPr id="11" name="Picture 11" descr="A graph of a diagram&#10;&#10;Description automatically generated with medium confidence"/>
+                    <pic:cNvPr id="27" name="Picture 27" descr="A graph with colorful squares&#10;&#10;Description automatically generated"/>
                     <pic:cNvPicPr/>
                   </pic:nvPicPr>
                   <pic:blipFill rotWithShape="1">
@@ -2441,13 +2504,13 @@
                         </a:ext>
                       </a:extLst>
                     </a:blip>
-                    <a:srcRect t="10821" b="10623"/>
+                    <a:srcRect t="11503" b="12570"/>
                     <a:stretch/>
                   </pic:blipFill>
                   <pic:spPr bwMode="auto">
                     <a:xfrm>
                       <a:off x="0" y="0"/>
-                      <a:ext cx="5486585" cy="2873352"/>
+                      <a:ext cx="5486585" cy="2777183"/>
                     </a:xfrm>
                     <a:prstGeom prst="rect">
                       <a:avLst/>
@@ -2471,13 +2534,20 @@
     <w:p>
       <w:pPr>
         <w:rPr>
+          <w:rFonts w:eastAsia="Times New Roman"/>
+        </w:rPr>
+      </w:pPr>
+    </w:p>
+    <w:p>
+      <w:pPr>
+        <w:rPr>
           <w:b/>
           <w:bCs/>
           <w:sz w:val="24"/>
           <w:szCs w:val="24"/>
         </w:rPr>
       </w:pPr>
-      <w:bookmarkStart w:id="3" w:name="_Toc151993641"/>
+      <w:bookmarkStart w:id="3" w:name="_Toc152070864"/>
       <w:r>
         <w:rPr>
           <w:rStyle w:val="Heading1Char"/>
@@ -2512,7 +2582,14 @@
           <w:sz w:val="24"/>
           <w:szCs w:val="24"/>
         </w:rPr>
-        <w:t xml:space="preserve"> category breakdown</w:t>
+        <w:t xml:space="preserve"> </w:t>
+      </w:r>
+      <w:r>
+        <w:rPr>
+          <w:sz w:val="24"/>
+          <w:szCs w:val="24"/>
+        </w:rPr>
+        <w:t>category breakdown</w:t>
       </w:r>
     </w:p>
     <w:p>
@@ -3322,10 +3399,17 @@
     <w:p>
       <w:pPr>
         <w:rPr>
-          <w:rFonts w:eastAsia="Times New Roman"/>
-        </w:rPr>
-      </w:pPr>
-      <w:bookmarkStart w:id="4" w:name="_Toc151993642"/>
+          <w:rStyle w:val="Heading1Char"/>
+        </w:rPr>
+      </w:pPr>
+      <w:bookmarkStart w:id="4" w:name="_Toc152070865"/>
+    </w:p>
+    <w:p>
+      <w:pPr>
+        <w:rPr>
+          <w:rFonts w:eastAsia="Times New Roman"/>
+        </w:rPr>
+      </w:pPr>
       <w:r>
         <w:rPr>
           <w:rStyle w:val="Heading1Char"/>
@@ -3359,23 +3443,16 @@
           <w:rFonts w:eastAsia="Times New Roman"/>
         </w:rPr>
       </w:pPr>
-    </w:p>
-    <w:p>
-      <w:pPr>
-        <w:rPr>
-          <w:rFonts w:eastAsia="Times New Roman"/>
-        </w:rPr>
-      </w:pPr>
       <w:r>
         <w:rPr>
           <w:rFonts w:eastAsia="Times New Roman"/>
           <w:noProof/>
         </w:rPr>
         <w:drawing>
-          <wp:inline distT="0" distB="0" distL="0" distR="0" wp14:anchorId="056AA863" wp14:editId="53B70F3B">
-            <wp:extent cx="5485736" cy="2415654"/>
-            <wp:effectExtent l="0" t="0" r="1270" b="3810"/>
-            <wp:docPr id="4" name="Picture 4" descr="A graph with black and blue squares&#10;&#10;Description automatically generated"/>
+          <wp:inline distT="0" distB="0" distL="0" distR="0" wp14:anchorId="503CF570" wp14:editId="7D3B21A1">
+            <wp:extent cx="5485969" cy="1952216"/>
+            <wp:effectExtent l="0" t="0" r="635" b="0"/>
+            <wp:docPr id="37" name="Picture 37" descr="A diagram of a company&#10;&#10;Description automatically generated"/>
             <wp:cNvGraphicFramePr>
               <a:graphicFrameLocks xmlns:a="http://schemas.openxmlformats.org/drawingml/2006/main" noChangeAspect="1"/>
             </wp:cNvGraphicFramePr>
@@ -3383,7 +3460,7 @@
               <a:graphicData uri="http://schemas.openxmlformats.org/drawingml/2006/picture">
                 <pic:pic xmlns:pic="http://schemas.openxmlformats.org/drawingml/2006/picture">
                   <pic:nvPicPr>
-                    <pic:cNvPr id="4" name="Picture 4" descr="A graph with black and blue squares&#10;&#10;Description automatically generated"/>
+                    <pic:cNvPr id="37" name="Picture 37" descr="A diagram of a company&#10;&#10;Description automatically generated"/>
                     <pic:cNvPicPr/>
                   </pic:nvPicPr>
                   <pic:blipFill rotWithShape="1">
@@ -3394,13 +3471,13 @@
                         </a:ext>
                       </a:extLst>
                     </a:blip>
-                    <a:srcRect t="16604" b="17343"/>
+                    <a:srcRect t="22546" b="24076"/>
                     <a:stretch/>
                   </pic:blipFill>
                   <pic:spPr bwMode="auto">
                     <a:xfrm>
                       <a:off x="0" y="0"/>
-                      <a:ext cx="5486585" cy="2416028"/>
+                      <a:ext cx="5486585" cy="1952435"/>
                     </a:xfrm>
                     <a:prstGeom prst="rect">
                       <a:avLst/>
@@ -3437,7 +3514,7 @@
           <w:szCs w:val="24"/>
         </w:rPr>
       </w:pPr>
-      <w:bookmarkStart w:id="5" w:name="_Toc151993643"/>
+      <w:bookmarkStart w:id="5" w:name="_Toc152070866"/>
       <w:r>
         <w:rPr>
           <w:rStyle w:val="Heading1Char"/>
@@ -3470,7 +3547,14 @@
           <w:sz w:val="24"/>
           <w:szCs w:val="24"/>
         </w:rPr>
-        <w:t xml:space="preserve"> category breakdown</w:t>
+        <w:t xml:space="preserve"> </w:t>
+      </w:r>
+      <w:r>
+        <w:rPr>
+          <w:sz w:val="24"/>
+          <w:szCs w:val="24"/>
+        </w:rPr>
+        <w:t>category breakdown</w:t>
       </w:r>
     </w:p>
     <w:p>
@@ -4431,10 +4515,23 @@
     <w:p>
       <w:pPr>
         <w:rPr>
-          <w:rFonts w:eastAsia="Times New Roman"/>
-        </w:rPr>
-      </w:pPr>
-      <w:bookmarkStart w:id="6" w:name="_Toc151993644"/>
+          <w:rStyle w:val="Heading1Char"/>
+        </w:rPr>
+      </w:pPr>
+      <w:bookmarkStart w:id="6" w:name="_Toc152070867"/>
+      <w:r>
+        <w:rPr>
+          <w:rStyle w:val="Heading1Char"/>
+        </w:rPr>
+        <w:br w:type="page"/>
+      </w:r>
+    </w:p>
+    <w:p>
+      <w:pPr>
+        <w:rPr>
+          <w:rFonts w:eastAsia="Times New Roman"/>
+        </w:rPr>
+      </w:pPr>
       <w:r>
         <w:rPr>
           <w:rStyle w:val="Heading1Char"/>
@@ -4472,35 +4569,36 @@
       <w:pPr>
         <w:rPr>
           <w:rFonts w:eastAsia="Times New Roman"/>
+          <w:color w:val="FFFFFF" w:themeColor="background1"/>
+        </w:rPr>
+      </w:pPr>
+      <w:r>
+        <w:rPr>
+          <w:rFonts w:eastAsia="Times New Roman"/>
+          <w:color w:val="FFFFFF" w:themeColor="background1"/>
+          <w:highlight w:val="red"/>
+        </w:rPr>
+        <w:t>Not great….</w:t>
+      </w:r>
+    </w:p>
+    <w:p>
+      <w:pPr>
+        <w:rPr>
+          <w:rFonts w:eastAsia="Times New Roman"/>
+          <w:color w:val="FFFFFF" w:themeColor="background1"/>
+        </w:rPr>
+      </w:pPr>
+      <w:r>
+        <w:rPr>
+          <w:rFonts w:eastAsia="Times New Roman"/>
           <w:noProof/>
           <w:color w:val="FFFFFF" w:themeColor="background1"/>
         </w:rPr>
-      </w:pPr>
-      <w:r>
-        <w:rPr>
-          <w:rFonts w:eastAsia="Times New Roman"/>
-          <w:color w:val="FFFFFF" w:themeColor="background1"/>
-          <w:highlight w:val="red"/>
-        </w:rPr>
-        <w:t>Not great….</w:t>
-      </w:r>
-    </w:p>
-    <w:p>
-      <w:pPr>
-        <w:rPr>
-          <w:rFonts w:eastAsia="Times New Roman"/>
-        </w:rPr>
-      </w:pPr>
-      <w:r>
-        <w:rPr>
-          <w:rFonts w:eastAsia="Times New Roman"/>
-          <w:noProof/>
-        </w:rPr>
         <w:drawing>
-          <wp:inline distT="0" distB="0" distL="0" distR="0" wp14:anchorId="195081CE" wp14:editId="5445B80F">
-            <wp:extent cx="5943600" cy="7429500"/>
-            <wp:effectExtent l="0" t="0" r="0" b="0"/>
-            <wp:docPr id="2" name="Picture 2" descr="A chart of music notes&#10;&#10;Description automatically generated with medium confidence"/>
+          <wp:inline distT="0" distB="0" distL="0" distR="0" wp14:anchorId="33523B6A" wp14:editId="6CB4F7D0">
+            <wp:extent cx="5671524" cy="7429500"/>
+            <wp:effectExtent l="0" t="0" r="5715" b="0"/>
+            <wp:docPr id="32" name="Picture 32" descr="A chart of a diagram&#10;&#10;Description automatically generated with medium confidence"/>
             <wp:cNvGraphicFramePr>
               <a:graphicFrameLocks xmlns:a="http://schemas.openxmlformats.org/drawingml/2006/main" noChangeAspect="1"/>
             </wp:cNvGraphicFramePr>
@@ -4508,10 +4606,10 @@
               <a:graphicData uri="http://schemas.openxmlformats.org/drawingml/2006/picture">
                 <pic:pic xmlns:pic="http://schemas.openxmlformats.org/drawingml/2006/picture">
                   <pic:nvPicPr>
-                    <pic:cNvPr id="2" name="Picture 2" descr="A chart of music notes&#10;&#10;Description automatically generated with medium confidence"/>
+                    <pic:cNvPr id="32" name="Picture 32" descr="A chart of a diagram&#10;&#10;Description automatically generated with medium confidence"/>
                     <pic:cNvPicPr/>
                   </pic:nvPicPr>
-                  <pic:blipFill>
+                  <pic:blipFill rotWithShape="1">
                     <a:blip r:embed="rId10" cstate="print">
                       <a:extLst>
                         <a:ext uri="{28A0092B-C50C-407E-A947-70E740481C1C}">
@@ -4519,231 +4617,13 @@
                         </a:ext>
                       </a:extLst>
                     </a:blip>
-                    <a:stretch>
-                      <a:fillRect/>
-                    </a:stretch>
-                  </pic:blipFill>
-                  <pic:spPr>
-                    <a:xfrm>
-                      <a:off x="0" y="0"/>
-                      <a:ext cx="5943600" cy="7429500"/>
-                    </a:xfrm>
-                    <a:prstGeom prst="rect">
-                      <a:avLst/>
-                    </a:prstGeom>
-                  </pic:spPr>
-                </pic:pic>
-              </a:graphicData>
-            </a:graphic>
-          </wp:inline>
-        </w:drawing>
-      </w:r>
-    </w:p>
-    <w:p>
-      <w:pPr>
-        <w:rPr>
-          <w:rFonts w:eastAsia="Times New Roman"/>
-        </w:rPr>
-      </w:pPr>
-      <w:r>
-        <w:rPr>
-          <w:rFonts w:eastAsia="Times New Roman"/>
-        </w:rPr>
-        <w:br w:type="page"/>
-      </w:r>
-      <w:bookmarkStart w:id="7" w:name="_Toc151993645"/>
-      <w:r>
-        <w:rPr>
-          <w:rStyle w:val="Heading1Char"/>
-        </w:rPr>
-        <w:lastRenderedPageBreak/>
-        <w:t>Plot 6</w:t>
-      </w:r>
-      <w:r>
-        <w:rPr>
-          <w:rStyle w:val="Heading1Char"/>
-        </w:rPr>
-        <w:t xml:space="preserve"> option 2</w:t>
-      </w:r>
-      <w:bookmarkEnd w:id="7"/>
-      <w:r>
-        <w:rPr>
-          <w:rStyle w:val="Heading1Char"/>
-        </w:rPr>
-        <w:t xml:space="preserve"> </w:t>
-      </w:r>
-      <w:r>
-        <w:rPr>
-          <w:rFonts w:eastAsia="Times New Roman"/>
-        </w:rPr>
-        <w:t>- Looks great but could we have the x axis at the top as well as the bottom.</w:t>
-      </w:r>
-    </w:p>
-    <w:p>
-      <w:pPr>
-        <w:rPr>
-          <w:rFonts w:eastAsia="Times New Roman"/>
-        </w:rPr>
-      </w:pPr>
-      <w:r>
-        <w:rPr>
-          <w:rFonts w:eastAsia="Times New Roman"/>
-          <w:highlight w:val="cyan"/>
-        </w:rPr>
-        <w:t>B</w:t>
-      </w:r>
-      <w:r>
-        <w:rPr>
-          <w:rFonts w:eastAsia="Times New Roman"/>
-          <w:highlight w:val="cyan"/>
-        </w:rPr>
-        <w:t>etter option</w:t>
-      </w:r>
-      <w:r>
-        <w:rPr>
-          <w:rFonts w:eastAsia="Times New Roman"/>
-        </w:rPr>
-        <w:t>.</w:t>
-      </w:r>
-    </w:p>
-    <w:p>
-      <w:pPr>
-        <w:rPr>
-          <w:rFonts w:eastAsia="Times New Roman"/>
-        </w:rPr>
-      </w:pPr>
-      <w:r>
-        <w:rPr>
-          <w:rFonts w:eastAsia="Times New Roman"/>
-          <w:noProof/>
-        </w:rPr>
-        <w:drawing>
-          <wp:inline distT="0" distB="0" distL="0" distR="0" wp14:anchorId="41C1D3FE" wp14:editId="6C8C1DDC">
-            <wp:extent cx="5943600" cy="7429500"/>
-            <wp:effectExtent l="0" t="0" r="0" b="0"/>
-            <wp:docPr id="3" name="Picture 3" descr="A chart of different colored lines&#10;&#10;Description automatically generated with medium confidence"/>
-            <wp:cNvGraphicFramePr>
-              <a:graphicFrameLocks xmlns:a="http://schemas.openxmlformats.org/drawingml/2006/main" noChangeAspect="1"/>
-            </wp:cNvGraphicFramePr>
-            <a:graphic xmlns:a="http://schemas.openxmlformats.org/drawingml/2006/main">
-              <a:graphicData uri="http://schemas.openxmlformats.org/drawingml/2006/picture">
-                <pic:pic xmlns:pic="http://schemas.openxmlformats.org/drawingml/2006/picture">
-                  <pic:nvPicPr>
-                    <pic:cNvPr id="3" name="Picture 3" descr="A chart of different colored lines&#10;&#10;Description automatically generated with medium confidence"/>
-                    <pic:cNvPicPr/>
-                  </pic:nvPicPr>
-                  <pic:blipFill>
-                    <a:blip r:embed="rId11" cstate="print">
-                      <a:extLst>
-                        <a:ext uri="{28A0092B-C50C-407E-A947-70E740481C1C}">
-                          <a14:useLocalDpi xmlns:a14="http://schemas.microsoft.com/office/drawing/2010/main" val="0"/>
-                        </a:ext>
-                      </a:extLst>
-                    </a:blip>
-                    <a:stretch>
-                      <a:fillRect/>
-                    </a:stretch>
-                  </pic:blipFill>
-                  <pic:spPr>
-                    <a:xfrm>
-                      <a:off x="0" y="0"/>
-                      <a:ext cx="5943600" cy="7429500"/>
-                    </a:xfrm>
-                    <a:prstGeom prst="rect">
-                      <a:avLst/>
-                    </a:prstGeom>
-                  </pic:spPr>
-                </pic:pic>
-              </a:graphicData>
-            </a:graphic>
-          </wp:inline>
-        </w:drawing>
-      </w:r>
-    </w:p>
-    <w:p>
-      <w:pPr>
-        <w:rPr>
-          <w:rFonts w:eastAsia="Times New Roman"/>
-        </w:rPr>
-      </w:pPr>
-      <w:bookmarkStart w:id="8" w:name="_Toc151993646"/>
-      <w:r>
-        <w:rPr>
-          <w:rStyle w:val="Heading1Char"/>
-        </w:rPr>
-        <w:lastRenderedPageBreak/>
-        <w:t xml:space="preserve">Plot </w:t>
-      </w:r>
-      <w:proofErr w:type="gramStart"/>
-      <w:r>
-        <w:rPr>
-          <w:rStyle w:val="Heading1Char"/>
-        </w:rPr>
-        <w:t>7</w:t>
-      </w:r>
-      <w:bookmarkEnd w:id="8"/>
-      <w:r>
-        <w:rPr>
-          <w:rFonts w:eastAsia="Times New Roman"/>
-        </w:rPr>
-        <w:t>  -</w:t>
-      </w:r>
-      <w:proofErr w:type="gramEnd"/>
-      <w:r>
-        <w:rPr>
-          <w:rFonts w:eastAsia="Times New Roman"/>
-        </w:rPr>
-        <w:t xml:space="preserve"> Could we have one for Question 7 like plot 3 but with the attributes on the y axis</w:t>
-      </w:r>
-    </w:p>
-    <w:p>
-      <w:pPr>
-        <w:rPr>
-          <w:rFonts w:eastAsia="Times New Roman"/>
-        </w:rPr>
-      </w:pPr>
-    </w:p>
-    <w:p>
-      <w:pPr>
-        <w:rPr>
-          <w:rFonts w:eastAsia="Times New Roman"/>
-        </w:rPr>
-      </w:pPr>
-      <w:r>
-        <w:rPr>
-          <w:rFonts w:eastAsia="Times New Roman"/>
-          <w:noProof/>
-        </w:rPr>
-        <w:drawing>
-          <wp:inline distT="0" distB="0" distL="0" distR="0" wp14:anchorId="02A7E77A" wp14:editId="4EAE1BC5">
-            <wp:extent cx="5485721" cy="2149522"/>
-            <wp:effectExtent l="0" t="0" r="1270" b="3175"/>
-            <wp:docPr id="1" name="Picture 1" descr="A graph with a number and a number&#10;&#10;Description automatically generated with medium confidence"/>
-            <wp:cNvGraphicFramePr>
-              <a:graphicFrameLocks xmlns:a="http://schemas.openxmlformats.org/drawingml/2006/main" noChangeAspect="1"/>
-            </wp:cNvGraphicFramePr>
-            <a:graphic xmlns:a="http://schemas.openxmlformats.org/drawingml/2006/main">
-              <a:graphicData uri="http://schemas.openxmlformats.org/drawingml/2006/picture">
-                <pic:pic xmlns:pic="http://schemas.openxmlformats.org/drawingml/2006/picture">
-                  <pic:nvPicPr>
-                    <pic:cNvPr id="1" name="Picture 1" descr="A graph with a number and a number&#10;&#10;Description automatically generated with medium confidence"/>
-                    <pic:cNvPicPr/>
-                  </pic:nvPicPr>
-                  <pic:blipFill rotWithShape="1">
-                    <a:blip r:embed="rId12" cstate="print">
-                      <a:extLst>
-                        <a:ext uri="{28A0092B-C50C-407E-A947-70E740481C1C}">
-                          <a14:useLocalDpi xmlns:a14="http://schemas.microsoft.com/office/drawing/2010/main" val="0"/>
-                        </a:ext>
-                      </a:extLst>
-                    </a:blip>
-                    <a:srcRect t="26269" b="26711"/>
+                    <a:srcRect r="4578"/>
                     <a:stretch/>
                   </pic:blipFill>
                   <pic:spPr bwMode="auto">
                     <a:xfrm>
                       <a:off x="0" y="0"/>
-                      <a:ext cx="5486585" cy="2149861"/>
+                      <a:ext cx="5671524" cy="7429500"/>
                     </a:xfrm>
                     <a:prstGeom prst="rect">
                       <a:avLst/>
@@ -4770,115 +4650,88 @@
           <w:rFonts w:eastAsia="Times New Roman"/>
         </w:rPr>
       </w:pPr>
-    </w:p>
-    <w:p>
-      <w:pPr>
-        <w:rPr>
-          <w:rFonts w:eastAsia="Times New Roman"/>
-        </w:rPr>
-      </w:pPr>
-    </w:p>
-    <w:p>
-      <w:pPr>
-        <w:rPr>
-          <w:rFonts w:eastAsia="Times New Roman"/>
-        </w:rPr>
-      </w:pPr>
       <w:r>
         <w:rPr>
           <w:rFonts w:eastAsia="Times New Roman"/>
         </w:rPr>
         <w:br w:type="page"/>
       </w:r>
-    </w:p>
-    <w:p>
-      <w:pPr>
-        <w:rPr>
-          <w:rFonts w:eastAsia="Times New Roman"/>
-        </w:rPr>
-      </w:pPr>
-      <w:bookmarkStart w:id="9" w:name="_Toc151993647"/>
+      <w:bookmarkStart w:id="7" w:name="_Toc152070868"/>
       <w:r>
         <w:rPr>
           <w:rStyle w:val="Heading1Char"/>
         </w:rPr>
         <w:lastRenderedPageBreak/>
-        <w:t>Plot 8</w:t>
+        <w:t>Plot 6</w:t>
       </w:r>
       <w:r>
         <w:rPr>
           <w:rStyle w:val="Heading1Char"/>
         </w:rPr>
-        <w:t xml:space="preserve"> O</w:t>
-      </w:r>
+        <w:t xml:space="preserve"> option 2</w:t>
+      </w:r>
+      <w:bookmarkEnd w:id="7"/>
       <w:r>
         <w:rPr>
           <w:rStyle w:val="Heading1Char"/>
         </w:rPr>
-        <w:t>ption 1</w:t>
-      </w:r>
-      <w:bookmarkEnd w:id="9"/>
-      <w:r>
-        <w:rPr>
-          <w:rFonts w:eastAsia="Times New Roman"/>
-        </w:rPr>
-        <w:t>- Could we have one for question 8 like plot 6b and the attributes on the y axis and responses on the x</w:t>
-      </w:r>
-      <w:r>
-        <w:rPr>
-          <w:rFonts w:eastAsia="Times New Roman"/>
-        </w:rPr>
-        <w:t>-</w:t>
-      </w:r>
-      <w:r>
-        <w:rPr>
-          <w:rFonts w:eastAsia="Times New Roman"/>
-        </w:rPr>
-        <w:t>axis. </w:t>
-      </w:r>
-    </w:p>
-    <w:p>
-      <w:pPr>
-        <w:rPr>
-          <w:rFonts w:eastAsia="Times New Roman"/>
-          <w:color w:val="FFFFFF" w:themeColor="background1"/>
-        </w:rPr>
-      </w:pPr>
-      <w:r>
-        <w:rPr>
-          <w:rFonts w:eastAsia="Times New Roman"/>
-          <w:color w:val="FFFFFF" w:themeColor="background1"/>
-          <w:highlight w:val="red"/>
-        </w:rPr>
-        <w:t>Not great</w:t>
-      </w:r>
-      <w:r>
-        <w:rPr>
-          <w:rFonts w:eastAsia="Times New Roman"/>
-          <w:color w:val="FFFFFF" w:themeColor="background1"/>
-          <w:highlight w:val="red"/>
-        </w:rPr>
-        <w:t>….</w:t>
-      </w:r>
-    </w:p>
-    <w:p>
-      <w:pPr>
-        <w:rPr>
-          <w:rFonts w:eastAsia="Times New Roman"/>
-          <w:color w:val="000000" w:themeColor="text1"/>
-        </w:rPr>
-      </w:pPr>
-      <w:r>
-        <w:rPr>
-          <w:rFonts w:eastAsia="Times New Roman"/>
+        <w:t xml:space="preserve"> </w:t>
+      </w:r>
+      <w:r>
+        <w:rPr>
+          <w:rFonts w:eastAsia="Times New Roman"/>
+        </w:rPr>
+        <w:t>- Looks great but could we have the x axis at the top as well as the bottom.</w:t>
+      </w:r>
+    </w:p>
+    <w:p>
+      <w:pPr>
+        <w:rPr>
+          <w:rFonts w:eastAsia="Times New Roman"/>
+        </w:rPr>
+      </w:pPr>
+      <w:r>
+        <w:rPr>
+          <w:rFonts w:eastAsia="Times New Roman"/>
+          <w:highlight w:val="cyan"/>
+        </w:rPr>
+        <w:t>B</w:t>
+      </w:r>
+      <w:r>
+        <w:rPr>
+          <w:rFonts w:eastAsia="Times New Roman"/>
+          <w:highlight w:val="cyan"/>
+        </w:rPr>
+        <w:t>etter option</w:t>
+      </w:r>
+      <w:r>
+        <w:rPr>
+          <w:rFonts w:eastAsia="Times New Roman"/>
+        </w:rPr>
+        <w:t>.</w:t>
+      </w:r>
+    </w:p>
+    <w:p>
+      <w:pPr>
+        <w:rPr>
+          <w:rStyle w:val="Heading1Char"/>
+          <w:rFonts w:asciiTheme="minorHAnsi" w:eastAsia="Times New Roman" w:hAnsiTheme="minorHAnsi" w:cstheme="minorBidi"/>
           <w:noProof/>
-          <w:color w:val="000000" w:themeColor="text1"/>
+          <w:color w:val="auto"/>
+          <w:sz w:val="22"/>
+          <w:szCs w:val="22"/>
+        </w:rPr>
+      </w:pPr>
+      <w:r>
+        <w:rPr>
+          <w:rFonts w:eastAsia="Times New Roman"/>
+          <w:noProof/>
         </w:rPr>
         <w:drawing>
-          <wp:inline distT="0" distB="0" distL="0" distR="0" wp14:anchorId="114B0DE9" wp14:editId="307DE501">
-            <wp:extent cx="5943600" cy="6537960"/>
+          <wp:inline distT="0" distB="0" distL="0" distR="0" wp14:anchorId="59E5DDEF" wp14:editId="4579056B">
+            <wp:extent cx="5604206" cy="7429500"/>
             <wp:effectExtent l="0" t="0" r="0" b="0"/>
-            <wp:docPr id="15" name="Picture 15" descr="A group of rows of colorful dots&#10;&#10;Description automatically generated with medium confidence"/>
+            <wp:docPr id="33" name="Picture 33" descr="A chart of data with different colored squares&#10;&#10;Description automatically generated with medium confidence"/>
             <wp:cNvGraphicFramePr>
               <a:graphicFrameLocks xmlns:a="http://schemas.openxmlformats.org/drawingml/2006/main" noChangeAspect="1"/>
             </wp:cNvGraphicFramePr>
@@ -4886,11 +4739,637 @@
               <a:graphicData uri="http://schemas.openxmlformats.org/drawingml/2006/picture">
                 <pic:pic xmlns:pic="http://schemas.openxmlformats.org/drawingml/2006/picture">
                   <pic:nvPicPr>
-                    <pic:cNvPr id="15" name="Picture 15" descr="A group of rows of colorful dots&#10;&#10;Description automatically generated with medium confidence"/>
+                    <pic:cNvPr id="33" name="Picture 33" descr="A chart of data with different colored squares&#10;&#10;Description automatically generated with medium confidence"/>
+                    <pic:cNvPicPr/>
+                  </pic:nvPicPr>
+                  <pic:blipFill rotWithShape="1">
+                    <a:blip r:embed="rId11" cstate="print">
+                      <a:extLst>
+                        <a:ext uri="{28A0092B-C50C-407E-A947-70E740481C1C}">
+                          <a14:useLocalDpi xmlns:a14="http://schemas.microsoft.com/office/drawing/2010/main" val="0"/>
+                        </a:ext>
+                      </a:extLst>
+                    </a:blip>
+                    <a:srcRect r="5710"/>
+                    <a:stretch/>
+                  </pic:blipFill>
+                  <pic:spPr bwMode="auto">
+                    <a:xfrm>
+                      <a:off x="0" y="0"/>
+                      <a:ext cx="5604206" cy="7429500"/>
+                    </a:xfrm>
+                    <a:prstGeom prst="rect">
+                      <a:avLst/>
+                    </a:prstGeom>
+                    <a:ln>
+                      <a:noFill/>
+                    </a:ln>
+                    <a:extLst>
+                      <a:ext uri="{53640926-AAD7-44D8-BBD7-CCE9431645EC}">
+                        <a14:shadowObscured xmlns:a14="http://schemas.microsoft.com/office/drawing/2010/main"/>
+                      </a:ext>
+                    </a:extLst>
+                  </pic:spPr>
+                </pic:pic>
+              </a:graphicData>
+            </a:graphic>
+          </wp:inline>
+        </w:drawing>
+      </w:r>
+      <w:bookmarkStart w:id="8" w:name="_Toc152070869"/>
+    </w:p>
+    <w:p>
+      <w:pPr>
+        <w:rPr>
+          <w:rFonts w:eastAsia="Times New Roman"/>
+        </w:rPr>
+      </w:pPr>
+      <w:r>
+        <w:rPr>
+          <w:rStyle w:val="Heading1Char"/>
+        </w:rPr>
+        <w:lastRenderedPageBreak/>
+        <w:t xml:space="preserve">Plot </w:t>
+      </w:r>
+      <w:proofErr w:type="gramStart"/>
+      <w:r>
+        <w:rPr>
+          <w:rStyle w:val="Heading1Char"/>
+        </w:rPr>
+        <w:t>7</w:t>
+      </w:r>
+      <w:bookmarkEnd w:id="8"/>
+      <w:r>
+        <w:rPr>
+          <w:rFonts w:eastAsia="Times New Roman"/>
+        </w:rPr>
+        <w:t>  -</w:t>
+      </w:r>
+      <w:proofErr w:type="gramEnd"/>
+      <w:r>
+        <w:rPr>
+          <w:rFonts w:eastAsia="Times New Roman"/>
+        </w:rPr>
+        <w:t xml:space="preserve"> Could we have one for Question 7 like plot 3 but with the attributes on the y axis</w:t>
+      </w:r>
+    </w:p>
+    <w:p>
+      <w:pPr>
+        <w:rPr>
+          <w:rFonts w:eastAsia="Times New Roman"/>
+        </w:rPr>
+      </w:pPr>
+      <w:r>
+        <w:rPr>
+          <w:rFonts w:eastAsia="Times New Roman"/>
+          <w:noProof/>
+        </w:rPr>
+        <w:drawing>
+          <wp:inline distT="0" distB="0" distL="0" distR="0" wp14:anchorId="2756359C" wp14:editId="4A4F0D05">
+            <wp:extent cx="5485421" cy="2070023"/>
+            <wp:effectExtent l="0" t="0" r="1270" b="6985"/>
+            <wp:docPr id="34" name="Picture 34" descr="A graph with numbers and a number&#10;&#10;Description automatically generated with medium confidence"/>
+            <wp:cNvGraphicFramePr>
+              <a:graphicFrameLocks xmlns:a="http://schemas.openxmlformats.org/drawingml/2006/main" noChangeAspect="1"/>
+            </wp:cNvGraphicFramePr>
+            <a:graphic xmlns:a="http://schemas.openxmlformats.org/drawingml/2006/main">
+              <a:graphicData uri="http://schemas.openxmlformats.org/drawingml/2006/picture">
+                <pic:pic xmlns:pic="http://schemas.openxmlformats.org/drawingml/2006/picture">
+                  <pic:nvPicPr>
+                    <pic:cNvPr id="34" name="Picture 34" descr="A graph with numbers and a number&#10;&#10;Description automatically generated with medium confidence"/>
+                    <pic:cNvPicPr/>
+                  </pic:nvPicPr>
+                  <pic:blipFill rotWithShape="1">
+                    <a:blip r:embed="rId12" cstate="print">
+                      <a:extLst>
+                        <a:ext uri="{28A0092B-C50C-407E-A947-70E740481C1C}">
+                          <a14:useLocalDpi xmlns:a14="http://schemas.microsoft.com/office/drawing/2010/main" val="0"/>
+                        </a:ext>
+                      </a:extLst>
+                    </a:blip>
+                    <a:srcRect t="26626" b="28090"/>
+                    <a:stretch/>
+                  </pic:blipFill>
+                  <pic:spPr bwMode="auto">
+                    <a:xfrm>
+                      <a:off x="0" y="0"/>
+                      <a:ext cx="5486585" cy="2070462"/>
+                    </a:xfrm>
+                    <a:prstGeom prst="rect">
+                      <a:avLst/>
+                    </a:prstGeom>
+                    <a:ln>
+                      <a:noFill/>
+                    </a:ln>
+                    <a:extLst>
+                      <a:ext uri="{53640926-AAD7-44D8-BBD7-CCE9431645EC}">
+                        <a14:shadowObscured xmlns:a14="http://schemas.microsoft.com/office/drawing/2010/main"/>
+                      </a:ext>
+                    </a:extLst>
+                  </pic:spPr>
+                </pic:pic>
+              </a:graphicData>
+            </a:graphic>
+          </wp:inline>
+        </w:drawing>
+      </w:r>
+      <w:r>
+        <w:rPr>
+          <w:rFonts w:eastAsia="Times New Roman"/>
+        </w:rPr>
+        <w:br w:type="page"/>
+      </w:r>
+    </w:p>
+    <w:p>
+      <w:pPr>
+        <w:rPr>
+          <w:rFonts w:eastAsia="Times New Roman"/>
+        </w:rPr>
+      </w:pPr>
+      <w:bookmarkStart w:id="9" w:name="_Toc152070870"/>
+      <w:r>
+        <w:rPr>
+          <w:rStyle w:val="Heading1Char"/>
+        </w:rPr>
+        <w:lastRenderedPageBreak/>
+        <w:t>Plot 8</w:t>
+      </w:r>
+      <w:r>
+        <w:rPr>
+          <w:rStyle w:val="Heading1Char"/>
+        </w:rPr>
+        <w:t xml:space="preserve"> O</w:t>
+      </w:r>
+      <w:r>
+        <w:rPr>
+          <w:rStyle w:val="Heading1Char"/>
+        </w:rPr>
+        <w:t>ption 1</w:t>
+      </w:r>
+      <w:bookmarkEnd w:id="9"/>
+      <w:r>
+        <w:rPr>
+          <w:rFonts w:eastAsia="Times New Roman"/>
+        </w:rPr>
+        <w:t>- Could we have one for question 8 like plot 6b and the attributes on the y axis and responses on the x</w:t>
+      </w:r>
+      <w:r>
+        <w:rPr>
+          <w:rFonts w:eastAsia="Times New Roman"/>
+        </w:rPr>
+        <w:t>-</w:t>
+      </w:r>
+      <w:r>
+        <w:rPr>
+          <w:rFonts w:eastAsia="Times New Roman"/>
+        </w:rPr>
+        <w:t>axis. </w:t>
+      </w:r>
+    </w:p>
+    <w:p>
+      <w:pPr>
+        <w:rPr>
+          <w:rFonts w:eastAsia="Times New Roman"/>
+          <w:b/>
+          <w:bCs/>
+          <w:color w:val="FFFFFF" w:themeColor="background1"/>
+        </w:rPr>
+      </w:pPr>
+      <w:r>
+        <w:rPr>
+          <w:rFonts w:eastAsia="Times New Roman"/>
+          <w:b/>
+          <w:bCs/>
+          <w:color w:val="FFFFFF" w:themeColor="background1"/>
+          <w:highlight w:val="red"/>
+        </w:rPr>
+        <w:t>Not great</w:t>
+      </w:r>
+      <w:r>
+        <w:rPr>
+          <w:rFonts w:eastAsia="Times New Roman"/>
+          <w:b/>
+          <w:bCs/>
+          <w:color w:val="FFFFFF" w:themeColor="background1"/>
+          <w:highlight w:val="red"/>
+        </w:rPr>
+        <w:t>….</w:t>
+      </w:r>
+    </w:p>
+    <w:p>
+      <w:pPr>
+        <w:rPr>
+          <w:rFonts w:eastAsia="Times New Roman"/>
+          <w:color w:val="FFFFFF" w:themeColor="background1"/>
+        </w:rPr>
+      </w:pPr>
+      <w:r>
+        <w:rPr>
+          <w:rFonts w:eastAsia="Times New Roman"/>
+          <w:noProof/>
+          <w:color w:val="FFFFFF" w:themeColor="background1"/>
+        </w:rPr>
+        <w:drawing>
+          <wp:inline distT="0" distB="0" distL="0" distR="0" wp14:anchorId="41079B65" wp14:editId="3AB884C3">
+            <wp:extent cx="5766891" cy="6537925"/>
+            <wp:effectExtent l="0" t="0" r="5715" b="0"/>
+            <wp:docPr id="35" name="Picture 35" descr="A screenshot of a graph&#10;&#10;Description automatically generated"/>
+            <wp:cNvGraphicFramePr>
+              <a:graphicFrameLocks xmlns:a="http://schemas.openxmlformats.org/drawingml/2006/main" noChangeAspect="1"/>
+            </wp:cNvGraphicFramePr>
+            <a:graphic xmlns:a="http://schemas.openxmlformats.org/drawingml/2006/main">
+              <a:graphicData uri="http://schemas.openxmlformats.org/drawingml/2006/picture">
+                <pic:pic xmlns:pic="http://schemas.openxmlformats.org/drawingml/2006/picture">
+                  <pic:nvPicPr>
+                    <pic:cNvPr id="35" name="Picture 35" descr="A screenshot of a graph&#10;&#10;Description automatically generated"/>
+                    <pic:cNvPicPr/>
+                  </pic:nvPicPr>
+                  <pic:blipFill rotWithShape="1">
+                    <a:blip r:embed="rId13" cstate="print">
+                      <a:extLst>
+                        <a:ext uri="{28A0092B-C50C-407E-A947-70E740481C1C}">
+                          <a14:useLocalDpi xmlns:a14="http://schemas.microsoft.com/office/drawing/2010/main" val="0"/>
+                        </a:ext>
+                      </a:extLst>
+                    </a:blip>
+                    <a:srcRect r="2973"/>
+                    <a:stretch/>
+                  </pic:blipFill>
+                  <pic:spPr bwMode="auto">
+                    <a:xfrm>
+                      <a:off x="0" y="0"/>
+                      <a:ext cx="5766922" cy="6537960"/>
+                    </a:xfrm>
+                    <a:prstGeom prst="rect">
+                      <a:avLst/>
+                    </a:prstGeom>
+                    <a:ln>
+                      <a:noFill/>
+                    </a:ln>
+                    <a:extLst>
+                      <a:ext uri="{53640926-AAD7-44D8-BBD7-CCE9431645EC}">
+                        <a14:shadowObscured xmlns:a14="http://schemas.microsoft.com/office/drawing/2010/main"/>
+                      </a:ext>
+                    </a:extLst>
+                  </pic:spPr>
+                </pic:pic>
+              </a:graphicData>
+            </a:graphic>
+          </wp:inline>
+        </w:drawing>
+      </w:r>
+    </w:p>
+    <w:p>
+      <w:pPr>
+        <w:rPr>
+          <w:rFonts w:eastAsia="Times New Roman"/>
+          <w:color w:val="000000" w:themeColor="text1"/>
+        </w:rPr>
+      </w:pPr>
+    </w:p>
+    <w:p>
+      <w:pPr>
+        <w:rPr>
+          <w:rFonts w:eastAsia="Times New Roman"/>
+        </w:rPr>
+      </w:pPr>
+    </w:p>
+    <w:p>
+      <w:pPr>
+        <w:rPr>
+          <w:rFonts w:asciiTheme="majorHAnsi" w:eastAsiaTheme="majorEastAsia" w:hAnsiTheme="majorHAnsi" w:cstheme="majorBidi"/>
+          <w:color w:val="2F5496" w:themeColor="accent1" w:themeShade="BF"/>
+          <w:sz w:val="32"/>
+          <w:szCs w:val="32"/>
+        </w:rPr>
+      </w:pPr>
+      <w:bookmarkStart w:id="10" w:name="_Toc152070871"/>
+      <w:r>
+        <w:rPr>
+          <w:rStyle w:val="Heading1Char"/>
+        </w:rPr>
+        <w:br w:type="page"/>
+      </w:r>
+      <w:r>
+        <w:rPr>
+          <w:rStyle w:val="Heading1Char"/>
+        </w:rPr>
+        <w:lastRenderedPageBreak/>
+        <w:t>Plot 8</w:t>
+      </w:r>
+      <w:r>
+        <w:rPr>
+          <w:rStyle w:val="Heading1Char"/>
+        </w:rPr>
+        <w:t xml:space="preserve"> O</w:t>
+      </w:r>
+      <w:r>
+        <w:rPr>
+          <w:rStyle w:val="Heading1Char"/>
+        </w:rPr>
+        <w:t xml:space="preserve">ption </w:t>
+      </w:r>
+      <w:r>
+        <w:rPr>
+          <w:rStyle w:val="Heading1Char"/>
+        </w:rPr>
+        <w:t>2</w:t>
+      </w:r>
+      <w:bookmarkEnd w:id="10"/>
+      <w:r>
+        <w:rPr>
+          <w:rFonts w:eastAsia="Times New Roman"/>
+        </w:rPr>
+        <w:t xml:space="preserve"> </w:t>
+      </w:r>
+      <w:r>
+        <w:rPr>
+          <w:rFonts w:eastAsia="Times New Roman"/>
+        </w:rPr>
+        <w:t>- Could we have one for question 8 like plot 6b and the attributes on the y axis and responses on the x-axis. </w:t>
+      </w:r>
+    </w:p>
+    <w:p>
+      <w:pPr>
+        <w:rPr>
+          <w:rFonts w:eastAsia="Times New Roman"/>
+        </w:rPr>
+      </w:pPr>
+      <w:r>
+        <w:rPr>
+          <w:rFonts w:eastAsia="Times New Roman"/>
+          <w:highlight w:val="cyan"/>
+        </w:rPr>
+        <w:t>B</w:t>
+      </w:r>
+      <w:r>
+        <w:rPr>
+          <w:rFonts w:eastAsia="Times New Roman"/>
+          <w:highlight w:val="cyan"/>
+        </w:rPr>
+        <w:t>etter option</w:t>
+      </w:r>
+      <w:r>
+        <w:rPr>
+          <w:rFonts w:eastAsia="Times New Roman"/>
+        </w:rPr>
+        <w:t>.</w:t>
+      </w:r>
+    </w:p>
+    <w:p>
+      <w:pPr>
+        <w:rPr>
+          <w:rFonts w:eastAsia="Times New Roman"/>
+        </w:rPr>
+      </w:pPr>
+      <w:r>
+        <w:rPr>
+          <w:rFonts w:eastAsia="Times New Roman"/>
+          <w:noProof/>
+        </w:rPr>
+        <w:drawing>
+          <wp:inline distT="0" distB="0" distL="0" distR="0" wp14:anchorId="2CC6E2C8" wp14:editId="0C7E4ED0">
+            <wp:extent cx="5929575" cy="6537443"/>
+            <wp:effectExtent l="0" t="0" r="0" b="0"/>
+            <wp:docPr id="36" name="Picture 36" descr="A screenshot of a chart&#10;&#10;Description automatically generated"/>
+            <wp:cNvGraphicFramePr>
+              <a:graphicFrameLocks xmlns:a="http://schemas.openxmlformats.org/drawingml/2006/main" noChangeAspect="1"/>
+            </wp:cNvGraphicFramePr>
+            <a:graphic xmlns:a="http://schemas.openxmlformats.org/drawingml/2006/main">
+              <a:graphicData uri="http://schemas.openxmlformats.org/drawingml/2006/picture">
+                <pic:pic xmlns:pic="http://schemas.openxmlformats.org/drawingml/2006/picture">
+                  <pic:nvPicPr>
+                    <pic:cNvPr id="36" name="Picture 36" descr="A screenshot of a chart&#10;&#10;Description automatically generated"/>
+                    <pic:cNvPicPr/>
+                  </pic:nvPicPr>
+                  <pic:blipFill rotWithShape="1">
+                    <a:blip r:embed="rId14" cstate="print">
+                      <a:extLst>
+                        <a:ext uri="{28A0092B-C50C-407E-A947-70E740481C1C}">
+                          <a14:useLocalDpi xmlns:a14="http://schemas.microsoft.com/office/drawing/2010/main" val="0"/>
+                        </a:ext>
+                      </a:extLst>
+                    </a:blip>
+                    <a:srcRect r="227"/>
+                    <a:stretch/>
+                  </pic:blipFill>
+                  <pic:spPr bwMode="auto">
+                    <a:xfrm>
+                      <a:off x="0" y="0"/>
+                      <a:ext cx="5930044" cy="6537960"/>
+                    </a:xfrm>
+                    <a:prstGeom prst="rect">
+                      <a:avLst/>
+                    </a:prstGeom>
+                    <a:ln>
+                      <a:noFill/>
+                    </a:ln>
+                    <a:extLst>
+                      <a:ext uri="{53640926-AAD7-44D8-BBD7-CCE9431645EC}">
+                        <a14:shadowObscured xmlns:a14="http://schemas.microsoft.com/office/drawing/2010/main"/>
+                      </a:ext>
+                    </a:extLst>
+                  </pic:spPr>
+                </pic:pic>
+              </a:graphicData>
+            </a:graphic>
+          </wp:inline>
+        </w:drawing>
+      </w:r>
+    </w:p>
+    <w:p>
+      <w:pPr>
+        <w:rPr>
+          <w:rFonts w:eastAsia="Times New Roman"/>
+        </w:rPr>
+      </w:pPr>
+    </w:p>
+    <w:p>
+      <w:pPr>
+        <w:rPr>
+          <w:rFonts w:eastAsia="Times New Roman"/>
+        </w:rPr>
+      </w:pPr>
+      <w:r>
+        <w:rPr>
+          <w:rFonts w:eastAsia="Times New Roman"/>
+        </w:rPr>
+        <w:br w:type="page"/>
+      </w:r>
+    </w:p>
+    <w:p>
+      <w:pPr>
+        <w:rPr>
+          <w:rFonts w:eastAsia="Times New Roman"/>
+        </w:rPr>
+      </w:pPr>
+      <w:bookmarkStart w:id="11" w:name="_Toc152070872"/>
+      <w:r>
+        <w:rPr>
+          <w:rStyle w:val="Heading1Char"/>
+        </w:rPr>
+        <w:lastRenderedPageBreak/>
+        <w:t>Plot 10</w:t>
+      </w:r>
+      <w:bookmarkEnd w:id="11"/>
+      <w:r>
+        <w:rPr>
+          <w:rFonts w:eastAsia="Times New Roman"/>
+        </w:rPr>
+        <w:t xml:space="preserve"> - could we have a plot on question 10 - like plot 6 with attributes on y axis and response on x axis (top &amp; bottom of the plot)</w:t>
+      </w:r>
+    </w:p>
+    <w:p>
+      <w:pPr>
+        <w:rPr>
+          <w:rFonts w:eastAsia="Times New Roman"/>
+        </w:rPr>
+      </w:pPr>
+      <w:r>
+        <w:rPr>
+          <w:rFonts w:eastAsia="Times New Roman"/>
+          <w:noProof/>
+        </w:rPr>
+        <w:drawing>
+          <wp:inline distT="0" distB="0" distL="0" distR="0" wp14:anchorId="65617EF9" wp14:editId="71AABABE">
+            <wp:extent cx="5940795" cy="5943450"/>
+            <wp:effectExtent l="0" t="0" r="3175" b="635"/>
+            <wp:docPr id="40" name="Picture 40" descr="A chart of a company's risk-based approach to quality&#10;&#10;Description automatically generated"/>
+            <wp:cNvGraphicFramePr>
+              <a:graphicFrameLocks xmlns:a="http://schemas.openxmlformats.org/drawingml/2006/main" noChangeAspect="1"/>
+            </wp:cNvGraphicFramePr>
+            <a:graphic xmlns:a="http://schemas.openxmlformats.org/drawingml/2006/main">
+              <a:graphicData uri="http://schemas.openxmlformats.org/drawingml/2006/picture">
+                <pic:pic xmlns:pic="http://schemas.openxmlformats.org/drawingml/2006/picture">
+                  <pic:nvPicPr>
+                    <pic:cNvPr id="40" name="Picture 40" descr="A chart of a company's risk-based approach to quality&#10;&#10;Description automatically generated"/>
+                    <pic:cNvPicPr/>
+                  </pic:nvPicPr>
+                  <pic:blipFill rotWithShape="1">
+                    <a:blip r:embed="rId15" cstate="print">
+                      <a:extLst>
+                        <a:ext uri="{28A0092B-C50C-407E-A947-70E740481C1C}">
+                          <a14:useLocalDpi xmlns:a14="http://schemas.microsoft.com/office/drawing/2010/main" val="0"/>
+                        </a:ext>
+                      </a:extLst>
+                    </a:blip>
+                    <a:srcRect r="44"/>
+                    <a:stretch/>
+                  </pic:blipFill>
+                  <pic:spPr bwMode="auto">
+                    <a:xfrm>
+                      <a:off x="0" y="0"/>
+                      <a:ext cx="5940945" cy="5943600"/>
+                    </a:xfrm>
+                    <a:prstGeom prst="rect">
+                      <a:avLst/>
+                    </a:prstGeom>
+                    <a:ln>
+                      <a:noFill/>
+                    </a:ln>
+                    <a:extLst>
+                      <a:ext uri="{53640926-AAD7-44D8-BBD7-CCE9431645EC}">
+                        <a14:shadowObscured xmlns:a14="http://schemas.microsoft.com/office/drawing/2010/main"/>
+                      </a:ext>
+                    </a:extLst>
+                  </pic:spPr>
+                </pic:pic>
+              </a:graphicData>
+            </a:graphic>
+          </wp:inline>
+        </w:drawing>
+      </w:r>
+    </w:p>
+    <w:p>
+      <w:pPr>
+        <w:rPr>
+          <w:rFonts w:eastAsia="Times New Roman"/>
+        </w:rPr>
+      </w:pPr>
+    </w:p>
+    <w:p>
+      <w:pPr>
+        <w:rPr>
+          <w:rFonts w:eastAsia="Times New Roman"/>
+        </w:rPr>
+      </w:pPr>
+    </w:p>
+    <w:p>
+      <w:pPr>
+        <w:rPr>
+          <w:rFonts w:eastAsia="Times New Roman"/>
+        </w:rPr>
+      </w:pPr>
+    </w:p>
+    <w:p>
+      <w:pPr>
+        <w:rPr>
+          <w:rFonts w:eastAsia="Times New Roman"/>
+        </w:rPr>
+      </w:pPr>
+    </w:p>
+    <w:p>
+      <w:pPr>
+        <w:rPr>
+          <w:rStyle w:val="Heading1Char"/>
+        </w:rPr>
+      </w:pPr>
+      <w:r>
+        <w:rPr>
+          <w:rStyle w:val="Heading1Char"/>
+        </w:rPr>
+        <w:br w:type="page"/>
+      </w:r>
+    </w:p>
+    <w:p>
+      <w:pPr>
+        <w:rPr>
+          <w:rFonts w:eastAsia="Times New Roman"/>
+        </w:rPr>
+      </w:pPr>
+      <w:bookmarkStart w:id="12" w:name="_Toc152070873"/>
+      <w:r>
+        <w:rPr>
+          <w:rStyle w:val="Heading1Char"/>
+        </w:rPr>
+        <w:lastRenderedPageBreak/>
+        <w:t>Plot 18</w:t>
+      </w:r>
+      <w:bookmarkEnd w:id="12"/>
+      <w:r>
+        <w:rPr>
+          <w:rFonts w:eastAsia="Times New Roman"/>
+        </w:rPr>
+        <w:t xml:space="preserve"> - Question 18 - could we have a plot like plot 6b.02</w:t>
+      </w:r>
+    </w:p>
+    <w:p>
+      <w:pPr>
+        <w:rPr>
+          <w:rFonts w:eastAsia="Times New Roman"/>
+        </w:rPr>
+      </w:pPr>
+      <w:r>
+        <w:rPr>
+          <w:noProof/>
+        </w:rPr>
+        <w:drawing>
+          <wp:inline distT="0" distB="0" distL="0" distR="0" wp14:anchorId="551678F0" wp14:editId="5F56C0AC">
+            <wp:extent cx="5943600" cy="4754880"/>
+            <wp:effectExtent l="0" t="0" r="0" b="7620"/>
+            <wp:docPr id="2" name="Picture 2" descr="A chart of data on a white background&#10;&#10;Description automatically generated with medium confidence"/>
+            <wp:cNvGraphicFramePr>
+              <a:graphicFrameLocks xmlns:a="http://schemas.openxmlformats.org/drawingml/2006/main" noChangeAspect="1"/>
+            </wp:cNvGraphicFramePr>
+            <a:graphic xmlns:a="http://schemas.openxmlformats.org/drawingml/2006/main">
+              <a:graphicData uri="http://schemas.openxmlformats.org/drawingml/2006/picture">
+                <pic:pic xmlns:pic="http://schemas.openxmlformats.org/drawingml/2006/picture">
+                  <pic:nvPicPr>
+                    <pic:cNvPr id="2" name="Picture 2" descr="A chart of data on a white background&#10;&#10;Description automatically generated with medium confidence"/>
                     <pic:cNvPicPr/>
                   </pic:nvPicPr>
                   <pic:blipFill>
-                    <a:blip r:embed="rId13" cstate="print">
+                    <a:blip r:embed="rId16" cstate="print">
                       <a:extLst>
                         <a:ext uri="{28A0092B-C50C-407E-A947-70E740481C1C}">
                           <a14:useLocalDpi xmlns:a14="http://schemas.microsoft.com/office/drawing/2010/main" val="0"/>
@@ -4904,7 +5383,7 @@
                   <pic:spPr>
                     <a:xfrm>
                       <a:off x="0" y="0"/>
-                      <a:ext cx="5943600" cy="6537960"/>
+                      <a:ext cx="5943600" cy="4754880"/>
                     </a:xfrm>
                     <a:prstGeom prst="rect">
                       <a:avLst/>
@@ -4934,82 +5413,45 @@
     <w:p>
       <w:pPr>
         <w:rPr>
-          <w:rFonts w:eastAsia="Times New Roman"/>
-          <w:highlight w:val="cyan"/>
-        </w:rPr>
-      </w:pPr>
-      <w:bookmarkStart w:id="10" w:name="_Toc151993648"/>
-      <w:r>
-        <w:rPr>
           <w:rStyle w:val="Heading1Char"/>
         </w:rPr>
+      </w:pPr>
+      <w:r>
+        <w:rPr>
+          <w:rStyle w:val="Heading1Char"/>
+        </w:rPr>
+        <w:br w:type="page"/>
+      </w:r>
+    </w:p>
+    <w:p>
+      <w:pPr>
+        <w:rPr>
+          <w:rFonts w:eastAsia="Times New Roman"/>
+        </w:rPr>
+      </w:pPr>
+      <w:bookmarkStart w:id="13" w:name="_Toc152070874"/>
+      <w:r>
+        <w:rPr>
+          <w:rStyle w:val="Heading1Char"/>
+        </w:rPr>
         <w:lastRenderedPageBreak/>
-        <w:t>Plot 8</w:t>
-      </w:r>
-      <w:r>
-        <w:rPr>
-          <w:rStyle w:val="Heading1Char"/>
-        </w:rPr>
-        <w:t xml:space="preserve"> O</w:t>
-      </w:r>
-      <w:r>
-        <w:rPr>
-          <w:rStyle w:val="Heading1Char"/>
-        </w:rPr>
-        <w:t xml:space="preserve">ption </w:t>
-      </w:r>
-      <w:r>
-        <w:rPr>
-          <w:rStyle w:val="Heading1Char"/>
-        </w:rPr>
-        <w:t>2</w:t>
-      </w:r>
-      <w:bookmarkEnd w:id="10"/>
-      <w:r>
-        <w:rPr>
-          <w:rFonts w:eastAsia="Times New Roman"/>
-        </w:rPr>
-        <w:t xml:space="preserve"> </w:t>
-      </w:r>
-      <w:r>
-        <w:rPr>
-          <w:rFonts w:eastAsia="Times New Roman"/>
-        </w:rPr>
-        <w:t xml:space="preserve">- </w:t>
-      </w:r>
-      <w:r>
-        <w:rPr>
-          <w:rFonts w:eastAsia="Times New Roman"/>
-        </w:rPr>
-        <w:t>Could we have one for question 8 like plot 6b and the attributes on the y axis and responses on the x-axis. </w:t>
-      </w:r>
-    </w:p>
-    <w:p>
-      <w:pPr>
-        <w:rPr>
-          <w:rFonts w:eastAsia="Times New Roman"/>
-        </w:rPr>
-      </w:pPr>
-      <w:r>
-        <w:rPr>
-          <w:rFonts w:eastAsia="Times New Roman"/>
-          <w:highlight w:val="cyan"/>
-        </w:rPr>
-        <w:t>B</w:t>
-      </w:r>
-      <w:r>
-        <w:rPr>
-          <w:rFonts w:eastAsia="Times New Roman"/>
-          <w:highlight w:val="cyan"/>
-        </w:rPr>
-        <w:t>etter option</w:t>
-      </w:r>
-      <w:r>
-        <w:rPr>
-          <w:rFonts w:eastAsia="Times New Roman"/>
-        </w:rPr>
-        <w:t>.</w:t>
-      </w:r>
+        <w:t>Plot 19</w:t>
+      </w:r>
+      <w:bookmarkEnd w:id="13"/>
+      <w:r>
+        <w:rPr>
+          <w:rFonts w:eastAsia="Times New Roman"/>
+        </w:rPr>
+        <w:t xml:space="preserve"> - Question 19 - could we have a plot like plot </w:t>
+      </w:r>
+      <w:proofErr w:type="gramStart"/>
+      <w:r>
+        <w:rPr>
+          <w:rFonts w:eastAsia="Times New Roman"/>
+        </w:rPr>
+        <w:t>6b</w:t>
+      </w:r>
+      <w:proofErr w:type="gramEnd"/>
     </w:p>
     <w:p>
       <w:pPr>
@@ -5023,10 +5465,10 @@
           <w:noProof/>
         </w:rPr>
         <w:drawing>
-          <wp:inline distT="0" distB="0" distL="0" distR="0" wp14:anchorId="3A79BD0A" wp14:editId="432A806C">
-            <wp:extent cx="5943600" cy="6537960"/>
-            <wp:effectExtent l="0" t="0" r="0" b="0"/>
-            <wp:docPr id="16" name="Picture 16" descr="A group of rows of graphs&#10;&#10;Description automatically generated"/>
+          <wp:inline distT="0" distB="0" distL="0" distR="0" wp14:anchorId="115477CE" wp14:editId="289A52B9">
+            <wp:extent cx="5935185" cy="4754765"/>
+            <wp:effectExtent l="0" t="0" r="8890" b="8255"/>
+            <wp:docPr id="41" name="Picture 41" descr="A screenshot of a graph&#10;&#10;Description automatically generated"/>
             <wp:cNvGraphicFramePr>
               <a:graphicFrameLocks xmlns:a="http://schemas.openxmlformats.org/drawingml/2006/main" noChangeAspect="1"/>
             </wp:cNvGraphicFramePr>
@@ -5034,11 +5476,1033 @@
               <a:graphicData uri="http://schemas.openxmlformats.org/drawingml/2006/picture">
                 <pic:pic xmlns:pic="http://schemas.openxmlformats.org/drawingml/2006/picture">
                   <pic:nvPicPr>
-                    <pic:cNvPr id="16" name="Picture 16" descr="A group of rows of graphs&#10;&#10;Description automatically generated"/>
+                    <pic:cNvPr id="41" name="Picture 41" descr="A screenshot of a graph&#10;&#10;Description automatically generated"/>
+                    <pic:cNvPicPr/>
+                  </pic:nvPicPr>
+                  <pic:blipFill rotWithShape="1">
+                    <a:blip r:embed="rId17" cstate="print">
+                      <a:extLst>
+                        <a:ext uri="{28A0092B-C50C-407E-A947-70E740481C1C}">
+                          <a14:useLocalDpi xmlns:a14="http://schemas.microsoft.com/office/drawing/2010/main" val="0"/>
+                        </a:ext>
+                      </a:extLst>
+                    </a:blip>
+                    <a:srcRect l="-1" r="139"/>
+                    <a:stretch/>
+                  </pic:blipFill>
+                  <pic:spPr bwMode="auto">
+                    <a:xfrm>
+                      <a:off x="0" y="0"/>
+                      <a:ext cx="5935329" cy="4754880"/>
+                    </a:xfrm>
+                    <a:prstGeom prst="rect">
+                      <a:avLst/>
+                    </a:prstGeom>
+                    <a:ln>
+                      <a:noFill/>
+                    </a:ln>
+                    <a:extLst>
+                      <a:ext uri="{53640926-AAD7-44D8-BBD7-CCE9431645EC}">
+                        <a14:shadowObscured xmlns:a14="http://schemas.microsoft.com/office/drawing/2010/main"/>
+                      </a:ext>
+                    </a:extLst>
+                  </pic:spPr>
+                </pic:pic>
+              </a:graphicData>
+            </a:graphic>
+          </wp:inline>
+        </w:drawing>
+      </w:r>
+    </w:p>
+    <w:p>
+      <w:pPr>
+        <w:rPr>
+          <w:rFonts w:eastAsia="Times New Roman"/>
+        </w:rPr>
+      </w:pPr>
+    </w:p>
+    <w:p>
+      <w:pPr>
+        <w:rPr>
+          <w:rStyle w:val="Heading1Char"/>
+        </w:rPr>
+      </w:pPr>
+      <w:r>
+        <w:rPr>
+          <w:rStyle w:val="Heading1Char"/>
+        </w:rPr>
+        <w:br w:type="page"/>
+      </w:r>
+    </w:p>
+    <w:p>
+      <w:pPr>
+        <w:rPr>
+          <w:b/>
+          <w:bCs/>
+          <w:sz w:val="24"/>
+          <w:szCs w:val="24"/>
+        </w:rPr>
+      </w:pPr>
+      <w:bookmarkStart w:id="14" w:name="_Toc152070875"/>
+      <w:r>
+        <w:rPr>
+          <w:rStyle w:val="Heading1Char"/>
+        </w:rPr>
+        <w:lastRenderedPageBreak/>
+        <w:t xml:space="preserve">Plot </w:t>
+      </w:r>
+      <w:r>
+        <w:rPr>
+          <w:rStyle w:val="Heading1Char"/>
+        </w:rPr>
+        <w:t>19</w:t>
+      </w:r>
+      <w:r>
+        <w:rPr>
+          <w:rStyle w:val="Heading1Char"/>
+        </w:rPr>
+        <w:t xml:space="preserve">: </w:t>
+      </w:r>
+      <w:r>
+        <w:rPr>
+          <w:rStyle w:val="Heading1Char"/>
+        </w:rPr>
+        <w:t>Comments</w:t>
+      </w:r>
+      <w:bookmarkEnd w:id="14"/>
+      <w:r>
+        <w:rPr>
+          <w:b/>
+          <w:bCs/>
+          <w:sz w:val="24"/>
+          <w:szCs w:val="24"/>
+        </w:rPr>
+        <w:t xml:space="preserve"> </w:t>
+      </w:r>
+      <w:proofErr w:type="gramStart"/>
+      <w:r>
+        <w:rPr>
+          <w:sz w:val="24"/>
+          <w:szCs w:val="24"/>
+        </w:rPr>
+        <w:t>free-text</w:t>
+      </w:r>
+      <w:proofErr w:type="gramEnd"/>
+    </w:p>
+    <w:p>
+      <w:r>
+        <w:t>Total Cou</w:t>
+      </w:r>
+      <w:r>
+        <w:t>nt = 0</w:t>
+      </w:r>
+      <w:r>
+        <w:t>4</w:t>
+      </w:r>
+    </w:p>
+    <w:tbl>
+      <w:tblPr>
+        <w:tblStyle w:val="PlainTable2"/>
+        <w:tblW w:w="0" w:type="auto"/>
+        <w:tblLayout w:type="fixed"/>
+        <w:tblLook w:val="04A0" w:firstRow="1" w:lastRow="0" w:firstColumn="1" w:lastColumn="0" w:noHBand="0" w:noVBand="1"/>
+      </w:tblPr>
+      <w:tblGrid>
+        <w:gridCol w:w="1170"/>
+        <w:gridCol w:w="8180"/>
+      </w:tblGrid>
+      <w:tr>
+        <w:trPr>
+          <w:cnfStyle w:val="100000000000" w:firstRow="1" w:lastRow="0" w:firstColumn="0" w:lastColumn="0" w:oddVBand="0" w:evenVBand="0" w:oddHBand="0" w:evenHBand="0" w:firstRowFirstColumn="0" w:firstRowLastColumn="0" w:lastRowFirstColumn="0" w:lastRowLastColumn="0"/>
+        </w:trPr>
+        <w:tc>
+          <w:tcPr>
+            <w:cnfStyle w:val="001000000000" w:firstRow="0" w:lastRow="0" w:firstColumn="1" w:lastColumn="0" w:oddVBand="0" w:evenVBand="0" w:oddHBand="0" w:evenHBand="0" w:firstRowFirstColumn="0" w:firstRowLastColumn="0" w:lastRowFirstColumn="0" w:lastRowLastColumn="0"/>
+            <w:tcW w:w="1170" w:type="dxa"/>
+          </w:tcPr>
+          <w:p>
+            <w:pPr>
+              <w:rPr>
+                <w:rFonts w:ascii="Calibri" w:eastAsia="Times New Roman" w:hAnsi="Calibri" w:cs="Calibri"/>
+                <w:color w:val="000000"/>
+              </w:rPr>
+            </w:pPr>
+            <w:r>
+              <w:rPr>
+                <w:rFonts w:ascii="Calibri" w:eastAsia="Times New Roman" w:hAnsi="Calibri" w:cs="Calibri"/>
+                <w:color w:val="000000"/>
+              </w:rPr>
+              <w:t>Response Number</w:t>
+            </w:r>
+          </w:p>
+        </w:tc>
+        <w:tc>
+          <w:tcPr>
+            <w:tcW w:w="8180" w:type="dxa"/>
+          </w:tcPr>
+          <w:p>
+            <w:pPr>
+              <w:cnfStyle w:val="100000000000" w:firstRow="1" w:lastRow="0" w:firstColumn="0" w:lastColumn="0" w:oddVBand="0" w:evenVBand="0" w:oddHBand="0" w:evenHBand="0" w:firstRowFirstColumn="0" w:firstRowLastColumn="0" w:lastRowFirstColumn="0" w:lastRowLastColumn="0"/>
+              <w:rPr>
+                <w:rFonts w:ascii="Calibri" w:eastAsia="Times New Roman" w:hAnsi="Calibri" w:cs="Calibri"/>
+                <w:color w:val="000000"/>
+              </w:rPr>
+            </w:pPr>
+            <w:r>
+              <w:rPr>
+                <w:rFonts w:ascii="Calibri" w:eastAsia="Times New Roman" w:hAnsi="Calibri" w:cs="Calibri"/>
+                <w:color w:val="000000"/>
+              </w:rPr>
+              <w:t>Comments</w:t>
+            </w:r>
+          </w:p>
+        </w:tc>
+      </w:tr>
+      <w:tr>
+        <w:trPr>
+          <w:cnfStyle w:val="000000100000" w:firstRow="0" w:lastRow="0" w:firstColumn="0" w:lastColumn="0" w:oddVBand="0" w:evenVBand="0" w:oddHBand="1" w:evenHBand="0" w:firstRowFirstColumn="0" w:firstRowLastColumn="0" w:lastRowFirstColumn="0" w:lastRowLastColumn="0"/>
+        </w:trPr>
+        <w:tc>
+          <w:tcPr>
+            <w:cnfStyle w:val="001000000000" w:firstRow="0" w:lastRow="0" w:firstColumn="1" w:lastColumn="0" w:oddVBand="0" w:evenVBand="0" w:oddHBand="0" w:evenHBand="0" w:firstRowFirstColumn="0" w:firstRowLastColumn="0" w:lastRowFirstColumn="0" w:lastRowLastColumn="0"/>
+            <w:tcW w:w="1170" w:type="dxa"/>
+          </w:tcPr>
+          <w:p>
+            <w:pPr>
+              <w:rPr>
+                <w:rFonts w:eastAsia="Times New Roman"/>
+                <w:b w:val="0"/>
+                <w:bCs w:val="0"/>
+              </w:rPr>
+            </w:pPr>
+            <w:r>
+              <w:rPr>
+                <w:rFonts w:eastAsia="Times New Roman"/>
+                <w:b w:val="0"/>
+                <w:bCs w:val="0"/>
+              </w:rPr>
+              <w:t>1</w:t>
+            </w:r>
+          </w:p>
+        </w:tc>
+        <w:tc>
+          <w:tcPr>
+            <w:tcW w:w="8180" w:type="dxa"/>
+          </w:tcPr>
+          <w:p>
+            <w:pPr>
+              <w:cnfStyle w:val="000000100000" w:firstRow="0" w:lastRow="0" w:firstColumn="0" w:lastColumn="0" w:oddVBand="0" w:evenVBand="0" w:oddHBand="1" w:evenHBand="0" w:firstRowFirstColumn="0" w:firstRowLastColumn="0" w:lastRowFirstColumn="0" w:lastRowLastColumn="0"/>
+              <w:rPr>
+                <w:rFonts w:eastAsia="Times New Roman"/>
+              </w:rPr>
+            </w:pPr>
+          </w:p>
+        </w:tc>
+      </w:tr>
+      <w:tr>
+        <w:tc>
+          <w:tcPr>
+            <w:cnfStyle w:val="001000000000" w:firstRow="0" w:lastRow="0" w:firstColumn="1" w:lastColumn="0" w:oddVBand="0" w:evenVBand="0" w:oddHBand="0" w:evenHBand="0" w:firstRowFirstColumn="0" w:firstRowLastColumn="0" w:lastRowFirstColumn="0" w:lastRowLastColumn="0"/>
+            <w:tcW w:w="1170" w:type="dxa"/>
+          </w:tcPr>
+          <w:p>
+            <w:pPr>
+              <w:rPr>
+                <w:rFonts w:eastAsia="Times New Roman"/>
+                <w:b w:val="0"/>
+                <w:bCs w:val="0"/>
+              </w:rPr>
+            </w:pPr>
+            <w:r>
+              <w:rPr>
+                <w:rFonts w:eastAsia="Times New Roman"/>
+                <w:b w:val="0"/>
+                <w:bCs w:val="0"/>
+              </w:rPr>
+              <w:t>2</w:t>
+            </w:r>
+          </w:p>
+        </w:tc>
+        <w:tc>
+          <w:tcPr>
+            <w:tcW w:w="8180" w:type="dxa"/>
+          </w:tcPr>
+          <w:p>
+            <w:pPr>
+              <w:cnfStyle w:val="000000000000" w:firstRow="0" w:lastRow="0" w:firstColumn="0" w:lastColumn="0" w:oddVBand="0" w:evenVBand="0" w:oddHBand="0" w:evenHBand="0" w:firstRowFirstColumn="0" w:firstRowLastColumn="0" w:lastRowFirstColumn="0" w:lastRowLastColumn="0"/>
+              <w:rPr>
+                <w:rFonts w:eastAsia="Times New Roman"/>
+              </w:rPr>
+            </w:pPr>
+          </w:p>
+        </w:tc>
+      </w:tr>
+      <w:tr>
+        <w:trPr>
+          <w:cnfStyle w:val="000000100000" w:firstRow="0" w:lastRow="0" w:firstColumn="0" w:lastColumn="0" w:oddVBand="0" w:evenVBand="0" w:oddHBand="1" w:evenHBand="0" w:firstRowFirstColumn="0" w:firstRowLastColumn="0" w:lastRowFirstColumn="0" w:lastRowLastColumn="0"/>
+        </w:trPr>
+        <w:tc>
+          <w:tcPr>
+            <w:cnfStyle w:val="001000000000" w:firstRow="0" w:lastRow="0" w:firstColumn="1" w:lastColumn="0" w:oddVBand="0" w:evenVBand="0" w:oddHBand="0" w:evenHBand="0" w:firstRowFirstColumn="0" w:firstRowLastColumn="0" w:lastRowFirstColumn="0" w:lastRowLastColumn="0"/>
+            <w:tcW w:w="1170" w:type="dxa"/>
+          </w:tcPr>
+          <w:p>
+            <w:pPr>
+              <w:rPr>
+                <w:rFonts w:eastAsia="Times New Roman"/>
+                <w:b w:val="0"/>
+                <w:bCs w:val="0"/>
+              </w:rPr>
+            </w:pPr>
+            <w:r>
+              <w:rPr>
+                <w:rFonts w:eastAsia="Times New Roman"/>
+                <w:b w:val="0"/>
+                <w:bCs w:val="0"/>
+              </w:rPr>
+              <w:t>3</w:t>
+            </w:r>
+          </w:p>
+        </w:tc>
+        <w:tc>
+          <w:tcPr>
+            <w:tcW w:w="8180" w:type="dxa"/>
+          </w:tcPr>
+          <w:p>
+            <w:pPr>
+              <w:cnfStyle w:val="000000100000" w:firstRow="0" w:lastRow="0" w:firstColumn="0" w:lastColumn="0" w:oddVBand="0" w:evenVBand="0" w:oddHBand="1" w:evenHBand="0" w:firstRowFirstColumn="0" w:firstRowLastColumn="0" w:lastRowFirstColumn="0" w:lastRowLastColumn="0"/>
+              <w:rPr>
+                <w:rFonts w:eastAsia="Times New Roman"/>
+              </w:rPr>
+            </w:pPr>
+          </w:p>
+        </w:tc>
+      </w:tr>
+      <w:tr>
+        <w:tc>
+          <w:tcPr>
+            <w:cnfStyle w:val="001000000000" w:firstRow="0" w:lastRow="0" w:firstColumn="1" w:lastColumn="0" w:oddVBand="0" w:evenVBand="0" w:oddHBand="0" w:evenHBand="0" w:firstRowFirstColumn="0" w:firstRowLastColumn="0" w:lastRowFirstColumn="0" w:lastRowLastColumn="0"/>
+            <w:tcW w:w="1170" w:type="dxa"/>
+          </w:tcPr>
+          <w:p>
+            <w:pPr>
+              <w:rPr>
+                <w:rFonts w:eastAsia="Times New Roman"/>
+                <w:b w:val="0"/>
+                <w:bCs w:val="0"/>
+              </w:rPr>
+            </w:pPr>
+            <w:r>
+              <w:rPr>
+                <w:rFonts w:eastAsia="Times New Roman"/>
+                <w:b w:val="0"/>
+                <w:bCs w:val="0"/>
+              </w:rPr>
+              <w:t>4</w:t>
+            </w:r>
+          </w:p>
+        </w:tc>
+        <w:tc>
+          <w:tcPr>
+            <w:tcW w:w="8180" w:type="dxa"/>
+          </w:tcPr>
+          <w:p>
+            <w:pPr>
+              <w:cnfStyle w:val="000000000000" w:firstRow="0" w:lastRow="0" w:firstColumn="0" w:lastColumn="0" w:oddVBand="0" w:evenVBand="0" w:oddHBand="0" w:evenHBand="0" w:firstRowFirstColumn="0" w:firstRowLastColumn="0" w:lastRowFirstColumn="0" w:lastRowLastColumn="0"/>
+              <w:rPr>
+                <w:rFonts w:eastAsia="Times New Roman"/>
+              </w:rPr>
+            </w:pPr>
+            <w:r>
+              <w:t>Unknown </w:t>
+            </w:r>
+            <w:proofErr w:type="gramStart"/>
+            <w:r>
+              <w:t>at this time</w:t>
+            </w:r>
+            <w:proofErr w:type="gramEnd"/>
+          </w:p>
+        </w:tc>
+      </w:tr>
+      <w:tr>
+        <w:trPr>
+          <w:cnfStyle w:val="000000100000" w:firstRow="0" w:lastRow="0" w:firstColumn="0" w:lastColumn="0" w:oddVBand="0" w:evenVBand="0" w:oddHBand="1" w:evenHBand="0" w:firstRowFirstColumn="0" w:firstRowLastColumn="0" w:lastRowFirstColumn="0" w:lastRowLastColumn="0"/>
+        </w:trPr>
+        <w:tc>
+          <w:tcPr>
+            <w:cnfStyle w:val="001000000000" w:firstRow="0" w:lastRow="0" w:firstColumn="1" w:lastColumn="0" w:oddVBand="0" w:evenVBand="0" w:oddHBand="0" w:evenHBand="0" w:firstRowFirstColumn="0" w:firstRowLastColumn="0" w:lastRowFirstColumn="0" w:lastRowLastColumn="0"/>
+            <w:tcW w:w="1170" w:type="dxa"/>
+          </w:tcPr>
+          <w:p>
+            <w:pPr>
+              <w:rPr>
+                <w:rFonts w:eastAsia="Times New Roman"/>
+                <w:b w:val="0"/>
+                <w:bCs w:val="0"/>
+              </w:rPr>
+            </w:pPr>
+            <w:r>
+              <w:rPr>
+                <w:rFonts w:eastAsia="Times New Roman"/>
+                <w:b w:val="0"/>
+                <w:bCs w:val="0"/>
+              </w:rPr>
+              <w:t>5</w:t>
+            </w:r>
+          </w:p>
+        </w:tc>
+        <w:tc>
+          <w:tcPr>
+            <w:tcW w:w="8180" w:type="dxa"/>
+          </w:tcPr>
+          <w:p>
+            <w:pPr>
+              <w:cnfStyle w:val="000000100000" w:firstRow="0" w:lastRow="0" w:firstColumn="0" w:lastColumn="0" w:oddVBand="0" w:evenVBand="0" w:oddHBand="1" w:evenHBand="0" w:firstRowFirstColumn="0" w:firstRowLastColumn="0" w:lastRowFirstColumn="0" w:lastRowLastColumn="0"/>
+            </w:pPr>
+            <w:r>
+              <w:t>We are still working on some of these areas. For secondary breaches, we may </w:t>
+            </w:r>
+            <w:proofErr w:type="gramStart"/>
+            <w:r>
+              <w:t>take</w:t>
+            </w:r>
+            <w:proofErr w:type="gramEnd"/>
+          </w:p>
+          <w:p>
+            <w:pPr>
+              <w:cnfStyle w:val="000000100000" w:firstRow="0" w:lastRow="0" w:firstColumn="0" w:lastColumn="0" w:oddVBand="0" w:evenVBand="0" w:oddHBand="1" w:evenHBand="0" w:firstRowFirstColumn="0" w:firstRowLastColumn="0" w:lastRowFirstColumn="0" w:lastRowLastColumn="0"/>
+            </w:pPr>
+            <w:r>
+              <w:t>mitigating actions but would not report these in the CSR unless it </w:t>
+            </w:r>
+            <w:proofErr w:type="gramStart"/>
+            <w:r>
+              <w:t>lead</w:t>
+            </w:r>
+            <w:proofErr w:type="gramEnd"/>
+            <w:r>
+              <w:t> to a protocol</w:t>
+            </w:r>
+          </w:p>
+          <w:p>
+            <w:pPr>
+              <w:cnfStyle w:val="000000100000" w:firstRow="0" w:lastRow="0" w:firstColumn="0" w:lastColumn="0" w:oddVBand="0" w:evenVBand="0" w:oddHBand="1" w:evenHBand="0" w:firstRowFirstColumn="0" w:firstRowLastColumn="0" w:lastRowFirstColumn="0" w:lastRowLastColumn="0"/>
+            </w:pPr>
+            <w:r>
+              <w:t>amendment or something like this. For primary breaches, these would be discussed in </w:t>
+            </w:r>
+          </w:p>
+          <w:p>
+            <w:pPr>
+              <w:cnfStyle w:val="000000100000" w:firstRow="0" w:lastRow="0" w:firstColumn="0" w:lastColumn="0" w:oddVBand="0" w:evenVBand="0" w:oddHBand="1" w:evenHBand="0" w:firstRowFirstColumn="0" w:firstRowLastColumn="0" w:lastRowFirstColumn="0" w:lastRowLastColumn="0"/>
+            </w:pPr>
+            <w:r>
+              <w:t>the CSR however sometimes the qtl setting using the historic data may not be applicable if the historic study was not a good match. </w:t>
+            </w:r>
+            <w:proofErr w:type="gramStart"/>
+            <w:r>
+              <w:t>So</w:t>
+            </w:r>
+            <w:proofErr w:type="gramEnd"/>
+            <w:r>
+              <w:t> then this may result in the review of the </w:t>
+            </w:r>
+          </w:p>
+          <w:p>
+            <w:pPr>
+              <w:cnfStyle w:val="000000100000" w:firstRow="0" w:lastRow="0" w:firstColumn="0" w:lastColumn="0" w:oddVBand="0" w:evenVBand="0" w:oddHBand="1" w:evenHBand="0" w:firstRowFirstColumn="0" w:firstRowLastColumn="0" w:lastRowFirstColumn="0" w:lastRowLastColumn="0"/>
+              <w:rPr>
+                <w:rFonts w:eastAsia="Times New Roman"/>
+              </w:rPr>
+            </w:pPr>
+            <w:r>
+              <w:t>distribution </w:t>
+            </w:r>
+            <w:proofErr w:type="gramStart"/>
+            <w:r>
+              <w:t>and also</w:t>
+            </w:r>
+            <w:proofErr w:type="gramEnd"/>
+            <w:r>
+              <w:t> may result in an amendment of the QTL thresholds.</w:t>
+            </w:r>
+          </w:p>
+        </w:tc>
+      </w:tr>
+      <w:tr>
+        <w:tc>
+          <w:tcPr>
+            <w:cnfStyle w:val="001000000000" w:firstRow="0" w:lastRow="0" w:firstColumn="1" w:lastColumn="0" w:oddVBand="0" w:evenVBand="0" w:oddHBand="0" w:evenHBand="0" w:firstRowFirstColumn="0" w:firstRowLastColumn="0" w:lastRowFirstColumn="0" w:lastRowLastColumn="0"/>
+            <w:tcW w:w="1170" w:type="dxa"/>
+          </w:tcPr>
+          <w:p>
+            <w:pPr>
+              <w:rPr>
+                <w:rFonts w:eastAsia="Times New Roman"/>
+                <w:b w:val="0"/>
+                <w:bCs w:val="0"/>
+              </w:rPr>
+            </w:pPr>
+            <w:r>
+              <w:rPr>
+                <w:rFonts w:eastAsia="Times New Roman"/>
+                <w:b w:val="0"/>
+                <w:bCs w:val="0"/>
+              </w:rPr>
+              <w:t>6</w:t>
+            </w:r>
+          </w:p>
+        </w:tc>
+        <w:tc>
+          <w:tcPr>
+            <w:tcW w:w="8180" w:type="dxa"/>
+          </w:tcPr>
+          <w:p>
+            <w:pPr>
+              <w:cnfStyle w:val="000000000000" w:firstRow="0" w:lastRow="0" w:firstColumn="0" w:lastColumn="0" w:oddVBand="0" w:evenVBand="0" w:oddHBand="0" w:evenHBand="0" w:firstRowFirstColumn="0" w:firstRowLastColumn="0" w:lastRowFirstColumn="0" w:lastRowLastColumn="0"/>
+              <w:rPr>
+                <w:rFonts w:eastAsia="Times New Roman"/>
+              </w:rPr>
+            </w:pPr>
+          </w:p>
+        </w:tc>
+      </w:tr>
+      <w:tr>
+        <w:trPr>
+          <w:cnfStyle w:val="000000100000" w:firstRow="0" w:lastRow="0" w:firstColumn="0" w:lastColumn="0" w:oddVBand="0" w:evenVBand="0" w:oddHBand="1" w:evenHBand="0" w:firstRowFirstColumn="0" w:firstRowLastColumn="0" w:lastRowFirstColumn="0" w:lastRowLastColumn="0"/>
+        </w:trPr>
+        <w:tc>
+          <w:tcPr>
+            <w:cnfStyle w:val="001000000000" w:firstRow="0" w:lastRow="0" w:firstColumn="1" w:lastColumn="0" w:oddVBand="0" w:evenVBand="0" w:oddHBand="0" w:evenHBand="0" w:firstRowFirstColumn="0" w:firstRowLastColumn="0" w:lastRowFirstColumn="0" w:lastRowLastColumn="0"/>
+            <w:tcW w:w="1170" w:type="dxa"/>
+          </w:tcPr>
+          <w:p>
+            <w:pPr>
+              <w:rPr>
+                <w:rFonts w:eastAsia="Times New Roman"/>
+                <w:b w:val="0"/>
+                <w:bCs w:val="0"/>
+              </w:rPr>
+            </w:pPr>
+            <w:r>
+              <w:rPr>
+                <w:rFonts w:eastAsia="Times New Roman"/>
+                <w:b w:val="0"/>
+                <w:bCs w:val="0"/>
+              </w:rPr>
+              <w:t>7</w:t>
+            </w:r>
+          </w:p>
+        </w:tc>
+        <w:tc>
+          <w:tcPr>
+            <w:tcW w:w="8180" w:type="dxa"/>
+          </w:tcPr>
+          <w:p>
+            <w:pPr>
+              <w:cnfStyle w:val="000000100000" w:firstRow="0" w:lastRow="0" w:firstColumn="0" w:lastColumn="0" w:oddVBand="0" w:evenVBand="0" w:oddHBand="1" w:evenHBand="0" w:firstRowFirstColumn="0" w:firstRowLastColumn="0" w:lastRowFirstColumn="0" w:lastRowLastColumn="0"/>
+              <w:rPr>
+                <w:rFonts w:eastAsia="Times New Roman"/>
+              </w:rPr>
+            </w:pPr>
+          </w:p>
+        </w:tc>
+      </w:tr>
+      <w:tr>
+        <w:tc>
+          <w:tcPr>
+            <w:cnfStyle w:val="001000000000" w:firstRow="0" w:lastRow="0" w:firstColumn="1" w:lastColumn="0" w:oddVBand="0" w:evenVBand="0" w:oddHBand="0" w:evenHBand="0" w:firstRowFirstColumn="0" w:firstRowLastColumn="0" w:lastRowFirstColumn="0" w:lastRowLastColumn="0"/>
+            <w:tcW w:w="1170" w:type="dxa"/>
+          </w:tcPr>
+          <w:p>
+            <w:pPr>
+              <w:rPr>
+                <w:rFonts w:eastAsia="Times New Roman"/>
+                <w:b w:val="0"/>
+                <w:bCs w:val="0"/>
+              </w:rPr>
+            </w:pPr>
+            <w:r>
+              <w:rPr>
+                <w:rFonts w:eastAsia="Times New Roman"/>
+                <w:b w:val="0"/>
+                <w:bCs w:val="0"/>
+              </w:rPr>
+              <w:t>8</w:t>
+            </w:r>
+          </w:p>
+        </w:tc>
+        <w:tc>
+          <w:tcPr>
+            <w:tcW w:w="8180" w:type="dxa"/>
+          </w:tcPr>
+          <w:p>
+            <w:pPr>
+              <w:cnfStyle w:val="000000000000" w:firstRow="0" w:lastRow="0" w:firstColumn="0" w:lastColumn="0" w:oddVBand="0" w:evenVBand="0" w:oddHBand="0" w:evenHBand="0" w:firstRowFirstColumn="0" w:firstRowLastColumn="0" w:lastRowFirstColumn="0" w:lastRowLastColumn="0"/>
+              <w:rPr>
+                <w:rFonts w:eastAsia="Times New Roman"/>
+              </w:rPr>
+            </w:pPr>
+          </w:p>
+        </w:tc>
+      </w:tr>
+      <w:tr>
+        <w:trPr>
+          <w:cnfStyle w:val="000000100000" w:firstRow="0" w:lastRow="0" w:firstColumn="0" w:lastColumn="0" w:oddVBand="0" w:evenVBand="0" w:oddHBand="1" w:evenHBand="0" w:firstRowFirstColumn="0" w:firstRowLastColumn="0" w:lastRowFirstColumn="0" w:lastRowLastColumn="0"/>
+        </w:trPr>
+        <w:tc>
+          <w:tcPr>
+            <w:cnfStyle w:val="001000000000" w:firstRow="0" w:lastRow="0" w:firstColumn="1" w:lastColumn="0" w:oddVBand="0" w:evenVBand="0" w:oddHBand="0" w:evenHBand="0" w:firstRowFirstColumn="0" w:firstRowLastColumn="0" w:lastRowFirstColumn="0" w:lastRowLastColumn="0"/>
+            <w:tcW w:w="1170" w:type="dxa"/>
+          </w:tcPr>
+          <w:p>
+            <w:pPr>
+              <w:rPr>
+                <w:rFonts w:eastAsia="Times New Roman"/>
+                <w:b w:val="0"/>
+                <w:bCs w:val="0"/>
+              </w:rPr>
+            </w:pPr>
+            <w:r>
+              <w:rPr>
+                <w:rFonts w:eastAsia="Times New Roman"/>
+                <w:b w:val="0"/>
+                <w:bCs w:val="0"/>
+              </w:rPr>
+              <w:t>9</w:t>
+            </w:r>
+          </w:p>
+        </w:tc>
+        <w:tc>
+          <w:tcPr>
+            <w:tcW w:w="8180" w:type="dxa"/>
+          </w:tcPr>
+          <w:p>
+            <w:pPr>
+              <w:cnfStyle w:val="000000100000" w:firstRow="0" w:lastRow="0" w:firstColumn="0" w:lastColumn="0" w:oddVBand="0" w:evenVBand="0" w:oddHBand="1" w:evenHBand="0" w:firstRowFirstColumn="0" w:firstRowLastColumn="0" w:lastRowFirstColumn="0" w:lastRowLastColumn="0"/>
+              <w:rPr>
+                <w:rFonts w:eastAsia="Times New Roman"/>
+              </w:rPr>
+            </w:pPr>
+          </w:p>
+        </w:tc>
+      </w:tr>
+      <w:tr>
+        <w:tc>
+          <w:tcPr>
+            <w:cnfStyle w:val="001000000000" w:firstRow="0" w:lastRow="0" w:firstColumn="1" w:lastColumn="0" w:oddVBand="0" w:evenVBand="0" w:oddHBand="0" w:evenHBand="0" w:firstRowFirstColumn="0" w:firstRowLastColumn="0" w:lastRowFirstColumn="0" w:lastRowLastColumn="0"/>
+            <w:tcW w:w="1170" w:type="dxa"/>
+          </w:tcPr>
+          <w:p>
+            <w:pPr>
+              <w:rPr>
+                <w:rFonts w:eastAsia="Times New Roman"/>
+                <w:b w:val="0"/>
+                <w:bCs w:val="0"/>
+              </w:rPr>
+            </w:pPr>
+            <w:r>
+              <w:rPr>
+                <w:rFonts w:eastAsia="Times New Roman"/>
+                <w:b w:val="0"/>
+                <w:bCs w:val="0"/>
+              </w:rPr>
+              <w:t>10</w:t>
+            </w:r>
+          </w:p>
+        </w:tc>
+        <w:tc>
+          <w:tcPr>
+            <w:tcW w:w="8180" w:type="dxa"/>
+          </w:tcPr>
+          <w:p>
+            <w:pPr>
+              <w:cnfStyle w:val="000000000000" w:firstRow="0" w:lastRow="0" w:firstColumn="0" w:lastColumn="0" w:oddVBand="0" w:evenVBand="0" w:oddHBand="0" w:evenHBand="0" w:firstRowFirstColumn="0" w:firstRowLastColumn="0" w:lastRowFirstColumn="0" w:lastRowLastColumn="0"/>
+              <w:rPr>
+                <w:rFonts w:eastAsia="Times New Roman"/>
+              </w:rPr>
+            </w:pPr>
+          </w:p>
+        </w:tc>
+      </w:tr>
+      <w:tr>
+        <w:trPr>
+          <w:cnfStyle w:val="000000100000" w:firstRow="0" w:lastRow="0" w:firstColumn="0" w:lastColumn="0" w:oddVBand="0" w:evenVBand="0" w:oddHBand="1" w:evenHBand="0" w:firstRowFirstColumn="0" w:firstRowLastColumn="0" w:lastRowFirstColumn="0" w:lastRowLastColumn="0"/>
+        </w:trPr>
+        <w:tc>
+          <w:tcPr>
+            <w:cnfStyle w:val="001000000000" w:firstRow="0" w:lastRow="0" w:firstColumn="1" w:lastColumn="0" w:oddVBand="0" w:evenVBand="0" w:oddHBand="0" w:evenHBand="0" w:firstRowFirstColumn="0" w:firstRowLastColumn="0" w:lastRowFirstColumn="0" w:lastRowLastColumn="0"/>
+            <w:tcW w:w="1170" w:type="dxa"/>
+          </w:tcPr>
+          <w:p>
+            <w:pPr>
+              <w:rPr>
+                <w:rFonts w:eastAsia="Times New Roman"/>
+                <w:b w:val="0"/>
+                <w:bCs w:val="0"/>
+              </w:rPr>
+            </w:pPr>
+            <w:r>
+              <w:rPr>
+                <w:rFonts w:eastAsia="Times New Roman"/>
+                <w:b w:val="0"/>
+                <w:bCs w:val="0"/>
+              </w:rPr>
+              <w:t>11</w:t>
+            </w:r>
+          </w:p>
+        </w:tc>
+        <w:tc>
+          <w:tcPr>
+            <w:tcW w:w="8180" w:type="dxa"/>
+          </w:tcPr>
+          <w:p>
+            <w:pPr>
+              <w:cnfStyle w:val="000000100000" w:firstRow="0" w:lastRow="0" w:firstColumn="0" w:lastColumn="0" w:oddVBand="0" w:evenVBand="0" w:oddHBand="1" w:evenHBand="0" w:firstRowFirstColumn="0" w:firstRowLastColumn="0" w:lastRowFirstColumn="0" w:lastRowLastColumn="0"/>
+              <w:rPr>
+                <w:rFonts w:eastAsia="Times New Roman"/>
+              </w:rPr>
+            </w:pPr>
+          </w:p>
+        </w:tc>
+      </w:tr>
+      <w:tr>
+        <w:tc>
+          <w:tcPr>
+            <w:cnfStyle w:val="001000000000" w:firstRow="0" w:lastRow="0" w:firstColumn="1" w:lastColumn="0" w:oddVBand="0" w:evenVBand="0" w:oddHBand="0" w:evenHBand="0" w:firstRowFirstColumn="0" w:firstRowLastColumn="0" w:lastRowFirstColumn="0" w:lastRowLastColumn="0"/>
+            <w:tcW w:w="1170" w:type="dxa"/>
+          </w:tcPr>
+          <w:p>
+            <w:pPr>
+              <w:rPr>
+                <w:rFonts w:eastAsia="Times New Roman"/>
+                <w:b w:val="0"/>
+                <w:bCs w:val="0"/>
+              </w:rPr>
+            </w:pPr>
+            <w:r>
+              <w:rPr>
+                <w:rFonts w:eastAsia="Times New Roman"/>
+                <w:b w:val="0"/>
+                <w:bCs w:val="0"/>
+              </w:rPr>
+              <w:t>12</w:t>
+            </w:r>
+          </w:p>
+        </w:tc>
+        <w:tc>
+          <w:tcPr>
+            <w:tcW w:w="8180" w:type="dxa"/>
+          </w:tcPr>
+          <w:p>
+            <w:pPr>
+              <w:cnfStyle w:val="000000000000" w:firstRow="0" w:lastRow="0" w:firstColumn="0" w:lastColumn="0" w:oddVBand="0" w:evenVBand="0" w:oddHBand="0" w:evenHBand="0" w:firstRowFirstColumn="0" w:firstRowLastColumn="0" w:lastRowFirstColumn="0" w:lastRowLastColumn="0"/>
+              <w:rPr>
+                <w:rFonts w:eastAsia="Times New Roman"/>
+              </w:rPr>
+            </w:pPr>
+            <w:r>
+              <w:t>Have not yet happened - the action would depend on kind of breach, severity etc.</w:t>
+            </w:r>
+          </w:p>
+        </w:tc>
+      </w:tr>
+      <w:tr>
+        <w:trPr>
+          <w:cnfStyle w:val="000000100000" w:firstRow="0" w:lastRow="0" w:firstColumn="0" w:lastColumn="0" w:oddVBand="0" w:evenVBand="0" w:oddHBand="1" w:evenHBand="0" w:firstRowFirstColumn="0" w:firstRowLastColumn="0" w:lastRowFirstColumn="0" w:lastRowLastColumn="0"/>
+        </w:trPr>
+        <w:tc>
+          <w:tcPr>
+            <w:cnfStyle w:val="001000000000" w:firstRow="0" w:lastRow="0" w:firstColumn="1" w:lastColumn="0" w:oddVBand="0" w:evenVBand="0" w:oddHBand="0" w:evenHBand="0" w:firstRowFirstColumn="0" w:firstRowLastColumn="0" w:lastRowFirstColumn="0" w:lastRowLastColumn="0"/>
+            <w:tcW w:w="1170" w:type="dxa"/>
+          </w:tcPr>
+          <w:p>
+            <w:pPr>
+              <w:rPr>
+                <w:rFonts w:eastAsia="Times New Roman"/>
+                <w:b w:val="0"/>
+                <w:bCs w:val="0"/>
+              </w:rPr>
+            </w:pPr>
+            <w:r>
+              <w:rPr>
+                <w:rFonts w:eastAsia="Times New Roman"/>
+                <w:b w:val="0"/>
+                <w:bCs w:val="0"/>
+              </w:rPr>
+              <w:t>13</w:t>
+            </w:r>
+          </w:p>
+        </w:tc>
+        <w:tc>
+          <w:tcPr>
+            <w:tcW w:w="8180" w:type="dxa"/>
+          </w:tcPr>
+          <w:p>
+            <w:pPr>
+              <w:cnfStyle w:val="000000100000" w:firstRow="0" w:lastRow="0" w:firstColumn="0" w:lastColumn="0" w:oddVBand="0" w:evenVBand="0" w:oddHBand="1" w:evenHBand="0" w:firstRowFirstColumn="0" w:firstRowLastColumn="0" w:lastRowFirstColumn="0" w:lastRowLastColumn="0"/>
+            </w:pPr>
+            <w:r>
+              <w:t>None of these actions are </w:t>
+            </w:r>
+            <w:proofErr w:type="gramStart"/>
+            <w:r>
+              <w:t>planned in advance</w:t>
+            </w:r>
+            <w:proofErr w:type="gramEnd"/>
+            <w:r>
+              <w:t>.  We try to mitigate the critical to </w:t>
+            </w:r>
+            <w:proofErr w:type="gramStart"/>
+            <w:r>
+              <w:t>quality</w:t>
+            </w:r>
+            <w:proofErr w:type="gramEnd"/>
+            <w:r>
+              <w:t> </w:t>
+            </w:r>
+          </w:p>
+          <w:p>
+            <w:pPr>
+              <w:cnfStyle w:val="000000100000" w:firstRow="0" w:lastRow="0" w:firstColumn="0" w:lastColumn="0" w:oddVBand="0" w:evenVBand="0" w:oddHBand="1" w:evenHBand="0" w:firstRowFirstColumn="0" w:firstRowLastColumn="0" w:lastRowFirstColumn="0" w:lastRowLastColumn="0"/>
+            </w:pPr>
+            <w:r>
+              <w:t>risks proactively, and then meet to assess on an ongoing basis.  There have </w:t>
+            </w:r>
+            <w:proofErr w:type="gramStart"/>
+            <w:r>
+              <w:t>been</w:t>
+            </w:r>
+            <w:proofErr w:type="gramEnd"/>
+          </w:p>
+          <w:p>
+            <w:pPr>
+              <w:cnfStyle w:val="000000100000" w:firstRow="0" w:lastRow="0" w:firstColumn="0" w:lastColumn="0" w:oddVBand="0" w:evenVBand="0" w:oddHBand="1" w:evenHBand="0" w:firstRowFirstColumn="0" w:firstRowLastColumn="0" w:lastRowFirstColumn="0" w:lastRowLastColumn="0"/>
+            </w:pPr>
+            <w:r>
+              <w:t>instances where we needed to change the QTL because it was set incorrectly, </w:t>
+            </w:r>
+            <w:proofErr w:type="gramStart"/>
+            <w:r>
+              <w:t>although</w:t>
+            </w:r>
+            <w:proofErr w:type="gramEnd"/>
+            <w:r>
+              <w:t> </w:t>
+            </w:r>
+          </w:p>
+          <w:p>
+            <w:pPr>
+              <w:cnfStyle w:val="000000100000" w:firstRow="0" w:lastRow="0" w:firstColumn="0" w:lastColumn="0" w:oddVBand="0" w:evenVBand="0" w:oddHBand="1" w:evenHBand="0" w:firstRowFirstColumn="0" w:firstRowLastColumn="0" w:lastRowFirstColumn="0" w:lastRowLastColumn="0"/>
+            </w:pPr>
+            <w:r>
+              <w:t>that has not happened since we put the dedicated RBQM team in place to manage the </w:t>
+            </w:r>
+          </w:p>
+          <w:p>
+            <w:pPr>
+              <w:cnfStyle w:val="000000100000" w:firstRow="0" w:lastRow="0" w:firstColumn="0" w:lastColumn="0" w:oddVBand="0" w:evenVBand="0" w:oddHBand="1" w:evenHBand="0" w:firstRowFirstColumn="0" w:firstRowLastColumn="0" w:lastRowFirstColumn="0" w:lastRowLastColumn="0"/>
+              <w:rPr>
+                <w:rFonts w:eastAsia="Times New Roman"/>
+              </w:rPr>
+            </w:pPr>
+            <w:r>
+              <w:t>process.</w:t>
+            </w:r>
+          </w:p>
+        </w:tc>
+      </w:tr>
+      <w:tr>
+        <w:tc>
+          <w:tcPr>
+            <w:cnfStyle w:val="001000000000" w:firstRow="0" w:lastRow="0" w:firstColumn="1" w:lastColumn="0" w:oddVBand="0" w:evenVBand="0" w:oddHBand="0" w:evenHBand="0" w:firstRowFirstColumn="0" w:firstRowLastColumn="0" w:lastRowFirstColumn="0" w:lastRowLastColumn="0"/>
+            <w:tcW w:w="1170" w:type="dxa"/>
+          </w:tcPr>
+          <w:p>
+            <w:pPr>
+              <w:rPr>
+                <w:rFonts w:eastAsia="Times New Roman"/>
+                <w:b w:val="0"/>
+                <w:bCs w:val="0"/>
+              </w:rPr>
+            </w:pPr>
+            <w:r>
+              <w:rPr>
+                <w:rFonts w:eastAsia="Times New Roman"/>
+                <w:b w:val="0"/>
+                <w:bCs w:val="0"/>
+              </w:rPr>
+              <w:t>14</w:t>
+            </w:r>
+          </w:p>
+        </w:tc>
+        <w:tc>
+          <w:tcPr>
+            <w:tcW w:w="8180" w:type="dxa"/>
+          </w:tcPr>
+          <w:p>
+            <w:pPr>
+              <w:cnfStyle w:val="000000000000" w:firstRow="0" w:lastRow="0" w:firstColumn="0" w:lastColumn="0" w:oddVBand="0" w:evenVBand="0" w:oddHBand="0" w:evenHBand="0" w:firstRowFirstColumn="0" w:firstRowLastColumn="0" w:lastRowFirstColumn="0" w:lastRowLastColumn="0"/>
+              <w:rPr>
+                <w:rFonts w:eastAsia="Times New Roman"/>
+              </w:rPr>
+            </w:pPr>
+          </w:p>
+        </w:tc>
+      </w:tr>
+      <w:tr>
+        <w:trPr>
+          <w:cnfStyle w:val="000000100000" w:firstRow="0" w:lastRow="0" w:firstColumn="0" w:lastColumn="0" w:oddVBand="0" w:evenVBand="0" w:oddHBand="1" w:evenHBand="0" w:firstRowFirstColumn="0" w:firstRowLastColumn="0" w:lastRowFirstColumn="0" w:lastRowLastColumn="0"/>
+        </w:trPr>
+        <w:tc>
+          <w:tcPr>
+            <w:cnfStyle w:val="001000000000" w:firstRow="0" w:lastRow="0" w:firstColumn="1" w:lastColumn="0" w:oddVBand="0" w:evenVBand="0" w:oddHBand="0" w:evenHBand="0" w:firstRowFirstColumn="0" w:firstRowLastColumn="0" w:lastRowFirstColumn="0" w:lastRowLastColumn="0"/>
+            <w:tcW w:w="1170" w:type="dxa"/>
+          </w:tcPr>
+          <w:p>
+            <w:pPr>
+              <w:rPr>
+                <w:rFonts w:eastAsia="Times New Roman"/>
+                <w:b w:val="0"/>
+                <w:bCs w:val="0"/>
+              </w:rPr>
+            </w:pPr>
+            <w:r>
+              <w:rPr>
+                <w:rFonts w:eastAsia="Times New Roman"/>
+                <w:b w:val="0"/>
+                <w:bCs w:val="0"/>
+              </w:rPr>
+              <w:t>15</w:t>
+            </w:r>
+          </w:p>
+        </w:tc>
+        <w:tc>
+          <w:tcPr>
+            <w:tcW w:w="8180" w:type="dxa"/>
+          </w:tcPr>
+          <w:p>
+            <w:pPr>
+              <w:cnfStyle w:val="000000100000" w:firstRow="0" w:lastRow="0" w:firstColumn="0" w:lastColumn="0" w:oddVBand="0" w:evenVBand="0" w:oddHBand="1" w:evenHBand="0" w:firstRowFirstColumn="0" w:firstRowLastColumn="0" w:lastRowFirstColumn="0" w:lastRowLastColumn="0"/>
+              <w:rPr>
+                <w:rFonts w:eastAsia="Times New Roman"/>
+              </w:rPr>
+            </w:pPr>
+          </w:p>
+        </w:tc>
+      </w:tr>
+    </w:tbl>
+    <w:p>
+      <w:pPr>
+        <w:rPr>
+          <w:rFonts w:eastAsia="Times New Roman"/>
+        </w:rPr>
+      </w:pPr>
+    </w:p>
+    <w:p>
+      <w:pPr>
+        <w:rPr>
+          <w:rFonts w:eastAsia="Times New Roman"/>
+        </w:rPr>
+      </w:pPr>
+    </w:p>
+    <w:p>
+      <w:pPr>
+        <w:rPr>
+          <w:rFonts w:eastAsia="Times New Roman"/>
+        </w:rPr>
+      </w:pPr>
+    </w:p>
+    <w:p>
+      <w:pPr>
+        <w:rPr>
+          <w:rFonts w:eastAsia="Times New Roman"/>
+        </w:rPr>
+      </w:pPr>
+    </w:p>
+    <w:p>
+      <w:pPr>
+        <w:rPr>
+          <w:rStyle w:val="Heading1Char"/>
+        </w:rPr>
+      </w:pPr>
+      <w:r>
+        <w:rPr>
+          <w:rStyle w:val="Heading1Char"/>
+        </w:rPr>
+        <w:br w:type="page"/>
+      </w:r>
+    </w:p>
+    <w:p>
+      <w:pPr>
+        <w:rPr>
+          <w:rFonts w:eastAsia="Times New Roman"/>
+        </w:rPr>
+      </w:pPr>
+      <w:bookmarkStart w:id="15" w:name="_Toc152070876"/>
+      <w:r>
+        <w:rPr>
+          <w:rStyle w:val="Heading1Char"/>
+        </w:rPr>
+        <w:lastRenderedPageBreak/>
+        <w:t xml:space="preserve">Plot </w:t>
+      </w:r>
+      <w:r>
+        <w:rPr>
+          <w:rStyle w:val="Heading1Char"/>
+        </w:rPr>
+        <w:t>2</w:t>
+      </w:r>
+      <w:r>
+        <w:rPr>
+          <w:rStyle w:val="Heading1Char"/>
+        </w:rPr>
+        <w:t>3</w:t>
+      </w:r>
+      <w:bookmarkEnd w:id="15"/>
+      <w:r>
+        <w:rPr>
+          <w:rFonts w:eastAsia="Times New Roman"/>
+        </w:rPr>
+        <w:t xml:space="preserve"> - question 20.3, could we have a plot like plot </w:t>
+      </w:r>
+      <w:proofErr w:type="gramStart"/>
+      <w:r>
+        <w:rPr>
+          <w:rFonts w:eastAsia="Times New Roman"/>
+        </w:rPr>
+        <w:t>3</w:t>
+      </w:r>
+      <w:proofErr w:type="gramEnd"/>
+    </w:p>
+    <w:p>
+      <w:pPr>
+        <w:rPr>
+          <w:rFonts w:eastAsia="Times New Roman"/>
+        </w:rPr>
+      </w:pPr>
+      <w:r>
+        <w:rPr>
+          <w:rFonts w:eastAsia="Times New Roman"/>
+          <w:noProof/>
+        </w:rPr>
+        <w:drawing>
+          <wp:inline distT="0" distB="0" distL="0" distR="0" wp14:anchorId="72160D5E" wp14:editId="6F7432E6">
+            <wp:extent cx="5943600" cy="5943600"/>
+            <wp:effectExtent l="0" t="0" r="0" b="0"/>
+            <wp:docPr id="42" name="Picture 42" descr="A chart with text and numbers&#10;&#10;Description automatically generated with medium confidence"/>
+            <wp:cNvGraphicFramePr>
+              <a:graphicFrameLocks xmlns:a="http://schemas.openxmlformats.org/drawingml/2006/main" noChangeAspect="1"/>
+            </wp:cNvGraphicFramePr>
+            <a:graphic xmlns:a="http://schemas.openxmlformats.org/drawingml/2006/main">
+              <a:graphicData uri="http://schemas.openxmlformats.org/drawingml/2006/picture">
+                <pic:pic xmlns:pic="http://schemas.openxmlformats.org/drawingml/2006/picture">
+                  <pic:nvPicPr>
+                    <pic:cNvPr id="42" name="Picture 42" descr="A chart with text and numbers&#10;&#10;Description automatically generated with medium confidence"/>
                     <pic:cNvPicPr/>
                   </pic:nvPicPr>
                   <pic:blipFill>
-                    <a:blip r:embed="rId14" cstate="print">
+                    <a:blip r:embed="rId18" cstate="print">
                       <a:extLst>
                         <a:ext uri="{28A0092B-C50C-407E-A947-70E740481C1C}">
                           <a14:useLocalDpi xmlns:a14="http://schemas.microsoft.com/office/drawing/2010/main" val="0"/>
@@ -5052,7 +6516,7 @@
                   <pic:spPr>
                     <a:xfrm>
                       <a:off x="0" y="0"/>
-                      <a:ext cx="5943600" cy="6537960"/>
+                      <a:ext cx="5943600" cy="5943600"/>
                     </a:xfrm>
                     <a:prstGeom prst="rect">
                       <a:avLst/>
@@ -5068,12 +6532,12 @@
     <w:p>
       <w:pPr>
         <w:rPr>
-          <w:rFonts w:eastAsia="Times New Roman"/>
-        </w:rPr>
-      </w:pPr>
-      <w:r>
-        <w:rPr>
-          <w:rFonts w:eastAsia="Times New Roman"/>
+          <w:rStyle w:val="Heading1Char"/>
+        </w:rPr>
+      </w:pPr>
+      <w:r>
+        <w:rPr>
+          <w:rStyle w:val="Heading1Char"/>
         </w:rPr>
         <w:br w:type="page"/>
       </w:r>
@@ -5084,230 +6548,15 @@
           <w:rFonts w:eastAsia="Times New Roman"/>
         </w:rPr>
       </w:pPr>
-      <w:bookmarkStart w:id="11" w:name="_Toc151993649"/>
+      <w:bookmarkStart w:id="16" w:name="_Toc152070877"/>
       <w:r>
         <w:rPr>
           <w:rStyle w:val="Heading1Char"/>
         </w:rPr>
         <w:lastRenderedPageBreak/>
-        <w:t>Plot 10</w:t>
-      </w:r>
-      <w:bookmarkEnd w:id="11"/>
-      <w:r>
-        <w:rPr>
-          <w:rFonts w:eastAsia="Times New Roman"/>
-        </w:rPr>
-        <w:t xml:space="preserve"> - could we have a plot on question 10 - like plot 6 with attributes on y axis and response on x axis (top &amp; bottom of the plot)</w:t>
-      </w:r>
-    </w:p>
-    <w:p>
-      <w:pPr>
-        <w:rPr>
-          <w:rFonts w:eastAsia="Times New Roman"/>
-        </w:rPr>
-      </w:pPr>
-    </w:p>
-    <w:p>
-      <w:pPr>
-        <w:rPr>
-          <w:rFonts w:eastAsia="Times New Roman"/>
-        </w:rPr>
-      </w:pPr>
-      <w:r>
-        <w:rPr>
-          <w:rFonts w:eastAsia="Times New Roman"/>
-          <w:noProof/>
-        </w:rPr>
-        <w:drawing>
-          <wp:inline distT="0" distB="0" distL="0" distR="0" wp14:anchorId="2E36118D" wp14:editId="53282D3B">
-            <wp:extent cx="5943600" cy="6537960"/>
-            <wp:effectExtent l="0" t="0" r="0" b="0"/>
-            <wp:docPr id="17" name="Picture 17" descr="A screenshot of a graph&#10;&#10;Description automatically generated"/>
-            <wp:cNvGraphicFramePr>
-              <a:graphicFrameLocks xmlns:a="http://schemas.openxmlformats.org/drawingml/2006/main" noChangeAspect="1"/>
-            </wp:cNvGraphicFramePr>
-            <a:graphic xmlns:a="http://schemas.openxmlformats.org/drawingml/2006/main">
-              <a:graphicData uri="http://schemas.openxmlformats.org/drawingml/2006/picture">
-                <pic:pic xmlns:pic="http://schemas.openxmlformats.org/drawingml/2006/picture">
-                  <pic:nvPicPr>
-                    <pic:cNvPr id="17" name="Picture 17" descr="A screenshot of a graph&#10;&#10;Description automatically generated"/>
-                    <pic:cNvPicPr/>
-                  </pic:nvPicPr>
-                  <pic:blipFill>
-                    <a:blip r:embed="rId15" cstate="print">
-                      <a:extLst>
-                        <a:ext uri="{28A0092B-C50C-407E-A947-70E740481C1C}">
-                          <a14:useLocalDpi xmlns:a14="http://schemas.microsoft.com/office/drawing/2010/main" val="0"/>
-                        </a:ext>
-                      </a:extLst>
-                    </a:blip>
-                    <a:stretch>
-                      <a:fillRect/>
-                    </a:stretch>
-                  </pic:blipFill>
-                  <pic:spPr>
-                    <a:xfrm>
-                      <a:off x="0" y="0"/>
-                      <a:ext cx="5943600" cy="6537960"/>
-                    </a:xfrm>
-                    <a:prstGeom prst="rect">
-                      <a:avLst/>
-                    </a:prstGeom>
-                  </pic:spPr>
-                </pic:pic>
-              </a:graphicData>
-            </a:graphic>
-          </wp:inline>
-        </w:drawing>
-      </w:r>
-    </w:p>
-    <w:p>
-      <w:pPr>
-        <w:rPr>
-          <w:rFonts w:eastAsia="Times New Roman"/>
-        </w:rPr>
-      </w:pPr>
-    </w:p>
-    <w:p>
-      <w:pPr>
-        <w:rPr>
-          <w:rFonts w:eastAsia="Times New Roman"/>
-        </w:rPr>
-      </w:pPr>
-      <w:r>
-        <w:rPr>
-          <w:rFonts w:eastAsia="Times New Roman"/>
-        </w:rPr>
-        <w:br w:type="page"/>
-      </w:r>
-    </w:p>
-    <w:p>
-      <w:pPr>
-        <w:rPr>
-          <w:rFonts w:eastAsia="Times New Roman"/>
-        </w:rPr>
-      </w:pPr>
-      <w:bookmarkStart w:id="12" w:name="_Toc151993650"/>
-      <w:r>
-        <w:rPr>
-          <w:rStyle w:val="Heading1Char"/>
-        </w:rPr>
-        <w:lastRenderedPageBreak/>
-        <w:t>Plot 18</w:t>
-      </w:r>
-      <w:bookmarkEnd w:id="12"/>
-      <w:r>
-        <w:rPr>
-          <w:rFonts w:eastAsia="Times New Roman"/>
-        </w:rPr>
-        <w:t xml:space="preserve"> - Question 18 - could we have a plot like plot 6b.02</w:t>
-      </w:r>
-    </w:p>
-    <w:p>
-      <w:pPr>
-        <w:rPr>
-          <w:rFonts w:eastAsia="Times New Roman"/>
-        </w:rPr>
-      </w:pPr>
-    </w:p>
-    <w:p>
-      <w:pPr>
-        <w:rPr>
-          <w:rFonts w:eastAsia="Times New Roman"/>
-        </w:rPr>
-      </w:pPr>
-      <w:bookmarkStart w:id="13" w:name="_Toc151993651"/>
-      <w:r>
-        <w:rPr>
-          <w:rStyle w:val="Heading1Char"/>
-        </w:rPr>
-        <w:t>Plot 19</w:t>
-      </w:r>
-      <w:bookmarkEnd w:id="13"/>
-      <w:r>
-        <w:rPr>
-          <w:rFonts w:eastAsia="Times New Roman"/>
-        </w:rPr>
-        <w:t xml:space="preserve"> - Question 19 - could we have a plot like plot </w:t>
-      </w:r>
-      <w:proofErr w:type="gramStart"/>
-      <w:r>
-        <w:rPr>
-          <w:rFonts w:eastAsia="Times New Roman"/>
-        </w:rPr>
-        <w:t>6b</w:t>
-      </w:r>
-      <w:proofErr w:type="gramEnd"/>
-    </w:p>
-    <w:p>
-      <w:pPr>
-        <w:rPr>
-          <w:rFonts w:eastAsia="Times New Roman"/>
-        </w:rPr>
-      </w:pPr>
-    </w:p>
-    <w:p>
-      <w:pPr>
-        <w:rPr>
-          <w:rFonts w:eastAsia="Times New Roman"/>
-        </w:rPr>
-      </w:pPr>
-      <w:bookmarkStart w:id="14" w:name="_Toc151993652"/>
-      <w:r>
-        <w:rPr>
-          <w:rStyle w:val="Heading1Char"/>
-        </w:rPr>
-        <w:t xml:space="preserve">Plot </w:t>
-      </w:r>
-      <w:r>
-        <w:rPr>
-          <w:rStyle w:val="Heading1Char"/>
-        </w:rPr>
-        <w:t>2</w:t>
-      </w:r>
-      <w:r>
-        <w:rPr>
-          <w:rStyle w:val="Heading1Char"/>
-        </w:rPr>
-        <w:t>3</w:t>
-      </w:r>
-      <w:bookmarkEnd w:id="14"/>
-      <w:r>
-        <w:rPr>
-          <w:rFonts w:eastAsia="Times New Roman"/>
-        </w:rPr>
-        <w:t xml:space="preserve"> - question 20.3, could we have a plot like plot </w:t>
-      </w:r>
-      <w:proofErr w:type="gramStart"/>
-      <w:r>
-        <w:rPr>
-          <w:rFonts w:eastAsia="Times New Roman"/>
-        </w:rPr>
-        <w:t>3</w:t>
-      </w:r>
-      <w:proofErr w:type="gramEnd"/>
-    </w:p>
-    <w:p>
-      <w:pPr>
-        <w:rPr>
-          <w:rFonts w:eastAsia="Times New Roman"/>
-        </w:rPr>
-      </w:pPr>
-    </w:p>
-    <w:p>
-      <w:pPr>
-        <w:rPr>
-          <w:rFonts w:eastAsia="Times New Roman"/>
-        </w:rPr>
-      </w:pPr>
-      <w:bookmarkStart w:id="15" w:name="_Toc151993653"/>
-      <w:r>
-        <w:rPr>
-          <w:rStyle w:val="Heading1Char"/>
-        </w:rPr>
         <w:t>Plot 25</w:t>
       </w:r>
-      <w:bookmarkEnd w:id="15"/>
+      <w:bookmarkEnd w:id="16"/>
       <w:r>
         <w:rPr>
           <w:rFonts w:eastAsia="Times New Roman"/>
@@ -5365,7 +6614,7 @@
                     </pic:cNvPicPr>
                   </pic:nvPicPr>
                   <pic:blipFill>
-                    <a:blip r:embed="rId16" r:link="rId17">
+                    <a:blip r:embed="rId19" r:link="rId20">
                       <a:extLst>
                         <a:ext uri="{28A0092B-C50C-407E-A947-70E740481C1C}">
                           <a14:useLocalDpi xmlns:a14="http://schemas.microsoft.com/office/drawing/2010/main" val="0"/>
@@ -5422,7 +6671,6 @@
           <w:rFonts w:eastAsia="Times New Roman"/>
           <w:noProof/>
         </w:rPr>
-        <w:lastRenderedPageBreak/>
         <w:drawing>
           <wp:inline distT="0" distB="0" distL="0" distR="0" wp14:anchorId="432A1167" wp14:editId="5709C95B">
             <wp:extent cx="5029200" cy="2811145"/>
@@ -5441,7 +6689,7 @@
                     </pic:cNvPicPr>
                   </pic:nvPicPr>
                   <pic:blipFill>
-                    <a:blip r:embed="rId18" r:link="rId19">
+                    <a:blip r:embed="rId21" r:link="rId22">
                       <a:extLst>
                         <a:ext uri="{28A0092B-C50C-407E-A947-70E740481C1C}">
                           <a14:useLocalDpi xmlns:a14="http://schemas.microsoft.com/office/drawing/2010/main" val="0"/>
@@ -6032,7 +7280,7 @@
   <w:style w:type="paragraph" w:default="1" w:styleId="Normal">
     <w:name w:val="Normal"/>
     <w:qFormat/>
-    <w:rsid w:val="00132C38"/>
+    <w:rsid w:val="00F93628"/>
   </w:style>
   <w:style w:type="paragraph" w:styleId="Heading1">
     <w:name w:val="heading 1"/>

</xml_diff>

<commit_message>
Add Q23 and Q24 options 1 and 2.
</commit_message>
<xml_diff>
--- a/04_report/02_selected_figures.docx
+++ b/04_report/02_selected_figures.docx
@@ -57,6 +57,9 @@
       </w:pPr>
     </w:p>
     <w:p>
+      <w:r>
+        <w:t xml:space="preserve">Author: </w:t>
+      </w:r>
       <w:r>
         <w:t>Steven Ponce (</w:t>
       </w:r>
@@ -125,7 +128,7 @@
           <w:r>
             <w:fldChar w:fldCharType="separate"/>
           </w:r>
-          <w:hyperlink w:anchor="_Toc152306580" w:history="1">
+          <w:hyperlink w:anchor="_Toc152499333" w:history="1">
             <w:r>
               <w:rPr>
                 <w:rStyle w:val="Hyperlink"/>
@@ -152,7 +155,7 @@
                 <w:noProof/>
                 <w:webHidden/>
               </w:rPr>
-              <w:instrText xml:space="preserve"> PAGEREF _Toc152306580 \h </w:instrText>
+              <w:instrText xml:space="preserve"> PAGEREF _Toc152499333 \h </w:instrText>
             </w:r>
             <w:r>
               <w:rPr>
@@ -194,7 +197,7 @@
               <w:noProof/>
             </w:rPr>
           </w:pPr>
-          <w:hyperlink w:anchor="_Toc152306581" w:history="1">
+          <w:hyperlink w:anchor="_Toc152499334" w:history="1">
             <w:r>
               <w:rPr>
                 <w:rStyle w:val="Hyperlink"/>
@@ -221,7 +224,7 @@
                 <w:noProof/>
                 <w:webHidden/>
               </w:rPr>
-              <w:instrText xml:space="preserve"> PAGEREF _Toc152306581 \h </w:instrText>
+              <w:instrText xml:space="preserve"> PAGEREF _Toc152499334 \h </w:instrText>
             </w:r>
             <w:r>
               <w:rPr>
@@ -263,7 +266,7 @@
               <w:noProof/>
             </w:rPr>
           </w:pPr>
-          <w:hyperlink w:anchor="_Toc152306582" w:history="1">
+          <w:hyperlink w:anchor="_Toc152499335" w:history="1">
             <w:r>
               <w:rPr>
                 <w:rStyle w:val="Hyperlink"/>
@@ -290,7 +293,7 @@
                 <w:noProof/>
                 <w:webHidden/>
               </w:rPr>
-              <w:instrText xml:space="preserve"> PAGEREF _Toc152306582 \h </w:instrText>
+              <w:instrText xml:space="preserve"> PAGEREF _Toc152499335 \h </w:instrText>
             </w:r>
             <w:r>
               <w:rPr>
@@ -332,7 +335,7 @@
               <w:noProof/>
             </w:rPr>
           </w:pPr>
-          <w:hyperlink w:anchor="_Toc152306583" w:history="1">
+          <w:hyperlink w:anchor="_Toc152499336" w:history="1">
             <w:r>
               <w:rPr>
                 <w:rStyle w:val="Hyperlink"/>
@@ -359,7 +362,7 @@
                 <w:noProof/>
                 <w:webHidden/>
               </w:rPr>
-              <w:instrText xml:space="preserve"> PAGEREF _Toc152306583 \h </w:instrText>
+              <w:instrText xml:space="preserve"> PAGEREF _Toc152499336 \h </w:instrText>
             </w:r>
             <w:r>
               <w:rPr>
@@ -401,7 +404,7 @@
               <w:noProof/>
             </w:rPr>
           </w:pPr>
-          <w:hyperlink w:anchor="_Toc152306584" w:history="1">
+          <w:hyperlink w:anchor="_Toc152499337" w:history="1">
             <w:r>
               <w:rPr>
                 <w:rStyle w:val="Hyperlink"/>
@@ -428,7 +431,7 @@
                 <w:noProof/>
                 <w:webHidden/>
               </w:rPr>
-              <w:instrText xml:space="preserve"> PAGEREF _Toc152306584 \h </w:instrText>
+              <w:instrText xml:space="preserve"> PAGEREF _Toc152499337 \h </w:instrText>
             </w:r>
             <w:r>
               <w:rPr>
@@ -470,7 +473,7 @@
               <w:noProof/>
             </w:rPr>
           </w:pPr>
-          <w:hyperlink w:anchor="_Toc152306585" w:history="1">
+          <w:hyperlink w:anchor="_Toc152499338" w:history="1">
             <w:r>
               <w:rPr>
                 <w:rStyle w:val="Hyperlink"/>
@@ -497,7 +500,7 @@
                 <w:noProof/>
                 <w:webHidden/>
               </w:rPr>
-              <w:instrText xml:space="preserve"> PAGEREF _Toc152306585 \h </w:instrText>
+              <w:instrText xml:space="preserve"> PAGEREF _Toc152499338 \h </w:instrText>
             </w:r>
             <w:r>
               <w:rPr>
@@ -539,7 +542,7 @@
               <w:noProof/>
             </w:rPr>
           </w:pPr>
-          <w:hyperlink w:anchor="_Toc152306586" w:history="1">
+          <w:hyperlink w:anchor="_Toc152499339" w:history="1">
             <w:r>
               <w:rPr>
                 <w:rStyle w:val="Hyperlink"/>
@@ -566,7 +569,7 @@
                 <w:noProof/>
                 <w:webHidden/>
               </w:rPr>
-              <w:instrText xml:space="preserve"> PAGEREF _Toc152306586 \h </w:instrText>
+              <w:instrText xml:space="preserve"> PAGEREF _Toc152499339 \h </w:instrText>
             </w:r>
             <w:r>
               <w:rPr>
@@ -608,7 +611,7 @@
               <w:noProof/>
             </w:rPr>
           </w:pPr>
-          <w:hyperlink w:anchor="_Toc152306587" w:history="1">
+          <w:hyperlink w:anchor="_Toc152499340" w:history="1">
             <w:r>
               <w:rPr>
                 <w:rStyle w:val="Hyperlink"/>
@@ -635,7 +638,7 @@
                 <w:noProof/>
                 <w:webHidden/>
               </w:rPr>
-              <w:instrText xml:space="preserve"> PAGEREF _Toc152306587 \h </w:instrText>
+              <w:instrText xml:space="preserve"> PAGEREF _Toc152499340 \h </w:instrText>
             </w:r>
             <w:r>
               <w:rPr>
@@ -677,7 +680,7 @@
               <w:noProof/>
             </w:rPr>
           </w:pPr>
-          <w:hyperlink w:anchor="_Toc152306588" w:history="1">
+          <w:hyperlink w:anchor="_Toc152499341" w:history="1">
             <w:r>
               <w:rPr>
                 <w:rStyle w:val="Hyperlink"/>
@@ -704,7 +707,7 @@
                 <w:noProof/>
                 <w:webHidden/>
               </w:rPr>
-              <w:instrText xml:space="preserve"> PAGEREF _Toc152306588 \h </w:instrText>
+              <w:instrText xml:space="preserve"> PAGEREF _Toc152499341 \h </w:instrText>
             </w:r>
             <w:r>
               <w:rPr>
@@ -746,7 +749,7 @@
               <w:noProof/>
             </w:rPr>
           </w:pPr>
-          <w:hyperlink w:anchor="_Toc152306589" w:history="1">
+          <w:hyperlink w:anchor="_Toc152499342" w:history="1">
             <w:r>
               <w:rPr>
                 <w:rStyle w:val="Hyperlink"/>
@@ -773,7 +776,7 @@
                 <w:noProof/>
                 <w:webHidden/>
               </w:rPr>
-              <w:instrText xml:space="preserve"> PAGEREF _Toc152306589 \h </w:instrText>
+              <w:instrText xml:space="preserve"> PAGEREF _Toc152499342 \h </w:instrText>
             </w:r>
             <w:r>
               <w:rPr>
@@ -815,7 +818,7 @@
               <w:noProof/>
             </w:rPr>
           </w:pPr>
-          <w:hyperlink w:anchor="_Toc152306590" w:history="1">
+          <w:hyperlink w:anchor="_Toc152499343" w:history="1">
             <w:r>
               <w:rPr>
                 <w:rStyle w:val="Hyperlink"/>
@@ -842,7 +845,7 @@
                 <w:noProof/>
                 <w:webHidden/>
               </w:rPr>
-              <w:instrText xml:space="preserve"> PAGEREF _Toc152306590 \h </w:instrText>
+              <w:instrText xml:space="preserve"> PAGEREF _Toc152499343 \h </w:instrText>
             </w:r>
             <w:r>
               <w:rPr>
@@ -884,7 +887,7 @@
               <w:noProof/>
             </w:rPr>
           </w:pPr>
-          <w:hyperlink w:anchor="_Toc152306591" w:history="1">
+          <w:hyperlink w:anchor="_Toc152499344" w:history="1">
             <w:r>
               <w:rPr>
                 <w:rStyle w:val="Hyperlink"/>
@@ -911,7 +914,7 @@
                 <w:noProof/>
                 <w:webHidden/>
               </w:rPr>
-              <w:instrText xml:space="preserve"> PAGEREF _Toc152306591 \h </w:instrText>
+              <w:instrText xml:space="preserve"> PAGEREF _Toc152499344 \h </w:instrText>
             </w:r>
             <w:r>
               <w:rPr>
@@ -953,7 +956,7 @@
               <w:noProof/>
             </w:rPr>
           </w:pPr>
-          <w:hyperlink w:anchor="_Toc152306592" w:history="1">
+          <w:hyperlink w:anchor="_Toc152499345" w:history="1">
             <w:r>
               <w:rPr>
                 <w:rStyle w:val="Hyperlink"/>
@@ -980,7 +983,7 @@
                 <w:noProof/>
                 <w:webHidden/>
               </w:rPr>
-              <w:instrText xml:space="preserve"> PAGEREF _Toc152306592 \h </w:instrText>
+              <w:instrText xml:space="preserve"> PAGEREF _Toc152499345 \h </w:instrText>
             </w:r>
             <w:r>
               <w:rPr>
@@ -1022,7 +1025,7 @@
               <w:noProof/>
             </w:rPr>
           </w:pPr>
-          <w:hyperlink w:anchor="_Toc152306593" w:history="1">
+          <w:hyperlink w:anchor="_Toc152499346" w:history="1">
             <w:r>
               <w:rPr>
                 <w:rStyle w:val="Hyperlink"/>
@@ -1049,7 +1052,7 @@
                 <w:noProof/>
                 <w:webHidden/>
               </w:rPr>
-              <w:instrText xml:space="preserve"> PAGEREF _Toc152306593 \h </w:instrText>
+              <w:instrText xml:space="preserve"> PAGEREF _Toc152499346 \h </w:instrText>
             </w:r>
             <w:r>
               <w:rPr>
@@ -1091,7 +1094,7 @@
               <w:noProof/>
             </w:rPr>
           </w:pPr>
-          <w:hyperlink w:anchor="_Toc152306594" w:history="1">
+          <w:hyperlink w:anchor="_Toc152499347" w:history="1">
             <w:r>
               <w:rPr>
                 <w:rStyle w:val="Hyperlink"/>
@@ -1118,7 +1121,7 @@
                 <w:noProof/>
                 <w:webHidden/>
               </w:rPr>
-              <w:instrText xml:space="preserve"> PAGEREF _Toc152306594 \h </w:instrText>
+              <w:instrText xml:space="preserve"> PAGEREF _Toc152499347 \h </w:instrText>
             </w:r>
             <w:r>
               <w:rPr>
@@ -1160,7 +1163,7 @@
               <w:noProof/>
             </w:rPr>
           </w:pPr>
-          <w:hyperlink w:anchor="_Toc152306595" w:history="1">
+          <w:hyperlink w:anchor="_Toc152499348" w:history="1">
             <w:r>
               <w:rPr>
                 <w:rStyle w:val="Hyperlink"/>
@@ -1187,7 +1190,7 @@
                 <w:noProof/>
                 <w:webHidden/>
               </w:rPr>
-              <w:instrText xml:space="preserve"> PAGEREF _Toc152306595 \h </w:instrText>
+              <w:instrText xml:space="preserve"> PAGEREF _Toc152499348 \h </w:instrText>
             </w:r>
             <w:r>
               <w:rPr>
@@ -1229,7 +1232,7 @@
               <w:noProof/>
             </w:rPr>
           </w:pPr>
-          <w:hyperlink w:anchor="_Toc152306596" w:history="1">
+          <w:hyperlink w:anchor="_Toc152499349" w:history="1">
             <w:r>
               <w:rPr>
                 <w:rStyle w:val="Hyperlink"/>
@@ -1256,7 +1259,7 @@
                 <w:noProof/>
                 <w:webHidden/>
               </w:rPr>
-              <w:instrText xml:space="preserve"> PAGEREF _Toc152306596 \h </w:instrText>
+              <w:instrText xml:space="preserve"> PAGEREF _Toc152499349 \h </w:instrText>
             </w:r>
             <w:r>
               <w:rPr>
@@ -1298,7 +1301,7 @@
               <w:noProof/>
             </w:rPr>
           </w:pPr>
-          <w:hyperlink w:anchor="_Toc152306597" w:history="1">
+          <w:hyperlink w:anchor="_Toc152499350" w:history="1">
             <w:r>
               <w:rPr>
                 <w:rStyle w:val="Hyperlink"/>
@@ -1325,7 +1328,7 @@
                 <w:noProof/>
                 <w:webHidden/>
               </w:rPr>
-              <w:instrText xml:space="preserve"> PAGEREF _Toc152306597 \h </w:instrText>
+              <w:instrText xml:space="preserve"> PAGEREF _Toc152499350 \h </w:instrText>
             </w:r>
             <w:r>
               <w:rPr>
@@ -1367,7 +1370,7 @@
               <w:noProof/>
             </w:rPr>
           </w:pPr>
-          <w:hyperlink w:anchor="_Toc152306598" w:history="1">
+          <w:hyperlink w:anchor="_Toc152499351" w:history="1">
             <w:r>
               <w:rPr>
                 <w:rStyle w:val="Hyperlink"/>
@@ -1394,7 +1397,7 @@
                 <w:noProof/>
                 <w:webHidden/>
               </w:rPr>
-              <w:instrText xml:space="preserve"> PAGEREF _Toc152306598 \h </w:instrText>
+              <w:instrText xml:space="preserve"> PAGEREF _Toc152499351 \h </w:instrText>
             </w:r>
             <w:r>
               <w:rPr>
@@ -1436,13 +1439,13 @@
               <w:noProof/>
             </w:rPr>
           </w:pPr>
-          <w:hyperlink w:anchor="_Toc152306599" w:history="1">
+          <w:hyperlink w:anchor="_Toc152499352" w:history="1">
             <w:r>
               <w:rPr>
                 <w:rStyle w:val="Hyperlink"/>
                 <w:noProof/>
               </w:rPr>
-              <w:t>Plot 23 - rates</w:t>
+              <w:t>Plot 23 Option 1 - rates</w:t>
             </w:r>
             <w:r>
               <w:rPr>
@@ -1463,7 +1466,7 @@
                 <w:noProof/>
                 <w:webHidden/>
               </w:rPr>
-              <w:instrText xml:space="preserve"> PAGEREF _Toc152306599 \h </w:instrText>
+              <w:instrText xml:space="preserve"> PAGEREF _Toc152499352 \h </w:instrText>
             </w:r>
             <w:r>
               <w:rPr>
@@ -1484,6 +1487,75 @@
                 <w:webHidden/>
               </w:rPr>
               <w:t>19</w:t>
+            </w:r>
+            <w:r>
+              <w:rPr>
+                <w:noProof/>
+                <w:webHidden/>
+              </w:rPr>
+              <w:fldChar w:fldCharType="end"/>
+            </w:r>
+          </w:hyperlink>
+        </w:p>
+        <w:p>
+          <w:pPr>
+            <w:pStyle w:val="TOC2"/>
+            <w:tabs>
+              <w:tab w:val="right" w:leader="dot" w:pos="9350"/>
+            </w:tabs>
+            <w:rPr>
+              <w:rFonts w:eastAsiaTheme="minorEastAsia"/>
+              <w:noProof/>
+            </w:rPr>
+          </w:pPr>
+          <w:hyperlink w:anchor="_Toc152499353" w:history="1">
+            <w:r>
+              <w:rPr>
+                <w:rStyle w:val="Hyperlink"/>
+                <w:noProof/>
+              </w:rPr>
+              <w:t>Plot 23 Option 2 - rates</w:t>
+            </w:r>
+            <w:r>
+              <w:rPr>
+                <w:noProof/>
+                <w:webHidden/>
+              </w:rPr>
+              <w:tab/>
+            </w:r>
+            <w:r>
+              <w:rPr>
+                <w:noProof/>
+                <w:webHidden/>
+              </w:rPr>
+              <w:fldChar w:fldCharType="begin"/>
+            </w:r>
+            <w:r>
+              <w:rPr>
+                <w:noProof/>
+                <w:webHidden/>
+              </w:rPr>
+              <w:instrText xml:space="preserve"> PAGEREF _Toc152499353 \h </w:instrText>
+            </w:r>
+            <w:r>
+              <w:rPr>
+                <w:noProof/>
+                <w:webHidden/>
+              </w:rPr>
+            </w:r>
+            <w:r>
+              <w:rPr>
+                <w:noProof/>
+                <w:webHidden/>
+              </w:rPr>
+              <w:fldChar w:fldCharType="separate"/>
+            </w:r>
+            <w:r>
+              <w:rPr>
+                <w:noProof/>
+                <w:webHidden/>
+              </w:rPr>
+              <w:t>20</w:t>
             </w:r>
             <w:r>
               <w:rPr>
@@ -1505,7 +1577,7 @@
               <w:noProof/>
             </w:rPr>
           </w:pPr>
-          <w:hyperlink w:anchor="_Toc152306600" w:history="1">
+          <w:hyperlink w:anchor="_Toc152499354" w:history="1">
             <w:r>
               <w:rPr>
                 <w:rStyle w:val="Hyperlink"/>
@@ -1532,7 +1604,7 @@
                 <w:noProof/>
                 <w:webHidden/>
               </w:rPr>
-              <w:instrText xml:space="preserve"> PAGEREF _Toc152306600 \h </w:instrText>
+              <w:instrText xml:space="preserve"> PAGEREF _Toc152499354 \h </w:instrText>
             </w:r>
             <w:r>
               <w:rPr>
@@ -1552,7 +1624,7 @@
                 <w:noProof/>
                 <w:webHidden/>
               </w:rPr>
-              <w:t>20</w:t>
+              <w:t>21</w:t>
             </w:r>
             <w:r>
               <w:rPr>
@@ -1574,7 +1646,7 @@
               <w:noProof/>
             </w:rPr>
           </w:pPr>
-          <w:hyperlink w:anchor="_Toc152306601" w:history="1">
+          <w:hyperlink w:anchor="_Toc152499355" w:history="1">
             <w:r>
               <w:rPr>
                 <w:rStyle w:val="Hyperlink"/>
@@ -1601,7 +1673,7 @@
                 <w:noProof/>
                 <w:webHidden/>
               </w:rPr>
-              <w:instrText xml:space="preserve"> PAGEREF _Toc152306601 \h </w:instrText>
+              <w:instrText xml:space="preserve"> PAGEREF _Toc152499355 \h </w:instrText>
             </w:r>
             <w:r>
               <w:rPr>
@@ -1621,7 +1693,7 @@
                 <w:noProof/>
                 <w:webHidden/>
               </w:rPr>
-              <w:t>21</w:t>
+              <w:t>22</w:t>
             </w:r>
             <w:r>
               <w:rPr>
@@ -1643,13 +1715,13 @@
               <w:noProof/>
             </w:rPr>
           </w:pPr>
-          <w:hyperlink w:anchor="_Toc152306602" w:history="1">
+          <w:hyperlink w:anchor="_Toc152499356" w:history="1">
             <w:r>
               <w:rPr>
                 <w:rStyle w:val="Hyperlink"/>
                 <w:noProof/>
               </w:rPr>
-              <w:t>Plot 24 - rates</w:t>
+              <w:t>Plot 24 Option 1 - rates</w:t>
             </w:r>
             <w:r>
               <w:rPr>
@@ -1670,7 +1742,7 @@
                 <w:noProof/>
                 <w:webHidden/>
               </w:rPr>
-              <w:instrText xml:space="preserve"> PAGEREF _Toc152306602 \h </w:instrText>
+              <w:instrText xml:space="preserve"> PAGEREF _Toc152499356 \h </w:instrText>
             </w:r>
             <w:r>
               <w:rPr>
@@ -1690,7 +1762,76 @@
                 <w:noProof/>
                 <w:webHidden/>
               </w:rPr>
-              <w:t>22</w:t>
+              <w:t>23</w:t>
+            </w:r>
+            <w:r>
+              <w:rPr>
+                <w:noProof/>
+                <w:webHidden/>
+              </w:rPr>
+              <w:fldChar w:fldCharType="end"/>
+            </w:r>
+          </w:hyperlink>
+        </w:p>
+        <w:p>
+          <w:pPr>
+            <w:pStyle w:val="TOC2"/>
+            <w:tabs>
+              <w:tab w:val="right" w:leader="dot" w:pos="9350"/>
+            </w:tabs>
+            <w:rPr>
+              <w:rFonts w:eastAsiaTheme="minorEastAsia"/>
+              <w:noProof/>
+            </w:rPr>
+          </w:pPr>
+          <w:hyperlink w:anchor="_Toc152499357" w:history="1">
+            <w:r>
+              <w:rPr>
+                <w:rStyle w:val="Hyperlink"/>
+                <w:noProof/>
+              </w:rPr>
+              <w:t>Plot 24 Option 2 - rates</w:t>
+            </w:r>
+            <w:r>
+              <w:rPr>
+                <w:noProof/>
+                <w:webHidden/>
+              </w:rPr>
+              <w:tab/>
+            </w:r>
+            <w:r>
+              <w:rPr>
+                <w:noProof/>
+                <w:webHidden/>
+              </w:rPr>
+              <w:fldChar w:fldCharType="begin"/>
+            </w:r>
+            <w:r>
+              <w:rPr>
+                <w:noProof/>
+                <w:webHidden/>
+              </w:rPr>
+              <w:instrText xml:space="preserve"> PAGEREF _Toc152499357 \h </w:instrText>
+            </w:r>
+            <w:r>
+              <w:rPr>
+                <w:noProof/>
+                <w:webHidden/>
+              </w:rPr>
+            </w:r>
+            <w:r>
+              <w:rPr>
+                <w:noProof/>
+                <w:webHidden/>
+              </w:rPr>
+              <w:fldChar w:fldCharType="separate"/>
+            </w:r>
+            <w:r>
+              <w:rPr>
+                <w:noProof/>
+                <w:webHidden/>
+              </w:rPr>
+              <w:t>24</w:t>
             </w:r>
             <w:r>
               <w:rPr>
@@ -1900,7 +2041,7 @@
           <w:rFonts w:eastAsia="Times New Roman"/>
         </w:rPr>
       </w:pPr>
-      <w:bookmarkStart w:id="0" w:name="_Toc152306580"/>
+      <w:bookmarkStart w:id="0" w:name="_Toc152499333"/>
       <w:r>
         <w:rPr>
           <w:rStyle w:val="Heading1Char"/>
@@ -1999,7 +2140,7 @@
           <w:szCs w:val="24"/>
         </w:rPr>
       </w:pPr>
-      <w:bookmarkStart w:id="1" w:name="_Toc152306581"/>
+      <w:bookmarkStart w:id="1" w:name="_Toc152499334"/>
       <w:r>
         <w:rPr>
           <w:rStyle w:val="Heading2Char"/>
@@ -2820,7 +2961,7 @@
           <w:rFonts w:eastAsia="Times New Roman"/>
         </w:rPr>
       </w:pPr>
-      <w:bookmarkStart w:id="2" w:name="_Toc152306582"/>
+      <w:bookmarkStart w:id="2" w:name="_Toc152499335"/>
       <w:r>
         <w:rPr>
           <w:rStyle w:val="Heading1Char"/>
@@ -2935,7 +3076,7 @@
           <w:szCs w:val="24"/>
         </w:rPr>
       </w:pPr>
-      <w:bookmarkStart w:id="3" w:name="_Toc152306583"/>
+      <w:bookmarkStart w:id="3" w:name="_Toc152499336"/>
       <w:r>
         <w:rPr>
           <w:rStyle w:val="Heading2Char"/>
@@ -3803,7 +3944,7 @@
           <w:rFonts w:eastAsia="Times New Roman"/>
         </w:rPr>
       </w:pPr>
-      <w:bookmarkStart w:id="4" w:name="_Toc152306584"/>
+      <w:bookmarkStart w:id="4" w:name="_Toc152499337"/>
       <w:r>
         <w:rPr>
           <w:rStyle w:val="Heading1Char"/>
@@ -3908,7 +4049,7 @@
           <w:szCs w:val="24"/>
         </w:rPr>
       </w:pPr>
-      <w:bookmarkStart w:id="5" w:name="_Toc152306585"/>
+      <w:bookmarkStart w:id="5" w:name="_Toc152499338"/>
       <w:r>
         <w:rPr>
           <w:rStyle w:val="Heading2Char"/>
@@ -4931,7 +5072,7 @@
           <w:rFonts w:eastAsia="Times New Roman"/>
         </w:rPr>
       </w:pPr>
-      <w:bookmarkStart w:id="6" w:name="_Toc152306586"/>
+      <w:bookmarkStart w:id="6" w:name="_Toc152499339"/>
       <w:r>
         <w:rPr>
           <w:rStyle w:val="Heading1Char"/>
@@ -4989,6 +5130,89 @@
           <w:color w:val="FFFFFF" w:themeColor="background1"/>
         </w:rPr>
       </w:pPr>
+      <w:r>
+        <w:rPr>
+          <w:rFonts w:eastAsia="Times New Roman"/>
+          <w:noProof/>
+          <w:color w:val="FFFFFF" w:themeColor="background1"/>
+        </w:rPr>
+        <mc:AlternateContent>
+          <mc:Choice Requires="wps">
+            <w:drawing>
+              <wp:anchor distT="0" distB="0" distL="114300" distR="114300" simplePos="0" relativeHeight="251661312" behindDoc="0" locked="0" layoutInCell="1" allowOverlap="1" wp14:anchorId="34B24AB8" wp14:editId="443F4C2D">
+                <wp:simplePos x="0" y="0"/>
+                <wp:positionH relativeFrom="column">
+                  <wp:posOffset>1114425</wp:posOffset>
+                </wp:positionH>
+                <wp:positionV relativeFrom="paragraph">
+                  <wp:posOffset>1345565</wp:posOffset>
+                </wp:positionV>
+                <wp:extent cx="4743450" cy="5172075"/>
+                <wp:effectExtent l="0" t="0" r="0" b="0"/>
+                <wp:wrapNone/>
+                <wp:docPr id="12" name="Multiplication Sign 12"/>
+                <wp:cNvGraphicFramePr/>
+                <a:graphic xmlns:a="http://schemas.openxmlformats.org/drawingml/2006/main">
+                  <a:graphicData uri="http://schemas.microsoft.com/office/word/2010/wordprocessingShape">
+                    <wps:wsp>
+                      <wps:cNvSpPr/>
+                      <wps:spPr>
+                        <a:xfrm>
+                          <a:off x="0" y="0"/>
+                          <a:ext cx="4743450" cy="5172075"/>
+                        </a:xfrm>
+                        <a:prstGeom prst="mathMultiply">
+                          <a:avLst/>
+                        </a:prstGeom>
+                        <a:solidFill>
+                          <a:schemeClr val="bg1">
+                            <a:lumMod val="50000"/>
+                            <a:alpha val="50000"/>
+                          </a:schemeClr>
+                        </a:solidFill>
+                        <a:ln>
+                          <a:noFill/>
+                        </a:ln>
+                      </wps:spPr>
+                      <wps:style>
+                        <a:lnRef idx="2">
+                          <a:schemeClr val="accent1">
+                            <a:shade val="50000"/>
+                          </a:schemeClr>
+                        </a:lnRef>
+                        <a:fillRef idx="1">
+                          <a:schemeClr val="accent1"/>
+                        </a:fillRef>
+                        <a:effectRef idx="0">
+                          <a:schemeClr val="accent1"/>
+                        </a:effectRef>
+                        <a:fontRef idx="minor">
+                          <a:schemeClr val="lt1"/>
+                        </a:fontRef>
+                      </wps:style>
+                      <wps:bodyPr rot="0" spcFirstLastPara="0" vertOverflow="overflow" horzOverflow="overflow" vert="horz" wrap="square" lIns="91440" tIns="45720" rIns="91440" bIns="45720" numCol="1" spcCol="0" rtlCol="0" fromWordArt="0" anchor="ctr" anchorCtr="0" forceAA="0" compatLnSpc="1">
+                        <a:prstTxWarp prst="textNoShape">
+                          <a:avLst/>
+                        </a:prstTxWarp>
+                        <a:noAutofit/>
+                      </wps:bodyPr>
+                    </wps:wsp>
+                  </a:graphicData>
+                </a:graphic>
+              </wp:anchor>
+            </w:drawing>
+          </mc:Choice>
+          <mc:Fallback>
+            <w:pict>
+              <v:shape w14:anchorId="67A14C4C" id="Multiplication Sign 12" o:spid="_x0000_s1026" style="position:absolute;margin-left:87.75pt;margin-top:105.95pt;width:373.5pt;height:407.25pt;z-index:251661312;visibility:visible;mso-wrap-style:square;mso-wrap-distance-left:9pt;mso-wrap-distance-top:0;mso-wrap-distance-right:9pt;mso-wrap-distance-bottom:0;mso-position-horizontal:absolute;mso-position-horizontal-relative:text;mso-position-vertical:absolute;mso-position-vertical-relative:text;v-text-anchor:middle" coordsize="4743450,5172075" o:gfxdata="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" path="m728146,1619245l1550370,865161r821355,895573l3193080,865161r822224,754084l3128633,2586038r886671,966792l3193080,4306914,2371725,3411341r-821355,895573l728146,3552830r886671,-966792l728146,1619245xe" fillcolor="#7f7f7f [1612]" stroked="f" strokeweight="1pt">
+                <v:fill opacity="32896f"/>
+                <v:stroke joinstyle="miter"/>
+                <v:path arrowok="t" o:connecttype="custom" o:connectlocs="728146,1619245;1550370,865161;2371725,1760734;3193080,865161;4015304,1619245;3128633,2586038;4015304,3552830;3193080,4306914;2371725,3411341;1550370,4306914;728146,3552830;1614817,2586038;728146,1619245" o:connectangles="0,0,0,0,0,0,0,0,0,0,0,0,0"/>
+              </v:shape>
+            </w:pict>
+          </mc:Fallback>
+        </mc:AlternateContent>
+      </w:r>
       <w:r>
         <w:rPr>
           <w:rFonts w:eastAsia="Times New Roman"/>
@@ -5057,7 +5281,7 @@
         </w:rPr>
         <w:br w:type="page"/>
       </w:r>
-      <w:bookmarkStart w:id="7" w:name="_Toc152306587"/>
+      <w:bookmarkStart w:id="7" w:name="_Toc152499340"/>
       <w:r>
         <w:rPr>
           <w:rStyle w:val="Heading1Char"/>
@@ -5185,7 +5409,7 @@
           <w:rFonts w:eastAsia="Times New Roman"/>
         </w:rPr>
       </w:pPr>
-      <w:bookmarkStart w:id="8" w:name="_Toc152306588"/>
+      <w:bookmarkStart w:id="8" w:name="_Toc152499341"/>
       <w:r>
         <w:rPr>
           <w:rStyle w:val="Heading1Char"/>
@@ -5288,7 +5512,7 @@
           <w:rFonts w:eastAsia="Times New Roman"/>
         </w:rPr>
       </w:pPr>
-      <w:bookmarkStart w:id="9" w:name="_Toc152306589"/>
+      <w:bookmarkStart w:id="9" w:name="_Toc152499342"/>
       <w:r>
         <w:rPr>
           <w:rStyle w:val="Heading1Char"/>
@@ -5372,8 +5596,91 @@
           <w:noProof/>
           <w:color w:val="FFFFFF" w:themeColor="background1"/>
         </w:rPr>
+        <mc:AlternateContent>
+          <mc:Choice Requires="wps">
+            <w:drawing>
+              <wp:anchor distT="0" distB="0" distL="114300" distR="114300" simplePos="0" relativeHeight="251659264" behindDoc="0" locked="0" layoutInCell="1" allowOverlap="1" wp14:anchorId="34D40617" wp14:editId="0B53F408">
+                <wp:simplePos x="0" y="0"/>
+                <wp:positionH relativeFrom="column">
+                  <wp:posOffset>657225</wp:posOffset>
+                </wp:positionH>
+                <wp:positionV relativeFrom="paragraph">
+                  <wp:posOffset>770890</wp:posOffset>
+                </wp:positionV>
+                <wp:extent cx="4743450" cy="5172075"/>
+                <wp:effectExtent l="0" t="0" r="0" b="0"/>
+                <wp:wrapNone/>
+                <wp:docPr id="11" name="Multiplication Sign 11"/>
+                <wp:cNvGraphicFramePr/>
+                <a:graphic xmlns:a="http://schemas.openxmlformats.org/drawingml/2006/main">
+                  <a:graphicData uri="http://schemas.microsoft.com/office/word/2010/wordprocessingShape">
+                    <wps:wsp>
+                      <wps:cNvSpPr/>
+                      <wps:spPr>
+                        <a:xfrm>
+                          <a:off x="0" y="0"/>
+                          <a:ext cx="4743450" cy="5172075"/>
+                        </a:xfrm>
+                        <a:prstGeom prst="mathMultiply">
+                          <a:avLst/>
+                        </a:prstGeom>
+                        <a:solidFill>
+                          <a:schemeClr val="bg1">
+                            <a:lumMod val="50000"/>
+                            <a:alpha val="50000"/>
+                          </a:schemeClr>
+                        </a:solidFill>
+                        <a:ln>
+                          <a:noFill/>
+                        </a:ln>
+                      </wps:spPr>
+                      <wps:style>
+                        <a:lnRef idx="2">
+                          <a:schemeClr val="accent1">
+                            <a:shade val="50000"/>
+                          </a:schemeClr>
+                        </a:lnRef>
+                        <a:fillRef idx="1">
+                          <a:schemeClr val="accent1"/>
+                        </a:fillRef>
+                        <a:effectRef idx="0">
+                          <a:schemeClr val="accent1"/>
+                        </a:effectRef>
+                        <a:fontRef idx="minor">
+                          <a:schemeClr val="lt1"/>
+                        </a:fontRef>
+                      </wps:style>
+                      <wps:bodyPr rot="0" spcFirstLastPara="0" vertOverflow="overflow" horzOverflow="overflow" vert="horz" wrap="square" lIns="91440" tIns="45720" rIns="91440" bIns="45720" numCol="1" spcCol="0" rtlCol="0" fromWordArt="0" anchor="ctr" anchorCtr="0" forceAA="0" compatLnSpc="1">
+                        <a:prstTxWarp prst="textNoShape">
+                          <a:avLst/>
+                        </a:prstTxWarp>
+                        <a:noAutofit/>
+                      </wps:bodyPr>
+                    </wps:wsp>
+                  </a:graphicData>
+                </a:graphic>
+              </wp:anchor>
+            </w:drawing>
+          </mc:Choice>
+          <mc:Fallback>
+            <w:pict>
+              <v:shape w14:anchorId="4F8A4BD2" id="Multiplication Sign 11" o:spid="_x0000_s1026" style="position:absolute;margin-left:51.75pt;margin-top:60.7pt;width:373.5pt;height:407.25pt;z-index:251659264;visibility:visible;mso-wrap-style:square;mso-wrap-distance-left:9pt;mso-wrap-distance-top:0;mso-wrap-distance-right:9pt;mso-wrap-distance-bottom:0;mso-position-horizontal:absolute;mso-position-horizontal-relative:text;mso-position-vertical:absolute;mso-position-vertical-relative:text;v-text-anchor:middle" coordsize="4743450,5172075" o:gfxdata="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" path="m728146,1619245l1550370,865161r821355,895573l3193080,865161r822224,754084l3128633,2586038r886671,966792l3193080,4306914,2371725,3411341r-821355,895573l728146,3552830r886671,-966792l728146,1619245xe" fillcolor="#7f7f7f [1612]" stroked="f" strokeweight="1pt">
+                <v:fill opacity="32896f"/>
+                <v:stroke joinstyle="miter"/>
+                <v:path arrowok="t" o:connecttype="custom" o:connectlocs="728146,1619245;1550370,865161;2371725,1760734;3193080,865161;4015304,1619245;3128633,2586038;4015304,3552830;3193080,4306914;2371725,3411341;1550370,4306914;728146,3552830;1614817,2586038;728146,1619245" o:connectangles="0,0,0,0,0,0,0,0,0,0,0,0,0"/>
+              </v:shape>
+            </w:pict>
+          </mc:Fallback>
+        </mc:AlternateContent>
+      </w:r>
+      <w:r>
+        <w:rPr>
+          <w:rFonts w:eastAsia="Times New Roman"/>
+          <w:noProof/>
+          <w:color w:val="FFFFFF" w:themeColor="background1"/>
+        </w:rPr>
         <w:drawing>
-          <wp:inline distT="0" distB="0" distL="0" distR="0" wp14:anchorId="41079B65" wp14:editId="3AB884C3">
+          <wp:inline distT="0" distB="0" distL="0" distR="0" wp14:anchorId="41079B65" wp14:editId="02CD932A">
             <wp:extent cx="5766891" cy="6537925"/>
             <wp:effectExtent l="0" t="0" r="5715" b="0"/>
             <wp:docPr id="35" name="Picture 35" descr="A screenshot of a graph&#10;&#10;Description automatically generated"/>
@@ -5452,7 +5759,7 @@
         </w:rPr>
         <w:br w:type="page"/>
       </w:r>
-      <w:bookmarkStart w:id="10" w:name="_Toc152306590"/>
+      <w:bookmarkStart w:id="10" w:name="_Toc152499343"/>
       <w:r>
         <w:rPr>
           <w:rStyle w:val="Heading1Char"/>
@@ -5607,7 +5914,7 @@
           <w:rFonts w:eastAsia="Times New Roman"/>
         </w:rPr>
       </w:pPr>
-      <w:bookmarkStart w:id="11" w:name="_Toc152306591"/>
+      <w:bookmarkStart w:id="11" w:name="_Toc152499344"/>
       <w:r>
         <w:rPr>
           <w:rStyle w:val="Heading1Char"/>
@@ -5731,7 +6038,7 @@
           <w:rFonts w:eastAsia="Times New Roman"/>
         </w:rPr>
       </w:pPr>
-      <w:bookmarkStart w:id="12" w:name="_Toc152306592"/>
+      <w:bookmarkStart w:id="12" w:name="_Toc152499345"/>
       <w:r>
         <w:rPr>
           <w:rStyle w:val="Heading1Char"/>
@@ -5833,7 +6140,7 @@
           <w:rFonts w:eastAsia="Times New Roman"/>
         </w:rPr>
       </w:pPr>
-      <w:bookmarkStart w:id="13" w:name="_Toc152306593"/>
+      <w:bookmarkStart w:id="13" w:name="_Toc152499346"/>
       <w:r>
         <w:rPr>
           <w:rStyle w:val="Heading1Char"/>
@@ -5947,7 +6254,7 @@
           <w:szCs w:val="24"/>
         </w:rPr>
       </w:pPr>
-      <w:bookmarkStart w:id="14" w:name="_Toc152306594"/>
+      <w:bookmarkStart w:id="14" w:name="_Toc152499347"/>
       <w:r>
         <w:rPr>
           <w:rStyle w:val="Heading2Char"/>
@@ -6829,7 +7136,7 @@
           <w:rFonts w:eastAsia="Times New Roman"/>
         </w:rPr>
       </w:pPr>
-      <w:bookmarkStart w:id="15" w:name="_Toc152306595"/>
+      <w:bookmarkStart w:id="15" w:name="_Toc152499348"/>
       <w:r>
         <w:rPr>
           <w:rStyle w:val="Heading1Char"/>
@@ -6951,7 +7258,7 @@
           <w:szCs w:val="24"/>
         </w:rPr>
       </w:pPr>
-      <w:bookmarkStart w:id="16" w:name="_Toc152306596"/>
+      <w:bookmarkStart w:id="16" w:name="_Toc152499349"/>
       <w:r>
         <w:rPr>
           <w:rStyle w:val="Heading2Char"/>
@@ -7733,7 +8040,7 @@
           <w:rFonts w:eastAsia="Times New Roman"/>
         </w:rPr>
       </w:pPr>
-      <w:bookmarkStart w:id="17" w:name="_Toc152306597"/>
+      <w:bookmarkStart w:id="17" w:name="_Toc152499350"/>
       <w:r>
         <w:rPr>
           <w:rStyle w:val="Heading1Char"/>
@@ -7874,7 +8181,7 @@
           <w:szCs w:val="24"/>
         </w:rPr>
       </w:pPr>
-      <w:bookmarkStart w:id="18" w:name="_Toc152306598"/>
+      <w:bookmarkStart w:id="18" w:name="_Toc152499351"/>
       <w:r>
         <w:rPr>
           <w:rStyle w:val="Heading2Char"/>
@@ -8764,7 +9071,7 @@
           <w:szCs w:val="26"/>
         </w:rPr>
       </w:pPr>
-      <w:bookmarkStart w:id="19" w:name="_Toc152306599"/>
+      <w:bookmarkStart w:id="19" w:name="_Toc152499352"/>
       <w:r>
         <w:rPr>
           <w:rStyle w:val="Heading1Char"/>
@@ -8772,7 +9079,23 @@
           <w:szCs w:val="26"/>
         </w:rPr>
         <w:lastRenderedPageBreak/>
-        <w:t>Plot 23 - rates</w:t>
+        <w:t>Plot 23</w:t>
+      </w:r>
+      <w:r>
+        <w:rPr>
+          <w:rStyle w:val="Heading1Char"/>
+          <w:sz w:val="26"/>
+          <w:szCs w:val="26"/>
+        </w:rPr>
+        <w:t xml:space="preserve"> Option 1</w:t>
+      </w:r>
+      <w:r>
+        <w:rPr>
+          <w:rStyle w:val="Heading1Char"/>
+          <w:sz w:val="26"/>
+          <w:szCs w:val="26"/>
+        </w:rPr>
+        <w:t xml:space="preserve"> - rates</w:t>
       </w:r>
       <w:bookmarkEnd w:id="19"/>
     </w:p>
@@ -8791,10 +9114,10 @@
           <w:szCs w:val="32"/>
         </w:rPr>
         <w:drawing>
-          <wp:inline distT="0" distB="0" distL="0" distR="0" wp14:anchorId="391D7587" wp14:editId="6F8DFF1C">
+          <wp:inline distT="0" distB="0" distL="0" distR="0" wp14:anchorId="7B71946D" wp14:editId="2FFD353C">
             <wp:extent cx="5943600" cy="5943600"/>
             <wp:effectExtent l="0" t="0" r="0" b="0"/>
-            <wp:docPr id="4" name="Picture 4" descr="A chart of different colored squares&#10;&#10;Description automatically generated"/>
+            <wp:docPr id="5" name="Picture 5" descr="A chart of different colored squares&#10;&#10;Description automatically generated"/>
             <wp:cNvGraphicFramePr>
               <a:graphicFrameLocks xmlns:a="http://schemas.openxmlformats.org/drawingml/2006/main" noChangeAspect="1"/>
             </wp:cNvGraphicFramePr>
@@ -8802,7 +9125,7 @@
               <a:graphicData uri="http://schemas.openxmlformats.org/drawingml/2006/picture">
                 <pic:pic xmlns:pic="http://schemas.openxmlformats.org/drawingml/2006/picture">
                   <pic:nvPicPr>
-                    <pic:cNvPr id="4" name="Picture 4" descr="A chart of different colored squares&#10;&#10;Description automatically generated"/>
+                    <pic:cNvPr id="5" name="Picture 5" descr="A chart of different colored squares&#10;&#10;Description automatically generated"/>
                     <pic:cNvPicPr/>
                   </pic:nvPicPr>
                   <pic:blipFill>
@@ -8839,55 +9162,88 @@
           <w:rStyle w:val="Heading1Char"/>
         </w:rPr>
       </w:pPr>
-      <w:r>
-        <w:rPr>
-          <w:rStyle w:val="Heading1Char"/>
-        </w:rPr>
-        <w:br w:type="page"/>
-      </w:r>
     </w:p>
     <w:p>
       <w:pPr>
         <w:rPr>
-          <w:i/>
-          <w:iCs/>
+          <w:rStyle w:val="Heading1Char"/>
+          <w:sz w:val="26"/>
+          <w:szCs w:val="26"/>
         </w:rPr>
       </w:pPr>
-      <w:bookmarkStart w:id="20" w:name="_Toc152306600"/>
       <w:r>
         <w:rPr>
           <w:rStyle w:val="Heading1Char"/>
-        </w:rPr>
-        <w:lastRenderedPageBreak/>
-        <w:t>Plot 2</w:t>
-      </w:r>
-      <w:r>
-        <w:rPr>
-          <w:rStyle w:val="Heading1Char"/>
-        </w:rPr>
-        <w:t>4</w:t>
-      </w:r>
-      <w:bookmarkEnd w:id="20"/>
-      <w:r>
-        <w:rPr>
-          <w:rFonts w:eastAsia="Times New Roman"/>
-        </w:rPr>
-        <w:t xml:space="preserve"> - question 24  </w:t>
+          <w:sz w:val="26"/>
+          <w:szCs w:val="26"/>
+        </w:rPr>
+        <w:br w:type="page"/>
       </w:r>
     </w:p>
     <w:p>
       <w:pPr>
-        <w:spacing w:before="100" w:beforeAutospacing="1" w:after="100" w:afterAutospacing="1"/>
+        <w:pStyle w:val="Heading2"/>
+        <w:rPr>
+          <w:rStyle w:val="Heading1Char"/>
+          <w:sz w:val="26"/>
+          <w:szCs w:val="26"/>
+        </w:rPr>
       </w:pPr>
-      <w:r>
-        <w:rPr>
+      <w:bookmarkStart w:id="20" w:name="_Toc152499353"/>
+      <w:r>
+        <w:rPr>
+          <w:rStyle w:val="Heading1Char"/>
+          <w:sz w:val="26"/>
+          <w:szCs w:val="26"/>
+        </w:rPr>
+        <w:lastRenderedPageBreak/>
+        <w:t>Plot 23</w:t>
+      </w:r>
+      <w:r>
+        <w:rPr>
+          <w:rStyle w:val="Heading1Char"/>
+          <w:sz w:val="26"/>
+          <w:szCs w:val="26"/>
+        </w:rPr>
+        <w:t xml:space="preserve"> Option </w:t>
+      </w:r>
+      <w:r>
+        <w:rPr>
+          <w:rStyle w:val="Heading1Char"/>
+          <w:sz w:val="26"/>
+          <w:szCs w:val="26"/>
+        </w:rPr>
+        <w:t>2</w:t>
+      </w:r>
+      <w:r>
+        <w:rPr>
+          <w:rStyle w:val="Heading1Char"/>
+          <w:sz w:val="26"/>
+          <w:szCs w:val="26"/>
+        </w:rPr>
+        <w:t xml:space="preserve"> - rates</w:t>
+      </w:r>
+      <w:bookmarkEnd w:id="20"/>
+    </w:p>
+    <w:p>
+      <w:pPr>
+        <w:rPr>
+          <w:rStyle w:val="Heading1Char"/>
+        </w:rPr>
+      </w:pPr>
+      <w:r>
+        <w:rPr>
+          <w:rFonts w:asciiTheme="majorHAnsi" w:eastAsiaTheme="majorEastAsia" w:hAnsiTheme="majorHAnsi" w:cstheme="majorBidi"/>
           <w:noProof/>
+          <w:color w:val="2F5496" w:themeColor="accent1" w:themeShade="BF"/>
+          <w:sz w:val="32"/>
+          <w:szCs w:val="32"/>
         </w:rPr>
         <w:drawing>
-          <wp:inline distT="0" distB="0" distL="0" distR="0" wp14:anchorId="3190366E" wp14:editId="08ABD450">
+          <wp:inline distT="0" distB="0" distL="0" distR="0" wp14:anchorId="505FF1A6" wp14:editId="238E2380">
             <wp:extent cx="5943600" cy="5943600"/>
             <wp:effectExtent l="0" t="0" r="0" b="0"/>
-            <wp:docPr id="6" name="Picture 6" descr="A chart of numbers and text&#10;&#10;Description automatically generated with medium confidence"/>
+            <wp:docPr id="8" name="Picture 8" descr="A group of black and yellow squares&#10;&#10;Description automatically generated"/>
             <wp:cNvGraphicFramePr>
               <a:graphicFrameLocks xmlns:a="http://schemas.openxmlformats.org/drawingml/2006/main" noChangeAspect="1"/>
             </wp:cNvGraphicFramePr>
@@ -8895,7 +9251,7 @@
               <a:graphicData uri="http://schemas.openxmlformats.org/drawingml/2006/picture">
                 <pic:pic xmlns:pic="http://schemas.openxmlformats.org/drawingml/2006/picture">
                   <pic:nvPicPr>
-                    <pic:cNvPr id="6" name="Picture 6" descr="A chart of numbers and text&#10;&#10;Description automatically generated with medium confidence"/>
+                    <pic:cNvPr id="8" name="Picture 8" descr="A group of black and yellow squares&#10;&#10;Description automatically generated"/>
                     <pic:cNvPicPr/>
                   </pic:nvPicPr>
                   <pic:blipFill>
@@ -8929,6 +9285,99 @@
     <w:p>
       <w:pPr>
         <w:rPr>
+          <w:rStyle w:val="Heading1Char"/>
+        </w:rPr>
+      </w:pPr>
+      <w:r>
+        <w:rPr>
+          <w:rStyle w:val="Heading1Char"/>
+        </w:rPr>
+        <w:br w:type="page"/>
+      </w:r>
+    </w:p>
+    <w:p>
+      <w:pPr>
+        <w:rPr>
+          <w:i/>
+          <w:iCs/>
+        </w:rPr>
+      </w:pPr>
+      <w:bookmarkStart w:id="21" w:name="_Toc152499354"/>
+      <w:r>
+        <w:rPr>
+          <w:rStyle w:val="Heading1Char"/>
+        </w:rPr>
+        <w:lastRenderedPageBreak/>
+        <w:t>Plot 2</w:t>
+      </w:r>
+      <w:r>
+        <w:rPr>
+          <w:rStyle w:val="Heading1Char"/>
+        </w:rPr>
+        <w:t>4</w:t>
+      </w:r>
+      <w:bookmarkEnd w:id="21"/>
+      <w:r>
+        <w:rPr>
+          <w:rFonts w:eastAsia="Times New Roman"/>
+        </w:rPr>
+        <w:t xml:space="preserve"> - question 24  </w:t>
+      </w:r>
+    </w:p>
+    <w:p>
+      <w:pPr>
+        <w:spacing w:before="100" w:beforeAutospacing="1" w:after="100" w:afterAutospacing="1"/>
+      </w:pPr>
+      <w:r>
+        <w:rPr>
+          <w:noProof/>
+        </w:rPr>
+        <w:drawing>
+          <wp:inline distT="0" distB="0" distL="0" distR="0" wp14:anchorId="3190366E" wp14:editId="08ABD450">
+            <wp:extent cx="5943600" cy="5943600"/>
+            <wp:effectExtent l="0" t="0" r="0" b="0"/>
+            <wp:docPr id="6" name="Picture 6" descr="A chart of numbers and text&#10;&#10;Description automatically generated with medium confidence"/>
+            <wp:cNvGraphicFramePr>
+              <a:graphicFrameLocks xmlns:a="http://schemas.openxmlformats.org/drawingml/2006/main" noChangeAspect="1"/>
+            </wp:cNvGraphicFramePr>
+            <a:graphic xmlns:a="http://schemas.openxmlformats.org/drawingml/2006/main">
+              <a:graphicData uri="http://schemas.openxmlformats.org/drawingml/2006/picture">
+                <pic:pic xmlns:pic="http://schemas.openxmlformats.org/drawingml/2006/picture">
+                  <pic:nvPicPr>
+                    <pic:cNvPr id="6" name="Picture 6" descr="A chart of numbers and text&#10;&#10;Description automatically generated with medium confidence"/>
+                    <pic:cNvPicPr/>
+                  </pic:nvPicPr>
+                  <pic:blipFill>
+                    <a:blip r:embed="rId22" cstate="print">
+                      <a:extLst>
+                        <a:ext uri="{28A0092B-C50C-407E-A947-70E740481C1C}">
+                          <a14:useLocalDpi xmlns:a14="http://schemas.microsoft.com/office/drawing/2010/main" val="0"/>
+                        </a:ext>
+                      </a:extLst>
+                    </a:blip>
+                    <a:stretch>
+                      <a:fillRect/>
+                    </a:stretch>
+                  </pic:blipFill>
+                  <pic:spPr>
+                    <a:xfrm>
+                      <a:off x="0" y="0"/>
+                      <a:ext cx="5943600" cy="5943600"/>
+                    </a:xfrm>
+                    <a:prstGeom prst="rect">
+                      <a:avLst/>
+                    </a:prstGeom>
+                  </pic:spPr>
+                </pic:pic>
+              </a:graphicData>
+            </a:graphic>
+          </wp:inline>
+        </w:drawing>
+      </w:r>
+    </w:p>
+    <w:p>
+      <w:pPr>
+        <w:rPr>
           <w:rStyle w:val="Heading2Char"/>
         </w:rPr>
       </w:pPr>
@@ -8948,7 +9397,7 @@
           <w:szCs w:val="24"/>
         </w:rPr>
       </w:pPr>
-      <w:bookmarkStart w:id="21" w:name="_Toc152306601"/>
+      <w:bookmarkStart w:id="22" w:name="_Toc152499355"/>
       <w:r>
         <w:rPr>
           <w:rStyle w:val="Heading2Char"/>
@@ -8968,7 +9417,7 @@
         </w:rPr>
         <w:t>: Comments</w:t>
       </w:r>
-      <w:bookmarkEnd w:id="21"/>
+      <w:bookmarkEnd w:id="22"/>
       <w:r>
         <w:rPr>
           <w:b/>
@@ -9699,7 +10148,7 @@
           <w:rStyle w:val="Heading1Char"/>
         </w:rPr>
       </w:pPr>
-      <w:bookmarkStart w:id="22" w:name="_Toc152306602"/>
+      <w:bookmarkStart w:id="23" w:name="_Toc152499356"/>
       <w:r>
         <w:rPr>
           <w:rStyle w:val="Heading1Char"/>
@@ -9711,9 +10160,39 @@
         <w:rPr>
           <w:rStyle w:val="Heading1Char"/>
         </w:rPr>
-        <w:t>4 - rates</w:t>
-      </w:r>
-      <w:bookmarkEnd w:id="22"/>
+        <w:t>4</w:t>
+      </w:r>
+      <w:r>
+        <w:rPr>
+          <w:rStyle w:val="Heading1Char"/>
+        </w:rPr>
+        <w:t xml:space="preserve"> </w:t>
+      </w:r>
+      <w:r>
+        <w:rPr>
+          <w:rStyle w:val="Heading1Char"/>
+        </w:rPr>
+        <w:t>O</w:t>
+      </w:r>
+      <w:r>
+        <w:rPr>
+          <w:rStyle w:val="Heading1Char"/>
+        </w:rPr>
+        <w:t xml:space="preserve">ption </w:t>
+      </w:r>
+      <w:r>
+        <w:rPr>
+          <w:rStyle w:val="Heading1Char"/>
+        </w:rPr>
+        <w:t>1</w:t>
+      </w:r>
+      <w:r>
+        <w:rPr>
+          <w:rStyle w:val="Heading1Char"/>
+        </w:rPr>
+        <w:t xml:space="preserve"> - rates</w:t>
+      </w:r>
+      <w:bookmarkEnd w:id="23"/>
     </w:p>
     <w:p>
       <w:pPr>
@@ -9739,7 +10218,117 @@
                     <pic:cNvPicPr/>
                   </pic:nvPicPr>
                   <pic:blipFill>
-                    <a:blip r:embed="rId22" cstate="print">
+                    <a:blip r:embed="rId23" cstate="print">
+                      <a:extLst>
+                        <a:ext uri="{28A0092B-C50C-407E-A947-70E740481C1C}">
+                          <a14:useLocalDpi xmlns:a14="http://schemas.microsoft.com/office/drawing/2010/main" val="0"/>
+                        </a:ext>
+                      </a:extLst>
+                    </a:blip>
+                    <a:stretch>
+                      <a:fillRect/>
+                    </a:stretch>
+                  </pic:blipFill>
+                  <pic:spPr>
+                    <a:xfrm>
+                      <a:off x="0" y="0"/>
+                      <a:ext cx="5943600" cy="5943600"/>
+                    </a:xfrm>
+                    <a:prstGeom prst="rect">
+                      <a:avLst/>
+                    </a:prstGeom>
+                  </pic:spPr>
+                </pic:pic>
+              </a:graphicData>
+            </a:graphic>
+          </wp:inline>
+        </w:drawing>
+      </w:r>
+    </w:p>
+    <w:p>
+      <w:pPr>
+        <w:spacing w:before="100" w:beforeAutospacing="1" w:after="100" w:afterAutospacing="1"/>
+      </w:pPr>
+    </w:p>
+    <w:p>
+      <w:pPr>
+        <w:rPr>
+          <w:rStyle w:val="Heading1Char"/>
+        </w:rPr>
+      </w:pPr>
+      <w:r>
+        <w:rPr>
+          <w:rStyle w:val="Heading1Char"/>
+        </w:rPr>
+        <w:br w:type="page"/>
+      </w:r>
+    </w:p>
+    <w:p>
+      <w:pPr>
+        <w:pStyle w:val="Heading2"/>
+        <w:rPr>
+          <w:rStyle w:val="Heading1Char"/>
+        </w:rPr>
+      </w:pPr>
+      <w:bookmarkStart w:id="24" w:name="_Toc152499357"/>
+      <w:r>
+        <w:rPr>
+          <w:rStyle w:val="Heading1Char"/>
+        </w:rPr>
+        <w:lastRenderedPageBreak/>
+        <w:t>Plot 2</w:t>
+      </w:r>
+      <w:r>
+        <w:rPr>
+          <w:rStyle w:val="Heading1Char"/>
+        </w:rPr>
+        <w:t>4 O</w:t>
+      </w:r>
+      <w:r>
+        <w:rPr>
+          <w:rStyle w:val="Heading1Char"/>
+        </w:rPr>
+        <w:t xml:space="preserve">ption </w:t>
+      </w:r>
+      <w:r>
+        <w:rPr>
+          <w:rStyle w:val="Heading1Char"/>
+        </w:rPr>
+        <w:t>2</w:t>
+      </w:r>
+      <w:r>
+        <w:rPr>
+          <w:rStyle w:val="Heading1Char"/>
+        </w:rPr>
+        <w:t xml:space="preserve"> - rates</w:t>
+      </w:r>
+      <w:bookmarkEnd w:id="24"/>
+    </w:p>
+    <w:p>
+      <w:pPr>
+        <w:spacing w:before="100" w:beforeAutospacing="1" w:after="100" w:afterAutospacing="1"/>
+      </w:pPr>
+      <w:r>
+        <w:rPr>
+          <w:noProof/>
+        </w:rPr>
+        <w:drawing>
+          <wp:inline distT="0" distB="0" distL="0" distR="0" wp14:anchorId="55F50B64" wp14:editId="4E195745">
+            <wp:extent cx="5943600" cy="5943600"/>
+            <wp:effectExtent l="0" t="0" r="0" b="0"/>
+            <wp:docPr id="9" name="Picture 9" descr="A screenshot of a graph&#10;&#10;Description automatically generated"/>
+            <wp:cNvGraphicFramePr>
+              <a:graphicFrameLocks xmlns:a="http://schemas.openxmlformats.org/drawingml/2006/main" noChangeAspect="1"/>
+            </wp:cNvGraphicFramePr>
+            <a:graphic xmlns:a="http://schemas.openxmlformats.org/drawingml/2006/main">
+              <a:graphicData uri="http://schemas.openxmlformats.org/drawingml/2006/picture">
+                <pic:pic xmlns:pic="http://schemas.openxmlformats.org/drawingml/2006/picture">
+                  <pic:nvPicPr>
+                    <pic:cNvPr id="9" name="Picture 9" descr="A screenshot of a graph&#10;&#10;Description automatically generated"/>
+                    <pic:cNvPicPr/>
+                  </pic:nvPicPr>
+                  <pic:blipFill>
+                    <a:blip r:embed="rId24" cstate="print">
                       <a:extLst>
                         <a:ext uri="{28A0092B-C50C-407E-A947-70E740481C1C}">
                           <a14:useLocalDpi xmlns:a14="http://schemas.microsoft.com/office/drawing/2010/main" val="0"/>

</xml_diff>

<commit_message>
Update figures Q23 option 2- rate scale Q24 and option 2- rate scale
</commit_message>
<xml_diff>
--- a/04_report/02_selected_figures.docx
+++ b/04_report/02_selected_figures.docx
@@ -57,6 +57,11 @@
       </w:pPr>
     </w:p>
     <w:p>
+      <w:pPr>
+        <w:rPr>
+          <w:rStyle w:val="Hyperlink"/>
+        </w:rPr>
+      </w:pPr>
       <w:r>
         <w:t xml:space="preserve">Author: </w:t>
       </w:r>
@@ -78,6 +83,20 @@
         <w:t>)</w:t>
       </w:r>
     </w:p>
+    <w:p>
+      <w:r>
+        <w:t xml:space="preserve">GitHub repo: </w:t>
+      </w:r>
+      <w:hyperlink r:id="rId7" w:history="1">
+        <w:r>
+          <w:rPr>
+            <w:rStyle w:val="Hyperlink"/>
+          </w:rPr>
+          <w:t>https://github.com/poncest/PHUSE_RBM_QTL</w:t>
+        </w:r>
+      </w:hyperlink>
+    </w:p>
+    <w:p/>
     <w:sdt>
       <w:sdtPr>
         <w:rPr>
@@ -1858,13 +1877,6 @@
       <w:r>
         <w:br w:type="page"/>
       </w:r>
-    </w:p>
-    <w:p>
-      <w:pPr>
-        <w:rPr>
-          <w:rFonts w:eastAsia="Times New Roman"/>
-        </w:rPr>
-      </w:pPr>
       <w:r>
         <w:rPr>
           <w:rFonts w:eastAsia="Times New Roman"/>
@@ -2090,7 +2102,7 @@
                     <pic:cNvPicPr/>
                   </pic:nvPicPr>
                   <pic:blipFill rotWithShape="1">
-                    <a:blip r:embed="rId7" cstate="print">
+                    <a:blip r:embed="rId8" cstate="print">
                       <a:extLst>
                         <a:ext uri="{28A0092B-C50C-407E-A947-70E740481C1C}">
                           <a14:useLocalDpi xmlns:a14="http://schemas.microsoft.com/office/drawing/2010/main" val="0"/>
@@ -3026,7 +3038,7 @@
                     <pic:cNvPicPr/>
                   </pic:nvPicPr>
                   <pic:blipFill rotWithShape="1">
-                    <a:blip r:embed="rId8" cstate="print">
+                    <a:blip r:embed="rId9" cstate="print">
                       <a:extLst>
                         <a:ext uri="{28A0092B-C50C-407E-A947-70E740481C1C}">
                           <a14:useLocalDpi xmlns:a14="http://schemas.microsoft.com/office/drawing/2010/main" val="0"/>
@@ -3999,7 +4011,7 @@
                     <pic:cNvPicPr/>
                   </pic:nvPicPr>
                   <pic:blipFill rotWithShape="1">
-                    <a:blip r:embed="rId9" cstate="print">
+                    <a:blip r:embed="rId10" cstate="print">
                       <a:extLst>
                         <a:ext uri="{28A0092B-C50C-407E-A947-70E740481C1C}">
                           <a14:useLocalDpi xmlns:a14="http://schemas.microsoft.com/office/drawing/2010/main" val="0"/>
@@ -5235,7 +5247,7 @@
                     <pic:cNvPicPr/>
                   </pic:nvPicPr>
                   <pic:blipFill rotWithShape="1">
-                    <a:blip r:embed="rId10" cstate="print">
+                    <a:blip r:embed="rId11" cstate="print">
                       <a:extLst>
                         <a:ext uri="{28A0092B-C50C-407E-A947-70E740481C1C}">
                           <a14:useLocalDpi xmlns:a14="http://schemas.microsoft.com/office/drawing/2010/main" val="0"/>
@@ -5369,7 +5381,7 @@
                     <pic:cNvPicPr/>
                   </pic:nvPicPr>
                   <pic:blipFill rotWithShape="1">
-                    <a:blip r:embed="rId11" cstate="print">
+                    <a:blip r:embed="rId12" cstate="print">
                       <a:extLst>
                         <a:ext uri="{28A0092B-C50C-407E-A947-70E740481C1C}">
                           <a14:useLocalDpi xmlns:a14="http://schemas.microsoft.com/office/drawing/2010/main" val="0"/>
@@ -5466,7 +5478,7 @@
                     <pic:cNvPicPr/>
                   </pic:nvPicPr>
                   <pic:blipFill rotWithShape="1">
-                    <a:blip r:embed="rId12" cstate="print">
+                    <a:blip r:embed="rId13" cstate="print">
                       <a:extLst>
                         <a:ext uri="{28A0092B-C50C-407E-A947-70E740481C1C}">
                           <a14:useLocalDpi xmlns:a14="http://schemas.microsoft.com/office/drawing/2010/main" val="0"/>
@@ -5695,7 +5707,7 @@
                     <pic:cNvPicPr/>
                   </pic:nvPicPr>
                   <pic:blipFill rotWithShape="1">
-                    <a:blip r:embed="rId13" cstate="print">
+                    <a:blip r:embed="rId14" cstate="print">
                       <a:extLst>
                         <a:ext uri="{28A0092B-C50C-407E-A947-70E740481C1C}">
                           <a14:useLocalDpi xmlns:a14="http://schemas.microsoft.com/office/drawing/2010/main" val="0"/>
@@ -5854,7 +5866,7 @@
                     <pic:cNvPicPr/>
                   </pic:nvPicPr>
                   <pic:blipFill rotWithShape="1">
-                    <a:blip r:embed="rId14" cstate="print">
+                    <a:blip r:embed="rId15" cstate="print">
                       <a:extLst>
                         <a:ext uri="{28A0092B-C50C-407E-A947-70E740481C1C}">
                           <a14:useLocalDpi xmlns:a14="http://schemas.microsoft.com/office/drawing/2010/main" val="0"/>
@@ -5957,7 +5969,7 @@
                     <pic:cNvPicPr/>
                   </pic:nvPicPr>
                   <pic:blipFill rotWithShape="1">
-                    <a:blip r:embed="rId15" cstate="print">
+                    <a:blip r:embed="rId16" cstate="print">
                       <a:extLst>
                         <a:ext uri="{28A0092B-C50C-407E-A947-70E740481C1C}">
                           <a14:useLocalDpi xmlns:a14="http://schemas.microsoft.com/office/drawing/2010/main" val="0"/>
@@ -6080,7 +6092,7 @@
                     <pic:cNvPicPr/>
                   </pic:nvPicPr>
                   <pic:blipFill>
-                    <a:blip r:embed="rId16" cstate="print">
+                    <a:blip r:embed="rId17" cstate="print">
                       <a:extLst>
                         <a:ext uri="{28A0092B-C50C-407E-A947-70E740481C1C}">
                           <a14:useLocalDpi xmlns:a14="http://schemas.microsoft.com/office/drawing/2010/main" val="0"/>
@@ -6191,7 +6203,7 @@
                     <pic:cNvPicPr/>
                   </pic:nvPicPr>
                   <pic:blipFill rotWithShape="1">
-                    <a:blip r:embed="rId17" cstate="print">
+                    <a:blip r:embed="rId18" cstate="print">
                       <a:extLst>
                         <a:ext uri="{28A0092B-C50C-407E-A947-70E740481C1C}">
                           <a14:useLocalDpi xmlns:a14="http://schemas.microsoft.com/office/drawing/2010/main" val="0"/>
@@ -7202,7 +7214,7 @@
                     <pic:cNvPicPr/>
                   </pic:nvPicPr>
                   <pic:blipFill>
-                    <a:blip r:embed="rId18" cstate="print">
+                    <a:blip r:embed="rId19" cstate="print">
                       <a:extLst>
                         <a:ext uri="{28A0092B-C50C-407E-A947-70E740481C1C}">
                           <a14:useLocalDpi xmlns:a14="http://schemas.microsoft.com/office/drawing/2010/main" val="0"/>
@@ -8122,1010 +8134,6 @@
                 <pic:pic xmlns:pic="http://schemas.openxmlformats.org/drawingml/2006/picture">
                   <pic:nvPicPr>
                     <pic:cNvPr id="3" name="Picture 3" descr="A sheet of music with text&#10;&#10;Description automatically generated"/>
-                    <pic:cNvPicPr/>
-                  </pic:nvPicPr>
-                  <pic:blipFill>
-                    <a:blip r:embed="rId19" cstate="print">
-                      <a:extLst>
-                        <a:ext uri="{28A0092B-C50C-407E-A947-70E740481C1C}">
-                          <a14:useLocalDpi xmlns:a14="http://schemas.microsoft.com/office/drawing/2010/main" val="0"/>
-                        </a:ext>
-                      </a:extLst>
-                    </a:blip>
-                    <a:stretch>
-                      <a:fillRect/>
-                    </a:stretch>
-                  </pic:blipFill>
-                  <pic:spPr>
-                    <a:xfrm>
-                      <a:off x="0" y="0"/>
-                      <a:ext cx="5943600" cy="5943600"/>
-                    </a:xfrm>
-                    <a:prstGeom prst="rect">
-                      <a:avLst/>
-                    </a:prstGeom>
-                  </pic:spPr>
-                </pic:pic>
-              </a:graphicData>
-            </a:graphic>
-          </wp:inline>
-        </w:drawing>
-      </w:r>
-    </w:p>
-    <w:p>
-      <w:pPr>
-        <w:rPr>
-          <w:rFonts w:eastAsia="Times New Roman"/>
-        </w:rPr>
-      </w:pPr>
-    </w:p>
-    <w:p>
-      <w:pPr>
-        <w:rPr>
-          <w:rFonts w:eastAsia="Times New Roman"/>
-        </w:rPr>
-      </w:pPr>
-      <w:r>
-        <w:rPr>
-          <w:rFonts w:eastAsia="Times New Roman"/>
-        </w:rPr>
-        <w:br w:type="page"/>
-      </w:r>
-    </w:p>
-    <w:p>
-      <w:pPr>
-        <w:rPr>
-          <w:b/>
-          <w:bCs/>
-          <w:sz w:val="24"/>
-          <w:szCs w:val="24"/>
-        </w:rPr>
-      </w:pPr>
-      <w:bookmarkStart w:id="18" w:name="_Toc152499351"/>
-      <w:r>
-        <w:rPr>
-          <w:rStyle w:val="Heading2Char"/>
-        </w:rPr>
-        <w:lastRenderedPageBreak/>
-        <w:t xml:space="preserve">Table - </w:t>
-      </w:r>
-      <w:r>
-        <w:rPr>
-          <w:rStyle w:val="Heading2Char"/>
-        </w:rPr>
-        <w:t>Plot 23: Comments</w:t>
-      </w:r>
-      <w:bookmarkEnd w:id="18"/>
-      <w:r>
-        <w:rPr>
-          <w:b/>
-          <w:bCs/>
-          <w:sz w:val="24"/>
-          <w:szCs w:val="24"/>
-        </w:rPr>
-        <w:t xml:space="preserve"> </w:t>
-      </w:r>
-      <w:r>
-        <w:rPr>
-          <w:sz w:val="24"/>
-          <w:szCs w:val="24"/>
-        </w:rPr>
-        <w:t>free-text</w:t>
-      </w:r>
-    </w:p>
-    <w:p>
-      <w:r>
-        <w:t>Total Cou</w:t>
-      </w:r>
-      <w:r>
-        <w:t>nt = 0</w:t>
-      </w:r>
-      <w:r>
-        <w:t>3</w:t>
-      </w:r>
-    </w:p>
-    <w:tbl>
-      <w:tblPr>
-        <w:tblStyle w:val="PlainTable2"/>
-        <w:tblW w:w="0" w:type="auto"/>
-        <w:tblLayout w:type="fixed"/>
-        <w:tblLook w:val="04A0" w:firstRow="1" w:lastRow="0" w:firstColumn="1" w:lastColumn="0" w:noHBand="0" w:noVBand="1"/>
-      </w:tblPr>
-      <w:tblGrid>
-        <w:gridCol w:w="1170"/>
-        <w:gridCol w:w="8180"/>
-      </w:tblGrid>
-      <w:tr>
-        <w:trPr>
-          <w:cnfStyle w:val="100000000000" w:firstRow="1" w:lastRow="0" w:firstColumn="0" w:lastColumn="0" w:oddVBand="0" w:evenVBand="0" w:oddHBand="0" w:evenHBand="0" w:firstRowFirstColumn="0" w:firstRowLastColumn="0" w:lastRowFirstColumn="0" w:lastRowLastColumn="0"/>
-        </w:trPr>
-        <w:tc>
-          <w:tcPr>
-            <w:cnfStyle w:val="001000000000" w:firstRow="0" w:lastRow="0" w:firstColumn="1" w:lastColumn="0" w:oddVBand="0" w:evenVBand="0" w:oddHBand="0" w:evenHBand="0" w:firstRowFirstColumn="0" w:firstRowLastColumn="0" w:lastRowFirstColumn="0" w:lastRowLastColumn="0"/>
-            <w:tcW w:w="1170" w:type="dxa"/>
-          </w:tcPr>
-          <w:p>
-            <w:pPr>
-              <w:rPr>
-                <w:rFonts w:ascii="Calibri" w:eastAsia="Times New Roman" w:hAnsi="Calibri" w:cs="Calibri"/>
-                <w:color w:val="000000"/>
-              </w:rPr>
-            </w:pPr>
-            <w:r>
-              <w:rPr>
-                <w:rFonts w:ascii="Calibri" w:eastAsia="Times New Roman" w:hAnsi="Calibri" w:cs="Calibri"/>
-                <w:color w:val="000000"/>
-              </w:rPr>
-              <w:t>Response Number</w:t>
-            </w:r>
-          </w:p>
-        </w:tc>
-        <w:tc>
-          <w:tcPr>
-            <w:tcW w:w="8180" w:type="dxa"/>
-          </w:tcPr>
-          <w:p>
-            <w:pPr>
-              <w:cnfStyle w:val="100000000000" w:firstRow="1" w:lastRow="0" w:firstColumn="0" w:lastColumn="0" w:oddVBand="0" w:evenVBand="0" w:oddHBand="0" w:evenHBand="0" w:firstRowFirstColumn="0" w:firstRowLastColumn="0" w:lastRowFirstColumn="0" w:lastRowLastColumn="0"/>
-              <w:rPr>
-                <w:rFonts w:ascii="Calibri" w:eastAsia="Times New Roman" w:hAnsi="Calibri" w:cs="Calibri"/>
-                <w:color w:val="000000"/>
-              </w:rPr>
-            </w:pPr>
-            <w:r>
-              <w:rPr>
-                <w:rFonts w:ascii="Calibri" w:eastAsia="Times New Roman" w:hAnsi="Calibri" w:cs="Calibri"/>
-                <w:color w:val="000000"/>
-              </w:rPr>
-              <w:t>Other reasons</w:t>
-            </w:r>
-          </w:p>
-        </w:tc>
-      </w:tr>
-      <w:tr>
-        <w:trPr>
-          <w:cnfStyle w:val="000000100000" w:firstRow="0" w:lastRow="0" w:firstColumn="0" w:lastColumn="0" w:oddVBand="0" w:evenVBand="0" w:oddHBand="1" w:evenHBand="0" w:firstRowFirstColumn="0" w:firstRowLastColumn="0" w:lastRowFirstColumn="0" w:lastRowLastColumn="0"/>
-        </w:trPr>
-        <w:tc>
-          <w:tcPr>
-            <w:cnfStyle w:val="001000000000" w:firstRow="0" w:lastRow="0" w:firstColumn="1" w:lastColumn="0" w:oddVBand="0" w:evenVBand="0" w:oddHBand="0" w:evenHBand="0" w:firstRowFirstColumn="0" w:firstRowLastColumn="0" w:lastRowFirstColumn="0" w:lastRowLastColumn="0"/>
-            <w:tcW w:w="1170" w:type="dxa"/>
-          </w:tcPr>
-          <w:p>
-            <w:pPr>
-              <w:rPr>
-                <w:rFonts w:eastAsia="Times New Roman"/>
-                <w:b w:val="0"/>
-                <w:bCs w:val="0"/>
-              </w:rPr>
-            </w:pPr>
-            <w:r>
-              <w:rPr>
-                <w:rFonts w:eastAsia="Times New Roman"/>
-                <w:b w:val="0"/>
-                <w:bCs w:val="0"/>
-              </w:rPr>
-              <w:t>1</w:t>
-            </w:r>
-          </w:p>
-        </w:tc>
-        <w:tc>
-          <w:tcPr>
-            <w:tcW w:w="8180" w:type="dxa"/>
-          </w:tcPr>
-          <w:p>
-            <w:pPr>
-              <w:cnfStyle w:val="000000100000" w:firstRow="0" w:lastRow="0" w:firstColumn="0" w:lastColumn="0" w:oddVBand="0" w:evenVBand="0" w:oddHBand="1" w:evenHBand="0" w:firstRowFirstColumn="0" w:firstRowLastColumn="0" w:lastRowFirstColumn="0" w:lastRowLastColumn="0"/>
-              <w:rPr>
-                <w:rFonts w:eastAsia="Times New Roman"/>
-              </w:rPr>
-            </w:pPr>
-          </w:p>
-        </w:tc>
-      </w:tr>
-      <w:tr>
-        <w:tc>
-          <w:tcPr>
-            <w:cnfStyle w:val="001000000000" w:firstRow="0" w:lastRow="0" w:firstColumn="1" w:lastColumn="0" w:oddVBand="0" w:evenVBand="0" w:oddHBand="0" w:evenHBand="0" w:firstRowFirstColumn="0" w:firstRowLastColumn="0" w:lastRowFirstColumn="0" w:lastRowLastColumn="0"/>
-            <w:tcW w:w="1170" w:type="dxa"/>
-          </w:tcPr>
-          <w:p>
-            <w:pPr>
-              <w:rPr>
-                <w:rFonts w:eastAsia="Times New Roman"/>
-                <w:b w:val="0"/>
-                <w:bCs w:val="0"/>
-              </w:rPr>
-            </w:pPr>
-            <w:r>
-              <w:rPr>
-                <w:rFonts w:eastAsia="Times New Roman"/>
-                <w:b w:val="0"/>
-                <w:bCs w:val="0"/>
-              </w:rPr>
-              <w:t>2</w:t>
-            </w:r>
-          </w:p>
-        </w:tc>
-        <w:tc>
-          <w:tcPr>
-            <w:tcW w:w="8180" w:type="dxa"/>
-          </w:tcPr>
-          <w:p>
-            <w:pPr>
-              <w:cnfStyle w:val="000000000000" w:firstRow="0" w:lastRow="0" w:firstColumn="0" w:lastColumn="0" w:oddVBand="0" w:evenVBand="0" w:oddHBand="0" w:evenHBand="0" w:firstRowFirstColumn="0" w:firstRowLastColumn="0" w:lastRowFirstColumn="0" w:lastRowLastColumn="0"/>
-              <w:rPr>
-                <w:rFonts w:eastAsia="Times New Roman"/>
-              </w:rPr>
-            </w:pPr>
-          </w:p>
-        </w:tc>
-      </w:tr>
-      <w:tr>
-        <w:trPr>
-          <w:cnfStyle w:val="000000100000" w:firstRow="0" w:lastRow="0" w:firstColumn="0" w:lastColumn="0" w:oddVBand="0" w:evenVBand="0" w:oddHBand="1" w:evenHBand="0" w:firstRowFirstColumn="0" w:firstRowLastColumn="0" w:lastRowFirstColumn="0" w:lastRowLastColumn="0"/>
-        </w:trPr>
-        <w:tc>
-          <w:tcPr>
-            <w:cnfStyle w:val="001000000000" w:firstRow="0" w:lastRow="0" w:firstColumn="1" w:lastColumn="0" w:oddVBand="0" w:evenVBand="0" w:oddHBand="0" w:evenHBand="0" w:firstRowFirstColumn="0" w:firstRowLastColumn="0" w:lastRowFirstColumn="0" w:lastRowLastColumn="0"/>
-            <w:tcW w:w="1170" w:type="dxa"/>
-          </w:tcPr>
-          <w:p>
-            <w:pPr>
-              <w:rPr>
-                <w:rFonts w:eastAsia="Times New Roman"/>
-                <w:b w:val="0"/>
-                <w:bCs w:val="0"/>
-              </w:rPr>
-            </w:pPr>
-            <w:r>
-              <w:rPr>
-                <w:rFonts w:eastAsia="Times New Roman"/>
-                <w:b w:val="0"/>
-                <w:bCs w:val="0"/>
-              </w:rPr>
-              <w:t>3</w:t>
-            </w:r>
-          </w:p>
-        </w:tc>
-        <w:tc>
-          <w:tcPr>
-            <w:tcW w:w="8180" w:type="dxa"/>
-          </w:tcPr>
-          <w:p>
-            <w:pPr>
-              <w:cnfStyle w:val="000000100000" w:firstRow="0" w:lastRow="0" w:firstColumn="0" w:lastColumn="0" w:oddVBand="0" w:evenVBand="0" w:oddHBand="1" w:evenHBand="0" w:firstRowFirstColumn="0" w:firstRowLastColumn="0" w:lastRowFirstColumn="0" w:lastRowLastColumn="0"/>
-              <w:rPr>
-                <w:rFonts w:eastAsia="Times New Roman"/>
-              </w:rPr>
-            </w:pPr>
-          </w:p>
-        </w:tc>
-      </w:tr>
-      <w:tr>
-        <w:tc>
-          <w:tcPr>
-            <w:cnfStyle w:val="001000000000" w:firstRow="0" w:lastRow="0" w:firstColumn="1" w:lastColumn="0" w:oddVBand="0" w:evenVBand="0" w:oddHBand="0" w:evenHBand="0" w:firstRowFirstColumn="0" w:firstRowLastColumn="0" w:lastRowFirstColumn="0" w:lastRowLastColumn="0"/>
-            <w:tcW w:w="1170" w:type="dxa"/>
-          </w:tcPr>
-          <w:p>
-            <w:pPr>
-              <w:rPr>
-                <w:rFonts w:eastAsia="Times New Roman"/>
-                <w:b w:val="0"/>
-                <w:bCs w:val="0"/>
-              </w:rPr>
-            </w:pPr>
-            <w:r>
-              <w:rPr>
-                <w:rFonts w:eastAsia="Times New Roman"/>
-                <w:b w:val="0"/>
-                <w:bCs w:val="0"/>
-              </w:rPr>
-              <w:t>4</w:t>
-            </w:r>
-          </w:p>
-        </w:tc>
-        <w:tc>
-          <w:tcPr>
-            <w:tcW w:w="8180" w:type="dxa"/>
-          </w:tcPr>
-          <w:p>
-            <w:pPr>
-              <w:cnfStyle w:val="000000000000" w:firstRow="0" w:lastRow="0" w:firstColumn="0" w:lastColumn="0" w:oddVBand="0" w:evenVBand="0" w:oddHBand="0" w:evenHBand="0" w:firstRowFirstColumn="0" w:firstRowLastColumn="0" w:lastRowFirstColumn="0" w:lastRowLastColumn="0"/>
-              <w:rPr>
-                <w:rFonts w:eastAsia="Times New Roman"/>
-              </w:rPr>
-            </w:pPr>
-          </w:p>
-        </w:tc>
-      </w:tr>
-      <w:tr>
-        <w:trPr>
-          <w:cnfStyle w:val="000000100000" w:firstRow="0" w:lastRow="0" w:firstColumn="0" w:lastColumn="0" w:oddVBand="0" w:evenVBand="0" w:oddHBand="1" w:evenHBand="0" w:firstRowFirstColumn="0" w:firstRowLastColumn="0" w:lastRowFirstColumn="0" w:lastRowLastColumn="0"/>
-        </w:trPr>
-        <w:tc>
-          <w:tcPr>
-            <w:cnfStyle w:val="001000000000" w:firstRow="0" w:lastRow="0" w:firstColumn="1" w:lastColumn="0" w:oddVBand="0" w:evenVBand="0" w:oddHBand="0" w:evenHBand="0" w:firstRowFirstColumn="0" w:firstRowLastColumn="0" w:lastRowFirstColumn="0" w:lastRowLastColumn="0"/>
-            <w:tcW w:w="1170" w:type="dxa"/>
-          </w:tcPr>
-          <w:p>
-            <w:pPr>
-              <w:rPr>
-                <w:rFonts w:eastAsia="Times New Roman"/>
-                <w:b w:val="0"/>
-                <w:bCs w:val="0"/>
-              </w:rPr>
-            </w:pPr>
-            <w:r>
-              <w:rPr>
-                <w:rFonts w:eastAsia="Times New Roman"/>
-                <w:b w:val="0"/>
-                <w:bCs w:val="0"/>
-              </w:rPr>
-              <w:t>5</w:t>
-            </w:r>
-          </w:p>
-        </w:tc>
-        <w:tc>
-          <w:tcPr>
-            <w:tcW w:w="8180" w:type="dxa"/>
-          </w:tcPr>
-          <w:p>
-            <w:pPr>
-              <w:cnfStyle w:val="000000100000" w:firstRow="0" w:lastRow="0" w:firstColumn="0" w:lastColumn="0" w:oddVBand="0" w:evenVBand="0" w:oddHBand="1" w:evenHBand="0" w:firstRowFirstColumn="0" w:firstRowLastColumn="0" w:lastRowFirstColumn="0" w:lastRowLastColumn="0"/>
-              <w:rPr>
-                <w:rFonts w:eastAsia="Times New Roman"/>
-              </w:rPr>
-            </w:pPr>
-            <w:r>
-              <w:rPr>
-                <w:rFonts w:eastAsia="Times New Roman"/>
-              </w:rPr>
-              <w:t>We have used a standard set of parameters, over/under reporting of rate of aes, </w:t>
-            </w:r>
-            <w:proofErr w:type="gramStart"/>
-            <w:r>
-              <w:rPr>
-                <w:rFonts w:eastAsia="Times New Roman"/>
-              </w:rPr>
-              <w:t>over</w:t>
-            </w:r>
-            <w:proofErr w:type="gramEnd"/>
-            <w:r>
-              <w:rPr>
-                <w:rFonts w:eastAsia="Times New Roman"/>
-              </w:rPr>
-              <w:t> </w:t>
-            </w:r>
-          </w:p>
-          <w:p>
-            <w:pPr>
-              <w:cnfStyle w:val="000000100000" w:firstRow="0" w:lastRow="0" w:firstColumn="0" w:lastColumn="0" w:oddVBand="0" w:evenVBand="0" w:oddHBand="1" w:evenHBand="0" w:firstRowFirstColumn="0" w:firstRowLastColumn="0" w:lastRowFirstColumn="0" w:lastRowLastColumn="0"/>
-              <w:rPr>
-                <w:rFonts w:eastAsia="Times New Roman"/>
-              </w:rPr>
-            </w:pPr>
-            <w:r>
-              <w:rPr>
-                <w:rFonts w:eastAsia="Times New Roman"/>
-              </w:rPr>
-              <w:t>reporting of rate of saes/protocol deviations </w:t>
-            </w:r>
-            <w:proofErr w:type="gramStart"/>
-            <w:r>
-              <w:rPr>
-                <w:rFonts w:eastAsia="Times New Roman"/>
-              </w:rPr>
-              <w:t>and also</w:t>
-            </w:r>
-            <w:proofErr w:type="gramEnd"/>
-            <w:r>
-              <w:rPr>
-                <w:rFonts w:eastAsia="Times New Roman"/>
-              </w:rPr>
-              <w:t> proportion of patients with a </w:t>
-            </w:r>
-          </w:p>
-          <w:p>
-            <w:pPr>
-              <w:cnfStyle w:val="000000100000" w:firstRow="0" w:lastRow="0" w:firstColumn="0" w:lastColumn="0" w:oddVBand="0" w:evenVBand="0" w:oddHBand="1" w:evenHBand="0" w:firstRowFirstColumn="0" w:firstRowLastColumn="0" w:lastRowFirstColumn="0" w:lastRowLastColumn="0"/>
-              <w:rPr>
-                <w:rFonts w:eastAsia="Times New Roman"/>
-              </w:rPr>
-            </w:pPr>
-            <w:r>
-              <w:rPr>
-                <w:rFonts w:eastAsia="Times New Roman"/>
-              </w:rPr>
-              <w:t>baseline deviation. </w:t>
-            </w:r>
-            <w:proofErr w:type="gramStart"/>
-            <w:r>
-              <w:rPr>
-                <w:rFonts w:eastAsia="Times New Roman"/>
-              </w:rPr>
-              <w:t>However</w:t>
-            </w:r>
-            <w:proofErr w:type="gramEnd"/>
-            <w:r>
-              <w:rPr>
-                <w:rFonts w:eastAsia="Times New Roman"/>
-              </w:rPr>
-              <w:t> we are moving towards picking parameters to support the </w:t>
-            </w:r>
-          </w:p>
-          <w:p>
-            <w:pPr>
-              <w:cnfStyle w:val="000000100000" w:firstRow="0" w:lastRow="0" w:firstColumn="0" w:lastColumn="0" w:oddVBand="0" w:evenVBand="0" w:oddHBand="1" w:evenHBand="0" w:firstRowFirstColumn="0" w:firstRowLastColumn="0" w:lastRowFirstColumn="0" w:lastRowLastColumn="0"/>
-              <w:rPr>
-                <w:rFonts w:eastAsia="Times New Roman"/>
-              </w:rPr>
-            </w:pPr>
-            <w:proofErr w:type="spellStart"/>
-            <w:r>
-              <w:rPr>
-                <w:rFonts w:eastAsia="Times New Roman"/>
-              </w:rPr>
-              <w:t>estimand</w:t>
-            </w:r>
-            <w:proofErr w:type="spellEnd"/>
-            <w:r>
-              <w:rPr>
-                <w:rFonts w:eastAsia="Times New Roman"/>
-              </w:rPr>
-              <w:t> framework</w:t>
-            </w:r>
-          </w:p>
-        </w:tc>
-      </w:tr>
-      <w:tr>
-        <w:tc>
-          <w:tcPr>
-            <w:cnfStyle w:val="001000000000" w:firstRow="0" w:lastRow="0" w:firstColumn="1" w:lastColumn="0" w:oddVBand="0" w:evenVBand="0" w:oddHBand="0" w:evenHBand="0" w:firstRowFirstColumn="0" w:firstRowLastColumn="0" w:lastRowFirstColumn="0" w:lastRowLastColumn="0"/>
-            <w:tcW w:w="1170" w:type="dxa"/>
-          </w:tcPr>
-          <w:p>
-            <w:pPr>
-              <w:rPr>
-                <w:rFonts w:eastAsia="Times New Roman"/>
-                <w:b w:val="0"/>
-                <w:bCs w:val="0"/>
-              </w:rPr>
-            </w:pPr>
-            <w:r>
-              <w:rPr>
-                <w:rFonts w:eastAsia="Times New Roman"/>
-                <w:b w:val="0"/>
-                <w:bCs w:val="0"/>
-              </w:rPr>
-              <w:t>6</w:t>
-            </w:r>
-          </w:p>
-        </w:tc>
-        <w:tc>
-          <w:tcPr>
-            <w:tcW w:w="8180" w:type="dxa"/>
-          </w:tcPr>
-          <w:p>
-            <w:pPr>
-              <w:cnfStyle w:val="000000000000" w:firstRow="0" w:lastRow="0" w:firstColumn="0" w:lastColumn="0" w:oddVBand="0" w:evenVBand="0" w:oddHBand="0" w:evenHBand="0" w:firstRowFirstColumn="0" w:firstRowLastColumn="0" w:lastRowFirstColumn="0" w:lastRowLastColumn="0"/>
-              <w:rPr>
-                <w:rFonts w:eastAsia="Times New Roman"/>
-              </w:rPr>
-            </w:pPr>
-          </w:p>
-        </w:tc>
-      </w:tr>
-      <w:tr>
-        <w:trPr>
-          <w:cnfStyle w:val="000000100000" w:firstRow="0" w:lastRow="0" w:firstColumn="0" w:lastColumn="0" w:oddVBand="0" w:evenVBand="0" w:oddHBand="1" w:evenHBand="0" w:firstRowFirstColumn="0" w:firstRowLastColumn="0" w:lastRowFirstColumn="0" w:lastRowLastColumn="0"/>
-        </w:trPr>
-        <w:tc>
-          <w:tcPr>
-            <w:cnfStyle w:val="001000000000" w:firstRow="0" w:lastRow="0" w:firstColumn="1" w:lastColumn="0" w:oddVBand="0" w:evenVBand="0" w:oddHBand="0" w:evenHBand="0" w:firstRowFirstColumn="0" w:firstRowLastColumn="0" w:lastRowFirstColumn="0" w:lastRowLastColumn="0"/>
-            <w:tcW w:w="1170" w:type="dxa"/>
-          </w:tcPr>
-          <w:p>
-            <w:pPr>
-              <w:rPr>
-                <w:rFonts w:eastAsia="Times New Roman"/>
-                <w:b w:val="0"/>
-                <w:bCs w:val="0"/>
-              </w:rPr>
-            </w:pPr>
-            <w:r>
-              <w:rPr>
-                <w:rFonts w:eastAsia="Times New Roman"/>
-                <w:b w:val="0"/>
-                <w:bCs w:val="0"/>
-              </w:rPr>
-              <w:t>7</w:t>
-            </w:r>
-          </w:p>
-        </w:tc>
-        <w:tc>
-          <w:tcPr>
-            <w:tcW w:w="8180" w:type="dxa"/>
-          </w:tcPr>
-          <w:p>
-            <w:pPr>
-              <w:cnfStyle w:val="000000100000" w:firstRow="0" w:lastRow="0" w:firstColumn="0" w:lastColumn="0" w:oddVBand="0" w:evenVBand="0" w:oddHBand="1" w:evenHBand="0" w:firstRowFirstColumn="0" w:firstRowLastColumn="0" w:lastRowFirstColumn="0" w:lastRowLastColumn="0"/>
-              <w:rPr>
-                <w:rFonts w:eastAsia="Times New Roman"/>
-              </w:rPr>
-            </w:pPr>
-          </w:p>
-        </w:tc>
-      </w:tr>
-      <w:tr>
-        <w:tc>
-          <w:tcPr>
-            <w:cnfStyle w:val="001000000000" w:firstRow="0" w:lastRow="0" w:firstColumn="1" w:lastColumn="0" w:oddVBand="0" w:evenVBand="0" w:oddHBand="0" w:evenHBand="0" w:firstRowFirstColumn="0" w:firstRowLastColumn="0" w:lastRowFirstColumn="0" w:lastRowLastColumn="0"/>
-            <w:tcW w:w="1170" w:type="dxa"/>
-          </w:tcPr>
-          <w:p>
-            <w:pPr>
-              <w:rPr>
-                <w:rFonts w:eastAsia="Times New Roman"/>
-                <w:b w:val="0"/>
-                <w:bCs w:val="0"/>
-              </w:rPr>
-            </w:pPr>
-            <w:r>
-              <w:rPr>
-                <w:rFonts w:eastAsia="Times New Roman"/>
-                <w:b w:val="0"/>
-                <w:bCs w:val="0"/>
-              </w:rPr>
-              <w:t>8</w:t>
-            </w:r>
-          </w:p>
-        </w:tc>
-        <w:tc>
-          <w:tcPr>
-            <w:tcW w:w="8180" w:type="dxa"/>
-          </w:tcPr>
-          <w:p>
-            <w:pPr>
-              <w:cnfStyle w:val="000000000000" w:firstRow="0" w:lastRow="0" w:firstColumn="0" w:lastColumn="0" w:oddVBand="0" w:evenVBand="0" w:oddHBand="0" w:evenHBand="0" w:firstRowFirstColumn="0" w:firstRowLastColumn="0" w:lastRowFirstColumn="0" w:lastRowLastColumn="0"/>
-              <w:rPr>
-                <w:rFonts w:eastAsia="Times New Roman"/>
-              </w:rPr>
-            </w:pPr>
-            <w:r>
-              <w:rPr>
-                <w:rFonts w:eastAsia="Times New Roman"/>
-              </w:rPr>
-              <w:t>Annual </w:t>
-            </w:r>
-            <w:r>
-              <w:rPr>
-                <w:rFonts w:eastAsia="Times New Roman"/>
-              </w:rPr>
-              <w:t>dropout</w:t>
-            </w:r>
-            <w:r>
-              <w:rPr>
-                <w:rFonts w:eastAsia="Times New Roman"/>
-              </w:rPr>
-              <w:t xml:space="preserve"> rate, </w:t>
-            </w:r>
-            <w:r>
-              <w:rPr>
-                <w:rFonts w:eastAsia="Times New Roman"/>
-              </w:rPr>
-              <w:t>t</w:t>
-            </w:r>
-            <w:r>
-              <w:rPr>
-                <w:rFonts w:eastAsia="Times New Roman"/>
-              </w:rPr>
-              <w:t>rial disposition</w:t>
-            </w:r>
-          </w:p>
-        </w:tc>
-      </w:tr>
-      <w:tr>
-        <w:trPr>
-          <w:cnfStyle w:val="000000100000" w:firstRow="0" w:lastRow="0" w:firstColumn="0" w:lastColumn="0" w:oddVBand="0" w:evenVBand="0" w:oddHBand="1" w:evenHBand="0" w:firstRowFirstColumn="0" w:firstRowLastColumn="0" w:lastRowFirstColumn="0" w:lastRowLastColumn="0"/>
-        </w:trPr>
-        <w:tc>
-          <w:tcPr>
-            <w:cnfStyle w:val="001000000000" w:firstRow="0" w:lastRow="0" w:firstColumn="1" w:lastColumn="0" w:oddVBand="0" w:evenVBand="0" w:oddHBand="0" w:evenHBand="0" w:firstRowFirstColumn="0" w:firstRowLastColumn="0" w:lastRowFirstColumn="0" w:lastRowLastColumn="0"/>
-            <w:tcW w:w="1170" w:type="dxa"/>
-          </w:tcPr>
-          <w:p>
-            <w:pPr>
-              <w:rPr>
-                <w:rFonts w:eastAsia="Times New Roman"/>
-                <w:b w:val="0"/>
-                <w:bCs w:val="0"/>
-              </w:rPr>
-            </w:pPr>
-            <w:r>
-              <w:rPr>
-                <w:rFonts w:eastAsia="Times New Roman"/>
-                <w:b w:val="0"/>
-                <w:bCs w:val="0"/>
-              </w:rPr>
-              <w:t>9</w:t>
-            </w:r>
-          </w:p>
-        </w:tc>
-        <w:tc>
-          <w:tcPr>
-            <w:tcW w:w="8180" w:type="dxa"/>
-          </w:tcPr>
-          <w:p>
-            <w:pPr>
-              <w:cnfStyle w:val="000000100000" w:firstRow="0" w:lastRow="0" w:firstColumn="0" w:lastColumn="0" w:oddVBand="0" w:evenVBand="0" w:oddHBand="1" w:evenHBand="0" w:firstRowFirstColumn="0" w:firstRowLastColumn="0" w:lastRowFirstColumn="0" w:lastRowLastColumn="0"/>
-              <w:rPr>
-                <w:rFonts w:eastAsia="Times New Roman"/>
-              </w:rPr>
-            </w:pPr>
-          </w:p>
-        </w:tc>
-      </w:tr>
-      <w:tr>
-        <w:tc>
-          <w:tcPr>
-            <w:cnfStyle w:val="001000000000" w:firstRow="0" w:lastRow="0" w:firstColumn="1" w:lastColumn="0" w:oddVBand="0" w:evenVBand="0" w:oddHBand="0" w:evenHBand="0" w:firstRowFirstColumn="0" w:firstRowLastColumn="0" w:lastRowFirstColumn="0" w:lastRowLastColumn="0"/>
-            <w:tcW w:w="1170" w:type="dxa"/>
-          </w:tcPr>
-          <w:p>
-            <w:pPr>
-              <w:rPr>
-                <w:rFonts w:eastAsia="Times New Roman"/>
-                <w:b w:val="0"/>
-                <w:bCs w:val="0"/>
-              </w:rPr>
-            </w:pPr>
-            <w:r>
-              <w:rPr>
-                <w:rFonts w:eastAsia="Times New Roman"/>
-                <w:b w:val="0"/>
-                <w:bCs w:val="0"/>
-              </w:rPr>
-              <w:t>10</w:t>
-            </w:r>
-          </w:p>
-        </w:tc>
-        <w:tc>
-          <w:tcPr>
-            <w:tcW w:w="8180" w:type="dxa"/>
-          </w:tcPr>
-          <w:p>
-            <w:pPr>
-              <w:cnfStyle w:val="000000000000" w:firstRow="0" w:lastRow="0" w:firstColumn="0" w:lastColumn="0" w:oddVBand="0" w:evenVBand="0" w:oddHBand="0" w:evenHBand="0" w:firstRowFirstColumn="0" w:firstRowLastColumn="0" w:lastRowFirstColumn="0" w:lastRowLastColumn="0"/>
-              <w:rPr>
-                <w:rFonts w:eastAsia="Times New Roman"/>
-              </w:rPr>
-            </w:pPr>
-          </w:p>
-        </w:tc>
-      </w:tr>
-      <w:tr>
-        <w:trPr>
-          <w:cnfStyle w:val="000000100000" w:firstRow="0" w:lastRow="0" w:firstColumn="0" w:lastColumn="0" w:oddVBand="0" w:evenVBand="0" w:oddHBand="1" w:evenHBand="0" w:firstRowFirstColumn="0" w:firstRowLastColumn="0" w:lastRowFirstColumn="0" w:lastRowLastColumn="0"/>
-        </w:trPr>
-        <w:tc>
-          <w:tcPr>
-            <w:cnfStyle w:val="001000000000" w:firstRow="0" w:lastRow="0" w:firstColumn="1" w:lastColumn="0" w:oddVBand="0" w:evenVBand="0" w:oddHBand="0" w:evenHBand="0" w:firstRowFirstColumn="0" w:firstRowLastColumn="0" w:lastRowFirstColumn="0" w:lastRowLastColumn="0"/>
-            <w:tcW w:w="1170" w:type="dxa"/>
-          </w:tcPr>
-          <w:p>
-            <w:pPr>
-              <w:rPr>
-                <w:rFonts w:eastAsia="Times New Roman"/>
-                <w:b w:val="0"/>
-                <w:bCs w:val="0"/>
-              </w:rPr>
-            </w:pPr>
-            <w:r>
-              <w:rPr>
-                <w:rFonts w:eastAsia="Times New Roman"/>
-                <w:b w:val="0"/>
-                <w:bCs w:val="0"/>
-              </w:rPr>
-              <w:t>11</w:t>
-            </w:r>
-          </w:p>
-        </w:tc>
-        <w:tc>
-          <w:tcPr>
-            <w:tcW w:w="8180" w:type="dxa"/>
-          </w:tcPr>
-          <w:p>
-            <w:pPr>
-              <w:cnfStyle w:val="000000100000" w:firstRow="0" w:lastRow="0" w:firstColumn="0" w:lastColumn="0" w:oddVBand="0" w:evenVBand="0" w:oddHBand="1" w:evenHBand="0" w:firstRowFirstColumn="0" w:firstRowLastColumn="0" w:lastRowFirstColumn="0" w:lastRowLastColumn="0"/>
-              <w:rPr>
-                <w:rFonts w:eastAsia="Times New Roman"/>
-              </w:rPr>
-            </w:pPr>
-          </w:p>
-        </w:tc>
-      </w:tr>
-      <w:tr>
-        <w:tc>
-          <w:tcPr>
-            <w:cnfStyle w:val="001000000000" w:firstRow="0" w:lastRow="0" w:firstColumn="1" w:lastColumn="0" w:oddVBand="0" w:evenVBand="0" w:oddHBand="0" w:evenHBand="0" w:firstRowFirstColumn="0" w:firstRowLastColumn="0" w:lastRowFirstColumn="0" w:lastRowLastColumn="0"/>
-            <w:tcW w:w="1170" w:type="dxa"/>
-          </w:tcPr>
-          <w:p>
-            <w:pPr>
-              <w:rPr>
-                <w:rFonts w:eastAsia="Times New Roman"/>
-                <w:b w:val="0"/>
-                <w:bCs w:val="0"/>
-              </w:rPr>
-            </w:pPr>
-            <w:r>
-              <w:rPr>
-                <w:rFonts w:eastAsia="Times New Roman"/>
-                <w:b w:val="0"/>
-                <w:bCs w:val="0"/>
-              </w:rPr>
-              <w:t>12</w:t>
-            </w:r>
-          </w:p>
-        </w:tc>
-        <w:tc>
-          <w:tcPr>
-            <w:tcW w:w="8180" w:type="dxa"/>
-          </w:tcPr>
-          <w:p>
-            <w:pPr>
-              <w:cnfStyle w:val="000000000000" w:firstRow="0" w:lastRow="0" w:firstColumn="0" w:lastColumn="0" w:oddVBand="0" w:evenVBand="0" w:oddHBand="0" w:evenHBand="0" w:firstRowFirstColumn="0" w:firstRowLastColumn="0" w:lastRowFirstColumn="0" w:lastRowLastColumn="0"/>
-              <w:rPr>
-                <w:rFonts w:eastAsia="Times New Roman"/>
-              </w:rPr>
-            </w:pPr>
-          </w:p>
-        </w:tc>
-      </w:tr>
-      <w:tr>
-        <w:trPr>
-          <w:cnfStyle w:val="000000100000" w:firstRow="0" w:lastRow="0" w:firstColumn="0" w:lastColumn="0" w:oddVBand="0" w:evenVBand="0" w:oddHBand="1" w:evenHBand="0" w:firstRowFirstColumn="0" w:firstRowLastColumn="0" w:lastRowFirstColumn="0" w:lastRowLastColumn="0"/>
-        </w:trPr>
-        <w:tc>
-          <w:tcPr>
-            <w:cnfStyle w:val="001000000000" w:firstRow="0" w:lastRow="0" w:firstColumn="1" w:lastColumn="0" w:oddVBand="0" w:evenVBand="0" w:oddHBand="0" w:evenHBand="0" w:firstRowFirstColumn="0" w:firstRowLastColumn="0" w:lastRowFirstColumn="0" w:lastRowLastColumn="0"/>
-            <w:tcW w:w="1170" w:type="dxa"/>
-          </w:tcPr>
-          <w:p>
-            <w:pPr>
-              <w:rPr>
-                <w:rFonts w:eastAsia="Times New Roman"/>
-                <w:b w:val="0"/>
-                <w:bCs w:val="0"/>
-              </w:rPr>
-            </w:pPr>
-            <w:r>
-              <w:rPr>
-                <w:rFonts w:eastAsia="Times New Roman"/>
-                <w:b w:val="0"/>
-                <w:bCs w:val="0"/>
-              </w:rPr>
-              <w:t>13</w:t>
-            </w:r>
-          </w:p>
-        </w:tc>
-        <w:tc>
-          <w:tcPr>
-            <w:tcW w:w="8180" w:type="dxa"/>
-          </w:tcPr>
-          <w:p>
-            <w:pPr>
-              <w:cnfStyle w:val="000000100000" w:firstRow="0" w:lastRow="0" w:firstColumn="0" w:lastColumn="0" w:oddVBand="0" w:evenVBand="0" w:oddHBand="1" w:evenHBand="0" w:firstRowFirstColumn="0" w:firstRowLastColumn="0" w:lastRowFirstColumn="0" w:lastRowLastColumn="0"/>
-              <w:rPr>
-                <w:rFonts w:eastAsia="Times New Roman"/>
-              </w:rPr>
-            </w:pPr>
-            <w:r>
-              <w:rPr>
-                <w:rFonts w:eastAsia="Times New Roman"/>
-              </w:rPr>
-              <w:t>Q</w:t>
-            </w:r>
-            <w:r>
-              <w:rPr>
-                <w:rFonts w:eastAsia="Times New Roman"/>
-              </w:rPr>
-              <w:t>TLs</w:t>
-            </w:r>
-            <w:r>
-              <w:rPr>
-                <w:rFonts w:eastAsia="Times New Roman"/>
-              </w:rPr>
-              <w:t> are very study </w:t>
-            </w:r>
-            <w:r>
-              <w:rPr>
-                <w:rFonts w:eastAsia="Times New Roman"/>
-              </w:rPr>
-              <w:t>specific,</w:t>
-            </w:r>
-            <w:r>
-              <w:rPr>
-                <w:rFonts w:eastAsia="Times New Roman"/>
-              </w:rPr>
-              <w:t> so others are always under consideration.</w:t>
-            </w:r>
-          </w:p>
-        </w:tc>
-      </w:tr>
-      <w:tr>
-        <w:tc>
-          <w:tcPr>
-            <w:cnfStyle w:val="001000000000" w:firstRow="0" w:lastRow="0" w:firstColumn="1" w:lastColumn="0" w:oddVBand="0" w:evenVBand="0" w:oddHBand="0" w:evenHBand="0" w:firstRowFirstColumn="0" w:firstRowLastColumn="0" w:lastRowFirstColumn="0" w:lastRowLastColumn="0"/>
-            <w:tcW w:w="1170" w:type="dxa"/>
-          </w:tcPr>
-          <w:p>
-            <w:pPr>
-              <w:rPr>
-                <w:rFonts w:eastAsia="Times New Roman"/>
-                <w:b w:val="0"/>
-                <w:bCs w:val="0"/>
-              </w:rPr>
-            </w:pPr>
-            <w:r>
-              <w:rPr>
-                <w:rFonts w:eastAsia="Times New Roman"/>
-                <w:b w:val="0"/>
-                <w:bCs w:val="0"/>
-              </w:rPr>
-              <w:t>14</w:t>
-            </w:r>
-          </w:p>
-        </w:tc>
-        <w:tc>
-          <w:tcPr>
-            <w:tcW w:w="8180" w:type="dxa"/>
-          </w:tcPr>
-          <w:p>
-            <w:pPr>
-              <w:cnfStyle w:val="000000000000" w:firstRow="0" w:lastRow="0" w:firstColumn="0" w:lastColumn="0" w:oddVBand="0" w:evenVBand="0" w:oddHBand="0" w:evenHBand="0" w:firstRowFirstColumn="0" w:firstRowLastColumn="0" w:lastRowFirstColumn="0" w:lastRowLastColumn="0"/>
-              <w:rPr>
-                <w:rFonts w:eastAsia="Times New Roman"/>
-              </w:rPr>
-            </w:pPr>
-          </w:p>
-        </w:tc>
-      </w:tr>
-      <w:tr>
-        <w:trPr>
-          <w:cnfStyle w:val="000000100000" w:firstRow="0" w:lastRow="0" w:firstColumn="0" w:lastColumn="0" w:oddVBand="0" w:evenVBand="0" w:oddHBand="1" w:evenHBand="0" w:firstRowFirstColumn="0" w:firstRowLastColumn="0" w:lastRowFirstColumn="0" w:lastRowLastColumn="0"/>
-        </w:trPr>
-        <w:tc>
-          <w:tcPr>
-            <w:cnfStyle w:val="001000000000" w:firstRow="0" w:lastRow="0" w:firstColumn="1" w:lastColumn="0" w:oddVBand="0" w:evenVBand="0" w:oddHBand="0" w:evenHBand="0" w:firstRowFirstColumn="0" w:firstRowLastColumn="0" w:lastRowFirstColumn="0" w:lastRowLastColumn="0"/>
-            <w:tcW w:w="1170" w:type="dxa"/>
-          </w:tcPr>
-          <w:p>
-            <w:pPr>
-              <w:rPr>
-                <w:rFonts w:eastAsia="Times New Roman"/>
-                <w:b w:val="0"/>
-                <w:bCs w:val="0"/>
-              </w:rPr>
-            </w:pPr>
-            <w:r>
-              <w:rPr>
-                <w:rFonts w:eastAsia="Times New Roman"/>
-                <w:b w:val="0"/>
-                <w:bCs w:val="0"/>
-              </w:rPr>
-              <w:t>15</w:t>
-            </w:r>
-          </w:p>
-        </w:tc>
-        <w:tc>
-          <w:tcPr>
-            <w:tcW w:w="8180" w:type="dxa"/>
-          </w:tcPr>
-          <w:p>
-            <w:pPr>
-              <w:cnfStyle w:val="000000100000" w:firstRow="0" w:lastRow="0" w:firstColumn="0" w:lastColumn="0" w:oddVBand="0" w:evenVBand="0" w:oddHBand="1" w:evenHBand="0" w:firstRowFirstColumn="0" w:firstRowLastColumn="0" w:lastRowFirstColumn="0" w:lastRowLastColumn="0"/>
-              <w:rPr>
-                <w:rFonts w:eastAsia="Times New Roman"/>
-              </w:rPr>
-            </w:pPr>
-          </w:p>
-        </w:tc>
-      </w:tr>
-    </w:tbl>
-    <w:p>
-      <w:pPr>
-        <w:rPr>
-          <w:rFonts w:eastAsia="Times New Roman"/>
-        </w:rPr>
-      </w:pPr>
-    </w:p>
-    <w:p>
-      <w:pPr>
-        <w:rPr>
-          <w:rFonts w:eastAsia="Times New Roman"/>
-        </w:rPr>
-      </w:pPr>
-    </w:p>
-    <w:p>
-      <w:pPr>
-        <w:rPr>
-          <w:rStyle w:val="Heading1Char"/>
-        </w:rPr>
-      </w:pPr>
-      <w:r>
-        <w:rPr>
-          <w:rStyle w:val="Heading1Char"/>
-        </w:rPr>
-        <w:br w:type="page"/>
-      </w:r>
-    </w:p>
-    <w:p>
-      <w:pPr>
-        <w:pStyle w:val="Heading2"/>
-        <w:rPr>
-          <w:rStyle w:val="Heading1Char"/>
-          <w:sz w:val="26"/>
-          <w:szCs w:val="26"/>
-        </w:rPr>
-      </w:pPr>
-      <w:bookmarkStart w:id="19" w:name="_Toc152499352"/>
-      <w:r>
-        <w:rPr>
-          <w:rStyle w:val="Heading1Char"/>
-          <w:sz w:val="26"/>
-          <w:szCs w:val="26"/>
-        </w:rPr>
-        <w:lastRenderedPageBreak/>
-        <w:t>Plot 23</w:t>
-      </w:r>
-      <w:r>
-        <w:rPr>
-          <w:rStyle w:val="Heading1Char"/>
-          <w:sz w:val="26"/>
-          <w:szCs w:val="26"/>
-        </w:rPr>
-        <w:t xml:space="preserve"> Option 1</w:t>
-      </w:r>
-      <w:r>
-        <w:rPr>
-          <w:rStyle w:val="Heading1Char"/>
-          <w:sz w:val="26"/>
-          <w:szCs w:val="26"/>
-        </w:rPr>
-        <w:t xml:space="preserve"> - rates</w:t>
-      </w:r>
-      <w:bookmarkEnd w:id="19"/>
-    </w:p>
-    <w:p>
-      <w:pPr>
-        <w:rPr>
-          <w:rStyle w:val="Heading1Char"/>
-        </w:rPr>
-      </w:pPr>
-      <w:r>
-        <w:rPr>
-          <w:rFonts w:asciiTheme="majorHAnsi" w:eastAsiaTheme="majorEastAsia" w:hAnsiTheme="majorHAnsi" w:cstheme="majorBidi"/>
-          <w:noProof/>
-          <w:color w:val="2F5496" w:themeColor="accent1" w:themeShade="BF"/>
-          <w:sz w:val="32"/>
-          <w:szCs w:val="32"/>
-        </w:rPr>
-        <w:drawing>
-          <wp:inline distT="0" distB="0" distL="0" distR="0" wp14:anchorId="7B71946D" wp14:editId="2FFD353C">
-            <wp:extent cx="5943600" cy="5943600"/>
-            <wp:effectExtent l="0" t="0" r="0" b="0"/>
-            <wp:docPr id="5" name="Picture 5" descr="A chart of different colored squares&#10;&#10;Description automatically generated"/>
-            <wp:cNvGraphicFramePr>
-              <a:graphicFrameLocks xmlns:a="http://schemas.openxmlformats.org/drawingml/2006/main" noChangeAspect="1"/>
-            </wp:cNvGraphicFramePr>
-            <a:graphic xmlns:a="http://schemas.openxmlformats.org/drawingml/2006/main">
-              <a:graphicData uri="http://schemas.openxmlformats.org/drawingml/2006/picture">
-                <pic:pic xmlns:pic="http://schemas.openxmlformats.org/drawingml/2006/picture">
-                  <pic:nvPicPr>
-                    <pic:cNvPr id="5" name="Picture 5" descr="A chart of different colored squares&#10;&#10;Description automatically generated"/>
                     <pic:cNvPicPr/>
                   </pic:nvPicPr>
                   <pic:blipFill>
@@ -9159,23 +8167,909 @@
     <w:p>
       <w:pPr>
         <w:rPr>
-          <w:rStyle w:val="Heading1Char"/>
+          <w:rFonts w:eastAsia="Times New Roman"/>
         </w:rPr>
       </w:pPr>
     </w:p>
     <w:p>
       <w:pPr>
         <w:rPr>
+          <w:rFonts w:eastAsia="Times New Roman"/>
+        </w:rPr>
+      </w:pPr>
+      <w:r>
+        <w:rPr>
+          <w:rFonts w:eastAsia="Times New Roman"/>
+        </w:rPr>
+        <w:br w:type="page"/>
+      </w:r>
+    </w:p>
+    <w:p>
+      <w:pPr>
+        <w:rPr>
+          <w:b/>
+          <w:bCs/>
+          <w:sz w:val="24"/>
+          <w:szCs w:val="24"/>
+        </w:rPr>
+      </w:pPr>
+      <w:bookmarkStart w:id="18" w:name="_Toc152499351"/>
+      <w:r>
+        <w:rPr>
+          <w:rStyle w:val="Heading2Char"/>
+        </w:rPr>
+        <w:lastRenderedPageBreak/>
+        <w:t xml:space="preserve">Table - </w:t>
+      </w:r>
+      <w:r>
+        <w:rPr>
+          <w:rStyle w:val="Heading2Char"/>
+        </w:rPr>
+        <w:t>Plot 23: Comments</w:t>
+      </w:r>
+      <w:bookmarkEnd w:id="18"/>
+      <w:r>
+        <w:rPr>
+          <w:b/>
+          <w:bCs/>
+          <w:sz w:val="24"/>
+          <w:szCs w:val="24"/>
+        </w:rPr>
+        <w:t xml:space="preserve"> </w:t>
+      </w:r>
+      <w:r>
+        <w:rPr>
+          <w:sz w:val="24"/>
+          <w:szCs w:val="24"/>
+        </w:rPr>
+        <w:t>free-text</w:t>
+      </w:r>
+    </w:p>
+    <w:p>
+      <w:r>
+        <w:t>Total Cou</w:t>
+      </w:r>
+      <w:r>
+        <w:t>nt = 0</w:t>
+      </w:r>
+      <w:r>
+        <w:t>3</w:t>
+      </w:r>
+    </w:p>
+    <w:tbl>
+      <w:tblPr>
+        <w:tblStyle w:val="PlainTable2"/>
+        <w:tblW w:w="0" w:type="auto"/>
+        <w:tblLayout w:type="fixed"/>
+        <w:tblLook w:val="04A0" w:firstRow="1" w:lastRow="0" w:firstColumn="1" w:lastColumn="0" w:noHBand="0" w:noVBand="1"/>
+      </w:tblPr>
+      <w:tblGrid>
+        <w:gridCol w:w="1170"/>
+        <w:gridCol w:w="8180"/>
+      </w:tblGrid>
+      <w:tr>
+        <w:trPr>
+          <w:cnfStyle w:val="100000000000" w:firstRow="1" w:lastRow="0" w:firstColumn="0" w:lastColumn="0" w:oddVBand="0" w:evenVBand="0" w:oddHBand="0" w:evenHBand="0" w:firstRowFirstColumn="0" w:firstRowLastColumn="0" w:lastRowFirstColumn="0" w:lastRowLastColumn="0"/>
+        </w:trPr>
+        <w:tc>
+          <w:tcPr>
+            <w:cnfStyle w:val="001000000000" w:firstRow="0" w:lastRow="0" w:firstColumn="1" w:lastColumn="0" w:oddVBand="0" w:evenVBand="0" w:oddHBand="0" w:evenHBand="0" w:firstRowFirstColumn="0" w:firstRowLastColumn="0" w:lastRowFirstColumn="0" w:lastRowLastColumn="0"/>
+            <w:tcW w:w="1170" w:type="dxa"/>
+          </w:tcPr>
+          <w:p>
+            <w:pPr>
+              <w:rPr>
+                <w:rFonts w:ascii="Calibri" w:eastAsia="Times New Roman" w:hAnsi="Calibri" w:cs="Calibri"/>
+                <w:color w:val="000000"/>
+              </w:rPr>
+            </w:pPr>
+            <w:r>
+              <w:rPr>
+                <w:rFonts w:ascii="Calibri" w:eastAsia="Times New Roman" w:hAnsi="Calibri" w:cs="Calibri"/>
+                <w:color w:val="000000"/>
+              </w:rPr>
+              <w:t>Response Number</w:t>
+            </w:r>
+          </w:p>
+        </w:tc>
+        <w:tc>
+          <w:tcPr>
+            <w:tcW w:w="8180" w:type="dxa"/>
+          </w:tcPr>
+          <w:p>
+            <w:pPr>
+              <w:cnfStyle w:val="100000000000" w:firstRow="1" w:lastRow="0" w:firstColumn="0" w:lastColumn="0" w:oddVBand="0" w:evenVBand="0" w:oddHBand="0" w:evenHBand="0" w:firstRowFirstColumn="0" w:firstRowLastColumn="0" w:lastRowFirstColumn="0" w:lastRowLastColumn="0"/>
+              <w:rPr>
+                <w:rFonts w:ascii="Calibri" w:eastAsia="Times New Roman" w:hAnsi="Calibri" w:cs="Calibri"/>
+                <w:color w:val="000000"/>
+              </w:rPr>
+            </w:pPr>
+            <w:r>
+              <w:rPr>
+                <w:rFonts w:ascii="Calibri" w:eastAsia="Times New Roman" w:hAnsi="Calibri" w:cs="Calibri"/>
+                <w:color w:val="000000"/>
+              </w:rPr>
+              <w:t>Other reasons</w:t>
+            </w:r>
+          </w:p>
+        </w:tc>
+      </w:tr>
+      <w:tr>
+        <w:trPr>
+          <w:cnfStyle w:val="000000100000" w:firstRow="0" w:lastRow="0" w:firstColumn="0" w:lastColumn="0" w:oddVBand="0" w:evenVBand="0" w:oddHBand="1" w:evenHBand="0" w:firstRowFirstColumn="0" w:firstRowLastColumn="0" w:lastRowFirstColumn="0" w:lastRowLastColumn="0"/>
+        </w:trPr>
+        <w:tc>
+          <w:tcPr>
+            <w:cnfStyle w:val="001000000000" w:firstRow="0" w:lastRow="0" w:firstColumn="1" w:lastColumn="0" w:oddVBand="0" w:evenVBand="0" w:oddHBand="0" w:evenHBand="0" w:firstRowFirstColumn="0" w:firstRowLastColumn="0" w:lastRowFirstColumn="0" w:lastRowLastColumn="0"/>
+            <w:tcW w:w="1170" w:type="dxa"/>
+          </w:tcPr>
+          <w:p>
+            <w:pPr>
+              <w:rPr>
+                <w:rFonts w:eastAsia="Times New Roman"/>
+                <w:b w:val="0"/>
+                <w:bCs w:val="0"/>
+              </w:rPr>
+            </w:pPr>
+            <w:r>
+              <w:rPr>
+                <w:rFonts w:eastAsia="Times New Roman"/>
+                <w:b w:val="0"/>
+                <w:bCs w:val="0"/>
+              </w:rPr>
+              <w:t>1</w:t>
+            </w:r>
+          </w:p>
+        </w:tc>
+        <w:tc>
+          <w:tcPr>
+            <w:tcW w:w="8180" w:type="dxa"/>
+          </w:tcPr>
+          <w:p>
+            <w:pPr>
+              <w:cnfStyle w:val="000000100000" w:firstRow="0" w:lastRow="0" w:firstColumn="0" w:lastColumn="0" w:oddVBand="0" w:evenVBand="0" w:oddHBand="1" w:evenHBand="0" w:firstRowFirstColumn="0" w:firstRowLastColumn="0" w:lastRowFirstColumn="0" w:lastRowLastColumn="0"/>
+              <w:rPr>
+                <w:rFonts w:eastAsia="Times New Roman"/>
+              </w:rPr>
+            </w:pPr>
+          </w:p>
+        </w:tc>
+      </w:tr>
+      <w:tr>
+        <w:tc>
+          <w:tcPr>
+            <w:cnfStyle w:val="001000000000" w:firstRow="0" w:lastRow="0" w:firstColumn="1" w:lastColumn="0" w:oddVBand="0" w:evenVBand="0" w:oddHBand="0" w:evenHBand="0" w:firstRowFirstColumn="0" w:firstRowLastColumn="0" w:lastRowFirstColumn="0" w:lastRowLastColumn="0"/>
+            <w:tcW w:w="1170" w:type="dxa"/>
+          </w:tcPr>
+          <w:p>
+            <w:pPr>
+              <w:rPr>
+                <w:rFonts w:eastAsia="Times New Roman"/>
+                <w:b w:val="0"/>
+                <w:bCs w:val="0"/>
+              </w:rPr>
+            </w:pPr>
+            <w:r>
+              <w:rPr>
+                <w:rFonts w:eastAsia="Times New Roman"/>
+                <w:b w:val="0"/>
+                <w:bCs w:val="0"/>
+              </w:rPr>
+              <w:t>2</w:t>
+            </w:r>
+          </w:p>
+        </w:tc>
+        <w:tc>
+          <w:tcPr>
+            <w:tcW w:w="8180" w:type="dxa"/>
+          </w:tcPr>
+          <w:p>
+            <w:pPr>
+              <w:cnfStyle w:val="000000000000" w:firstRow="0" w:lastRow="0" w:firstColumn="0" w:lastColumn="0" w:oddVBand="0" w:evenVBand="0" w:oddHBand="0" w:evenHBand="0" w:firstRowFirstColumn="0" w:firstRowLastColumn="0" w:lastRowFirstColumn="0" w:lastRowLastColumn="0"/>
+              <w:rPr>
+                <w:rFonts w:eastAsia="Times New Roman"/>
+              </w:rPr>
+            </w:pPr>
+          </w:p>
+        </w:tc>
+      </w:tr>
+      <w:tr>
+        <w:trPr>
+          <w:cnfStyle w:val="000000100000" w:firstRow="0" w:lastRow="0" w:firstColumn="0" w:lastColumn="0" w:oddVBand="0" w:evenVBand="0" w:oddHBand="1" w:evenHBand="0" w:firstRowFirstColumn="0" w:firstRowLastColumn="0" w:lastRowFirstColumn="0" w:lastRowLastColumn="0"/>
+        </w:trPr>
+        <w:tc>
+          <w:tcPr>
+            <w:cnfStyle w:val="001000000000" w:firstRow="0" w:lastRow="0" w:firstColumn="1" w:lastColumn="0" w:oddVBand="0" w:evenVBand="0" w:oddHBand="0" w:evenHBand="0" w:firstRowFirstColumn="0" w:firstRowLastColumn="0" w:lastRowFirstColumn="0" w:lastRowLastColumn="0"/>
+            <w:tcW w:w="1170" w:type="dxa"/>
+          </w:tcPr>
+          <w:p>
+            <w:pPr>
+              <w:rPr>
+                <w:rFonts w:eastAsia="Times New Roman"/>
+                <w:b w:val="0"/>
+                <w:bCs w:val="0"/>
+              </w:rPr>
+            </w:pPr>
+            <w:r>
+              <w:rPr>
+                <w:rFonts w:eastAsia="Times New Roman"/>
+                <w:b w:val="0"/>
+                <w:bCs w:val="0"/>
+              </w:rPr>
+              <w:t>3</w:t>
+            </w:r>
+          </w:p>
+        </w:tc>
+        <w:tc>
+          <w:tcPr>
+            <w:tcW w:w="8180" w:type="dxa"/>
+          </w:tcPr>
+          <w:p>
+            <w:pPr>
+              <w:cnfStyle w:val="000000100000" w:firstRow="0" w:lastRow="0" w:firstColumn="0" w:lastColumn="0" w:oddVBand="0" w:evenVBand="0" w:oddHBand="1" w:evenHBand="0" w:firstRowFirstColumn="0" w:firstRowLastColumn="0" w:lastRowFirstColumn="0" w:lastRowLastColumn="0"/>
+              <w:rPr>
+                <w:rFonts w:eastAsia="Times New Roman"/>
+              </w:rPr>
+            </w:pPr>
+          </w:p>
+        </w:tc>
+      </w:tr>
+      <w:tr>
+        <w:tc>
+          <w:tcPr>
+            <w:cnfStyle w:val="001000000000" w:firstRow="0" w:lastRow="0" w:firstColumn="1" w:lastColumn="0" w:oddVBand="0" w:evenVBand="0" w:oddHBand="0" w:evenHBand="0" w:firstRowFirstColumn="0" w:firstRowLastColumn="0" w:lastRowFirstColumn="0" w:lastRowLastColumn="0"/>
+            <w:tcW w:w="1170" w:type="dxa"/>
+          </w:tcPr>
+          <w:p>
+            <w:pPr>
+              <w:rPr>
+                <w:rFonts w:eastAsia="Times New Roman"/>
+                <w:b w:val="0"/>
+                <w:bCs w:val="0"/>
+              </w:rPr>
+            </w:pPr>
+            <w:r>
+              <w:rPr>
+                <w:rFonts w:eastAsia="Times New Roman"/>
+                <w:b w:val="0"/>
+                <w:bCs w:val="0"/>
+              </w:rPr>
+              <w:t>4</w:t>
+            </w:r>
+          </w:p>
+        </w:tc>
+        <w:tc>
+          <w:tcPr>
+            <w:tcW w:w="8180" w:type="dxa"/>
+          </w:tcPr>
+          <w:p>
+            <w:pPr>
+              <w:cnfStyle w:val="000000000000" w:firstRow="0" w:lastRow="0" w:firstColumn="0" w:lastColumn="0" w:oddVBand="0" w:evenVBand="0" w:oddHBand="0" w:evenHBand="0" w:firstRowFirstColumn="0" w:firstRowLastColumn="0" w:lastRowFirstColumn="0" w:lastRowLastColumn="0"/>
+              <w:rPr>
+                <w:rFonts w:eastAsia="Times New Roman"/>
+              </w:rPr>
+            </w:pPr>
+          </w:p>
+        </w:tc>
+      </w:tr>
+      <w:tr>
+        <w:trPr>
+          <w:cnfStyle w:val="000000100000" w:firstRow="0" w:lastRow="0" w:firstColumn="0" w:lastColumn="0" w:oddVBand="0" w:evenVBand="0" w:oddHBand="1" w:evenHBand="0" w:firstRowFirstColumn="0" w:firstRowLastColumn="0" w:lastRowFirstColumn="0" w:lastRowLastColumn="0"/>
+        </w:trPr>
+        <w:tc>
+          <w:tcPr>
+            <w:cnfStyle w:val="001000000000" w:firstRow="0" w:lastRow="0" w:firstColumn="1" w:lastColumn="0" w:oddVBand="0" w:evenVBand="0" w:oddHBand="0" w:evenHBand="0" w:firstRowFirstColumn="0" w:firstRowLastColumn="0" w:lastRowFirstColumn="0" w:lastRowLastColumn="0"/>
+            <w:tcW w:w="1170" w:type="dxa"/>
+          </w:tcPr>
+          <w:p>
+            <w:pPr>
+              <w:rPr>
+                <w:rFonts w:eastAsia="Times New Roman"/>
+                <w:b w:val="0"/>
+                <w:bCs w:val="0"/>
+              </w:rPr>
+            </w:pPr>
+            <w:r>
+              <w:rPr>
+                <w:rFonts w:eastAsia="Times New Roman"/>
+                <w:b w:val="0"/>
+                <w:bCs w:val="0"/>
+              </w:rPr>
+              <w:t>5</w:t>
+            </w:r>
+          </w:p>
+        </w:tc>
+        <w:tc>
+          <w:tcPr>
+            <w:tcW w:w="8180" w:type="dxa"/>
+          </w:tcPr>
+          <w:p>
+            <w:pPr>
+              <w:cnfStyle w:val="000000100000" w:firstRow="0" w:lastRow="0" w:firstColumn="0" w:lastColumn="0" w:oddVBand="0" w:evenVBand="0" w:oddHBand="1" w:evenHBand="0" w:firstRowFirstColumn="0" w:firstRowLastColumn="0" w:lastRowFirstColumn="0" w:lastRowLastColumn="0"/>
+              <w:rPr>
+                <w:rFonts w:eastAsia="Times New Roman"/>
+              </w:rPr>
+            </w:pPr>
+            <w:r>
+              <w:rPr>
+                <w:rFonts w:eastAsia="Times New Roman"/>
+              </w:rPr>
+              <w:t>We have used a standard set of parameters, over/under reporting of rate of aes, </w:t>
+            </w:r>
+            <w:proofErr w:type="gramStart"/>
+            <w:r>
+              <w:rPr>
+                <w:rFonts w:eastAsia="Times New Roman"/>
+              </w:rPr>
+              <w:t>over</w:t>
+            </w:r>
+            <w:proofErr w:type="gramEnd"/>
+            <w:r>
+              <w:rPr>
+                <w:rFonts w:eastAsia="Times New Roman"/>
+              </w:rPr>
+              <w:t> </w:t>
+            </w:r>
+          </w:p>
+          <w:p>
+            <w:pPr>
+              <w:cnfStyle w:val="000000100000" w:firstRow="0" w:lastRow="0" w:firstColumn="0" w:lastColumn="0" w:oddVBand="0" w:evenVBand="0" w:oddHBand="1" w:evenHBand="0" w:firstRowFirstColumn="0" w:firstRowLastColumn="0" w:lastRowFirstColumn="0" w:lastRowLastColumn="0"/>
+              <w:rPr>
+                <w:rFonts w:eastAsia="Times New Roman"/>
+              </w:rPr>
+            </w:pPr>
+            <w:r>
+              <w:rPr>
+                <w:rFonts w:eastAsia="Times New Roman"/>
+              </w:rPr>
+              <w:t>reporting of rate of saes/protocol deviations </w:t>
+            </w:r>
+            <w:proofErr w:type="gramStart"/>
+            <w:r>
+              <w:rPr>
+                <w:rFonts w:eastAsia="Times New Roman"/>
+              </w:rPr>
+              <w:t>and also</w:t>
+            </w:r>
+            <w:proofErr w:type="gramEnd"/>
+            <w:r>
+              <w:rPr>
+                <w:rFonts w:eastAsia="Times New Roman"/>
+              </w:rPr>
+              <w:t> proportion of patients with a </w:t>
+            </w:r>
+          </w:p>
+          <w:p>
+            <w:pPr>
+              <w:cnfStyle w:val="000000100000" w:firstRow="0" w:lastRow="0" w:firstColumn="0" w:lastColumn="0" w:oddVBand="0" w:evenVBand="0" w:oddHBand="1" w:evenHBand="0" w:firstRowFirstColumn="0" w:firstRowLastColumn="0" w:lastRowFirstColumn="0" w:lastRowLastColumn="0"/>
+              <w:rPr>
+                <w:rFonts w:eastAsia="Times New Roman"/>
+              </w:rPr>
+            </w:pPr>
+            <w:r>
+              <w:rPr>
+                <w:rFonts w:eastAsia="Times New Roman"/>
+              </w:rPr>
+              <w:t>baseline deviation. </w:t>
+            </w:r>
+            <w:proofErr w:type="gramStart"/>
+            <w:r>
+              <w:rPr>
+                <w:rFonts w:eastAsia="Times New Roman"/>
+              </w:rPr>
+              <w:t>However</w:t>
+            </w:r>
+            <w:proofErr w:type="gramEnd"/>
+            <w:r>
+              <w:rPr>
+                <w:rFonts w:eastAsia="Times New Roman"/>
+              </w:rPr>
+              <w:t> we are moving towards picking parameters to support the </w:t>
+            </w:r>
+          </w:p>
+          <w:p>
+            <w:pPr>
+              <w:cnfStyle w:val="000000100000" w:firstRow="0" w:lastRow="0" w:firstColumn="0" w:lastColumn="0" w:oddVBand="0" w:evenVBand="0" w:oddHBand="1" w:evenHBand="0" w:firstRowFirstColumn="0" w:firstRowLastColumn="0" w:lastRowFirstColumn="0" w:lastRowLastColumn="0"/>
+              <w:rPr>
+                <w:rFonts w:eastAsia="Times New Roman"/>
+              </w:rPr>
+            </w:pPr>
+            <w:proofErr w:type="spellStart"/>
+            <w:r>
+              <w:rPr>
+                <w:rFonts w:eastAsia="Times New Roman"/>
+              </w:rPr>
+              <w:t>estimand</w:t>
+            </w:r>
+            <w:proofErr w:type="spellEnd"/>
+            <w:r>
+              <w:rPr>
+                <w:rFonts w:eastAsia="Times New Roman"/>
+              </w:rPr>
+              <w:t> framework</w:t>
+            </w:r>
+          </w:p>
+        </w:tc>
+      </w:tr>
+      <w:tr>
+        <w:tc>
+          <w:tcPr>
+            <w:cnfStyle w:val="001000000000" w:firstRow="0" w:lastRow="0" w:firstColumn="1" w:lastColumn="0" w:oddVBand="0" w:evenVBand="0" w:oddHBand="0" w:evenHBand="0" w:firstRowFirstColumn="0" w:firstRowLastColumn="0" w:lastRowFirstColumn="0" w:lastRowLastColumn="0"/>
+            <w:tcW w:w="1170" w:type="dxa"/>
+          </w:tcPr>
+          <w:p>
+            <w:pPr>
+              <w:rPr>
+                <w:rFonts w:eastAsia="Times New Roman"/>
+                <w:b w:val="0"/>
+                <w:bCs w:val="0"/>
+              </w:rPr>
+            </w:pPr>
+            <w:r>
+              <w:rPr>
+                <w:rFonts w:eastAsia="Times New Roman"/>
+                <w:b w:val="0"/>
+                <w:bCs w:val="0"/>
+              </w:rPr>
+              <w:t>6</w:t>
+            </w:r>
+          </w:p>
+        </w:tc>
+        <w:tc>
+          <w:tcPr>
+            <w:tcW w:w="8180" w:type="dxa"/>
+          </w:tcPr>
+          <w:p>
+            <w:pPr>
+              <w:cnfStyle w:val="000000000000" w:firstRow="0" w:lastRow="0" w:firstColumn="0" w:lastColumn="0" w:oddVBand="0" w:evenVBand="0" w:oddHBand="0" w:evenHBand="0" w:firstRowFirstColumn="0" w:firstRowLastColumn="0" w:lastRowFirstColumn="0" w:lastRowLastColumn="0"/>
+              <w:rPr>
+                <w:rFonts w:eastAsia="Times New Roman"/>
+              </w:rPr>
+            </w:pPr>
+          </w:p>
+        </w:tc>
+      </w:tr>
+      <w:tr>
+        <w:trPr>
+          <w:cnfStyle w:val="000000100000" w:firstRow="0" w:lastRow="0" w:firstColumn="0" w:lastColumn="0" w:oddVBand="0" w:evenVBand="0" w:oddHBand="1" w:evenHBand="0" w:firstRowFirstColumn="0" w:firstRowLastColumn="0" w:lastRowFirstColumn="0" w:lastRowLastColumn="0"/>
+        </w:trPr>
+        <w:tc>
+          <w:tcPr>
+            <w:cnfStyle w:val="001000000000" w:firstRow="0" w:lastRow="0" w:firstColumn="1" w:lastColumn="0" w:oddVBand="0" w:evenVBand="0" w:oddHBand="0" w:evenHBand="0" w:firstRowFirstColumn="0" w:firstRowLastColumn="0" w:lastRowFirstColumn="0" w:lastRowLastColumn="0"/>
+            <w:tcW w:w="1170" w:type="dxa"/>
+          </w:tcPr>
+          <w:p>
+            <w:pPr>
+              <w:rPr>
+                <w:rFonts w:eastAsia="Times New Roman"/>
+                <w:b w:val="0"/>
+                <w:bCs w:val="0"/>
+              </w:rPr>
+            </w:pPr>
+            <w:r>
+              <w:rPr>
+                <w:rFonts w:eastAsia="Times New Roman"/>
+                <w:b w:val="0"/>
+                <w:bCs w:val="0"/>
+              </w:rPr>
+              <w:t>7</w:t>
+            </w:r>
+          </w:p>
+        </w:tc>
+        <w:tc>
+          <w:tcPr>
+            <w:tcW w:w="8180" w:type="dxa"/>
+          </w:tcPr>
+          <w:p>
+            <w:pPr>
+              <w:cnfStyle w:val="000000100000" w:firstRow="0" w:lastRow="0" w:firstColumn="0" w:lastColumn="0" w:oddVBand="0" w:evenVBand="0" w:oddHBand="1" w:evenHBand="0" w:firstRowFirstColumn="0" w:firstRowLastColumn="0" w:lastRowFirstColumn="0" w:lastRowLastColumn="0"/>
+              <w:rPr>
+                <w:rFonts w:eastAsia="Times New Roman"/>
+              </w:rPr>
+            </w:pPr>
+          </w:p>
+        </w:tc>
+      </w:tr>
+      <w:tr>
+        <w:tc>
+          <w:tcPr>
+            <w:cnfStyle w:val="001000000000" w:firstRow="0" w:lastRow="0" w:firstColumn="1" w:lastColumn="0" w:oddVBand="0" w:evenVBand="0" w:oddHBand="0" w:evenHBand="0" w:firstRowFirstColumn="0" w:firstRowLastColumn="0" w:lastRowFirstColumn="0" w:lastRowLastColumn="0"/>
+            <w:tcW w:w="1170" w:type="dxa"/>
+          </w:tcPr>
+          <w:p>
+            <w:pPr>
+              <w:rPr>
+                <w:rFonts w:eastAsia="Times New Roman"/>
+                <w:b w:val="0"/>
+                <w:bCs w:val="0"/>
+              </w:rPr>
+            </w:pPr>
+            <w:r>
+              <w:rPr>
+                <w:rFonts w:eastAsia="Times New Roman"/>
+                <w:b w:val="0"/>
+                <w:bCs w:val="0"/>
+              </w:rPr>
+              <w:t>8</w:t>
+            </w:r>
+          </w:p>
+        </w:tc>
+        <w:tc>
+          <w:tcPr>
+            <w:tcW w:w="8180" w:type="dxa"/>
+          </w:tcPr>
+          <w:p>
+            <w:pPr>
+              <w:cnfStyle w:val="000000000000" w:firstRow="0" w:lastRow="0" w:firstColumn="0" w:lastColumn="0" w:oddVBand="0" w:evenVBand="0" w:oddHBand="0" w:evenHBand="0" w:firstRowFirstColumn="0" w:firstRowLastColumn="0" w:lastRowFirstColumn="0" w:lastRowLastColumn="0"/>
+              <w:rPr>
+                <w:rFonts w:eastAsia="Times New Roman"/>
+              </w:rPr>
+            </w:pPr>
+            <w:r>
+              <w:rPr>
+                <w:rFonts w:eastAsia="Times New Roman"/>
+              </w:rPr>
+              <w:t>Annual </w:t>
+            </w:r>
+            <w:r>
+              <w:rPr>
+                <w:rFonts w:eastAsia="Times New Roman"/>
+              </w:rPr>
+              <w:t>dropout</w:t>
+            </w:r>
+            <w:r>
+              <w:rPr>
+                <w:rFonts w:eastAsia="Times New Roman"/>
+              </w:rPr>
+              <w:t xml:space="preserve"> rate, </w:t>
+            </w:r>
+            <w:r>
+              <w:rPr>
+                <w:rFonts w:eastAsia="Times New Roman"/>
+              </w:rPr>
+              <w:t>t</w:t>
+            </w:r>
+            <w:r>
+              <w:rPr>
+                <w:rFonts w:eastAsia="Times New Roman"/>
+              </w:rPr>
+              <w:t>rial disposition</w:t>
+            </w:r>
+          </w:p>
+        </w:tc>
+      </w:tr>
+      <w:tr>
+        <w:trPr>
+          <w:cnfStyle w:val="000000100000" w:firstRow="0" w:lastRow="0" w:firstColumn="0" w:lastColumn="0" w:oddVBand="0" w:evenVBand="0" w:oddHBand="1" w:evenHBand="0" w:firstRowFirstColumn="0" w:firstRowLastColumn="0" w:lastRowFirstColumn="0" w:lastRowLastColumn="0"/>
+        </w:trPr>
+        <w:tc>
+          <w:tcPr>
+            <w:cnfStyle w:val="001000000000" w:firstRow="0" w:lastRow="0" w:firstColumn="1" w:lastColumn="0" w:oddVBand="0" w:evenVBand="0" w:oddHBand="0" w:evenHBand="0" w:firstRowFirstColumn="0" w:firstRowLastColumn="0" w:lastRowFirstColumn="0" w:lastRowLastColumn="0"/>
+            <w:tcW w:w="1170" w:type="dxa"/>
+          </w:tcPr>
+          <w:p>
+            <w:pPr>
+              <w:rPr>
+                <w:rFonts w:eastAsia="Times New Roman"/>
+                <w:b w:val="0"/>
+                <w:bCs w:val="0"/>
+              </w:rPr>
+            </w:pPr>
+            <w:r>
+              <w:rPr>
+                <w:rFonts w:eastAsia="Times New Roman"/>
+                <w:b w:val="0"/>
+                <w:bCs w:val="0"/>
+              </w:rPr>
+              <w:t>9</w:t>
+            </w:r>
+          </w:p>
+        </w:tc>
+        <w:tc>
+          <w:tcPr>
+            <w:tcW w:w="8180" w:type="dxa"/>
+          </w:tcPr>
+          <w:p>
+            <w:pPr>
+              <w:cnfStyle w:val="000000100000" w:firstRow="0" w:lastRow="0" w:firstColumn="0" w:lastColumn="0" w:oddVBand="0" w:evenVBand="0" w:oddHBand="1" w:evenHBand="0" w:firstRowFirstColumn="0" w:firstRowLastColumn="0" w:lastRowFirstColumn="0" w:lastRowLastColumn="0"/>
+              <w:rPr>
+                <w:rFonts w:eastAsia="Times New Roman"/>
+              </w:rPr>
+            </w:pPr>
+          </w:p>
+        </w:tc>
+      </w:tr>
+      <w:tr>
+        <w:tc>
+          <w:tcPr>
+            <w:cnfStyle w:val="001000000000" w:firstRow="0" w:lastRow="0" w:firstColumn="1" w:lastColumn="0" w:oddVBand="0" w:evenVBand="0" w:oddHBand="0" w:evenHBand="0" w:firstRowFirstColumn="0" w:firstRowLastColumn="0" w:lastRowFirstColumn="0" w:lastRowLastColumn="0"/>
+            <w:tcW w:w="1170" w:type="dxa"/>
+          </w:tcPr>
+          <w:p>
+            <w:pPr>
+              <w:rPr>
+                <w:rFonts w:eastAsia="Times New Roman"/>
+                <w:b w:val="0"/>
+                <w:bCs w:val="0"/>
+              </w:rPr>
+            </w:pPr>
+            <w:r>
+              <w:rPr>
+                <w:rFonts w:eastAsia="Times New Roman"/>
+                <w:b w:val="0"/>
+                <w:bCs w:val="0"/>
+              </w:rPr>
+              <w:t>10</w:t>
+            </w:r>
+          </w:p>
+        </w:tc>
+        <w:tc>
+          <w:tcPr>
+            <w:tcW w:w="8180" w:type="dxa"/>
+          </w:tcPr>
+          <w:p>
+            <w:pPr>
+              <w:cnfStyle w:val="000000000000" w:firstRow="0" w:lastRow="0" w:firstColumn="0" w:lastColumn="0" w:oddVBand="0" w:evenVBand="0" w:oddHBand="0" w:evenHBand="0" w:firstRowFirstColumn="0" w:firstRowLastColumn="0" w:lastRowFirstColumn="0" w:lastRowLastColumn="0"/>
+              <w:rPr>
+                <w:rFonts w:eastAsia="Times New Roman"/>
+              </w:rPr>
+            </w:pPr>
+          </w:p>
+        </w:tc>
+      </w:tr>
+      <w:tr>
+        <w:trPr>
+          <w:cnfStyle w:val="000000100000" w:firstRow="0" w:lastRow="0" w:firstColumn="0" w:lastColumn="0" w:oddVBand="0" w:evenVBand="0" w:oddHBand="1" w:evenHBand="0" w:firstRowFirstColumn="0" w:firstRowLastColumn="0" w:lastRowFirstColumn="0" w:lastRowLastColumn="0"/>
+        </w:trPr>
+        <w:tc>
+          <w:tcPr>
+            <w:cnfStyle w:val="001000000000" w:firstRow="0" w:lastRow="0" w:firstColumn="1" w:lastColumn="0" w:oddVBand="0" w:evenVBand="0" w:oddHBand="0" w:evenHBand="0" w:firstRowFirstColumn="0" w:firstRowLastColumn="0" w:lastRowFirstColumn="0" w:lastRowLastColumn="0"/>
+            <w:tcW w:w="1170" w:type="dxa"/>
+          </w:tcPr>
+          <w:p>
+            <w:pPr>
+              <w:rPr>
+                <w:rFonts w:eastAsia="Times New Roman"/>
+                <w:b w:val="0"/>
+                <w:bCs w:val="0"/>
+              </w:rPr>
+            </w:pPr>
+            <w:r>
+              <w:rPr>
+                <w:rFonts w:eastAsia="Times New Roman"/>
+                <w:b w:val="0"/>
+                <w:bCs w:val="0"/>
+              </w:rPr>
+              <w:t>11</w:t>
+            </w:r>
+          </w:p>
+        </w:tc>
+        <w:tc>
+          <w:tcPr>
+            <w:tcW w:w="8180" w:type="dxa"/>
+          </w:tcPr>
+          <w:p>
+            <w:pPr>
+              <w:cnfStyle w:val="000000100000" w:firstRow="0" w:lastRow="0" w:firstColumn="0" w:lastColumn="0" w:oddVBand="0" w:evenVBand="0" w:oddHBand="1" w:evenHBand="0" w:firstRowFirstColumn="0" w:firstRowLastColumn="0" w:lastRowFirstColumn="0" w:lastRowLastColumn="0"/>
+              <w:rPr>
+                <w:rFonts w:eastAsia="Times New Roman"/>
+              </w:rPr>
+            </w:pPr>
+          </w:p>
+        </w:tc>
+      </w:tr>
+      <w:tr>
+        <w:tc>
+          <w:tcPr>
+            <w:cnfStyle w:val="001000000000" w:firstRow="0" w:lastRow="0" w:firstColumn="1" w:lastColumn="0" w:oddVBand="0" w:evenVBand="0" w:oddHBand="0" w:evenHBand="0" w:firstRowFirstColumn="0" w:firstRowLastColumn="0" w:lastRowFirstColumn="0" w:lastRowLastColumn="0"/>
+            <w:tcW w:w="1170" w:type="dxa"/>
+          </w:tcPr>
+          <w:p>
+            <w:pPr>
+              <w:rPr>
+                <w:rFonts w:eastAsia="Times New Roman"/>
+                <w:b w:val="0"/>
+                <w:bCs w:val="0"/>
+              </w:rPr>
+            </w:pPr>
+            <w:r>
+              <w:rPr>
+                <w:rFonts w:eastAsia="Times New Roman"/>
+                <w:b w:val="0"/>
+                <w:bCs w:val="0"/>
+              </w:rPr>
+              <w:t>12</w:t>
+            </w:r>
+          </w:p>
+        </w:tc>
+        <w:tc>
+          <w:tcPr>
+            <w:tcW w:w="8180" w:type="dxa"/>
+          </w:tcPr>
+          <w:p>
+            <w:pPr>
+              <w:cnfStyle w:val="000000000000" w:firstRow="0" w:lastRow="0" w:firstColumn="0" w:lastColumn="0" w:oddVBand="0" w:evenVBand="0" w:oddHBand="0" w:evenHBand="0" w:firstRowFirstColumn="0" w:firstRowLastColumn="0" w:lastRowFirstColumn="0" w:lastRowLastColumn="0"/>
+              <w:rPr>
+                <w:rFonts w:eastAsia="Times New Roman"/>
+              </w:rPr>
+            </w:pPr>
+          </w:p>
+        </w:tc>
+      </w:tr>
+      <w:tr>
+        <w:trPr>
+          <w:cnfStyle w:val="000000100000" w:firstRow="0" w:lastRow="0" w:firstColumn="0" w:lastColumn="0" w:oddVBand="0" w:evenVBand="0" w:oddHBand="1" w:evenHBand="0" w:firstRowFirstColumn="0" w:firstRowLastColumn="0" w:lastRowFirstColumn="0" w:lastRowLastColumn="0"/>
+        </w:trPr>
+        <w:tc>
+          <w:tcPr>
+            <w:cnfStyle w:val="001000000000" w:firstRow="0" w:lastRow="0" w:firstColumn="1" w:lastColumn="0" w:oddVBand="0" w:evenVBand="0" w:oddHBand="0" w:evenHBand="0" w:firstRowFirstColumn="0" w:firstRowLastColumn="0" w:lastRowFirstColumn="0" w:lastRowLastColumn="0"/>
+            <w:tcW w:w="1170" w:type="dxa"/>
+          </w:tcPr>
+          <w:p>
+            <w:pPr>
+              <w:rPr>
+                <w:rFonts w:eastAsia="Times New Roman"/>
+                <w:b w:val="0"/>
+                <w:bCs w:val="0"/>
+              </w:rPr>
+            </w:pPr>
+            <w:r>
+              <w:rPr>
+                <w:rFonts w:eastAsia="Times New Roman"/>
+                <w:b w:val="0"/>
+                <w:bCs w:val="0"/>
+              </w:rPr>
+              <w:t>13</w:t>
+            </w:r>
+          </w:p>
+        </w:tc>
+        <w:tc>
+          <w:tcPr>
+            <w:tcW w:w="8180" w:type="dxa"/>
+          </w:tcPr>
+          <w:p>
+            <w:pPr>
+              <w:cnfStyle w:val="000000100000" w:firstRow="0" w:lastRow="0" w:firstColumn="0" w:lastColumn="0" w:oddVBand="0" w:evenVBand="0" w:oddHBand="1" w:evenHBand="0" w:firstRowFirstColumn="0" w:firstRowLastColumn="0" w:lastRowFirstColumn="0" w:lastRowLastColumn="0"/>
+              <w:rPr>
+                <w:rFonts w:eastAsia="Times New Roman"/>
+              </w:rPr>
+            </w:pPr>
+            <w:r>
+              <w:rPr>
+                <w:rFonts w:eastAsia="Times New Roman"/>
+              </w:rPr>
+              <w:t>Q</w:t>
+            </w:r>
+            <w:r>
+              <w:rPr>
+                <w:rFonts w:eastAsia="Times New Roman"/>
+              </w:rPr>
+              <w:t>TLs</w:t>
+            </w:r>
+            <w:r>
+              <w:rPr>
+                <w:rFonts w:eastAsia="Times New Roman"/>
+              </w:rPr>
+              <w:t> are very study </w:t>
+            </w:r>
+            <w:r>
+              <w:rPr>
+                <w:rFonts w:eastAsia="Times New Roman"/>
+              </w:rPr>
+              <w:t>specific,</w:t>
+            </w:r>
+            <w:r>
+              <w:rPr>
+                <w:rFonts w:eastAsia="Times New Roman"/>
+              </w:rPr>
+              <w:t> so others are always under consideration.</w:t>
+            </w:r>
+          </w:p>
+        </w:tc>
+      </w:tr>
+      <w:tr>
+        <w:tc>
+          <w:tcPr>
+            <w:cnfStyle w:val="001000000000" w:firstRow="0" w:lastRow="0" w:firstColumn="1" w:lastColumn="0" w:oddVBand="0" w:evenVBand="0" w:oddHBand="0" w:evenHBand="0" w:firstRowFirstColumn="0" w:firstRowLastColumn="0" w:lastRowFirstColumn="0" w:lastRowLastColumn="0"/>
+            <w:tcW w:w="1170" w:type="dxa"/>
+          </w:tcPr>
+          <w:p>
+            <w:pPr>
+              <w:rPr>
+                <w:rFonts w:eastAsia="Times New Roman"/>
+                <w:b w:val="0"/>
+                <w:bCs w:val="0"/>
+              </w:rPr>
+            </w:pPr>
+            <w:r>
+              <w:rPr>
+                <w:rFonts w:eastAsia="Times New Roman"/>
+                <w:b w:val="0"/>
+                <w:bCs w:val="0"/>
+              </w:rPr>
+              <w:t>14</w:t>
+            </w:r>
+          </w:p>
+        </w:tc>
+        <w:tc>
+          <w:tcPr>
+            <w:tcW w:w="8180" w:type="dxa"/>
+          </w:tcPr>
+          <w:p>
+            <w:pPr>
+              <w:cnfStyle w:val="000000000000" w:firstRow="0" w:lastRow="0" w:firstColumn="0" w:lastColumn="0" w:oddVBand="0" w:evenVBand="0" w:oddHBand="0" w:evenHBand="0" w:firstRowFirstColumn="0" w:firstRowLastColumn="0" w:lastRowFirstColumn="0" w:lastRowLastColumn="0"/>
+              <w:rPr>
+                <w:rFonts w:eastAsia="Times New Roman"/>
+              </w:rPr>
+            </w:pPr>
+          </w:p>
+        </w:tc>
+      </w:tr>
+      <w:tr>
+        <w:trPr>
+          <w:cnfStyle w:val="000000100000" w:firstRow="0" w:lastRow="0" w:firstColumn="0" w:lastColumn="0" w:oddVBand="0" w:evenVBand="0" w:oddHBand="1" w:evenHBand="0" w:firstRowFirstColumn="0" w:firstRowLastColumn="0" w:lastRowFirstColumn="0" w:lastRowLastColumn="0"/>
+        </w:trPr>
+        <w:tc>
+          <w:tcPr>
+            <w:cnfStyle w:val="001000000000" w:firstRow="0" w:lastRow="0" w:firstColumn="1" w:lastColumn="0" w:oddVBand="0" w:evenVBand="0" w:oddHBand="0" w:evenHBand="0" w:firstRowFirstColumn="0" w:firstRowLastColumn="0" w:lastRowFirstColumn="0" w:lastRowLastColumn="0"/>
+            <w:tcW w:w="1170" w:type="dxa"/>
+          </w:tcPr>
+          <w:p>
+            <w:pPr>
+              <w:rPr>
+                <w:rFonts w:eastAsia="Times New Roman"/>
+                <w:b w:val="0"/>
+                <w:bCs w:val="0"/>
+              </w:rPr>
+            </w:pPr>
+            <w:r>
+              <w:rPr>
+                <w:rFonts w:eastAsia="Times New Roman"/>
+                <w:b w:val="0"/>
+                <w:bCs w:val="0"/>
+              </w:rPr>
+              <w:t>15</w:t>
+            </w:r>
+          </w:p>
+        </w:tc>
+        <w:tc>
+          <w:tcPr>
+            <w:tcW w:w="8180" w:type="dxa"/>
+          </w:tcPr>
+          <w:p>
+            <w:pPr>
+              <w:cnfStyle w:val="000000100000" w:firstRow="0" w:lastRow="0" w:firstColumn="0" w:lastColumn="0" w:oddVBand="0" w:evenVBand="0" w:oddHBand="1" w:evenHBand="0" w:firstRowFirstColumn="0" w:firstRowLastColumn="0" w:lastRowFirstColumn="0" w:lastRowLastColumn="0"/>
+              <w:rPr>
+                <w:rFonts w:eastAsia="Times New Roman"/>
+              </w:rPr>
+            </w:pPr>
+          </w:p>
+        </w:tc>
+      </w:tr>
+    </w:tbl>
+    <w:p>
+      <w:pPr>
+        <w:rPr>
+          <w:rFonts w:eastAsia="Times New Roman"/>
+        </w:rPr>
+      </w:pPr>
+    </w:p>
+    <w:p>
+      <w:pPr>
+        <w:rPr>
+          <w:rFonts w:eastAsia="Times New Roman"/>
+        </w:rPr>
+      </w:pPr>
+    </w:p>
+    <w:p>
+      <w:pPr>
+        <w:rPr>
           <w:rStyle w:val="Heading1Char"/>
-          <w:sz w:val="26"/>
-          <w:szCs w:val="26"/>
         </w:rPr>
       </w:pPr>
       <w:r>
         <w:rPr>
           <w:rStyle w:val="Heading1Char"/>
-          <w:sz w:val="26"/>
-          <w:szCs w:val="26"/>
         </w:rPr>
         <w:br w:type="page"/>
       </w:r>
@@ -9189,7 +9083,7 @@
           <w:szCs w:val="26"/>
         </w:rPr>
       </w:pPr>
-      <w:bookmarkStart w:id="20" w:name="_Toc152499353"/>
+      <w:bookmarkStart w:id="19" w:name="_Toc152499352"/>
       <w:r>
         <w:rPr>
           <w:rStyle w:val="Heading1Char"/>
@@ -9205,7 +9099,7 @@
           <w:sz w:val="26"/>
           <w:szCs w:val="26"/>
         </w:rPr>
-        <w:t xml:space="preserve"> Option </w:t>
+        <w:t xml:space="preserve"> Option 1</w:t>
       </w:r>
       <w:r>
         <w:rPr>
@@ -9213,17 +9107,9 @@
           <w:sz w:val="26"/>
           <w:szCs w:val="26"/>
         </w:rPr>
-        <w:t>2</w:t>
-      </w:r>
-      <w:r>
-        <w:rPr>
-          <w:rStyle w:val="Heading1Char"/>
-          <w:sz w:val="26"/>
-          <w:szCs w:val="26"/>
-        </w:rPr>
         <w:t xml:space="preserve"> - rates</w:t>
       </w:r>
-      <w:bookmarkEnd w:id="20"/>
+      <w:bookmarkEnd w:id="19"/>
     </w:p>
     <w:p>
       <w:pPr>
@@ -9240,10 +9126,10 @@
           <w:szCs w:val="32"/>
         </w:rPr>
         <w:drawing>
-          <wp:inline distT="0" distB="0" distL="0" distR="0" wp14:anchorId="505FF1A6" wp14:editId="238E2380">
+          <wp:inline distT="0" distB="0" distL="0" distR="0" wp14:anchorId="7B71946D" wp14:editId="2FFD353C">
             <wp:extent cx="5943600" cy="5943600"/>
             <wp:effectExtent l="0" t="0" r="0" b="0"/>
-            <wp:docPr id="8" name="Picture 8" descr="A group of black and yellow squares&#10;&#10;Description automatically generated"/>
+            <wp:docPr id="5" name="Picture 5" descr="A chart of different colored squares&#10;&#10;Description automatically generated"/>
             <wp:cNvGraphicFramePr>
               <a:graphicFrameLocks xmlns:a="http://schemas.openxmlformats.org/drawingml/2006/main" noChangeAspect="1"/>
             </wp:cNvGraphicFramePr>
@@ -9251,7 +9137,7 @@
               <a:graphicData uri="http://schemas.openxmlformats.org/drawingml/2006/picture">
                 <pic:pic xmlns:pic="http://schemas.openxmlformats.org/drawingml/2006/picture">
                   <pic:nvPicPr>
-                    <pic:cNvPr id="8" name="Picture 8" descr="A group of black and yellow squares&#10;&#10;Description automatically generated"/>
+                    <pic:cNvPr id="5" name="Picture 5" descr="A chart of different colored squares&#10;&#10;Description automatically generated"/>
                     <pic:cNvPicPr/>
                   </pic:nvPicPr>
                   <pic:blipFill>
@@ -9288,55 +9174,80 @@
           <w:rStyle w:val="Heading1Char"/>
         </w:rPr>
       </w:pPr>
-      <w:r>
-        <w:rPr>
-          <w:rStyle w:val="Heading1Char"/>
-        </w:rPr>
-        <w:br w:type="page"/>
-      </w:r>
     </w:p>
     <w:p>
       <w:pPr>
         <w:rPr>
-          <w:i/>
-          <w:iCs/>
+          <w:rStyle w:val="Heading1Char"/>
+          <w:sz w:val="26"/>
+          <w:szCs w:val="26"/>
         </w:rPr>
       </w:pPr>
-      <w:bookmarkStart w:id="21" w:name="_Toc152499354"/>
       <w:r>
         <w:rPr>
           <w:rStyle w:val="Heading1Char"/>
-        </w:rPr>
-        <w:lastRenderedPageBreak/>
-        <w:t>Plot 2</w:t>
-      </w:r>
-      <w:r>
-        <w:rPr>
-          <w:rStyle w:val="Heading1Char"/>
-        </w:rPr>
-        <w:t>4</w:t>
-      </w:r>
-      <w:bookmarkEnd w:id="21"/>
-      <w:r>
-        <w:rPr>
-          <w:rFonts w:eastAsia="Times New Roman"/>
-        </w:rPr>
-        <w:t xml:space="preserve"> - question 24  </w:t>
+          <w:sz w:val="26"/>
+          <w:szCs w:val="26"/>
+        </w:rPr>
+        <w:br w:type="page"/>
       </w:r>
     </w:p>
     <w:p>
       <w:pPr>
-        <w:spacing w:before="100" w:beforeAutospacing="1" w:after="100" w:afterAutospacing="1"/>
+        <w:pStyle w:val="Heading2"/>
+        <w:rPr>
+          <w:rStyle w:val="Heading1Char"/>
+          <w:sz w:val="26"/>
+          <w:szCs w:val="26"/>
+        </w:rPr>
       </w:pPr>
-      <w:r>
-        <w:rPr>
+      <w:bookmarkStart w:id="20" w:name="_Toc152499353"/>
+      <w:r>
+        <w:rPr>
+          <w:rStyle w:val="Heading1Char"/>
+          <w:sz w:val="26"/>
+          <w:szCs w:val="26"/>
+        </w:rPr>
+        <w:lastRenderedPageBreak/>
+        <w:t>Plot 23</w:t>
+      </w:r>
+      <w:r>
+        <w:rPr>
+          <w:rStyle w:val="Heading1Char"/>
+          <w:sz w:val="26"/>
+          <w:szCs w:val="26"/>
+        </w:rPr>
+        <w:t xml:space="preserve"> Option 2</w:t>
+      </w:r>
+      <w:r>
+        <w:rPr>
+          <w:rStyle w:val="Heading1Char"/>
+          <w:sz w:val="26"/>
+          <w:szCs w:val="26"/>
+        </w:rPr>
+        <w:t xml:space="preserve"> - rates</w:t>
+      </w:r>
+      <w:bookmarkEnd w:id="20"/>
+    </w:p>
+    <w:p>
+      <w:pPr>
+        <w:rPr>
+          <w:rStyle w:val="Heading1Char"/>
+        </w:rPr>
+      </w:pPr>
+      <w:r>
+        <w:rPr>
+          <w:rFonts w:asciiTheme="majorHAnsi" w:eastAsiaTheme="majorEastAsia" w:hAnsiTheme="majorHAnsi" w:cstheme="majorBidi"/>
           <w:noProof/>
+          <w:color w:val="2F5496" w:themeColor="accent1" w:themeShade="BF"/>
+          <w:sz w:val="32"/>
+          <w:szCs w:val="32"/>
         </w:rPr>
         <w:drawing>
-          <wp:inline distT="0" distB="0" distL="0" distR="0" wp14:anchorId="3190366E" wp14:editId="08ABD450">
+          <wp:inline distT="0" distB="0" distL="0" distR="0" wp14:anchorId="335FC334" wp14:editId="7A7A8757">
             <wp:extent cx="5943600" cy="5943600"/>
             <wp:effectExtent l="0" t="0" r="0" b="0"/>
-            <wp:docPr id="6" name="Picture 6" descr="A chart of numbers and text&#10;&#10;Description automatically generated with medium confidence"/>
+            <wp:docPr id="4" name="Picture 4" descr="A group of black and blue rectangular shapes&#10;&#10;Description automatically generated with medium confidence"/>
             <wp:cNvGraphicFramePr>
               <a:graphicFrameLocks xmlns:a="http://schemas.openxmlformats.org/drawingml/2006/main" noChangeAspect="1"/>
             </wp:cNvGraphicFramePr>
@@ -9344,7 +9255,7 @@
               <a:graphicData uri="http://schemas.openxmlformats.org/drawingml/2006/picture">
                 <pic:pic xmlns:pic="http://schemas.openxmlformats.org/drawingml/2006/picture">
                   <pic:nvPicPr>
-                    <pic:cNvPr id="6" name="Picture 6" descr="A chart of numbers and text&#10;&#10;Description automatically generated with medium confidence"/>
+                    <pic:cNvPr id="4" name="Picture 4" descr="A group of black and blue rectangular shapes&#10;&#10;Description automatically generated with medium confidence"/>
                     <pic:cNvPicPr/>
                   </pic:nvPicPr>
                   <pic:blipFill>
@@ -9378,12 +9289,12 @@
     <w:p>
       <w:pPr>
         <w:rPr>
-          <w:rStyle w:val="Heading2Char"/>
+          <w:rStyle w:val="Heading1Char"/>
         </w:rPr>
       </w:pPr>
       <w:r>
         <w:rPr>
-          <w:rStyle w:val="Heading2Char"/>
+          <w:rStyle w:val="Heading1Char"/>
         </w:rPr>
         <w:br w:type="page"/>
       </w:r>
@@ -9391,764 +9302,11 @@
     <w:p>
       <w:pPr>
         <w:rPr>
-          <w:b/>
-          <w:bCs/>
-          <w:sz w:val="24"/>
-          <w:szCs w:val="24"/>
+          <w:i/>
+          <w:iCs/>
         </w:rPr>
       </w:pPr>
-      <w:bookmarkStart w:id="22" w:name="_Toc152499355"/>
-      <w:r>
-        <w:rPr>
-          <w:rStyle w:val="Heading2Char"/>
-        </w:rPr>
-        <w:lastRenderedPageBreak/>
-        <w:t>Table - Plot 2</w:t>
-      </w:r>
-      <w:r>
-        <w:rPr>
-          <w:rStyle w:val="Heading2Char"/>
-        </w:rPr>
-        <w:t>4</w:t>
-      </w:r>
-      <w:r>
-        <w:rPr>
-          <w:rStyle w:val="Heading2Char"/>
-        </w:rPr>
-        <w:t>: Comments</w:t>
-      </w:r>
-      <w:bookmarkEnd w:id="22"/>
-      <w:r>
-        <w:rPr>
-          <w:b/>
-          <w:bCs/>
-          <w:sz w:val="24"/>
-          <w:szCs w:val="24"/>
-        </w:rPr>
-        <w:t xml:space="preserve"> </w:t>
-      </w:r>
-      <w:r>
-        <w:rPr>
-          <w:sz w:val="24"/>
-          <w:szCs w:val="24"/>
-        </w:rPr>
-        <w:t>free-text</w:t>
-      </w:r>
-    </w:p>
-    <w:p>
-      <w:pPr>
-        <w:pStyle w:val="NoSpacing"/>
-        <w:rPr>
-          <w:rStyle w:val="Heading1Char"/>
-        </w:rPr>
-      </w:pPr>
-    </w:p>
-    <w:p>
-      <w:r>
-        <w:t>Total Cou</w:t>
-      </w:r>
-      <w:r>
-        <w:t>nt = 0</w:t>
-      </w:r>
-      <w:r>
-        <w:t>3</w:t>
-      </w:r>
-    </w:p>
-    <w:tbl>
-      <w:tblPr>
-        <w:tblStyle w:val="PlainTable2"/>
-        <w:tblW w:w="0" w:type="auto"/>
-        <w:tblLayout w:type="fixed"/>
-        <w:tblLook w:val="04A0" w:firstRow="1" w:lastRow="0" w:firstColumn="1" w:lastColumn="0" w:noHBand="0" w:noVBand="1"/>
-      </w:tblPr>
-      <w:tblGrid>
-        <w:gridCol w:w="1170"/>
-        <w:gridCol w:w="8180"/>
-      </w:tblGrid>
-      <w:tr>
-        <w:trPr>
-          <w:cnfStyle w:val="100000000000" w:firstRow="1" w:lastRow="0" w:firstColumn="0" w:lastColumn="0" w:oddVBand="0" w:evenVBand="0" w:oddHBand="0" w:evenHBand="0" w:firstRowFirstColumn="0" w:firstRowLastColumn="0" w:lastRowFirstColumn="0" w:lastRowLastColumn="0"/>
-        </w:trPr>
-        <w:tc>
-          <w:tcPr>
-            <w:cnfStyle w:val="001000000000" w:firstRow="0" w:lastRow="0" w:firstColumn="1" w:lastColumn="0" w:oddVBand="0" w:evenVBand="0" w:oddHBand="0" w:evenHBand="0" w:firstRowFirstColumn="0" w:firstRowLastColumn="0" w:lastRowFirstColumn="0" w:lastRowLastColumn="0"/>
-            <w:tcW w:w="1170" w:type="dxa"/>
-          </w:tcPr>
-          <w:p>
-            <w:pPr>
-              <w:rPr>
-                <w:rFonts w:ascii="Calibri" w:eastAsia="Times New Roman" w:hAnsi="Calibri" w:cs="Calibri"/>
-                <w:color w:val="000000"/>
-              </w:rPr>
-            </w:pPr>
-            <w:r>
-              <w:rPr>
-                <w:rFonts w:ascii="Calibri" w:eastAsia="Times New Roman" w:hAnsi="Calibri" w:cs="Calibri"/>
-                <w:color w:val="000000"/>
-              </w:rPr>
-              <w:t>Response Number</w:t>
-            </w:r>
-          </w:p>
-        </w:tc>
-        <w:tc>
-          <w:tcPr>
-            <w:tcW w:w="8180" w:type="dxa"/>
-          </w:tcPr>
-          <w:p>
-            <w:pPr>
-              <w:cnfStyle w:val="100000000000" w:firstRow="1" w:lastRow="0" w:firstColumn="0" w:lastColumn="0" w:oddVBand="0" w:evenVBand="0" w:oddHBand="0" w:evenHBand="0" w:firstRowFirstColumn="0" w:firstRowLastColumn="0" w:lastRowFirstColumn="0" w:lastRowLastColumn="0"/>
-              <w:rPr>
-                <w:rFonts w:ascii="Calibri" w:eastAsia="Times New Roman" w:hAnsi="Calibri" w:cs="Calibri"/>
-                <w:color w:val="000000"/>
-              </w:rPr>
-            </w:pPr>
-            <w:r>
-              <w:rPr>
-                <w:rFonts w:ascii="Calibri" w:eastAsia="Times New Roman" w:hAnsi="Calibri" w:cs="Calibri"/>
-                <w:color w:val="000000"/>
-              </w:rPr>
-              <w:t>Other reasons</w:t>
-            </w:r>
-          </w:p>
-        </w:tc>
-      </w:tr>
-      <w:tr>
-        <w:trPr>
-          <w:cnfStyle w:val="000000100000" w:firstRow="0" w:lastRow="0" w:firstColumn="0" w:lastColumn="0" w:oddVBand="0" w:evenVBand="0" w:oddHBand="1" w:evenHBand="0" w:firstRowFirstColumn="0" w:firstRowLastColumn="0" w:lastRowFirstColumn="0" w:lastRowLastColumn="0"/>
-        </w:trPr>
-        <w:tc>
-          <w:tcPr>
-            <w:cnfStyle w:val="001000000000" w:firstRow="0" w:lastRow="0" w:firstColumn="1" w:lastColumn="0" w:oddVBand="0" w:evenVBand="0" w:oddHBand="0" w:evenHBand="0" w:firstRowFirstColumn="0" w:firstRowLastColumn="0" w:lastRowFirstColumn="0" w:lastRowLastColumn="0"/>
-            <w:tcW w:w="1170" w:type="dxa"/>
-          </w:tcPr>
-          <w:p>
-            <w:pPr>
-              <w:rPr>
-                <w:rFonts w:eastAsia="Times New Roman"/>
-                <w:b w:val="0"/>
-                <w:bCs w:val="0"/>
-              </w:rPr>
-            </w:pPr>
-            <w:r>
-              <w:rPr>
-                <w:rFonts w:eastAsia="Times New Roman"/>
-                <w:b w:val="0"/>
-                <w:bCs w:val="0"/>
-              </w:rPr>
-              <w:t>1</w:t>
-            </w:r>
-          </w:p>
-        </w:tc>
-        <w:tc>
-          <w:tcPr>
-            <w:tcW w:w="8180" w:type="dxa"/>
-          </w:tcPr>
-          <w:p>
-            <w:pPr>
-              <w:cnfStyle w:val="000000100000" w:firstRow="0" w:lastRow="0" w:firstColumn="0" w:lastColumn="0" w:oddVBand="0" w:evenVBand="0" w:oddHBand="1" w:evenHBand="0" w:firstRowFirstColumn="0" w:firstRowLastColumn="0" w:lastRowFirstColumn="0" w:lastRowLastColumn="0"/>
-              <w:rPr>
-                <w:rFonts w:eastAsia="Times New Roman"/>
-              </w:rPr>
-            </w:pPr>
-          </w:p>
-        </w:tc>
-      </w:tr>
-      <w:tr>
-        <w:tc>
-          <w:tcPr>
-            <w:cnfStyle w:val="001000000000" w:firstRow="0" w:lastRow="0" w:firstColumn="1" w:lastColumn="0" w:oddVBand="0" w:evenVBand="0" w:oddHBand="0" w:evenHBand="0" w:firstRowFirstColumn="0" w:firstRowLastColumn="0" w:lastRowFirstColumn="0" w:lastRowLastColumn="0"/>
-            <w:tcW w:w="1170" w:type="dxa"/>
-          </w:tcPr>
-          <w:p>
-            <w:pPr>
-              <w:rPr>
-                <w:rFonts w:eastAsia="Times New Roman"/>
-                <w:b w:val="0"/>
-                <w:bCs w:val="0"/>
-              </w:rPr>
-            </w:pPr>
-            <w:r>
-              <w:rPr>
-                <w:rFonts w:eastAsia="Times New Roman"/>
-                <w:b w:val="0"/>
-                <w:bCs w:val="0"/>
-              </w:rPr>
-              <w:t>2</w:t>
-            </w:r>
-          </w:p>
-        </w:tc>
-        <w:tc>
-          <w:tcPr>
-            <w:tcW w:w="8180" w:type="dxa"/>
-          </w:tcPr>
-          <w:p>
-            <w:pPr>
-              <w:cnfStyle w:val="000000000000" w:firstRow="0" w:lastRow="0" w:firstColumn="0" w:lastColumn="0" w:oddVBand="0" w:evenVBand="0" w:oddHBand="0" w:evenHBand="0" w:firstRowFirstColumn="0" w:firstRowLastColumn="0" w:lastRowFirstColumn="0" w:lastRowLastColumn="0"/>
-              <w:rPr>
-                <w:rFonts w:eastAsia="Times New Roman"/>
-              </w:rPr>
-            </w:pPr>
-          </w:p>
-        </w:tc>
-      </w:tr>
-      <w:tr>
-        <w:trPr>
-          <w:cnfStyle w:val="000000100000" w:firstRow="0" w:lastRow="0" w:firstColumn="0" w:lastColumn="0" w:oddVBand="0" w:evenVBand="0" w:oddHBand="1" w:evenHBand="0" w:firstRowFirstColumn="0" w:firstRowLastColumn="0" w:lastRowFirstColumn="0" w:lastRowLastColumn="0"/>
-        </w:trPr>
-        <w:tc>
-          <w:tcPr>
-            <w:cnfStyle w:val="001000000000" w:firstRow="0" w:lastRow="0" w:firstColumn="1" w:lastColumn="0" w:oddVBand="0" w:evenVBand="0" w:oddHBand="0" w:evenHBand="0" w:firstRowFirstColumn="0" w:firstRowLastColumn="0" w:lastRowFirstColumn="0" w:lastRowLastColumn="0"/>
-            <w:tcW w:w="1170" w:type="dxa"/>
-          </w:tcPr>
-          <w:p>
-            <w:pPr>
-              <w:rPr>
-                <w:rFonts w:eastAsia="Times New Roman"/>
-                <w:b w:val="0"/>
-                <w:bCs w:val="0"/>
-              </w:rPr>
-            </w:pPr>
-            <w:r>
-              <w:rPr>
-                <w:rFonts w:eastAsia="Times New Roman"/>
-                <w:b w:val="0"/>
-                <w:bCs w:val="0"/>
-              </w:rPr>
-              <w:t>3</w:t>
-            </w:r>
-          </w:p>
-        </w:tc>
-        <w:tc>
-          <w:tcPr>
-            <w:tcW w:w="8180" w:type="dxa"/>
-          </w:tcPr>
-          <w:p>
-            <w:pPr>
-              <w:cnfStyle w:val="000000100000" w:firstRow="0" w:lastRow="0" w:firstColumn="0" w:lastColumn="0" w:oddVBand="0" w:evenVBand="0" w:oddHBand="1" w:evenHBand="0" w:firstRowFirstColumn="0" w:firstRowLastColumn="0" w:lastRowFirstColumn="0" w:lastRowLastColumn="0"/>
-              <w:rPr>
-                <w:rFonts w:eastAsia="Times New Roman"/>
-              </w:rPr>
-            </w:pPr>
-          </w:p>
-        </w:tc>
-      </w:tr>
-      <w:tr>
-        <w:tc>
-          <w:tcPr>
-            <w:cnfStyle w:val="001000000000" w:firstRow="0" w:lastRow="0" w:firstColumn="1" w:lastColumn="0" w:oddVBand="0" w:evenVBand="0" w:oddHBand="0" w:evenHBand="0" w:firstRowFirstColumn="0" w:firstRowLastColumn="0" w:lastRowFirstColumn="0" w:lastRowLastColumn="0"/>
-            <w:tcW w:w="1170" w:type="dxa"/>
-          </w:tcPr>
-          <w:p>
-            <w:pPr>
-              <w:rPr>
-                <w:rFonts w:eastAsia="Times New Roman"/>
-                <w:b w:val="0"/>
-                <w:bCs w:val="0"/>
-              </w:rPr>
-            </w:pPr>
-            <w:r>
-              <w:rPr>
-                <w:rFonts w:eastAsia="Times New Roman"/>
-                <w:b w:val="0"/>
-                <w:bCs w:val="0"/>
-              </w:rPr>
-              <w:t>4</w:t>
-            </w:r>
-          </w:p>
-        </w:tc>
-        <w:tc>
-          <w:tcPr>
-            <w:tcW w:w="8180" w:type="dxa"/>
-          </w:tcPr>
-          <w:p>
-            <w:pPr>
-              <w:cnfStyle w:val="000000000000" w:firstRow="0" w:lastRow="0" w:firstColumn="0" w:lastColumn="0" w:oddVBand="0" w:evenVBand="0" w:oddHBand="0" w:evenHBand="0" w:firstRowFirstColumn="0" w:firstRowLastColumn="0" w:lastRowFirstColumn="0" w:lastRowLastColumn="0"/>
-              <w:rPr>
-                <w:rFonts w:eastAsia="Times New Roman"/>
-              </w:rPr>
-            </w:pPr>
-          </w:p>
-        </w:tc>
-      </w:tr>
-      <w:tr>
-        <w:trPr>
-          <w:cnfStyle w:val="000000100000" w:firstRow="0" w:lastRow="0" w:firstColumn="0" w:lastColumn="0" w:oddVBand="0" w:evenVBand="0" w:oddHBand="1" w:evenHBand="0" w:firstRowFirstColumn="0" w:firstRowLastColumn="0" w:lastRowFirstColumn="0" w:lastRowLastColumn="0"/>
-        </w:trPr>
-        <w:tc>
-          <w:tcPr>
-            <w:cnfStyle w:val="001000000000" w:firstRow="0" w:lastRow="0" w:firstColumn="1" w:lastColumn="0" w:oddVBand="0" w:evenVBand="0" w:oddHBand="0" w:evenHBand="0" w:firstRowFirstColumn="0" w:firstRowLastColumn="0" w:lastRowFirstColumn="0" w:lastRowLastColumn="0"/>
-            <w:tcW w:w="1170" w:type="dxa"/>
-          </w:tcPr>
-          <w:p>
-            <w:pPr>
-              <w:rPr>
-                <w:rFonts w:eastAsia="Times New Roman"/>
-                <w:b w:val="0"/>
-                <w:bCs w:val="0"/>
-              </w:rPr>
-            </w:pPr>
-            <w:r>
-              <w:rPr>
-                <w:rFonts w:eastAsia="Times New Roman"/>
-                <w:b w:val="0"/>
-                <w:bCs w:val="0"/>
-              </w:rPr>
-              <w:t>5</w:t>
-            </w:r>
-          </w:p>
-        </w:tc>
-        <w:tc>
-          <w:tcPr>
-            <w:tcW w:w="8180" w:type="dxa"/>
-          </w:tcPr>
-          <w:p>
-            <w:pPr>
-              <w:cnfStyle w:val="000000100000" w:firstRow="0" w:lastRow="0" w:firstColumn="0" w:lastColumn="0" w:oddVBand="0" w:evenVBand="0" w:oddHBand="1" w:evenHBand="0" w:firstRowFirstColumn="0" w:firstRowLastColumn="0" w:lastRowFirstColumn="0" w:lastRowLastColumn="0"/>
-              <w:rPr>
-                <w:rFonts w:eastAsia="Times New Roman"/>
-              </w:rPr>
-            </w:pPr>
-          </w:p>
-        </w:tc>
-      </w:tr>
-      <w:tr>
-        <w:tc>
-          <w:tcPr>
-            <w:cnfStyle w:val="001000000000" w:firstRow="0" w:lastRow="0" w:firstColumn="1" w:lastColumn="0" w:oddVBand="0" w:evenVBand="0" w:oddHBand="0" w:evenHBand="0" w:firstRowFirstColumn="0" w:firstRowLastColumn="0" w:lastRowFirstColumn="0" w:lastRowLastColumn="0"/>
-            <w:tcW w:w="1170" w:type="dxa"/>
-          </w:tcPr>
-          <w:p>
-            <w:pPr>
-              <w:rPr>
-                <w:rFonts w:eastAsia="Times New Roman"/>
-                <w:b w:val="0"/>
-                <w:bCs w:val="0"/>
-              </w:rPr>
-            </w:pPr>
-            <w:r>
-              <w:rPr>
-                <w:rFonts w:eastAsia="Times New Roman"/>
-                <w:b w:val="0"/>
-                <w:bCs w:val="0"/>
-              </w:rPr>
-              <w:t>6</w:t>
-            </w:r>
-          </w:p>
-        </w:tc>
-        <w:tc>
-          <w:tcPr>
-            <w:tcW w:w="8180" w:type="dxa"/>
-          </w:tcPr>
-          <w:p>
-            <w:pPr>
-              <w:cnfStyle w:val="000000000000" w:firstRow="0" w:lastRow="0" w:firstColumn="0" w:lastColumn="0" w:oddVBand="0" w:evenVBand="0" w:oddHBand="0" w:evenHBand="0" w:firstRowFirstColumn="0" w:firstRowLastColumn="0" w:lastRowFirstColumn="0" w:lastRowLastColumn="0"/>
-              <w:rPr>
-                <w:rFonts w:eastAsia="Times New Roman"/>
-              </w:rPr>
-            </w:pPr>
-          </w:p>
-        </w:tc>
-      </w:tr>
-      <w:tr>
-        <w:trPr>
-          <w:cnfStyle w:val="000000100000" w:firstRow="0" w:lastRow="0" w:firstColumn="0" w:lastColumn="0" w:oddVBand="0" w:evenVBand="0" w:oddHBand="1" w:evenHBand="0" w:firstRowFirstColumn="0" w:firstRowLastColumn="0" w:lastRowFirstColumn="0" w:lastRowLastColumn="0"/>
-        </w:trPr>
-        <w:tc>
-          <w:tcPr>
-            <w:cnfStyle w:val="001000000000" w:firstRow="0" w:lastRow="0" w:firstColumn="1" w:lastColumn="0" w:oddVBand="0" w:evenVBand="0" w:oddHBand="0" w:evenHBand="0" w:firstRowFirstColumn="0" w:firstRowLastColumn="0" w:lastRowFirstColumn="0" w:lastRowLastColumn="0"/>
-            <w:tcW w:w="1170" w:type="dxa"/>
-          </w:tcPr>
-          <w:p>
-            <w:pPr>
-              <w:rPr>
-                <w:rFonts w:eastAsia="Times New Roman"/>
-                <w:b w:val="0"/>
-                <w:bCs w:val="0"/>
-              </w:rPr>
-            </w:pPr>
-            <w:r>
-              <w:rPr>
-                <w:rFonts w:eastAsia="Times New Roman"/>
-                <w:b w:val="0"/>
-                <w:bCs w:val="0"/>
-              </w:rPr>
-              <w:t>7</w:t>
-            </w:r>
-          </w:p>
-        </w:tc>
-        <w:tc>
-          <w:tcPr>
-            <w:tcW w:w="8180" w:type="dxa"/>
-          </w:tcPr>
-          <w:p>
-            <w:pPr>
-              <w:cnfStyle w:val="000000100000" w:firstRow="0" w:lastRow="0" w:firstColumn="0" w:lastColumn="0" w:oddVBand="0" w:evenVBand="0" w:oddHBand="1" w:evenHBand="0" w:firstRowFirstColumn="0" w:firstRowLastColumn="0" w:lastRowFirstColumn="0" w:lastRowLastColumn="0"/>
-              <w:rPr>
-                <w:rFonts w:eastAsia="Times New Roman"/>
-              </w:rPr>
-            </w:pPr>
-          </w:p>
-        </w:tc>
-      </w:tr>
-      <w:tr>
-        <w:tc>
-          <w:tcPr>
-            <w:cnfStyle w:val="001000000000" w:firstRow="0" w:lastRow="0" w:firstColumn="1" w:lastColumn="0" w:oddVBand="0" w:evenVBand="0" w:oddHBand="0" w:evenHBand="0" w:firstRowFirstColumn="0" w:firstRowLastColumn="0" w:lastRowFirstColumn="0" w:lastRowLastColumn="0"/>
-            <w:tcW w:w="1170" w:type="dxa"/>
-          </w:tcPr>
-          <w:p>
-            <w:pPr>
-              <w:rPr>
-                <w:rFonts w:eastAsia="Times New Roman"/>
-                <w:b w:val="0"/>
-                <w:bCs w:val="0"/>
-              </w:rPr>
-            </w:pPr>
-            <w:r>
-              <w:rPr>
-                <w:rFonts w:eastAsia="Times New Roman"/>
-                <w:b w:val="0"/>
-                <w:bCs w:val="0"/>
-              </w:rPr>
-              <w:t>8</w:t>
-            </w:r>
-          </w:p>
-        </w:tc>
-        <w:tc>
-          <w:tcPr>
-            <w:tcW w:w="8180" w:type="dxa"/>
-          </w:tcPr>
-          <w:p>
-            <w:pPr>
-              <w:cnfStyle w:val="000000000000" w:firstRow="0" w:lastRow="0" w:firstColumn="0" w:lastColumn="0" w:oddVBand="0" w:evenVBand="0" w:oddHBand="0" w:evenHBand="0" w:firstRowFirstColumn="0" w:firstRowLastColumn="0" w:lastRowFirstColumn="0" w:lastRowLastColumn="0"/>
-              <w:rPr>
-                <w:rFonts w:eastAsia="Times New Roman"/>
-              </w:rPr>
-            </w:pPr>
-          </w:p>
-        </w:tc>
-      </w:tr>
-      <w:tr>
-        <w:trPr>
-          <w:cnfStyle w:val="000000100000" w:firstRow="0" w:lastRow="0" w:firstColumn="0" w:lastColumn="0" w:oddVBand="0" w:evenVBand="0" w:oddHBand="1" w:evenHBand="0" w:firstRowFirstColumn="0" w:firstRowLastColumn="0" w:lastRowFirstColumn="0" w:lastRowLastColumn="0"/>
-        </w:trPr>
-        <w:tc>
-          <w:tcPr>
-            <w:cnfStyle w:val="001000000000" w:firstRow="0" w:lastRow="0" w:firstColumn="1" w:lastColumn="0" w:oddVBand="0" w:evenVBand="0" w:oddHBand="0" w:evenHBand="0" w:firstRowFirstColumn="0" w:firstRowLastColumn="0" w:lastRowFirstColumn="0" w:lastRowLastColumn="0"/>
-            <w:tcW w:w="1170" w:type="dxa"/>
-          </w:tcPr>
-          <w:p>
-            <w:pPr>
-              <w:rPr>
-                <w:rFonts w:eastAsia="Times New Roman"/>
-                <w:b w:val="0"/>
-                <w:bCs w:val="0"/>
-              </w:rPr>
-            </w:pPr>
-            <w:r>
-              <w:rPr>
-                <w:rFonts w:eastAsia="Times New Roman"/>
-                <w:b w:val="0"/>
-                <w:bCs w:val="0"/>
-              </w:rPr>
-              <w:t>9</w:t>
-            </w:r>
-          </w:p>
-        </w:tc>
-        <w:tc>
-          <w:tcPr>
-            <w:tcW w:w="8180" w:type="dxa"/>
-          </w:tcPr>
-          <w:p>
-            <w:pPr>
-              <w:cnfStyle w:val="000000100000" w:firstRow="0" w:lastRow="0" w:firstColumn="0" w:lastColumn="0" w:oddVBand="0" w:evenVBand="0" w:oddHBand="1" w:evenHBand="0" w:firstRowFirstColumn="0" w:firstRowLastColumn="0" w:lastRowFirstColumn="0" w:lastRowLastColumn="0"/>
-              <w:rPr>
-                <w:rFonts w:eastAsia="Times New Roman"/>
-              </w:rPr>
-            </w:pPr>
-          </w:p>
-        </w:tc>
-      </w:tr>
-      <w:tr>
-        <w:tc>
-          <w:tcPr>
-            <w:cnfStyle w:val="001000000000" w:firstRow="0" w:lastRow="0" w:firstColumn="1" w:lastColumn="0" w:oddVBand="0" w:evenVBand="0" w:oddHBand="0" w:evenHBand="0" w:firstRowFirstColumn="0" w:firstRowLastColumn="0" w:lastRowFirstColumn="0" w:lastRowLastColumn="0"/>
-            <w:tcW w:w="1170" w:type="dxa"/>
-          </w:tcPr>
-          <w:p>
-            <w:pPr>
-              <w:rPr>
-                <w:rFonts w:eastAsia="Times New Roman"/>
-                <w:b w:val="0"/>
-                <w:bCs w:val="0"/>
-              </w:rPr>
-            </w:pPr>
-            <w:r>
-              <w:rPr>
-                <w:rFonts w:eastAsia="Times New Roman"/>
-                <w:b w:val="0"/>
-                <w:bCs w:val="0"/>
-              </w:rPr>
-              <w:t>10</w:t>
-            </w:r>
-          </w:p>
-        </w:tc>
-        <w:tc>
-          <w:tcPr>
-            <w:tcW w:w="8180" w:type="dxa"/>
-          </w:tcPr>
-          <w:p>
-            <w:pPr>
-              <w:cnfStyle w:val="000000000000" w:firstRow="0" w:lastRow="0" w:firstColumn="0" w:lastColumn="0" w:oddVBand="0" w:evenVBand="0" w:oddHBand="0" w:evenHBand="0" w:firstRowFirstColumn="0" w:firstRowLastColumn="0" w:lastRowFirstColumn="0" w:lastRowLastColumn="0"/>
-              <w:rPr>
-                <w:rFonts w:eastAsia="Times New Roman"/>
-              </w:rPr>
-            </w:pPr>
-          </w:p>
-        </w:tc>
-      </w:tr>
-      <w:tr>
-        <w:trPr>
-          <w:cnfStyle w:val="000000100000" w:firstRow="0" w:lastRow="0" w:firstColumn="0" w:lastColumn="0" w:oddVBand="0" w:evenVBand="0" w:oddHBand="1" w:evenHBand="0" w:firstRowFirstColumn="0" w:firstRowLastColumn="0" w:lastRowFirstColumn="0" w:lastRowLastColumn="0"/>
-        </w:trPr>
-        <w:tc>
-          <w:tcPr>
-            <w:cnfStyle w:val="001000000000" w:firstRow="0" w:lastRow="0" w:firstColumn="1" w:lastColumn="0" w:oddVBand="0" w:evenVBand="0" w:oddHBand="0" w:evenHBand="0" w:firstRowFirstColumn="0" w:firstRowLastColumn="0" w:lastRowFirstColumn="0" w:lastRowLastColumn="0"/>
-            <w:tcW w:w="1170" w:type="dxa"/>
-          </w:tcPr>
-          <w:p>
-            <w:pPr>
-              <w:rPr>
-                <w:rFonts w:eastAsia="Times New Roman"/>
-                <w:b w:val="0"/>
-                <w:bCs w:val="0"/>
-              </w:rPr>
-            </w:pPr>
-            <w:r>
-              <w:rPr>
-                <w:rFonts w:eastAsia="Times New Roman"/>
-                <w:b w:val="0"/>
-                <w:bCs w:val="0"/>
-              </w:rPr>
-              <w:t>11</w:t>
-            </w:r>
-          </w:p>
-        </w:tc>
-        <w:tc>
-          <w:tcPr>
-            <w:tcW w:w="8180" w:type="dxa"/>
-          </w:tcPr>
-          <w:p>
-            <w:pPr>
-              <w:cnfStyle w:val="000000100000" w:firstRow="0" w:lastRow="0" w:firstColumn="0" w:lastColumn="0" w:oddVBand="0" w:evenVBand="0" w:oddHBand="1" w:evenHBand="0" w:firstRowFirstColumn="0" w:firstRowLastColumn="0" w:lastRowFirstColumn="0" w:lastRowLastColumn="0"/>
-              <w:rPr>
-                <w:rFonts w:eastAsia="Times New Roman"/>
-              </w:rPr>
-            </w:pPr>
-          </w:p>
-        </w:tc>
-      </w:tr>
-      <w:tr>
-        <w:tc>
-          <w:tcPr>
-            <w:cnfStyle w:val="001000000000" w:firstRow="0" w:lastRow="0" w:firstColumn="1" w:lastColumn="0" w:oddVBand="0" w:evenVBand="0" w:oddHBand="0" w:evenHBand="0" w:firstRowFirstColumn="0" w:firstRowLastColumn="0" w:lastRowFirstColumn="0" w:lastRowLastColumn="0"/>
-            <w:tcW w:w="1170" w:type="dxa"/>
-          </w:tcPr>
-          <w:p>
-            <w:pPr>
-              <w:rPr>
-                <w:rFonts w:eastAsia="Times New Roman"/>
-                <w:b w:val="0"/>
-                <w:bCs w:val="0"/>
-              </w:rPr>
-            </w:pPr>
-            <w:r>
-              <w:rPr>
-                <w:rFonts w:eastAsia="Times New Roman"/>
-                <w:b w:val="0"/>
-                <w:bCs w:val="0"/>
-              </w:rPr>
-              <w:t>12</w:t>
-            </w:r>
-          </w:p>
-        </w:tc>
-        <w:tc>
-          <w:tcPr>
-            <w:tcW w:w="8180" w:type="dxa"/>
-          </w:tcPr>
-          <w:p>
-            <w:pPr>
-              <w:cnfStyle w:val="000000000000" w:firstRow="0" w:lastRow="0" w:firstColumn="0" w:lastColumn="0" w:oddVBand="0" w:evenVBand="0" w:oddHBand="0" w:evenHBand="0" w:firstRowFirstColumn="0" w:firstRowLastColumn="0" w:lastRowFirstColumn="0" w:lastRowLastColumn="0"/>
-              <w:rPr>
-                <w:rFonts w:eastAsia="Times New Roman"/>
-              </w:rPr>
-            </w:pPr>
-          </w:p>
-        </w:tc>
-      </w:tr>
-      <w:tr>
-        <w:trPr>
-          <w:cnfStyle w:val="000000100000" w:firstRow="0" w:lastRow="0" w:firstColumn="0" w:lastColumn="0" w:oddVBand="0" w:evenVBand="0" w:oddHBand="1" w:evenHBand="0" w:firstRowFirstColumn="0" w:firstRowLastColumn="0" w:lastRowFirstColumn="0" w:lastRowLastColumn="0"/>
-        </w:trPr>
-        <w:tc>
-          <w:tcPr>
-            <w:cnfStyle w:val="001000000000" w:firstRow="0" w:lastRow="0" w:firstColumn="1" w:lastColumn="0" w:oddVBand="0" w:evenVBand="0" w:oddHBand="0" w:evenHBand="0" w:firstRowFirstColumn="0" w:firstRowLastColumn="0" w:lastRowFirstColumn="0" w:lastRowLastColumn="0"/>
-            <w:tcW w:w="1170" w:type="dxa"/>
-          </w:tcPr>
-          <w:p>
-            <w:pPr>
-              <w:rPr>
-                <w:rFonts w:eastAsia="Times New Roman"/>
-                <w:b w:val="0"/>
-                <w:bCs w:val="0"/>
-              </w:rPr>
-            </w:pPr>
-            <w:r>
-              <w:rPr>
-                <w:rFonts w:eastAsia="Times New Roman"/>
-                <w:b w:val="0"/>
-                <w:bCs w:val="0"/>
-              </w:rPr>
-              <w:t>13</w:t>
-            </w:r>
-          </w:p>
-        </w:tc>
-        <w:tc>
-          <w:tcPr>
-            <w:tcW w:w="8180" w:type="dxa"/>
-          </w:tcPr>
-          <w:p>
-            <w:pPr>
-              <w:cnfStyle w:val="000000100000" w:firstRow="0" w:lastRow="0" w:firstColumn="0" w:lastColumn="0" w:oddVBand="0" w:evenVBand="0" w:oddHBand="1" w:evenHBand="0" w:firstRowFirstColumn="0" w:firstRowLastColumn="0" w:lastRowFirstColumn="0" w:lastRowLastColumn="0"/>
-              <w:rPr>
-                <w:rFonts w:eastAsia="Times New Roman"/>
-              </w:rPr>
-            </w:pPr>
-            <w:r>
-              <w:rPr>
-                <w:rFonts w:eastAsia="Times New Roman"/>
-              </w:rPr>
-              <w:t>Additional QTLs are always under consideration.</w:t>
-            </w:r>
-          </w:p>
-        </w:tc>
-      </w:tr>
-      <w:tr>
-        <w:tc>
-          <w:tcPr>
-            <w:cnfStyle w:val="001000000000" w:firstRow="0" w:lastRow="0" w:firstColumn="1" w:lastColumn="0" w:oddVBand="0" w:evenVBand="0" w:oddHBand="0" w:evenHBand="0" w:firstRowFirstColumn="0" w:firstRowLastColumn="0" w:lastRowFirstColumn="0" w:lastRowLastColumn="0"/>
-            <w:tcW w:w="1170" w:type="dxa"/>
-          </w:tcPr>
-          <w:p>
-            <w:pPr>
-              <w:rPr>
-                <w:rFonts w:eastAsia="Times New Roman"/>
-                <w:b w:val="0"/>
-                <w:bCs w:val="0"/>
-              </w:rPr>
-            </w:pPr>
-            <w:r>
-              <w:rPr>
-                <w:rFonts w:eastAsia="Times New Roman"/>
-                <w:b w:val="0"/>
-                <w:bCs w:val="0"/>
-              </w:rPr>
-              <w:t>14</w:t>
-            </w:r>
-          </w:p>
-        </w:tc>
-        <w:tc>
-          <w:tcPr>
-            <w:tcW w:w="8180" w:type="dxa"/>
-          </w:tcPr>
-          <w:p>
-            <w:pPr>
-              <w:cnfStyle w:val="000000000000" w:firstRow="0" w:lastRow="0" w:firstColumn="0" w:lastColumn="0" w:oddVBand="0" w:evenVBand="0" w:oddHBand="0" w:evenHBand="0" w:firstRowFirstColumn="0" w:firstRowLastColumn="0" w:lastRowFirstColumn="0" w:lastRowLastColumn="0"/>
-              <w:rPr>
-                <w:rFonts w:eastAsia="Times New Roman"/>
-              </w:rPr>
-            </w:pPr>
-          </w:p>
-        </w:tc>
-      </w:tr>
-      <w:tr>
-        <w:trPr>
-          <w:cnfStyle w:val="000000100000" w:firstRow="0" w:lastRow="0" w:firstColumn="0" w:lastColumn="0" w:oddVBand="0" w:evenVBand="0" w:oddHBand="1" w:evenHBand="0" w:firstRowFirstColumn="0" w:firstRowLastColumn="0" w:lastRowFirstColumn="0" w:lastRowLastColumn="0"/>
-        </w:trPr>
-        <w:tc>
-          <w:tcPr>
-            <w:cnfStyle w:val="001000000000" w:firstRow="0" w:lastRow="0" w:firstColumn="1" w:lastColumn="0" w:oddVBand="0" w:evenVBand="0" w:oddHBand="0" w:evenHBand="0" w:firstRowFirstColumn="0" w:firstRowLastColumn="0" w:lastRowFirstColumn="0" w:lastRowLastColumn="0"/>
-            <w:tcW w:w="1170" w:type="dxa"/>
-          </w:tcPr>
-          <w:p>
-            <w:pPr>
-              <w:rPr>
-                <w:rFonts w:eastAsia="Times New Roman"/>
-                <w:b w:val="0"/>
-                <w:bCs w:val="0"/>
-              </w:rPr>
-            </w:pPr>
-            <w:r>
-              <w:rPr>
-                <w:rFonts w:eastAsia="Times New Roman"/>
-                <w:b w:val="0"/>
-                <w:bCs w:val="0"/>
-              </w:rPr>
-              <w:t>15</w:t>
-            </w:r>
-          </w:p>
-        </w:tc>
-        <w:tc>
-          <w:tcPr>
-            <w:tcW w:w="8180" w:type="dxa"/>
-          </w:tcPr>
-          <w:p>
-            <w:pPr>
-              <w:cnfStyle w:val="000000100000" w:firstRow="0" w:lastRow="0" w:firstColumn="0" w:lastColumn="0" w:oddVBand="0" w:evenVBand="0" w:oddHBand="1" w:evenHBand="0" w:firstRowFirstColumn="0" w:firstRowLastColumn="0" w:lastRowFirstColumn="0" w:lastRowLastColumn="0"/>
-              <w:rPr>
-                <w:rFonts w:eastAsia="Times New Roman"/>
-              </w:rPr>
-            </w:pPr>
-          </w:p>
-        </w:tc>
-      </w:tr>
-    </w:tbl>
-    <w:p>
-      <w:pPr>
-        <w:rPr>
-          <w:rFonts w:eastAsia="Times New Roman"/>
-        </w:rPr>
-      </w:pPr>
-    </w:p>
-    <w:p>
-      <w:pPr>
-        <w:pStyle w:val="NoSpacing"/>
-        <w:rPr>
-          <w:rStyle w:val="Heading1Char"/>
-        </w:rPr>
-      </w:pPr>
-    </w:p>
-    <w:p>
-      <w:pPr>
-        <w:rPr>
-          <w:rStyle w:val="Heading1Char"/>
-        </w:rPr>
-      </w:pPr>
-      <w:r>
-        <w:rPr>
-          <w:rStyle w:val="Heading1Char"/>
-        </w:rPr>
-        <w:br w:type="page"/>
-      </w:r>
-    </w:p>
-    <w:p>
-      <w:pPr>
-        <w:pStyle w:val="Heading2"/>
-        <w:rPr>
-          <w:rStyle w:val="Heading1Char"/>
-        </w:rPr>
-      </w:pPr>
-      <w:bookmarkStart w:id="23" w:name="_Toc152499356"/>
+      <w:bookmarkStart w:id="21" w:name="_Toc152499354"/>
       <w:r>
         <w:rPr>
           <w:rStyle w:val="Heading1Char"/>
@@ -10162,37 +9320,13 @@
         </w:rPr>
         <w:t>4</w:t>
       </w:r>
-      <w:r>
-        <w:rPr>
-          <w:rStyle w:val="Heading1Char"/>
-        </w:rPr>
-        <w:t xml:space="preserve"> </w:t>
-      </w:r>
-      <w:r>
-        <w:rPr>
-          <w:rStyle w:val="Heading1Char"/>
-        </w:rPr>
-        <w:t>O</w:t>
-      </w:r>
-      <w:r>
-        <w:rPr>
-          <w:rStyle w:val="Heading1Char"/>
-        </w:rPr>
-        <w:t xml:space="preserve">ption </w:t>
-      </w:r>
-      <w:r>
-        <w:rPr>
-          <w:rStyle w:val="Heading1Char"/>
-        </w:rPr>
-        <w:t>1</w:t>
-      </w:r>
-      <w:r>
-        <w:rPr>
-          <w:rStyle w:val="Heading1Char"/>
-        </w:rPr>
-        <w:t xml:space="preserve"> - rates</w:t>
-      </w:r>
-      <w:bookmarkEnd w:id="23"/>
+      <w:bookmarkEnd w:id="21"/>
+      <w:r>
+        <w:rPr>
+          <w:rFonts w:eastAsia="Times New Roman"/>
+        </w:rPr>
+        <w:t xml:space="preserve"> - question 24  </w:t>
+      </w:r>
     </w:p>
     <w:p>
       <w:pPr>
@@ -10203,10 +9337,10 @@
           <w:noProof/>
         </w:rPr>
         <w:drawing>
-          <wp:inline distT="0" distB="0" distL="0" distR="0" wp14:anchorId="72E37ABE" wp14:editId="24DB8752">
+          <wp:inline distT="0" distB="0" distL="0" distR="0" wp14:anchorId="3190366E" wp14:editId="08ABD450">
             <wp:extent cx="5943600" cy="5943600"/>
             <wp:effectExtent l="0" t="0" r="0" b="0"/>
-            <wp:docPr id="7" name="Picture 7" descr="A screenshot of a graph&#10;&#10;Description automatically generated"/>
+            <wp:docPr id="6" name="Picture 6" descr="A chart of numbers and text&#10;&#10;Description automatically generated with medium confidence"/>
             <wp:cNvGraphicFramePr>
               <a:graphicFrameLocks xmlns:a="http://schemas.openxmlformats.org/drawingml/2006/main" noChangeAspect="1"/>
             </wp:cNvGraphicFramePr>
@@ -10214,7 +9348,7 @@
               <a:graphicData uri="http://schemas.openxmlformats.org/drawingml/2006/picture">
                 <pic:pic xmlns:pic="http://schemas.openxmlformats.org/drawingml/2006/picture">
                   <pic:nvPicPr>
-                    <pic:cNvPr id="7" name="Picture 7" descr="A screenshot of a graph&#10;&#10;Description automatically generated"/>
+                    <pic:cNvPr id="6" name="Picture 6" descr="A chart of numbers and text&#10;&#10;Description automatically generated with medium confidence"/>
                     <pic:cNvPicPr/>
                   </pic:nvPicPr>
                   <pic:blipFill>
@@ -10247,11 +9381,759 @@
     </w:p>
     <w:p>
       <w:pPr>
-        <w:spacing w:before="100" w:beforeAutospacing="1" w:after="100" w:afterAutospacing="1"/>
+        <w:rPr>
+          <w:rStyle w:val="Heading2Char"/>
+        </w:rPr>
+      </w:pPr>
+      <w:r>
+        <w:rPr>
+          <w:rStyle w:val="Heading2Char"/>
+        </w:rPr>
+        <w:br w:type="page"/>
+      </w:r>
+    </w:p>
+    <w:p>
+      <w:pPr>
+        <w:rPr>
+          <w:b/>
+          <w:bCs/>
+          <w:sz w:val="24"/>
+          <w:szCs w:val="24"/>
+        </w:rPr>
+      </w:pPr>
+      <w:bookmarkStart w:id="22" w:name="_Toc152499355"/>
+      <w:r>
+        <w:rPr>
+          <w:rStyle w:val="Heading2Char"/>
+        </w:rPr>
+        <w:lastRenderedPageBreak/>
+        <w:t>Table - Plot 2</w:t>
+      </w:r>
+      <w:r>
+        <w:rPr>
+          <w:rStyle w:val="Heading2Char"/>
+        </w:rPr>
+        <w:t>4</w:t>
+      </w:r>
+      <w:r>
+        <w:rPr>
+          <w:rStyle w:val="Heading2Char"/>
+        </w:rPr>
+        <w:t>: Comments</w:t>
+      </w:r>
+      <w:bookmarkEnd w:id="22"/>
+      <w:r>
+        <w:rPr>
+          <w:b/>
+          <w:bCs/>
+          <w:sz w:val="24"/>
+          <w:szCs w:val="24"/>
+        </w:rPr>
+        <w:t xml:space="preserve"> </w:t>
+      </w:r>
+      <w:r>
+        <w:rPr>
+          <w:sz w:val="24"/>
+          <w:szCs w:val="24"/>
+        </w:rPr>
+        <w:t>free-text</w:t>
+      </w:r>
+    </w:p>
+    <w:p>
+      <w:pPr>
+        <w:pStyle w:val="NoSpacing"/>
+        <w:rPr>
+          <w:rStyle w:val="Heading1Char"/>
+        </w:rPr>
+      </w:pPr>
+    </w:p>
+    <w:p>
+      <w:r>
+        <w:t>Total Cou</w:t>
+      </w:r>
+      <w:r>
+        <w:t>nt = 0</w:t>
+      </w:r>
+      <w:r>
+        <w:t>3</w:t>
+      </w:r>
+    </w:p>
+    <w:tbl>
+      <w:tblPr>
+        <w:tblStyle w:val="PlainTable2"/>
+        <w:tblW w:w="0" w:type="auto"/>
+        <w:tblLayout w:type="fixed"/>
+        <w:tblLook w:val="04A0" w:firstRow="1" w:lastRow="0" w:firstColumn="1" w:lastColumn="0" w:noHBand="0" w:noVBand="1"/>
+      </w:tblPr>
+      <w:tblGrid>
+        <w:gridCol w:w="1170"/>
+        <w:gridCol w:w="8180"/>
+      </w:tblGrid>
+      <w:tr>
+        <w:trPr>
+          <w:cnfStyle w:val="100000000000" w:firstRow="1" w:lastRow="0" w:firstColumn="0" w:lastColumn="0" w:oddVBand="0" w:evenVBand="0" w:oddHBand="0" w:evenHBand="0" w:firstRowFirstColumn="0" w:firstRowLastColumn="0" w:lastRowFirstColumn="0" w:lastRowLastColumn="0"/>
+        </w:trPr>
+        <w:tc>
+          <w:tcPr>
+            <w:cnfStyle w:val="001000000000" w:firstRow="0" w:lastRow="0" w:firstColumn="1" w:lastColumn="0" w:oddVBand="0" w:evenVBand="0" w:oddHBand="0" w:evenHBand="0" w:firstRowFirstColumn="0" w:firstRowLastColumn="0" w:lastRowFirstColumn="0" w:lastRowLastColumn="0"/>
+            <w:tcW w:w="1170" w:type="dxa"/>
+          </w:tcPr>
+          <w:p>
+            <w:pPr>
+              <w:rPr>
+                <w:rFonts w:ascii="Calibri" w:eastAsia="Times New Roman" w:hAnsi="Calibri" w:cs="Calibri"/>
+                <w:color w:val="000000"/>
+              </w:rPr>
+            </w:pPr>
+            <w:r>
+              <w:rPr>
+                <w:rFonts w:ascii="Calibri" w:eastAsia="Times New Roman" w:hAnsi="Calibri" w:cs="Calibri"/>
+                <w:color w:val="000000"/>
+              </w:rPr>
+              <w:t>Response Number</w:t>
+            </w:r>
+          </w:p>
+        </w:tc>
+        <w:tc>
+          <w:tcPr>
+            <w:tcW w:w="8180" w:type="dxa"/>
+          </w:tcPr>
+          <w:p>
+            <w:pPr>
+              <w:cnfStyle w:val="100000000000" w:firstRow="1" w:lastRow="0" w:firstColumn="0" w:lastColumn="0" w:oddVBand="0" w:evenVBand="0" w:oddHBand="0" w:evenHBand="0" w:firstRowFirstColumn="0" w:firstRowLastColumn="0" w:lastRowFirstColumn="0" w:lastRowLastColumn="0"/>
+              <w:rPr>
+                <w:rFonts w:ascii="Calibri" w:eastAsia="Times New Roman" w:hAnsi="Calibri" w:cs="Calibri"/>
+                <w:color w:val="000000"/>
+              </w:rPr>
+            </w:pPr>
+            <w:r>
+              <w:rPr>
+                <w:rFonts w:ascii="Calibri" w:eastAsia="Times New Roman" w:hAnsi="Calibri" w:cs="Calibri"/>
+                <w:color w:val="000000"/>
+              </w:rPr>
+              <w:t>Other reasons</w:t>
+            </w:r>
+          </w:p>
+        </w:tc>
+      </w:tr>
+      <w:tr>
+        <w:trPr>
+          <w:cnfStyle w:val="000000100000" w:firstRow="0" w:lastRow="0" w:firstColumn="0" w:lastColumn="0" w:oddVBand="0" w:evenVBand="0" w:oddHBand="1" w:evenHBand="0" w:firstRowFirstColumn="0" w:firstRowLastColumn="0" w:lastRowFirstColumn="0" w:lastRowLastColumn="0"/>
+        </w:trPr>
+        <w:tc>
+          <w:tcPr>
+            <w:cnfStyle w:val="001000000000" w:firstRow="0" w:lastRow="0" w:firstColumn="1" w:lastColumn="0" w:oddVBand="0" w:evenVBand="0" w:oddHBand="0" w:evenHBand="0" w:firstRowFirstColumn="0" w:firstRowLastColumn="0" w:lastRowFirstColumn="0" w:lastRowLastColumn="0"/>
+            <w:tcW w:w="1170" w:type="dxa"/>
+          </w:tcPr>
+          <w:p>
+            <w:pPr>
+              <w:rPr>
+                <w:rFonts w:eastAsia="Times New Roman"/>
+                <w:b w:val="0"/>
+                <w:bCs w:val="0"/>
+              </w:rPr>
+            </w:pPr>
+            <w:r>
+              <w:rPr>
+                <w:rFonts w:eastAsia="Times New Roman"/>
+                <w:b w:val="0"/>
+                <w:bCs w:val="0"/>
+              </w:rPr>
+              <w:t>1</w:t>
+            </w:r>
+          </w:p>
+        </w:tc>
+        <w:tc>
+          <w:tcPr>
+            <w:tcW w:w="8180" w:type="dxa"/>
+          </w:tcPr>
+          <w:p>
+            <w:pPr>
+              <w:cnfStyle w:val="000000100000" w:firstRow="0" w:lastRow="0" w:firstColumn="0" w:lastColumn="0" w:oddVBand="0" w:evenVBand="0" w:oddHBand="1" w:evenHBand="0" w:firstRowFirstColumn="0" w:firstRowLastColumn="0" w:lastRowFirstColumn="0" w:lastRowLastColumn="0"/>
+              <w:rPr>
+                <w:rFonts w:eastAsia="Times New Roman"/>
+              </w:rPr>
+            </w:pPr>
+          </w:p>
+        </w:tc>
+      </w:tr>
+      <w:tr>
+        <w:tc>
+          <w:tcPr>
+            <w:cnfStyle w:val="001000000000" w:firstRow="0" w:lastRow="0" w:firstColumn="1" w:lastColumn="0" w:oddVBand="0" w:evenVBand="0" w:oddHBand="0" w:evenHBand="0" w:firstRowFirstColumn="0" w:firstRowLastColumn="0" w:lastRowFirstColumn="0" w:lastRowLastColumn="0"/>
+            <w:tcW w:w="1170" w:type="dxa"/>
+          </w:tcPr>
+          <w:p>
+            <w:pPr>
+              <w:rPr>
+                <w:rFonts w:eastAsia="Times New Roman"/>
+                <w:b w:val="0"/>
+                <w:bCs w:val="0"/>
+              </w:rPr>
+            </w:pPr>
+            <w:r>
+              <w:rPr>
+                <w:rFonts w:eastAsia="Times New Roman"/>
+                <w:b w:val="0"/>
+                <w:bCs w:val="0"/>
+              </w:rPr>
+              <w:t>2</w:t>
+            </w:r>
+          </w:p>
+        </w:tc>
+        <w:tc>
+          <w:tcPr>
+            <w:tcW w:w="8180" w:type="dxa"/>
+          </w:tcPr>
+          <w:p>
+            <w:pPr>
+              <w:cnfStyle w:val="000000000000" w:firstRow="0" w:lastRow="0" w:firstColumn="0" w:lastColumn="0" w:oddVBand="0" w:evenVBand="0" w:oddHBand="0" w:evenHBand="0" w:firstRowFirstColumn="0" w:firstRowLastColumn="0" w:lastRowFirstColumn="0" w:lastRowLastColumn="0"/>
+              <w:rPr>
+                <w:rFonts w:eastAsia="Times New Roman"/>
+              </w:rPr>
+            </w:pPr>
+          </w:p>
+        </w:tc>
+      </w:tr>
+      <w:tr>
+        <w:trPr>
+          <w:cnfStyle w:val="000000100000" w:firstRow="0" w:lastRow="0" w:firstColumn="0" w:lastColumn="0" w:oddVBand="0" w:evenVBand="0" w:oddHBand="1" w:evenHBand="0" w:firstRowFirstColumn="0" w:firstRowLastColumn="0" w:lastRowFirstColumn="0" w:lastRowLastColumn="0"/>
+        </w:trPr>
+        <w:tc>
+          <w:tcPr>
+            <w:cnfStyle w:val="001000000000" w:firstRow="0" w:lastRow="0" w:firstColumn="1" w:lastColumn="0" w:oddVBand="0" w:evenVBand="0" w:oddHBand="0" w:evenHBand="0" w:firstRowFirstColumn="0" w:firstRowLastColumn="0" w:lastRowFirstColumn="0" w:lastRowLastColumn="0"/>
+            <w:tcW w:w="1170" w:type="dxa"/>
+          </w:tcPr>
+          <w:p>
+            <w:pPr>
+              <w:rPr>
+                <w:rFonts w:eastAsia="Times New Roman"/>
+                <w:b w:val="0"/>
+                <w:bCs w:val="0"/>
+              </w:rPr>
+            </w:pPr>
+            <w:r>
+              <w:rPr>
+                <w:rFonts w:eastAsia="Times New Roman"/>
+                <w:b w:val="0"/>
+                <w:bCs w:val="0"/>
+              </w:rPr>
+              <w:t>3</w:t>
+            </w:r>
+          </w:p>
+        </w:tc>
+        <w:tc>
+          <w:tcPr>
+            <w:tcW w:w="8180" w:type="dxa"/>
+          </w:tcPr>
+          <w:p>
+            <w:pPr>
+              <w:cnfStyle w:val="000000100000" w:firstRow="0" w:lastRow="0" w:firstColumn="0" w:lastColumn="0" w:oddVBand="0" w:evenVBand="0" w:oddHBand="1" w:evenHBand="0" w:firstRowFirstColumn="0" w:firstRowLastColumn="0" w:lastRowFirstColumn="0" w:lastRowLastColumn="0"/>
+              <w:rPr>
+                <w:rFonts w:eastAsia="Times New Roman"/>
+              </w:rPr>
+            </w:pPr>
+          </w:p>
+        </w:tc>
+      </w:tr>
+      <w:tr>
+        <w:tc>
+          <w:tcPr>
+            <w:cnfStyle w:val="001000000000" w:firstRow="0" w:lastRow="0" w:firstColumn="1" w:lastColumn="0" w:oddVBand="0" w:evenVBand="0" w:oddHBand="0" w:evenHBand="0" w:firstRowFirstColumn="0" w:firstRowLastColumn="0" w:lastRowFirstColumn="0" w:lastRowLastColumn="0"/>
+            <w:tcW w:w="1170" w:type="dxa"/>
+          </w:tcPr>
+          <w:p>
+            <w:pPr>
+              <w:rPr>
+                <w:rFonts w:eastAsia="Times New Roman"/>
+                <w:b w:val="0"/>
+                <w:bCs w:val="0"/>
+              </w:rPr>
+            </w:pPr>
+            <w:r>
+              <w:rPr>
+                <w:rFonts w:eastAsia="Times New Roman"/>
+                <w:b w:val="0"/>
+                <w:bCs w:val="0"/>
+              </w:rPr>
+              <w:t>4</w:t>
+            </w:r>
+          </w:p>
+        </w:tc>
+        <w:tc>
+          <w:tcPr>
+            <w:tcW w:w="8180" w:type="dxa"/>
+          </w:tcPr>
+          <w:p>
+            <w:pPr>
+              <w:cnfStyle w:val="000000000000" w:firstRow="0" w:lastRow="0" w:firstColumn="0" w:lastColumn="0" w:oddVBand="0" w:evenVBand="0" w:oddHBand="0" w:evenHBand="0" w:firstRowFirstColumn="0" w:firstRowLastColumn="0" w:lastRowFirstColumn="0" w:lastRowLastColumn="0"/>
+              <w:rPr>
+                <w:rFonts w:eastAsia="Times New Roman"/>
+              </w:rPr>
+            </w:pPr>
+          </w:p>
+        </w:tc>
+      </w:tr>
+      <w:tr>
+        <w:trPr>
+          <w:cnfStyle w:val="000000100000" w:firstRow="0" w:lastRow="0" w:firstColumn="0" w:lastColumn="0" w:oddVBand="0" w:evenVBand="0" w:oddHBand="1" w:evenHBand="0" w:firstRowFirstColumn="0" w:firstRowLastColumn="0" w:lastRowFirstColumn="0" w:lastRowLastColumn="0"/>
+        </w:trPr>
+        <w:tc>
+          <w:tcPr>
+            <w:cnfStyle w:val="001000000000" w:firstRow="0" w:lastRow="0" w:firstColumn="1" w:lastColumn="0" w:oddVBand="0" w:evenVBand="0" w:oddHBand="0" w:evenHBand="0" w:firstRowFirstColumn="0" w:firstRowLastColumn="0" w:lastRowFirstColumn="0" w:lastRowLastColumn="0"/>
+            <w:tcW w:w="1170" w:type="dxa"/>
+          </w:tcPr>
+          <w:p>
+            <w:pPr>
+              <w:rPr>
+                <w:rFonts w:eastAsia="Times New Roman"/>
+                <w:b w:val="0"/>
+                <w:bCs w:val="0"/>
+              </w:rPr>
+            </w:pPr>
+            <w:r>
+              <w:rPr>
+                <w:rFonts w:eastAsia="Times New Roman"/>
+                <w:b w:val="0"/>
+                <w:bCs w:val="0"/>
+              </w:rPr>
+              <w:t>5</w:t>
+            </w:r>
+          </w:p>
+        </w:tc>
+        <w:tc>
+          <w:tcPr>
+            <w:tcW w:w="8180" w:type="dxa"/>
+          </w:tcPr>
+          <w:p>
+            <w:pPr>
+              <w:cnfStyle w:val="000000100000" w:firstRow="0" w:lastRow="0" w:firstColumn="0" w:lastColumn="0" w:oddVBand="0" w:evenVBand="0" w:oddHBand="1" w:evenHBand="0" w:firstRowFirstColumn="0" w:firstRowLastColumn="0" w:lastRowFirstColumn="0" w:lastRowLastColumn="0"/>
+              <w:rPr>
+                <w:rFonts w:eastAsia="Times New Roman"/>
+              </w:rPr>
+            </w:pPr>
+          </w:p>
+        </w:tc>
+      </w:tr>
+      <w:tr>
+        <w:tc>
+          <w:tcPr>
+            <w:cnfStyle w:val="001000000000" w:firstRow="0" w:lastRow="0" w:firstColumn="1" w:lastColumn="0" w:oddVBand="0" w:evenVBand="0" w:oddHBand="0" w:evenHBand="0" w:firstRowFirstColumn="0" w:firstRowLastColumn="0" w:lastRowFirstColumn="0" w:lastRowLastColumn="0"/>
+            <w:tcW w:w="1170" w:type="dxa"/>
+          </w:tcPr>
+          <w:p>
+            <w:pPr>
+              <w:rPr>
+                <w:rFonts w:eastAsia="Times New Roman"/>
+                <w:b w:val="0"/>
+                <w:bCs w:val="0"/>
+              </w:rPr>
+            </w:pPr>
+            <w:r>
+              <w:rPr>
+                <w:rFonts w:eastAsia="Times New Roman"/>
+                <w:b w:val="0"/>
+                <w:bCs w:val="0"/>
+              </w:rPr>
+              <w:t>6</w:t>
+            </w:r>
+          </w:p>
+        </w:tc>
+        <w:tc>
+          <w:tcPr>
+            <w:tcW w:w="8180" w:type="dxa"/>
+          </w:tcPr>
+          <w:p>
+            <w:pPr>
+              <w:cnfStyle w:val="000000000000" w:firstRow="0" w:lastRow="0" w:firstColumn="0" w:lastColumn="0" w:oddVBand="0" w:evenVBand="0" w:oddHBand="0" w:evenHBand="0" w:firstRowFirstColumn="0" w:firstRowLastColumn="0" w:lastRowFirstColumn="0" w:lastRowLastColumn="0"/>
+              <w:rPr>
+                <w:rFonts w:eastAsia="Times New Roman"/>
+              </w:rPr>
+            </w:pPr>
+          </w:p>
+        </w:tc>
+      </w:tr>
+      <w:tr>
+        <w:trPr>
+          <w:cnfStyle w:val="000000100000" w:firstRow="0" w:lastRow="0" w:firstColumn="0" w:lastColumn="0" w:oddVBand="0" w:evenVBand="0" w:oddHBand="1" w:evenHBand="0" w:firstRowFirstColumn="0" w:firstRowLastColumn="0" w:lastRowFirstColumn="0" w:lastRowLastColumn="0"/>
+        </w:trPr>
+        <w:tc>
+          <w:tcPr>
+            <w:cnfStyle w:val="001000000000" w:firstRow="0" w:lastRow="0" w:firstColumn="1" w:lastColumn="0" w:oddVBand="0" w:evenVBand="0" w:oddHBand="0" w:evenHBand="0" w:firstRowFirstColumn="0" w:firstRowLastColumn="0" w:lastRowFirstColumn="0" w:lastRowLastColumn="0"/>
+            <w:tcW w:w="1170" w:type="dxa"/>
+          </w:tcPr>
+          <w:p>
+            <w:pPr>
+              <w:rPr>
+                <w:rFonts w:eastAsia="Times New Roman"/>
+                <w:b w:val="0"/>
+                <w:bCs w:val="0"/>
+              </w:rPr>
+            </w:pPr>
+            <w:r>
+              <w:rPr>
+                <w:rFonts w:eastAsia="Times New Roman"/>
+                <w:b w:val="0"/>
+                <w:bCs w:val="0"/>
+              </w:rPr>
+              <w:t>7</w:t>
+            </w:r>
+          </w:p>
+        </w:tc>
+        <w:tc>
+          <w:tcPr>
+            <w:tcW w:w="8180" w:type="dxa"/>
+          </w:tcPr>
+          <w:p>
+            <w:pPr>
+              <w:cnfStyle w:val="000000100000" w:firstRow="0" w:lastRow="0" w:firstColumn="0" w:lastColumn="0" w:oddVBand="0" w:evenVBand="0" w:oddHBand="1" w:evenHBand="0" w:firstRowFirstColumn="0" w:firstRowLastColumn="0" w:lastRowFirstColumn="0" w:lastRowLastColumn="0"/>
+              <w:rPr>
+                <w:rFonts w:eastAsia="Times New Roman"/>
+              </w:rPr>
+            </w:pPr>
+          </w:p>
+        </w:tc>
+      </w:tr>
+      <w:tr>
+        <w:tc>
+          <w:tcPr>
+            <w:cnfStyle w:val="001000000000" w:firstRow="0" w:lastRow="0" w:firstColumn="1" w:lastColumn="0" w:oddVBand="0" w:evenVBand="0" w:oddHBand="0" w:evenHBand="0" w:firstRowFirstColumn="0" w:firstRowLastColumn="0" w:lastRowFirstColumn="0" w:lastRowLastColumn="0"/>
+            <w:tcW w:w="1170" w:type="dxa"/>
+          </w:tcPr>
+          <w:p>
+            <w:pPr>
+              <w:rPr>
+                <w:rFonts w:eastAsia="Times New Roman"/>
+                <w:b w:val="0"/>
+                <w:bCs w:val="0"/>
+              </w:rPr>
+            </w:pPr>
+            <w:r>
+              <w:rPr>
+                <w:rFonts w:eastAsia="Times New Roman"/>
+                <w:b w:val="0"/>
+                <w:bCs w:val="0"/>
+              </w:rPr>
+              <w:t>8</w:t>
+            </w:r>
+          </w:p>
+        </w:tc>
+        <w:tc>
+          <w:tcPr>
+            <w:tcW w:w="8180" w:type="dxa"/>
+          </w:tcPr>
+          <w:p>
+            <w:pPr>
+              <w:cnfStyle w:val="000000000000" w:firstRow="0" w:lastRow="0" w:firstColumn="0" w:lastColumn="0" w:oddVBand="0" w:evenVBand="0" w:oddHBand="0" w:evenHBand="0" w:firstRowFirstColumn="0" w:firstRowLastColumn="0" w:lastRowFirstColumn="0" w:lastRowLastColumn="0"/>
+              <w:rPr>
+                <w:rFonts w:eastAsia="Times New Roman"/>
+              </w:rPr>
+            </w:pPr>
+          </w:p>
+        </w:tc>
+      </w:tr>
+      <w:tr>
+        <w:trPr>
+          <w:cnfStyle w:val="000000100000" w:firstRow="0" w:lastRow="0" w:firstColumn="0" w:lastColumn="0" w:oddVBand="0" w:evenVBand="0" w:oddHBand="1" w:evenHBand="0" w:firstRowFirstColumn="0" w:firstRowLastColumn="0" w:lastRowFirstColumn="0" w:lastRowLastColumn="0"/>
+        </w:trPr>
+        <w:tc>
+          <w:tcPr>
+            <w:cnfStyle w:val="001000000000" w:firstRow="0" w:lastRow="0" w:firstColumn="1" w:lastColumn="0" w:oddVBand="0" w:evenVBand="0" w:oddHBand="0" w:evenHBand="0" w:firstRowFirstColumn="0" w:firstRowLastColumn="0" w:lastRowFirstColumn="0" w:lastRowLastColumn="0"/>
+            <w:tcW w:w="1170" w:type="dxa"/>
+          </w:tcPr>
+          <w:p>
+            <w:pPr>
+              <w:rPr>
+                <w:rFonts w:eastAsia="Times New Roman"/>
+                <w:b w:val="0"/>
+                <w:bCs w:val="0"/>
+              </w:rPr>
+            </w:pPr>
+            <w:r>
+              <w:rPr>
+                <w:rFonts w:eastAsia="Times New Roman"/>
+                <w:b w:val="0"/>
+                <w:bCs w:val="0"/>
+              </w:rPr>
+              <w:t>9</w:t>
+            </w:r>
+          </w:p>
+        </w:tc>
+        <w:tc>
+          <w:tcPr>
+            <w:tcW w:w="8180" w:type="dxa"/>
+          </w:tcPr>
+          <w:p>
+            <w:pPr>
+              <w:cnfStyle w:val="000000100000" w:firstRow="0" w:lastRow="0" w:firstColumn="0" w:lastColumn="0" w:oddVBand="0" w:evenVBand="0" w:oddHBand="1" w:evenHBand="0" w:firstRowFirstColumn="0" w:firstRowLastColumn="0" w:lastRowFirstColumn="0" w:lastRowLastColumn="0"/>
+              <w:rPr>
+                <w:rFonts w:eastAsia="Times New Roman"/>
+              </w:rPr>
+            </w:pPr>
+          </w:p>
+        </w:tc>
+      </w:tr>
+      <w:tr>
+        <w:tc>
+          <w:tcPr>
+            <w:cnfStyle w:val="001000000000" w:firstRow="0" w:lastRow="0" w:firstColumn="1" w:lastColumn="0" w:oddVBand="0" w:evenVBand="0" w:oddHBand="0" w:evenHBand="0" w:firstRowFirstColumn="0" w:firstRowLastColumn="0" w:lastRowFirstColumn="0" w:lastRowLastColumn="0"/>
+            <w:tcW w:w="1170" w:type="dxa"/>
+          </w:tcPr>
+          <w:p>
+            <w:pPr>
+              <w:rPr>
+                <w:rFonts w:eastAsia="Times New Roman"/>
+                <w:b w:val="0"/>
+                <w:bCs w:val="0"/>
+              </w:rPr>
+            </w:pPr>
+            <w:r>
+              <w:rPr>
+                <w:rFonts w:eastAsia="Times New Roman"/>
+                <w:b w:val="0"/>
+                <w:bCs w:val="0"/>
+              </w:rPr>
+              <w:t>10</w:t>
+            </w:r>
+          </w:p>
+        </w:tc>
+        <w:tc>
+          <w:tcPr>
+            <w:tcW w:w="8180" w:type="dxa"/>
+          </w:tcPr>
+          <w:p>
+            <w:pPr>
+              <w:cnfStyle w:val="000000000000" w:firstRow="0" w:lastRow="0" w:firstColumn="0" w:lastColumn="0" w:oddVBand="0" w:evenVBand="0" w:oddHBand="0" w:evenHBand="0" w:firstRowFirstColumn="0" w:firstRowLastColumn="0" w:lastRowFirstColumn="0" w:lastRowLastColumn="0"/>
+              <w:rPr>
+                <w:rFonts w:eastAsia="Times New Roman"/>
+              </w:rPr>
+            </w:pPr>
+          </w:p>
+        </w:tc>
+      </w:tr>
+      <w:tr>
+        <w:trPr>
+          <w:cnfStyle w:val="000000100000" w:firstRow="0" w:lastRow="0" w:firstColumn="0" w:lastColumn="0" w:oddVBand="0" w:evenVBand="0" w:oddHBand="1" w:evenHBand="0" w:firstRowFirstColumn="0" w:firstRowLastColumn="0" w:lastRowFirstColumn="0" w:lastRowLastColumn="0"/>
+        </w:trPr>
+        <w:tc>
+          <w:tcPr>
+            <w:cnfStyle w:val="001000000000" w:firstRow="0" w:lastRow="0" w:firstColumn="1" w:lastColumn="0" w:oddVBand="0" w:evenVBand="0" w:oddHBand="0" w:evenHBand="0" w:firstRowFirstColumn="0" w:firstRowLastColumn="0" w:lastRowFirstColumn="0" w:lastRowLastColumn="0"/>
+            <w:tcW w:w="1170" w:type="dxa"/>
+          </w:tcPr>
+          <w:p>
+            <w:pPr>
+              <w:rPr>
+                <w:rFonts w:eastAsia="Times New Roman"/>
+                <w:b w:val="0"/>
+                <w:bCs w:val="0"/>
+              </w:rPr>
+            </w:pPr>
+            <w:r>
+              <w:rPr>
+                <w:rFonts w:eastAsia="Times New Roman"/>
+                <w:b w:val="0"/>
+                <w:bCs w:val="0"/>
+              </w:rPr>
+              <w:t>11</w:t>
+            </w:r>
+          </w:p>
+        </w:tc>
+        <w:tc>
+          <w:tcPr>
+            <w:tcW w:w="8180" w:type="dxa"/>
+          </w:tcPr>
+          <w:p>
+            <w:pPr>
+              <w:cnfStyle w:val="000000100000" w:firstRow="0" w:lastRow="0" w:firstColumn="0" w:lastColumn="0" w:oddVBand="0" w:evenVBand="0" w:oddHBand="1" w:evenHBand="0" w:firstRowFirstColumn="0" w:firstRowLastColumn="0" w:lastRowFirstColumn="0" w:lastRowLastColumn="0"/>
+              <w:rPr>
+                <w:rFonts w:eastAsia="Times New Roman"/>
+              </w:rPr>
+            </w:pPr>
+          </w:p>
+        </w:tc>
+      </w:tr>
+      <w:tr>
+        <w:tc>
+          <w:tcPr>
+            <w:cnfStyle w:val="001000000000" w:firstRow="0" w:lastRow="0" w:firstColumn="1" w:lastColumn="0" w:oddVBand="0" w:evenVBand="0" w:oddHBand="0" w:evenHBand="0" w:firstRowFirstColumn="0" w:firstRowLastColumn="0" w:lastRowFirstColumn="0" w:lastRowLastColumn="0"/>
+            <w:tcW w:w="1170" w:type="dxa"/>
+          </w:tcPr>
+          <w:p>
+            <w:pPr>
+              <w:rPr>
+                <w:rFonts w:eastAsia="Times New Roman"/>
+                <w:b w:val="0"/>
+                <w:bCs w:val="0"/>
+              </w:rPr>
+            </w:pPr>
+            <w:r>
+              <w:rPr>
+                <w:rFonts w:eastAsia="Times New Roman"/>
+                <w:b w:val="0"/>
+                <w:bCs w:val="0"/>
+              </w:rPr>
+              <w:t>12</w:t>
+            </w:r>
+          </w:p>
+        </w:tc>
+        <w:tc>
+          <w:tcPr>
+            <w:tcW w:w="8180" w:type="dxa"/>
+          </w:tcPr>
+          <w:p>
+            <w:pPr>
+              <w:cnfStyle w:val="000000000000" w:firstRow="0" w:lastRow="0" w:firstColumn="0" w:lastColumn="0" w:oddVBand="0" w:evenVBand="0" w:oddHBand="0" w:evenHBand="0" w:firstRowFirstColumn="0" w:firstRowLastColumn="0" w:lastRowFirstColumn="0" w:lastRowLastColumn="0"/>
+              <w:rPr>
+                <w:rFonts w:eastAsia="Times New Roman"/>
+              </w:rPr>
+            </w:pPr>
+          </w:p>
+        </w:tc>
+      </w:tr>
+      <w:tr>
+        <w:trPr>
+          <w:cnfStyle w:val="000000100000" w:firstRow="0" w:lastRow="0" w:firstColumn="0" w:lastColumn="0" w:oddVBand="0" w:evenVBand="0" w:oddHBand="1" w:evenHBand="0" w:firstRowFirstColumn="0" w:firstRowLastColumn="0" w:lastRowFirstColumn="0" w:lastRowLastColumn="0"/>
+        </w:trPr>
+        <w:tc>
+          <w:tcPr>
+            <w:cnfStyle w:val="001000000000" w:firstRow="0" w:lastRow="0" w:firstColumn="1" w:lastColumn="0" w:oddVBand="0" w:evenVBand="0" w:oddHBand="0" w:evenHBand="0" w:firstRowFirstColumn="0" w:firstRowLastColumn="0" w:lastRowFirstColumn="0" w:lastRowLastColumn="0"/>
+            <w:tcW w:w="1170" w:type="dxa"/>
+          </w:tcPr>
+          <w:p>
+            <w:pPr>
+              <w:rPr>
+                <w:rFonts w:eastAsia="Times New Roman"/>
+                <w:b w:val="0"/>
+                <w:bCs w:val="0"/>
+              </w:rPr>
+            </w:pPr>
+            <w:r>
+              <w:rPr>
+                <w:rFonts w:eastAsia="Times New Roman"/>
+                <w:b w:val="0"/>
+                <w:bCs w:val="0"/>
+              </w:rPr>
+              <w:t>13</w:t>
+            </w:r>
+          </w:p>
+        </w:tc>
+        <w:tc>
+          <w:tcPr>
+            <w:tcW w:w="8180" w:type="dxa"/>
+          </w:tcPr>
+          <w:p>
+            <w:pPr>
+              <w:cnfStyle w:val="000000100000" w:firstRow="0" w:lastRow="0" w:firstColumn="0" w:lastColumn="0" w:oddVBand="0" w:evenVBand="0" w:oddHBand="1" w:evenHBand="0" w:firstRowFirstColumn="0" w:firstRowLastColumn="0" w:lastRowFirstColumn="0" w:lastRowLastColumn="0"/>
+              <w:rPr>
+                <w:rFonts w:eastAsia="Times New Roman"/>
+              </w:rPr>
+            </w:pPr>
+            <w:r>
+              <w:rPr>
+                <w:rFonts w:eastAsia="Times New Roman"/>
+              </w:rPr>
+              <w:t>Additional QTLs are always under consideration.</w:t>
+            </w:r>
+          </w:p>
+        </w:tc>
+      </w:tr>
+      <w:tr>
+        <w:tc>
+          <w:tcPr>
+            <w:cnfStyle w:val="001000000000" w:firstRow="0" w:lastRow="0" w:firstColumn="1" w:lastColumn="0" w:oddVBand="0" w:evenVBand="0" w:oddHBand="0" w:evenHBand="0" w:firstRowFirstColumn="0" w:firstRowLastColumn="0" w:lastRowFirstColumn="0" w:lastRowLastColumn="0"/>
+            <w:tcW w:w="1170" w:type="dxa"/>
+          </w:tcPr>
+          <w:p>
+            <w:pPr>
+              <w:rPr>
+                <w:rFonts w:eastAsia="Times New Roman"/>
+                <w:b w:val="0"/>
+                <w:bCs w:val="0"/>
+              </w:rPr>
+            </w:pPr>
+            <w:r>
+              <w:rPr>
+                <w:rFonts w:eastAsia="Times New Roman"/>
+                <w:b w:val="0"/>
+                <w:bCs w:val="0"/>
+              </w:rPr>
+              <w:t>14</w:t>
+            </w:r>
+          </w:p>
+        </w:tc>
+        <w:tc>
+          <w:tcPr>
+            <w:tcW w:w="8180" w:type="dxa"/>
+          </w:tcPr>
+          <w:p>
+            <w:pPr>
+              <w:cnfStyle w:val="000000000000" w:firstRow="0" w:lastRow="0" w:firstColumn="0" w:lastColumn="0" w:oddVBand="0" w:evenVBand="0" w:oddHBand="0" w:evenHBand="0" w:firstRowFirstColumn="0" w:firstRowLastColumn="0" w:lastRowFirstColumn="0" w:lastRowLastColumn="0"/>
+              <w:rPr>
+                <w:rFonts w:eastAsia="Times New Roman"/>
+              </w:rPr>
+            </w:pPr>
+          </w:p>
+        </w:tc>
+      </w:tr>
+      <w:tr>
+        <w:trPr>
+          <w:cnfStyle w:val="000000100000" w:firstRow="0" w:lastRow="0" w:firstColumn="0" w:lastColumn="0" w:oddVBand="0" w:evenVBand="0" w:oddHBand="1" w:evenHBand="0" w:firstRowFirstColumn="0" w:firstRowLastColumn="0" w:lastRowFirstColumn="0" w:lastRowLastColumn="0"/>
+        </w:trPr>
+        <w:tc>
+          <w:tcPr>
+            <w:cnfStyle w:val="001000000000" w:firstRow="0" w:lastRow="0" w:firstColumn="1" w:lastColumn="0" w:oddVBand="0" w:evenVBand="0" w:oddHBand="0" w:evenHBand="0" w:firstRowFirstColumn="0" w:firstRowLastColumn="0" w:lastRowFirstColumn="0" w:lastRowLastColumn="0"/>
+            <w:tcW w:w="1170" w:type="dxa"/>
+          </w:tcPr>
+          <w:p>
+            <w:pPr>
+              <w:rPr>
+                <w:rFonts w:eastAsia="Times New Roman"/>
+                <w:b w:val="0"/>
+                <w:bCs w:val="0"/>
+              </w:rPr>
+            </w:pPr>
+            <w:r>
+              <w:rPr>
+                <w:rFonts w:eastAsia="Times New Roman"/>
+                <w:b w:val="0"/>
+                <w:bCs w:val="0"/>
+              </w:rPr>
+              <w:t>15</w:t>
+            </w:r>
+          </w:p>
+        </w:tc>
+        <w:tc>
+          <w:tcPr>
+            <w:tcW w:w="8180" w:type="dxa"/>
+          </w:tcPr>
+          <w:p>
+            <w:pPr>
+              <w:cnfStyle w:val="000000100000" w:firstRow="0" w:lastRow="0" w:firstColumn="0" w:lastColumn="0" w:oddVBand="0" w:evenVBand="0" w:oddHBand="1" w:evenHBand="0" w:firstRowFirstColumn="0" w:firstRowLastColumn="0" w:lastRowFirstColumn="0" w:lastRowLastColumn="0"/>
+              <w:rPr>
+                <w:rFonts w:eastAsia="Times New Roman"/>
+              </w:rPr>
+            </w:pPr>
+          </w:p>
+        </w:tc>
+      </w:tr>
+    </w:tbl>
+    <w:p>
+      <w:pPr>
+        <w:rPr>
+          <w:rFonts w:eastAsia="Times New Roman"/>
+        </w:rPr>
       </w:pPr>
     </w:p>
     <w:p>
       <w:pPr>
+        <w:pStyle w:val="NoSpacing"/>
+        <w:rPr>
+          <w:rStyle w:val="Heading1Char"/>
+        </w:rPr>
+      </w:pPr>
+    </w:p>
+    <w:p>
+      <w:pPr>
         <w:rPr>
           <w:rStyle w:val="Heading1Char"/>
         </w:rPr>
@@ -10270,7 +10152,7 @@
           <w:rStyle w:val="Heading1Char"/>
         </w:rPr>
       </w:pPr>
-      <w:bookmarkStart w:id="24" w:name="_Toc152499357"/>
+      <w:bookmarkStart w:id="23" w:name="_Toc152499356"/>
       <w:r>
         <w:rPr>
           <w:rStyle w:val="Heading1Char"/>
@@ -10282,19 +10164,25 @@
         <w:rPr>
           <w:rStyle w:val="Heading1Char"/>
         </w:rPr>
-        <w:t>4 O</w:t>
+        <w:t>4</w:t>
       </w:r>
       <w:r>
         <w:rPr>
           <w:rStyle w:val="Heading1Char"/>
         </w:rPr>
+        <w:t xml:space="preserve"> O</w:t>
+      </w:r>
+      <w:r>
+        <w:rPr>
+          <w:rStyle w:val="Heading1Char"/>
+        </w:rPr>
         <w:t xml:space="preserve">ption </w:t>
       </w:r>
       <w:r>
         <w:rPr>
           <w:rStyle w:val="Heading1Char"/>
         </w:rPr>
-        <w:t>2</w:t>
+        <w:t>1</w:t>
       </w:r>
       <w:r>
         <w:rPr>
@@ -10302,7 +10190,7 @@
         </w:rPr>
         <w:t xml:space="preserve"> - rates</w:t>
       </w:r>
-      <w:bookmarkEnd w:id="24"/>
+      <w:bookmarkEnd w:id="23"/>
     </w:p>
     <w:p>
       <w:pPr>
@@ -10313,10 +10201,10 @@
           <w:noProof/>
         </w:rPr>
         <w:drawing>
-          <wp:inline distT="0" distB="0" distL="0" distR="0" wp14:anchorId="55F50B64" wp14:editId="4E195745">
+          <wp:inline distT="0" distB="0" distL="0" distR="0" wp14:anchorId="72E37ABE" wp14:editId="24DB8752">
             <wp:extent cx="5943600" cy="5943600"/>
             <wp:effectExtent l="0" t="0" r="0" b="0"/>
-            <wp:docPr id="9" name="Picture 9" descr="A screenshot of a graph&#10;&#10;Description automatically generated"/>
+            <wp:docPr id="7" name="Picture 7" descr="A screenshot of a graph&#10;&#10;Description automatically generated"/>
             <wp:cNvGraphicFramePr>
               <a:graphicFrameLocks xmlns:a="http://schemas.openxmlformats.org/drawingml/2006/main" noChangeAspect="1"/>
             </wp:cNvGraphicFramePr>
@@ -10324,11 +10212,115 @@
               <a:graphicData uri="http://schemas.openxmlformats.org/drawingml/2006/picture">
                 <pic:pic xmlns:pic="http://schemas.openxmlformats.org/drawingml/2006/picture">
                   <pic:nvPicPr>
-                    <pic:cNvPr id="9" name="Picture 9" descr="A screenshot of a graph&#10;&#10;Description automatically generated"/>
+                    <pic:cNvPr id="7" name="Picture 7" descr="A screenshot of a graph&#10;&#10;Description automatically generated"/>
                     <pic:cNvPicPr/>
                   </pic:nvPicPr>
                   <pic:blipFill>
                     <a:blip r:embed="rId24" cstate="print">
+                      <a:extLst>
+                        <a:ext uri="{28A0092B-C50C-407E-A947-70E740481C1C}">
+                          <a14:useLocalDpi xmlns:a14="http://schemas.microsoft.com/office/drawing/2010/main" val="0"/>
+                        </a:ext>
+                      </a:extLst>
+                    </a:blip>
+                    <a:stretch>
+                      <a:fillRect/>
+                    </a:stretch>
+                  </pic:blipFill>
+                  <pic:spPr>
+                    <a:xfrm>
+                      <a:off x="0" y="0"/>
+                      <a:ext cx="5943600" cy="5943600"/>
+                    </a:xfrm>
+                    <a:prstGeom prst="rect">
+                      <a:avLst/>
+                    </a:prstGeom>
+                  </pic:spPr>
+                </pic:pic>
+              </a:graphicData>
+            </a:graphic>
+          </wp:inline>
+        </w:drawing>
+      </w:r>
+    </w:p>
+    <w:p>
+      <w:pPr>
+        <w:spacing w:before="100" w:beforeAutospacing="1" w:after="100" w:afterAutospacing="1"/>
+      </w:pPr>
+    </w:p>
+    <w:p>
+      <w:pPr>
+        <w:rPr>
+          <w:rStyle w:val="Heading1Char"/>
+        </w:rPr>
+      </w:pPr>
+      <w:r>
+        <w:rPr>
+          <w:rStyle w:val="Heading1Char"/>
+        </w:rPr>
+        <w:br w:type="page"/>
+      </w:r>
+    </w:p>
+    <w:p>
+      <w:pPr>
+        <w:pStyle w:val="Heading2"/>
+        <w:rPr>
+          <w:rStyle w:val="Heading1Char"/>
+        </w:rPr>
+      </w:pPr>
+      <w:bookmarkStart w:id="24" w:name="_Toc152499357"/>
+      <w:r>
+        <w:rPr>
+          <w:rStyle w:val="Heading1Char"/>
+        </w:rPr>
+        <w:lastRenderedPageBreak/>
+        <w:t>Plot 2</w:t>
+      </w:r>
+      <w:r>
+        <w:rPr>
+          <w:rStyle w:val="Heading1Char"/>
+        </w:rPr>
+        <w:t>4 O</w:t>
+      </w:r>
+      <w:r>
+        <w:rPr>
+          <w:rStyle w:val="Heading1Char"/>
+        </w:rPr>
+        <w:t xml:space="preserve">ption </w:t>
+      </w:r>
+      <w:r>
+        <w:rPr>
+          <w:rStyle w:val="Heading1Char"/>
+        </w:rPr>
+        <w:t>2 - rates</w:t>
+      </w:r>
+      <w:bookmarkEnd w:id="24"/>
+    </w:p>
+    <w:p>
+      <w:pPr>
+        <w:spacing w:before="100" w:beforeAutospacing="1" w:after="100" w:afterAutospacing="1"/>
+      </w:pPr>
+      <w:r>
+        <w:rPr>
+          <w:noProof/>
+        </w:rPr>
+        <w:drawing>
+          <wp:inline distT="0" distB="0" distL="0" distR="0" wp14:anchorId="15B2BC39" wp14:editId="2B106FE5">
+            <wp:extent cx="5943600" cy="5943600"/>
+            <wp:effectExtent l="0" t="0" r="0" b="0"/>
+            <wp:docPr id="10" name="Picture 10" descr="A screenshot of a graph&#10;&#10;Description automatically generated"/>
+            <wp:cNvGraphicFramePr>
+              <a:graphicFrameLocks xmlns:a="http://schemas.openxmlformats.org/drawingml/2006/main" noChangeAspect="1"/>
+            </wp:cNvGraphicFramePr>
+            <a:graphic xmlns:a="http://schemas.openxmlformats.org/drawingml/2006/main">
+              <a:graphicData uri="http://schemas.openxmlformats.org/drawingml/2006/picture">
+                <pic:pic xmlns:pic="http://schemas.openxmlformats.org/drawingml/2006/picture">
+                  <pic:nvPicPr>
+                    <pic:cNvPr id="10" name="Picture 10" descr="A screenshot of a graph&#10;&#10;Description automatically generated"/>
+                    <pic:cNvPicPr/>
+                  </pic:nvPicPr>
+                  <pic:blipFill>
+                    <a:blip r:embed="rId25" cstate="print">
                       <a:extLst>
                         <a:ext uri="{28A0092B-C50C-407E-A947-70E740481C1C}">
                           <a14:useLocalDpi xmlns:a14="http://schemas.microsoft.com/office/drawing/2010/main" val="0"/>

</xml_diff>

<commit_message>
Reorganize project structure. Update README.md
</commit_message>
<xml_diff>
--- a/04_report/02_selected_figures.docx
+++ b/04_report/02_selected_figures.docx
@@ -567,21 +567,7 @@
                 <w:rStyle w:val="Hyperlink"/>
                 <w:noProof/>
               </w:rPr>
-              <w:t>Plot 6 optio</w:t>
-            </w:r>
-            <w:r>
-              <w:rPr>
-                <w:rStyle w:val="Hyperlink"/>
-                <w:noProof/>
-              </w:rPr>
-              <w:t>n</w:t>
-            </w:r>
-            <w:r>
-              <w:rPr>
-                <w:rStyle w:val="Hyperlink"/>
-                <w:noProof/>
-              </w:rPr>
-              <w:t xml:space="preserve"> 1</w:t>
+              <w:t>Plot 6 option 1</w:t>
             </w:r>
             <w:r>
               <w:rPr>

</xml_diff>